<commit_message>
Create docker network and run postgres and pgadmin
</commit_message>
<xml_diff>
--- a/notes.docx
+++ b/notes.docx
@@ -1056,31 +1056,7 @@
           <w:szCs w:val="20"/>
           <w:lang w:val="en-US"/>
         </w:rPr>
-        <w:t>(</w:t>
-      </w:r>
-      <w:r>
-        <w:rPr>
-          <w:rFonts w:asciiTheme="minorHAnsi" w:hAnsiTheme="minorHAnsi" w:cstheme="minorHAnsi"/>
-          <w:i/>
-          <w:iCs/>
-          <w:color w:val="F4B083" w:themeColor="accent2" w:themeTint="99"/>
-          <w:sz w:val="20"/>
-          <w:szCs w:val="20"/>
-          <w:lang w:val="en-US"/>
-        </w:rPr>
-        <w:t>This</w:t>
-      </w:r>
-      <w:r>
-        <w:rPr>
-          <w:rFonts w:asciiTheme="minorHAnsi" w:hAnsiTheme="minorHAnsi" w:cstheme="minorHAnsi"/>
-          <w:i/>
-          <w:iCs/>
-          <w:color w:val="F4B083" w:themeColor="accent2" w:themeTint="99"/>
-          <w:sz w:val="20"/>
-          <w:szCs w:val="20"/>
-          <w:lang w:val="en-US"/>
-        </w:rPr>
-        <w:t xml:space="preserve"> step is not required for the project – just for you to see what is happening if you perform this step manually)</w:t>
+        <w:t>(This step is not required for the project – just for you to see what is happening if you perform this step manually)</w:t>
       </w:r>
     </w:p>
     <w:p>
@@ -1524,17 +1500,7 @@
           <w:szCs w:val="24"/>
           <w:lang w:val="en-US"/>
         </w:rPr>
-        <w:t>python3.10 -m pip install --upgrade pip</w:t>
-      </w:r>
-      <w:r>
-        <w:rPr>
-          <w:rFonts w:asciiTheme="minorHAnsi" w:hAnsiTheme="minorHAnsi" w:cstheme="minorHAnsi"/>
-          <w:color w:val="F4B083" w:themeColor="accent2" w:themeTint="99"/>
-          <w:sz w:val="24"/>
-          <w:szCs w:val="24"/>
-          <w:lang w:val="en-US"/>
-        </w:rPr>
-        <w:t xml:space="preserve"> </w:t>
+        <w:t xml:space="preserve">python3.10 -m pip install --upgrade pip </w:t>
       </w:r>
     </w:p>
     <w:p>
@@ -1632,63 +1598,41 @@
           <w:szCs w:val="24"/>
           <w:lang w:val="en-US"/>
         </w:rPr>
-        <w:t>pgcli -h localhost -p 5432 -u root -d ny_taxi</w:t>
-      </w:r>
-      <w:r>
-        <w:rPr>
-          <w:rFonts w:asciiTheme="minorHAnsi" w:hAnsiTheme="minorHAnsi" w:cstheme="minorHAnsi"/>
-          <w:b/>
-          <w:bCs/>
-          <w:color w:val="F4B083" w:themeColor="accent2" w:themeTint="99"/>
-          <w:sz w:val="24"/>
-          <w:szCs w:val="24"/>
-          <w:lang w:val="en-US"/>
-        </w:rPr>
-        <w:t xml:space="preserve"> </w:t>
-      </w:r>
-    </w:p>
-    <w:p>
-      <w:pPr>
-        <w:pStyle w:val="PlainText"/>
-        <w:rPr>
-          <w:rFonts w:asciiTheme="minorHAnsi" w:hAnsiTheme="minorHAnsi" w:cstheme="minorHAnsi"/>
-          <w:color w:val="F4B083" w:themeColor="accent2" w:themeTint="99"/>
-          <w:sz w:val="24"/>
-          <w:szCs w:val="24"/>
-          <w:lang w:val="en-US"/>
-        </w:rPr>
-      </w:pPr>
-    </w:p>
-    <w:p>
-      <w:pPr>
-        <w:pStyle w:val="PlainText"/>
-        <w:rPr>
-          <w:rFonts w:asciiTheme="minorHAnsi" w:hAnsiTheme="minorHAnsi" w:cstheme="minorHAnsi"/>
-          <w:color w:val="F4B083" w:themeColor="accent2" w:themeTint="99"/>
-          <w:sz w:val="24"/>
-          <w:szCs w:val="24"/>
-          <w:lang w:val="en-US"/>
-        </w:rPr>
-      </w:pPr>
-      <w:r>
-        <w:rPr>
-          <w:rFonts w:asciiTheme="minorHAnsi" w:hAnsiTheme="minorHAnsi" w:cstheme="minorHAnsi"/>
-          <w:color w:val="F4B083" w:themeColor="accent2" w:themeTint="99"/>
-          <w:sz w:val="24"/>
-          <w:szCs w:val="24"/>
-          <w:lang w:val="en-US"/>
-        </w:rPr>
-        <w:t xml:space="preserve">If connection is successful: </w:t>
-      </w:r>
-      <w:r>
-        <w:rPr>
-          <w:rFonts w:asciiTheme="minorHAnsi" w:hAnsiTheme="minorHAnsi" w:cstheme="minorHAnsi"/>
-          <w:color w:val="F4B083" w:themeColor="accent2" w:themeTint="99"/>
-          <w:sz w:val="24"/>
-          <w:szCs w:val="24"/>
-          <w:lang w:val="en-US"/>
-        </w:rPr>
-        <w:t>select * from information_schema.schemata</w:t>
+        <w:t xml:space="preserve">pgcli -h localhost -p 5432 -u root -d ny_taxi </w:t>
+      </w:r>
+    </w:p>
+    <w:p>
+      <w:pPr>
+        <w:pStyle w:val="PlainText"/>
+        <w:rPr>
+          <w:rFonts w:asciiTheme="minorHAnsi" w:hAnsiTheme="minorHAnsi" w:cstheme="minorHAnsi"/>
+          <w:color w:val="F4B083" w:themeColor="accent2" w:themeTint="99"/>
+          <w:sz w:val="24"/>
+          <w:szCs w:val="24"/>
+          <w:lang w:val="en-US"/>
+        </w:rPr>
+      </w:pPr>
+    </w:p>
+    <w:p>
+      <w:pPr>
+        <w:pStyle w:val="PlainText"/>
+        <w:rPr>
+          <w:rFonts w:asciiTheme="minorHAnsi" w:hAnsiTheme="minorHAnsi" w:cstheme="minorHAnsi"/>
+          <w:color w:val="F4B083" w:themeColor="accent2" w:themeTint="99"/>
+          <w:sz w:val="24"/>
+          <w:szCs w:val="24"/>
+          <w:lang w:val="en-US"/>
+        </w:rPr>
+      </w:pPr>
+      <w:r>
+        <w:rPr>
+          <w:rFonts w:asciiTheme="minorHAnsi" w:hAnsiTheme="minorHAnsi" w:cstheme="minorHAnsi"/>
+          <w:color w:val="F4B083" w:themeColor="accent2" w:themeTint="99"/>
+          <w:sz w:val="24"/>
+          <w:szCs w:val="24"/>
+          <w:lang w:val="en-US"/>
+        </w:rPr>
+        <w:t>If connection is successful: select * from information_schema.schemata</w:t>
       </w:r>
     </w:p>
     <w:p>
@@ -2160,7 +2104,7 @@
           <w:shd w:val="clear" w:color="auto" w:fill="FFFFFF"/>
           <w:lang w:val="en-US"/>
         </w:rPr>
-        <w:t xml:space="preserve"> from sqlalchemy</w:t>
+        <w:t xml:space="preserve"> from sqlalchemy: w</w:t>
       </w:r>
       <w:r>
         <w:rPr>
@@ -2169,17 +2113,6 @@
           <w:sz w:val="24"/>
           <w:szCs w:val="24"/>
           <w:shd w:val="clear" w:color="auto" w:fill="FFFFFF"/>
-          <w:lang w:val="en-US"/>
-        </w:rPr>
-        <w:t>: w</w:t>
-      </w:r>
-      <w:r>
-        <w:rPr>
-          <w:rFonts w:asciiTheme="minorHAnsi" w:hAnsiTheme="minorHAnsi" w:cstheme="minorHAnsi"/>
-          <w:color w:val="000000"/>
-          <w:sz w:val="24"/>
-          <w:szCs w:val="24"/>
-          <w:shd w:val="clear" w:color="auto" w:fill="FFFFFF"/>
         </w:rPr>
         <w:t xml:space="preserve">e need to create a connection to postgres and </w:t>
       </w:r>
@@ -2191,7 +2124,7 @@
           <w:rFonts w:asciiTheme="minorHAnsi" w:hAnsiTheme="minorHAnsi" w:cstheme="minorHAnsi"/>
           <w:sz w:val="24"/>
           <w:szCs w:val="24"/>
-          <w:lang w:val="de-DE"/>
+          <w:lang w:val="en-US"/>
         </w:rPr>
       </w:pPr>
       <w:r>
@@ -2374,6 +2307,17 @@
     </w:p>
     <w:p>
       <w:pPr>
+        <w:pStyle w:val="PlainText"/>
+        <w:rPr>
+          <w:rFonts w:asciiTheme="minorHAnsi" w:hAnsiTheme="minorHAnsi" w:cstheme="minorHAnsi"/>
+          <w:sz w:val="24"/>
+          <w:szCs w:val="24"/>
+          <w:lang w:val="en-US"/>
+        </w:rPr>
+      </w:pPr>
+    </w:p>
+    <w:p>
+      <w:pPr>
         <w:pStyle w:val="Heading1"/>
         <w:ind w:left="1440" w:firstLine="720"/>
         <w:rPr>
@@ -2418,70 +2362,1835 @@
           <w:sz w:val="24"/>
           <w:szCs w:val="24"/>
         </w:rPr>
-        <w:t>10) Todo</w:t>
-      </w:r>
-      <w:r>
-        <w:rPr>
-          <w:rFonts w:asciiTheme="minorHAnsi" w:hAnsiTheme="minorHAnsi" w:cstheme="minorHAnsi"/>
+        <w:t xml:space="preserve">10) </w:t>
+      </w:r>
+      <w:r>
+        <w:rPr>
+          <w:rFonts w:asciiTheme="minorHAnsi" w:hAnsiTheme="minorHAnsi" w:cstheme="minorHAnsi"/>
+          <w:b/>
+          <w:bCs/>
+          <w:sz w:val="24"/>
+          <w:szCs w:val="24"/>
+          <w:highlight w:val="yellow"/>
+          <w:lang w:val="en-US"/>
+        </w:rPr>
+        <w:t xml:space="preserve">Install </w:t>
+      </w:r>
+      <w:r>
+        <w:rPr>
+          <w:rFonts w:asciiTheme="minorHAnsi" w:hAnsiTheme="minorHAnsi" w:cstheme="minorHAnsi"/>
+          <w:b/>
+          <w:bCs/>
+          <w:sz w:val="24"/>
+          <w:szCs w:val="24"/>
+          <w:highlight w:val="yellow"/>
+          <w:lang w:val="en-US"/>
+        </w:rPr>
+        <w:t>pgAdmin</w:t>
+      </w:r>
+      <w:r>
+        <w:rPr>
+          <w:rFonts w:asciiTheme="minorHAnsi" w:hAnsiTheme="minorHAnsi" w:cstheme="minorHAnsi"/>
+          <w:b/>
+          <w:bCs/>
+          <w:sz w:val="24"/>
+          <w:szCs w:val="24"/>
+          <w:highlight w:val="yellow"/>
+          <w:lang w:val="en-US"/>
+        </w:rPr>
+        <w:t xml:space="preserve"> using Docker</w:t>
+      </w:r>
+      <w:r>
+        <w:rPr>
+          <w:rFonts w:asciiTheme="minorHAnsi" w:hAnsiTheme="minorHAnsi" w:cstheme="minorHAnsi"/>
+          <w:sz w:val="24"/>
+          <w:szCs w:val="24"/>
+          <w:lang w:val="en-US"/>
+        </w:rPr>
+        <w:t xml:space="preserve">: is a GUI tool to interact with the Postgres database. </w:t>
+      </w:r>
+    </w:p>
+    <w:p>
+      <w:pPr>
+        <w:pStyle w:val="PlainText"/>
+        <w:rPr>
+          <w:rFonts w:asciiTheme="minorHAnsi" w:hAnsiTheme="minorHAnsi" w:cstheme="minorHAnsi"/>
+          <w:sz w:val="24"/>
+          <w:szCs w:val="24"/>
+          <w:lang w:val="en-US"/>
+        </w:rPr>
+      </w:pPr>
+    </w:p>
+    <w:p>
+      <w:pPr>
+        <w:pStyle w:val="PlainText"/>
+        <w:rPr>
+          <w:rFonts w:asciiTheme="minorHAnsi" w:hAnsiTheme="minorHAnsi" w:cstheme="minorHAnsi"/>
+          <w:sz w:val="24"/>
+          <w:szCs w:val="24"/>
+          <w:lang w:val="en-US"/>
+        </w:rPr>
+      </w:pPr>
+      <w:r>
+        <w:rPr>
+          <w:rFonts w:asciiTheme="minorHAnsi" w:hAnsiTheme="minorHAnsi" w:cstheme="minorHAnsi"/>
+          <w:sz w:val="24"/>
+          <w:szCs w:val="24"/>
+          <w:lang w:val="en-US"/>
+        </w:rPr>
+        <w:t xml:space="preserve">So, before we used </w:t>
+      </w:r>
+      <w:r>
+        <w:rPr>
+          <w:rFonts w:asciiTheme="minorHAnsi" w:hAnsiTheme="minorHAnsi" w:cstheme="minorHAnsi"/>
+          <w:b/>
+          <w:bCs/>
+          <w:sz w:val="24"/>
+          <w:szCs w:val="24"/>
+          <w:lang w:val="en-US"/>
+        </w:rPr>
+        <w:t>pgcli</w:t>
+      </w:r>
+      <w:r>
+        <w:rPr>
+          <w:rFonts w:asciiTheme="minorHAnsi" w:hAnsiTheme="minorHAnsi" w:cstheme="minorHAnsi"/>
+          <w:sz w:val="24"/>
+          <w:szCs w:val="24"/>
+          <w:lang w:val="en-US"/>
+        </w:rPr>
+        <w:t xml:space="preserve">, but it is not convenient to use pgcli for data exploration and querying. </w:t>
+      </w:r>
+    </w:p>
+    <w:p>
+      <w:pPr>
+        <w:pStyle w:val="PlainText"/>
+        <w:rPr>
+          <w:rFonts w:asciiTheme="minorHAnsi" w:hAnsiTheme="minorHAnsi" w:cstheme="minorHAnsi"/>
+          <w:sz w:val="24"/>
+          <w:szCs w:val="24"/>
+          <w:lang w:val="en-US"/>
+        </w:rPr>
+      </w:pPr>
+    </w:p>
+    <w:p>
+      <w:pPr>
+        <w:pStyle w:val="PlainText"/>
+        <w:rPr>
+          <w:rFonts w:asciiTheme="minorHAnsi" w:hAnsiTheme="minorHAnsi" w:cstheme="minorHAnsi"/>
+          <w:sz w:val="24"/>
+          <w:szCs w:val="24"/>
+          <w:lang w:val="en-US"/>
+        </w:rPr>
+      </w:pPr>
+      <w:r>
+        <w:rPr>
+          <w:rFonts w:asciiTheme="minorHAnsi" w:hAnsiTheme="minorHAnsi" w:cstheme="minorHAnsi"/>
+          <w:sz w:val="24"/>
+          <w:szCs w:val="24"/>
+          <w:lang w:val="en-US"/>
+        </w:rPr>
+        <w:sym w:font="Wingdings" w:char="F0E0"/>
+      </w:r>
+      <w:r>
+        <w:rPr>
+          <w:rFonts w:asciiTheme="minorHAnsi" w:hAnsiTheme="minorHAnsi" w:cstheme="minorHAnsi"/>
+          <w:b/>
+          <w:bCs/>
+          <w:color w:val="000000" w:themeColor="text1"/>
+          <w:sz w:val="24"/>
+          <w:szCs w:val="24"/>
+          <w:lang w:val="en-US"/>
+        </w:rPr>
+        <w:t>pgAdmin</w:t>
+      </w:r>
+      <w:r>
+        <w:rPr>
+          <w:rFonts w:asciiTheme="minorHAnsi" w:hAnsiTheme="minorHAnsi" w:cstheme="minorHAnsi"/>
+          <w:color w:val="000000" w:themeColor="text1"/>
           <w:sz w:val="24"/>
           <w:szCs w:val="24"/>
           <w:lang w:val="en-US"/>
         </w:rPr>
         <w:t xml:space="preserve"> </w:t>
       </w:r>
-    </w:p>
-    <w:p>
-      <w:pPr>
-        <w:pStyle w:val="PlainText"/>
-        <w:rPr>
-          <w:rFonts w:asciiTheme="minorHAnsi" w:hAnsiTheme="minorHAnsi" w:cstheme="minorHAnsi"/>
-          <w:sz w:val="24"/>
-          <w:szCs w:val="24"/>
-        </w:rPr>
-      </w:pPr>
-      <w:r>
-        <w:rPr>
-          <w:rFonts w:asciiTheme="minorHAnsi" w:hAnsiTheme="minorHAnsi" w:cstheme="minorHAnsi"/>
-          <w:sz w:val="24"/>
-          <w:szCs w:val="24"/>
-        </w:rPr>
-        <w:t>11) Todo</w:t>
-      </w:r>
-    </w:p>
-    <w:p>
-      <w:pPr>
-        <w:pStyle w:val="PlainText"/>
-        <w:rPr>
-          <w:rFonts w:asciiTheme="minorHAnsi" w:hAnsiTheme="minorHAnsi" w:cstheme="minorHAnsi"/>
-          <w:sz w:val="24"/>
-          <w:szCs w:val="24"/>
-        </w:rPr>
-      </w:pPr>
-      <w:r>
-        <w:rPr>
-          <w:rFonts w:asciiTheme="minorHAnsi" w:hAnsiTheme="minorHAnsi" w:cstheme="minorHAnsi"/>
-          <w:sz w:val="24"/>
-          <w:szCs w:val="24"/>
-        </w:rPr>
-        <w:t>12) Todo</w:t>
-      </w:r>
-    </w:p>
-    <w:p>
-      <w:pPr>
-        <w:pStyle w:val="PlainText"/>
-        <w:rPr>
-          <w:rFonts w:asciiTheme="minorHAnsi" w:hAnsiTheme="minorHAnsi" w:cstheme="minorHAnsi"/>
-          <w:sz w:val="24"/>
-          <w:szCs w:val="24"/>
-        </w:rPr>
-      </w:pPr>
-      <w:r>
-        <w:rPr>
-          <w:rFonts w:asciiTheme="minorHAnsi" w:hAnsiTheme="minorHAnsi" w:cstheme="minorHAnsi"/>
-          <w:sz w:val="24"/>
-          <w:szCs w:val="24"/>
-        </w:rPr>
-        <w:t>13) Todo</w:t>
+      <w:r>
+        <w:rPr>
+          <w:rFonts w:asciiTheme="minorHAnsi" w:hAnsiTheme="minorHAnsi" w:cstheme="minorHAnsi"/>
+          <w:sz w:val="24"/>
+          <w:szCs w:val="24"/>
+          <w:lang w:val="en-US"/>
+        </w:rPr>
+        <w:t xml:space="preserve">is more convenient. Since, we have docker, we don’t need to install it, but we can just pull an image from Docker Hub (or create one by ourselves) that contains the tool. </w:t>
+      </w:r>
+    </w:p>
+    <w:p>
+      <w:pPr>
+        <w:pStyle w:val="PlainText"/>
+        <w:rPr>
+          <w:rFonts w:asciiTheme="minorHAnsi" w:hAnsiTheme="minorHAnsi" w:cstheme="minorHAnsi"/>
+          <w:sz w:val="24"/>
+          <w:szCs w:val="24"/>
+          <w:lang w:val="en-US"/>
+        </w:rPr>
+      </w:pPr>
+    </w:p>
+    <w:p>
+      <w:pPr>
+        <w:pStyle w:val="PlainText"/>
+        <w:rPr>
+          <w:rFonts w:asciiTheme="minorHAnsi" w:hAnsiTheme="minorHAnsi" w:cstheme="minorHAnsi"/>
+          <w:sz w:val="24"/>
+          <w:szCs w:val="24"/>
+          <w:lang w:val="en-US"/>
+        </w:rPr>
+      </w:pPr>
+      <w:r>
+        <w:rPr>
+          <w:rFonts w:asciiTheme="minorHAnsi" w:hAnsiTheme="minorHAnsi" w:cstheme="minorHAnsi"/>
+          <w:sz w:val="24"/>
+          <w:szCs w:val="24"/>
+          <w:lang w:val="en-US"/>
+        </w:rPr>
+        <w:t xml:space="preserve">Run pgAdmin in Docker: </w:t>
+      </w:r>
+    </w:p>
+    <w:p>
+      <w:pPr>
+        <w:pStyle w:val="PlainText"/>
+        <w:rPr>
+          <w:rFonts w:asciiTheme="minorHAnsi" w:hAnsiTheme="minorHAnsi" w:cstheme="minorHAnsi"/>
+          <w:sz w:val="24"/>
+          <w:szCs w:val="24"/>
+          <w:lang w:val="en-US"/>
+        </w:rPr>
+      </w:pPr>
+    </w:p>
+    <w:p>
+      <w:pPr>
+        <w:pStyle w:val="PlainText"/>
+        <w:rPr>
+          <w:rFonts w:asciiTheme="minorHAnsi" w:hAnsiTheme="minorHAnsi" w:cstheme="minorHAnsi"/>
+          <w:sz w:val="24"/>
+          <w:szCs w:val="24"/>
+          <w:lang w:val="en-US"/>
+        </w:rPr>
+      </w:pPr>
+      <w:r>
+        <w:rPr>
+          <w:rFonts w:asciiTheme="minorHAnsi" w:hAnsiTheme="minorHAnsi" w:cstheme="minorHAnsi"/>
+          <w:sz w:val="24"/>
+          <w:szCs w:val="24"/>
+          <w:lang w:val="en-US"/>
+        </w:rPr>
+        <w:t>docker run -it \</w:t>
+      </w:r>
+    </w:p>
+    <w:p>
+      <w:pPr>
+        <w:pStyle w:val="PlainText"/>
+        <w:rPr>
+          <w:rFonts w:asciiTheme="minorHAnsi" w:hAnsiTheme="minorHAnsi" w:cstheme="minorHAnsi"/>
+          <w:sz w:val="24"/>
+          <w:szCs w:val="24"/>
+          <w:lang w:val="en-US"/>
+        </w:rPr>
+      </w:pPr>
+      <w:r>
+        <w:rPr>
+          <w:rFonts w:asciiTheme="minorHAnsi" w:hAnsiTheme="minorHAnsi" w:cstheme="minorHAnsi"/>
+          <w:sz w:val="24"/>
+          <w:szCs w:val="24"/>
+          <w:lang w:val="en-US"/>
+        </w:rPr>
+        <w:t xml:space="preserve">  -e PGADMIN_DEFAULT_EMAIL="admin@admin.com" \</w:t>
+      </w:r>
+    </w:p>
+    <w:p>
+      <w:pPr>
+        <w:pStyle w:val="PlainText"/>
+        <w:rPr>
+          <w:rFonts w:asciiTheme="minorHAnsi" w:hAnsiTheme="minorHAnsi" w:cstheme="minorHAnsi"/>
+          <w:sz w:val="24"/>
+          <w:szCs w:val="24"/>
+          <w:lang w:val="en-US"/>
+        </w:rPr>
+      </w:pPr>
+      <w:r>
+        <w:rPr>
+          <w:rFonts w:asciiTheme="minorHAnsi" w:hAnsiTheme="minorHAnsi" w:cstheme="minorHAnsi"/>
+          <w:sz w:val="24"/>
+          <w:szCs w:val="24"/>
+          <w:lang w:val="en-US"/>
+        </w:rPr>
+        <w:t xml:space="preserve">  -e PGADMIN_DEFAULT_PASSWORD="root" \</w:t>
+      </w:r>
+    </w:p>
+    <w:p>
+      <w:pPr>
+        <w:pStyle w:val="PlainText"/>
+        <w:rPr>
+          <w:rFonts w:asciiTheme="minorHAnsi" w:hAnsiTheme="minorHAnsi" w:cstheme="minorHAnsi"/>
+          <w:sz w:val="24"/>
+          <w:szCs w:val="24"/>
+          <w:lang w:val="en-US"/>
+        </w:rPr>
+      </w:pPr>
+      <w:r>
+        <w:rPr>
+          <w:rFonts w:asciiTheme="minorHAnsi" w:hAnsiTheme="minorHAnsi" w:cstheme="minorHAnsi"/>
+          <w:sz w:val="24"/>
+          <w:szCs w:val="24"/>
+          <w:lang w:val="en-US"/>
+        </w:rPr>
+        <w:t xml:space="preserve">  -p 8080:80 \</w:t>
+      </w:r>
+    </w:p>
+    <w:p>
+      <w:pPr>
+        <w:pStyle w:val="PlainText"/>
+        <w:rPr>
+          <w:rFonts w:asciiTheme="minorHAnsi" w:hAnsiTheme="minorHAnsi" w:cstheme="minorHAnsi"/>
+          <w:sz w:val="24"/>
+          <w:szCs w:val="24"/>
+          <w:lang w:val="en-US"/>
+        </w:rPr>
+      </w:pPr>
+      <w:r>
+        <w:rPr>
+          <w:rFonts w:asciiTheme="minorHAnsi" w:hAnsiTheme="minorHAnsi" w:cstheme="minorHAnsi"/>
+          <w:sz w:val="24"/>
+          <w:szCs w:val="24"/>
+          <w:lang w:val="en-US"/>
+        </w:rPr>
+        <w:t xml:space="preserve">  dpage/pgadmin4</w:t>
+      </w:r>
+    </w:p>
+    <w:p>
+      <w:pPr>
+        <w:pStyle w:val="PlainText"/>
+        <w:rPr>
+          <w:rFonts w:asciiTheme="minorHAnsi" w:hAnsiTheme="minorHAnsi" w:cstheme="minorHAnsi"/>
+          <w:sz w:val="24"/>
+          <w:szCs w:val="24"/>
+          <w:lang w:val="en-US"/>
+        </w:rPr>
+      </w:pPr>
+    </w:p>
+    <w:p>
+      <w:pPr>
+        <w:pStyle w:val="PlainText"/>
+        <w:rPr>
+          <w:rFonts w:asciiTheme="minorHAnsi" w:hAnsiTheme="minorHAnsi" w:cstheme="minorHAnsi"/>
+          <w:sz w:val="24"/>
+          <w:szCs w:val="24"/>
+          <w:lang w:val="en-US"/>
+        </w:rPr>
+      </w:pPr>
+      <w:r>
+        <w:rPr>
+          <w:rFonts w:asciiTheme="minorHAnsi" w:hAnsiTheme="minorHAnsi" w:cstheme="minorHAnsi"/>
+          <w:sz w:val="24"/>
+          <w:szCs w:val="24"/>
+          <w:lang w:val="en-US"/>
+        </w:rPr>
+        <w:t xml:space="preserve">We map our port 8080 which is on our machine, to a port 80 on the container. </w:t>
+      </w:r>
+    </w:p>
+    <w:p>
+      <w:pPr>
+        <w:pStyle w:val="PlainText"/>
+        <w:rPr>
+          <w:rFonts w:asciiTheme="minorHAnsi" w:hAnsiTheme="minorHAnsi" w:cstheme="minorHAnsi"/>
+          <w:sz w:val="24"/>
+          <w:szCs w:val="24"/>
+          <w:lang w:val="en-US"/>
+        </w:rPr>
+      </w:pPr>
+    </w:p>
+    <w:p>
+      <w:pPr>
+        <w:pStyle w:val="PlainText"/>
+        <w:rPr>
+          <w:rFonts w:asciiTheme="minorHAnsi" w:hAnsiTheme="minorHAnsi" w:cstheme="minorHAnsi"/>
+          <w:sz w:val="24"/>
+          <w:szCs w:val="24"/>
+          <w:lang w:val="en-US"/>
+        </w:rPr>
+      </w:pPr>
+      <w:r>
+        <w:rPr>
+          <w:rFonts w:asciiTheme="minorHAnsi" w:hAnsiTheme="minorHAnsi" w:cstheme="minorHAnsi"/>
+          <w:b/>
+          <w:bCs/>
+          <w:color w:val="ED7D31" w:themeColor="accent2"/>
+          <w:sz w:val="24"/>
+          <w:szCs w:val="24"/>
+          <w:lang w:val="en-US"/>
+        </w:rPr>
+        <w:t>pgAdmin</w:t>
+      </w:r>
+      <w:r>
+        <w:rPr>
+          <w:rFonts w:asciiTheme="minorHAnsi" w:hAnsiTheme="minorHAnsi" w:cstheme="minorHAnsi"/>
+          <w:color w:val="ED7D31" w:themeColor="accent2"/>
+          <w:sz w:val="24"/>
+          <w:szCs w:val="24"/>
+          <w:lang w:val="en-US"/>
+        </w:rPr>
+        <w:t xml:space="preserve"> </w:t>
+      </w:r>
+      <w:r>
+        <w:rPr>
+          <w:rFonts w:asciiTheme="minorHAnsi" w:hAnsiTheme="minorHAnsi" w:cstheme="minorHAnsi"/>
+          <w:sz w:val="24"/>
+          <w:szCs w:val="24"/>
+          <w:lang w:val="en-US"/>
+        </w:rPr>
+        <w:t xml:space="preserve">is running, is listening to requests on port </w:t>
+      </w:r>
+      <w:r>
+        <w:rPr>
+          <w:rFonts w:asciiTheme="minorHAnsi" w:hAnsiTheme="minorHAnsi" w:cstheme="minorHAnsi"/>
+          <w:sz w:val="24"/>
+          <w:szCs w:val="24"/>
+          <w:lang w:val="en-US"/>
+        </w:rPr>
+        <w:t xml:space="preserve">80 and we map this port to our host machine port 8080. Hence, all the requests we will send to port 8080, they will be sent to port 80 on the container.   </w:t>
+      </w:r>
+    </w:p>
+    <w:p>
+      <w:pPr>
+        <w:pStyle w:val="PlainText"/>
+        <w:rPr>
+          <w:rFonts w:asciiTheme="minorHAnsi" w:hAnsiTheme="minorHAnsi" w:cstheme="minorHAnsi"/>
+          <w:sz w:val="24"/>
+          <w:szCs w:val="24"/>
+          <w:lang w:val="en-US"/>
+        </w:rPr>
+      </w:pPr>
+    </w:p>
+    <w:p>
+      <w:pPr>
+        <w:pStyle w:val="PlainText"/>
+        <w:rPr>
+          <w:rFonts w:asciiTheme="minorHAnsi" w:hAnsiTheme="minorHAnsi" w:cstheme="minorHAnsi"/>
+          <w:sz w:val="24"/>
+          <w:szCs w:val="24"/>
+          <w:lang w:val="en-US"/>
+        </w:rPr>
+      </w:pPr>
+      <w:r>
+        <w:rPr>
+          <w:rFonts w:asciiTheme="minorHAnsi" w:hAnsiTheme="minorHAnsi" w:cstheme="minorHAnsi"/>
+          <w:sz w:val="24"/>
+          <w:szCs w:val="24"/>
+          <w:lang w:val="en-US"/>
+        </w:rPr>
+        <w:t xml:space="preserve">Open localhost:8080 from your browser, and see you now have pgAdmin. Login with the credentials just above. </w:t>
+      </w:r>
+    </w:p>
+    <w:p>
+      <w:pPr>
+        <w:pStyle w:val="PlainText"/>
+        <w:rPr>
+          <w:rFonts w:asciiTheme="minorHAnsi" w:hAnsiTheme="minorHAnsi" w:cstheme="minorHAnsi"/>
+          <w:sz w:val="24"/>
+          <w:szCs w:val="24"/>
+          <w:lang w:val="en-US"/>
+        </w:rPr>
+      </w:pPr>
+    </w:p>
+    <w:p>
+      <w:pPr>
+        <w:pStyle w:val="PlainText"/>
+        <w:rPr>
+          <w:rFonts w:asciiTheme="minorHAnsi" w:hAnsiTheme="minorHAnsi" w:cstheme="minorHAnsi"/>
+          <w:sz w:val="24"/>
+          <w:szCs w:val="24"/>
+          <w:lang w:val="en-US"/>
+        </w:rPr>
+      </w:pPr>
+      <w:r>
+        <w:rPr>
+          <w:rFonts w:asciiTheme="minorHAnsi" w:hAnsiTheme="minorHAnsi" w:cstheme="minorHAnsi"/>
+          <w:sz w:val="24"/>
+          <w:szCs w:val="24"/>
+        </w:rPr>
+        <w:t xml:space="preserve">11) </w:t>
+      </w:r>
+      <w:r>
+        <w:rPr>
+          <w:rFonts w:asciiTheme="minorHAnsi" w:hAnsiTheme="minorHAnsi" w:cstheme="minorHAnsi"/>
+          <w:sz w:val="24"/>
+          <w:szCs w:val="24"/>
+          <w:highlight w:val="yellow"/>
+          <w:lang w:val="en-US"/>
+        </w:rPr>
+        <w:t>Create new Server in pgAdmin</w:t>
+      </w:r>
+      <w:r>
+        <w:rPr>
+          <w:rFonts w:asciiTheme="minorHAnsi" w:hAnsiTheme="minorHAnsi" w:cstheme="minorHAnsi"/>
+          <w:sz w:val="24"/>
+          <w:szCs w:val="24"/>
+          <w:lang w:val="en-US"/>
+        </w:rPr>
+        <w:t xml:space="preserve">: </w:t>
+      </w:r>
+    </w:p>
+    <w:p>
+      <w:pPr>
+        <w:pStyle w:val="PlainText"/>
+        <w:rPr>
+          <w:rFonts w:asciiTheme="minorHAnsi" w:hAnsiTheme="minorHAnsi" w:cstheme="minorHAnsi"/>
+          <w:sz w:val="24"/>
+          <w:szCs w:val="24"/>
+          <w:lang w:val="en-US"/>
+        </w:rPr>
+      </w:pPr>
+    </w:p>
+    <w:p>
+      <w:pPr>
+        <w:pStyle w:val="PlainText"/>
+        <w:rPr>
+          <w:rFonts w:asciiTheme="minorHAnsi" w:hAnsiTheme="minorHAnsi" w:cstheme="minorHAnsi"/>
+          <w:sz w:val="24"/>
+          <w:szCs w:val="24"/>
+          <w:lang w:val="en-US"/>
+        </w:rPr>
+      </w:pPr>
+      <w:r>
+        <w:rPr>
+          <w:rFonts w:asciiTheme="minorHAnsi" w:hAnsiTheme="minorHAnsi" w:cstheme="minorHAnsi"/>
+          <w:sz w:val="24"/>
+          <w:szCs w:val="24"/>
+          <w:lang w:val="en-US"/>
+        </w:rPr>
+        <w:t xml:space="preserve">We need this server to communicate with Postgres. In Register – Server </w:t>
+      </w:r>
+      <w:r>
+        <w:rPr>
+          <w:rFonts w:asciiTheme="minorHAnsi" w:hAnsiTheme="minorHAnsi" w:cstheme="minorHAnsi"/>
+          <w:sz w:val="24"/>
+          <w:szCs w:val="24"/>
+          <w:lang w:val="en-US"/>
+        </w:rPr>
+        <w:t>tab, we give the information for the Postgres database (see Jupyter notebook file</w:t>
+      </w:r>
+      <w:r>
+        <w:rPr>
+          <w:rFonts w:asciiTheme="minorHAnsi" w:hAnsiTheme="minorHAnsi" w:cstheme="minorHAnsi"/>
+          <w:sz w:val="24"/>
+          <w:szCs w:val="24"/>
+          <w:lang w:val="en-US"/>
+        </w:rPr>
+        <w:t>: localhost, root, root</w:t>
+      </w:r>
+      <w:r>
+        <w:rPr>
+          <w:rFonts w:asciiTheme="minorHAnsi" w:hAnsiTheme="minorHAnsi" w:cstheme="minorHAnsi"/>
+          <w:sz w:val="24"/>
+          <w:szCs w:val="24"/>
+          <w:lang w:val="en-US"/>
+        </w:rPr>
+        <w:t>). But we get a connection error because Postgres is in another container from pgAdmin.</w:t>
+      </w:r>
+    </w:p>
+    <w:p>
+      <w:pPr>
+        <w:pStyle w:val="PlainText"/>
+        <w:rPr>
+          <w:rFonts w:asciiTheme="minorHAnsi" w:hAnsiTheme="minorHAnsi" w:cstheme="minorHAnsi"/>
+          <w:sz w:val="24"/>
+          <w:szCs w:val="24"/>
+          <w:lang w:val="en-US"/>
+        </w:rPr>
+      </w:pPr>
+    </w:p>
+    <w:p>
+      <w:pPr>
+        <w:pStyle w:val="PlainText"/>
+        <w:rPr>
+          <w:rFonts w:asciiTheme="minorHAnsi" w:hAnsiTheme="minorHAnsi" w:cstheme="minorHAnsi"/>
+          <w:sz w:val="24"/>
+          <w:szCs w:val="24"/>
+          <w:lang w:val="en-US"/>
+        </w:rPr>
+      </w:pPr>
+      <w:r>
+        <w:rPr>
+          <w:rFonts w:asciiTheme="minorHAnsi" w:hAnsiTheme="minorHAnsi" w:cstheme="minorHAnsi"/>
+          <w:sz w:val="24"/>
+          <w:szCs w:val="24"/>
+          <w:lang w:val="en-US"/>
+        </w:rPr>
+        <w:t>T</w:t>
+      </w:r>
+      <w:r>
+        <w:rPr>
+          <w:rFonts w:asciiTheme="minorHAnsi" w:hAnsiTheme="minorHAnsi" w:cstheme="minorHAnsi"/>
+          <w:sz w:val="24"/>
+          <w:szCs w:val="24"/>
+          <w:lang w:val="en-US"/>
+        </w:rPr>
+        <w:t>hen</w:t>
+      </w:r>
+      <w:r>
+        <w:rPr>
+          <w:rFonts w:asciiTheme="minorHAnsi" w:hAnsiTheme="minorHAnsi" w:cstheme="minorHAnsi"/>
+          <w:sz w:val="24"/>
+          <w:szCs w:val="24"/>
+          <w:lang w:val="en-US"/>
+        </w:rPr>
+        <w:t>,</w:t>
+      </w:r>
+      <w:r>
+        <w:rPr>
+          <w:rFonts w:asciiTheme="minorHAnsi" w:hAnsiTheme="minorHAnsi" w:cstheme="minorHAnsi"/>
+          <w:sz w:val="24"/>
+          <w:szCs w:val="24"/>
+          <w:lang w:val="en-US"/>
+        </w:rPr>
+        <w:t xml:space="preserve"> we </w:t>
+      </w:r>
+      <w:r>
+        <w:rPr>
+          <w:rFonts w:asciiTheme="minorHAnsi" w:hAnsiTheme="minorHAnsi" w:cstheme="minorHAnsi"/>
+          <w:sz w:val="24"/>
+          <w:szCs w:val="24"/>
+          <w:lang w:val="en-US"/>
+        </w:rPr>
+        <w:t>must</w:t>
+      </w:r>
+      <w:r>
+        <w:rPr>
+          <w:rFonts w:asciiTheme="minorHAnsi" w:hAnsiTheme="minorHAnsi" w:cstheme="minorHAnsi"/>
+          <w:sz w:val="24"/>
+          <w:szCs w:val="24"/>
+          <w:lang w:val="en-US"/>
+        </w:rPr>
+        <w:t xml:space="preserve"> place them in the same network</w:t>
+      </w:r>
+      <w:r>
+        <w:rPr>
+          <w:rFonts w:asciiTheme="minorHAnsi" w:hAnsiTheme="minorHAnsi" w:cstheme="minorHAnsi"/>
+          <w:sz w:val="24"/>
+          <w:szCs w:val="24"/>
+          <w:lang w:val="en-US"/>
+        </w:rPr>
+        <w:t xml:space="preserve"> to avoid these </w:t>
+      </w:r>
+      <w:r>
+        <w:rPr>
+          <w:rFonts w:asciiTheme="minorHAnsi" w:hAnsiTheme="minorHAnsi" w:cstheme="minorHAnsi"/>
+          <w:sz w:val="24"/>
+          <w:szCs w:val="24"/>
+          <w:lang w:val="en-US"/>
+        </w:rPr>
+        <w:t xml:space="preserve">connection errors. </w:t>
+      </w:r>
+    </w:p>
+    <w:p>
+      <w:pPr>
+        <w:pStyle w:val="PlainText"/>
+        <w:rPr>
+          <w:rFonts w:asciiTheme="minorHAnsi" w:hAnsiTheme="minorHAnsi" w:cstheme="minorHAnsi"/>
+          <w:sz w:val="24"/>
+          <w:szCs w:val="24"/>
+          <w:lang w:val="en-US"/>
+        </w:rPr>
+      </w:pPr>
+    </w:p>
+    <w:p>
+      <w:pPr>
+        <w:pStyle w:val="PlainText"/>
+        <w:rPr>
+          <w:rFonts w:asciiTheme="minorHAnsi" w:hAnsiTheme="minorHAnsi" w:cstheme="minorHAnsi"/>
+          <w:sz w:val="24"/>
+          <w:szCs w:val="24"/>
+          <w:lang w:val="en-US"/>
+        </w:rPr>
+      </w:pPr>
+      <w:r>
+        <w:rPr>
+          <w:rFonts w:asciiTheme="minorHAnsi" w:hAnsiTheme="minorHAnsi" w:cstheme="minorHAnsi"/>
+          <w:sz w:val="24"/>
+          <w:szCs w:val="24"/>
+          <w:lang w:val="en-US"/>
+        </w:rPr>
+        <w:t>So, terminate the 2 containers (the one we run the Postgres, and the one we run the pgAdmin).</w:t>
+      </w:r>
+    </w:p>
+    <w:p>
+      <w:pPr>
+        <w:pStyle w:val="PlainText"/>
+        <w:rPr>
+          <w:rFonts w:asciiTheme="minorHAnsi" w:hAnsiTheme="minorHAnsi" w:cstheme="minorHAnsi"/>
+          <w:sz w:val="24"/>
+          <w:szCs w:val="24"/>
+          <w:lang w:val="en-US"/>
+        </w:rPr>
+      </w:pPr>
+    </w:p>
+    <w:p>
+      <w:pPr>
+        <w:pStyle w:val="PlainText"/>
+        <w:rPr>
+          <w:rFonts w:asciiTheme="minorHAnsi" w:hAnsiTheme="minorHAnsi" w:cstheme="minorHAnsi"/>
+          <w:b/>
+          <w:bCs/>
+          <w:sz w:val="24"/>
+          <w:szCs w:val="24"/>
+        </w:rPr>
+      </w:pPr>
+      <w:r>
+        <w:rPr>
+          <w:rFonts w:asciiTheme="minorHAnsi" w:hAnsiTheme="minorHAnsi" w:cstheme="minorHAnsi"/>
+          <w:sz w:val="24"/>
+          <w:szCs w:val="24"/>
+        </w:rPr>
+        <w:lastRenderedPageBreak/>
+        <w:t xml:space="preserve">12) </w:t>
+      </w:r>
+      <w:r>
+        <w:rPr>
+          <w:rFonts w:asciiTheme="minorHAnsi" w:hAnsiTheme="minorHAnsi" w:cstheme="minorHAnsi"/>
+          <w:b/>
+          <w:bCs/>
+          <w:sz w:val="24"/>
+          <w:szCs w:val="24"/>
+          <w:highlight w:val="yellow"/>
+          <w:lang w:val="en-US"/>
+        </w:rPr>
+        <w:t>Docker Networks</w:t>
+      </w:r>
+      <w:r>
+        <w:rPr>
+          <w:rFonts w:asciiTheme="minorHAnsi" w:hAnsiTheme="minorHAnsi" w:cstheme="minorHAnsi"/>
+          <w:b/>
+          <w:bCs/>
+          <w:sz w:val="24"/>
+          <w:szCs w:val="24"/>
+          <w:lang w:val="en-US"/>
+        </w:rPr>
+        <w:t xml:space="preserve">: </w:t>
+      </w:r>
+      <w:r>
+        <w:rPr>
+          <w:rFonts w:asciiTheme="minorHAnsi" w:hAnsiTheme="minorHAnsi" w:cstheme="minorHAnsi"/>
+          <w:b/>
+          <w:bCs/>
+          <w:sz w:val="24"/>
+          <w:szCs w:val="24"/>
+          <w:highlight w:val="yellow"/>
+          <w:lang w:val="en-US"/>
+        </w:rPr>
+        <w:t>Running Postgres and pgAdmin together</w:t>
+      </w:r>
+      <w:r>
+        <w:rPr>
+          <w:rFonts w:asciiTheme="minorHAnsi" w:hAnsiTheme="minorHAnsi" w:cstheme="minorHAnsi"/>
+          <w:b/>
+          <w:bCs/>
+          <w:sz w:val="24"/>
+          <w:szCs w:val="24"/>
+          <w:lang w:val="en-US"/>
+        </w:rPr>
+        <w:t xml:space="preserve"> in one network</w:t>
+      </w:r>
+    </w:p>
+    <w:p>
+      <w:pPr>
+        <w:pStyle w:val="PlainText"/>
+        <w:rPr>
+          <w:rFonts w:asciiTheme="minorHAnsi" w:hAnsiTheme="minorHAnsi" w:cstheme="minorHAnsi"/>
+          <w:sz w:val="24"/>
+          <w:szCs w:val="24"/>
+          <w:lang w:val="en-US"/>
+        </w:rPr>
+      </w:pPr>
+    </w:p>
+    <w:p>
+      <w:pPr>
+        <w:pStyle w:val="PlainText"/>
+        <w:rPr>
+          <w:rFonts w:asciiTheme="minorHAnsi" w:hAnsiTheme="minorHAnsi" w:cstheme="minorHAnsi"/>
+          <w:color w:val="4472C4" w:themeColor="accent1"/>
+          <w:sz w:val="24"/>
+          <w:szCs w:val="24"/>
+          <w:lang w:val="en-US"/>
+        </w:rPr>
+      </w:pPr>
+      <w:r>
+        <w:rPr>
+          <w:rFonts w:asciiTheme="minorHAnsi" w:hAnsiTheme="minorHAnsi" w:cstheme="minorHAnsi"/>
+          <w:sz w:val="24"/>
+          <w:szCs w:val="24"/>
+          <w:lang w:val="en-US"/>
+        </w:rPr>
+        <w:t xml:space="preserve">Run: </w:t>
+      </w:r>
+      <w:r>
+        <w:rPr>
+          <w:rFonts w:asciiTheme="minorHAnsi" w:hAnsiTheme="minorHAnsi" w:cstheme="minorHAnsi"/>
+          <w:color w:val="4472C4" w:themeColor="accent1"/>
+          <w:sz w:val="24"/>
+          <w:szCs w:val="24"/>
+          <w:lang w:val="en-US"/>
+        </w:rPr>
+        <w:t>docker network create pg-network</w:t>
+      </w:r>
+    </w:p>
+    <w:p>
+      <w:pPr>
+        <w:pStyle w:val="PlainText"/>
+        <w:rPr>
+          <w:rFonts w:asciiTheme="minorHAnsi" w:hAnsiTheme="minorHAnsi" w:cstheme="minorHAnsi"/>
+          <w:sz w:val="24"/>
+          <w:szCs w:val="24"/>
+          <w:lang w:val="en-US"/>
+        </w:rPr>
+      </w:pPr>
+    </w:p>
+    <w:p>
+      <w:pPr>
+        <w:pStyle w:val="PlainText"/>
+        <w:rPr>
+          <w:rFonts w:asciiTheme="minorHAnsi" w:hAnsiTheme="minorHAnsi" w:cstheme="minorHAnsi"/>
+          <w:color w:val="000000" w:themeColor="text1"/>
+          <w:sz w:val="24"/>
+          <w:szCs w:val="24"/>
+          <w:lang w:val="en-US"/>
+        </w:rPr>
+      </w:pPr>
+      <w:r>
+        <w:rPr>
+          <w:rFonts w:asciiTheme="minorHAnsi" w:hAnsiTheme="minorHAnsi" w:cstheme="minorHAnsi"/>
+          <w:color w:val="000000" w:themeColor="text1"/>
+          <w:sz w:val="24"/>
+          <w:szCs w:val="24"/>
+          <w:lang w:val="en-US"/>
+        </w:rPr>
+        <w:t xml:space="preserve">So, we have a network, and then we need to run postgres container in this network. </w:t>
+      </w:r>
+    </w:p>
+    <w:p>
+      <w:pPr>
+        <w:pStyle w:val="PlainText"/>
+        <w:rPr>
+          <w:rFonts w:asciiTheme="minorHAnsi" w:hAnsiTheme="minorHAnsi" w:cstheme="minorHAnsi"/>
+          <w:color w:val="000000" w:themeColor="text1"/>
+          <w:sz w:val="24"/>
+          <w:szCs w:val="24"/>
+          <w:lang w:val="en-US"/>
+        </w:rPr>
+      </w:pPr>
+    </w:p>
+    <w:p>
+      <w:pPr>
+        <w:pStyle w:val="PlainText"/>
+        <w:rPr>
+          <w:rFonts w:asciiTheme="minorHAnsi" w:hAnsiTheme="minorHAnsi" w:cstheme="minorHAnsi"/>
+          <w:color w:val="000000" w:themeColor="text1"/>
+          <w:sz w:val="24"/>
+          <w:szCs w:val="24"/>
+          <w:lang w:val="en-US"/>
+        </w:rPr>
+      </w:pPr>
+      <w:r>
+        <w:rPr>
+          <w:rFonts w:asciiTheme="minorHAnsi" w:hAnsiTheme="minorHAnsi" w:cstheme="minorHAnsi"/>
+          <w:color w:val="000000" w:themeColor="text1"/>
+          <w:sz w:val="24"/>
+          <w:szCs w:val="24"/>
+          <w:lang w:val="en-US"/>
+        </w:rPr>
+        <w:t xml:space="preserve">So, RE-run the updated </w:t>
+      </w:r>
+      <w:r>
+        <w:rPr>
+          <w:rFonts w:asciiTheme="minorHAnsi" w:hAnsiTheme="minorHAnsi" w:cstheme="minorHAnsi"/>
+          <w:b/>
+          <w:bCs/>
+          <w:color w:val="000000" w:themeColor="text1"/>
+          <w:sz w:val="24"/>
+          <w:szCs w:val="24"/>
+          <w:lang w:val="en-US"/>
+        </w:rPr>
+        <w:t>Postgres command</w:t>
+      </w:r>
+      <w:r>
+        <w:rPr>
+          <w:rFonts w:asciiTheme="minorHAnsi" w:hAnsiTheme="minorHAnsi" w:cstheme="minorHAnsi"/>
+          <w:color w:val="000000" w:themeColor="text1"/>
+          <w:sz w:val="24"/>
+          <w:szCs w:val="24"/>
+          <w:lang w:val="en-US"/>
+        </w:rPr>
+        <w:t xml:space="preserve">: </w:t>
+      </w:r>
+    </w:p>
+    <w:p>
+      <w:pPr>
+        <w:pStyle w:val="PlainText"/>
+        <w:rPr>
+          <w:rFonts w:asciiTheme="minorHAnsi" w:hAnsiTheme="minorHAnsi" w:cstheme="minorHAnsi"/>
+          <w:color w:val="000000" w:themeColor="text1"/>
+          <w:sz w:val="24"/>
+          <w:szCs w:val="24"/>
+          <w:lang w:val="en-US"/>
+        </w:rPr>
+      </w:pPr>
+    </w:p>
+    <w:p>
+      <w:pPr>
+        <w:pStyle w:val="PlainText"/>
+        <w:rPr>
+          <w:rFonts w:asciiTheme="minorHAnsi" w:hAnsiTheme="minorHAnsi" w:cstheme="minorHAnsi"/>
+          <w:b/>
+          <w:bCs/>
+          <w:color w:val="000000" w:themeColor="text1"/>
+          <w:sz w:val="24"/>
+          <w:szCs w:val="24"/>
+          <w:lang w:val="en-US"/>
+        </w:rPr>
+      </w:pPr>
+      <w:r>
+        <w:rPr>
+          <w:rFonts w:asciiTheme="minorHAnsi" w:hAnsiTheme="minorHAnsi" w:cstheme="minorHAnsi"/>
+          <w:b/>
+          <w:bCs/>
+          <w:color w:val="000000" w:themeColor="text1"/>
+          <w:sz w:val="24"/>
+          <w:szCs w:val="24"/>
+          <w:lang w:val="en-US"/>
+        </w:rPr>
+        <w:t>docker run -it \</w:t>
+      </w:r>
+    </w:p>
+    <w:p>
+      <w:pPr>
+        <w:pStyle w:val="PlainText"/>
+        <w:rPr>
+          <w:rFonts w:asciiTheme="minorHAnsi" w:hAnsiTheme="minorHAnsi" w:cstheme="minorHAnsi"/>
+          <w:b/>
+          <w:bCs/>
+          <w:color w:val="000000" w:themeColor="text1"/>
+          <w:sz w:val="24"/>
+          <w:szCs w:val="24"/>
+          <w:lang w:val="en-US"/>
+        </w:rPr>
+      </w:pPr>
+      <w:r>
+        <w:rPr>
+          <w:rFonts w:asciiTheme="minorHAnsi" w:hAnsiTheme="minorHAnsi" w:cstheme="minorHAnsi"/>
+          <w:b/>
+          <w:bCs/>
+          <w:color w:val="000000" w:themeColor="text1"/>
+          <w:sz w:val="24"/>
+          <w:szCs w:val="24"/>
+          <w:lang w:val="en-US"/>
+        </w:rPr>
+        <w:t xml:space="preserve">  -e POSTGRES_USER="root" \</w:t>
+      </w:r>
+    </w:p>
+    <w:p>
+      <w:pPr>
+        <w:pStyle w:val="PlainText"/>
+        <w:rPr>
+          <w:rFonts w:asciiTheme="minorHAnsi" w:hAnsiTheme="minorHAnsi" w:cstheme="minorHAnsi"/>
+          <w:b/>
+          <w:bCs/>
+          <w:color w:val="000000" w:themeColor="text1"/>
+          <w:sz w:val="24"/>
+          <w:szCs w:val="24"/>
+          <w:lang w:val="en-US"/>
+        </w:rPr>
+      </w:pPr>
+      <w:r>
+        <w:rPr>
+          <w:rFonts w:asciiTheme="minorHAnsi" w:hAnsiTheme="minorHAnsi" w:cstheme="minorHAnsi"/>
+          <w:b/>
+          <w:bCs/>
+          <w:color w:val="000000" w:themeColor="text1"/>
+          <w:sz w:val="24"/>
+          <w:szCs w:val="24"/>
+          <w:lang w:val="en-US"/>
+        </w:rPr>
+        <w:t xml:space="preserve">  -e POSTGRES_PASSWORD="root" \</w:t>
+      </w:r>
+    </w:p>
+    <w:p>
+      <w:pPr>
+        <w:pStyle w:val="PlainText"/>
+        <w:rPr>
+          <w:rFonts w:asciiTheme="minorHAnsi" w:hAnsiTheme="minorHAnsi" w:cstheme="minorHAnsi"/>
+          <w:b/>
+          <w:bCs/>
+          <w:color w:val="000000" w:themeColor="text1"/>
+          <w:sz w:val="24"/>
+          <w:szCs w:val="24"/>
+          <w:lang w:val="en-US"/>
+        </w:rPr>
+      </w:pPr>
+      <w:r>
+        <w:rPr>
+          <w:rFonts w:asciiTheme="minorHAnsi" w:hAnsiTheme="minorHAnsi" w:cstheme="minorHAnsi"/>
+          <w:b/>
+          <w:bCs/>
+          <w:color w:val="000000" w:themeColor="text1"/>
+          <w:sz w:val="24"/>
+          <w:szCs w:val="24"/>
+          <w:lang w:val="en-US"/>
+        </w:rPr>
+        <w:t xml:space="preserve">  -e POSTGRES_DB="ny_taxi" \</w:t>
+      </w:r>
+    </w:p>
+    <w:p>
+      <w:pPr>
+        <w:pStyle w:val="PlainText"/>
+        <w:rPr>
+          <w:rFonts w:asciiTheme="minorHAnsi" w:hAnsiTheme="minorHAnsi" w:cstheme="minorHAnsi"/>
+          <w:b/>
+          <w:bCs/>
+          <w:color w:val="000000" w:themeColor="text1"/>
+          <w:sz w:val="24"/>
+          <w:szCs w:val="24"/>
+          <w:lang w:val="en-US"/>
+        </w:rPr>
+      </w:pPr>
+      <w:r>
+        <w:rPr>
+          <w:rFonts w:asciiTheme="minorHAnsi" w:hAnsiTheme="minorHAnsi" w:cstheme="minorHAnsi"/>
+          <w:b/>
+          <w:bCs/>
+          <w:color w:val="000000" w:themeColor="text1"/>
+          <w:sz w:val="24"/>
+          <w:szCs w:val="24"/>
+          <w:lang w:val="en-US"/>
+        </w:rPr>
+        <w:t xml:space="preserve">  -v </w:t>
+      </w:r>
+      <w:r>
+        <w:rPr>
+          <w:rFonts w:asciiTheme="minorHAnsi" w:hAnsiTheme="minorHAnsi" w:cstheme="minorHAnsi"/>
+          <w:b/>
+          <w:bCs/>
+          <w:color w:val="000000" w:themeColor="text1"/>
+          <w:sz w:val="24"/>
+          <w:szCs w:val="24"/>
+          <w:lang w:val="en-US"/>
+        </w:rPr>
+        <w:t>$(pwd)</w:t>
+      </w:r>
+      <w:r>
+        <w:rPr>
+          <w:rFonts w:asciiTheme="minorHAnsi" w:hAnsiTheme="minorHAnsi" w:cstheme="minorHAnsi"/>
+          <w:b/>
+          <w:bCs/>
+          <w:color w:val="000000" w:themeColor="text1"/>
+          <w:sz w:val="24"/>
+          <w:szCs w:val="24"/>
+          <w:lang w:val="en-US"/>
+        </w:rPr>
+        <w:t>/ny_taxi_postgres_data:/var/lib/postgresql/data \</w:t>
+      </w:r>
+    </w:p>
+    <w:p>
+      <w:pPr>
+        <w:pStyle w:val="PlainText"/>
+        <w:rPr>
+          <w:rFonts w:asciiTheme="minorHAnsi" w:hAnsiTheme="minorHAnsi" w:cstheme="minorHAnsi"/>
+          <w:b/>
+          <w:bCs/>
+          <w:color w:val="000000" w:themeColor="text1"/>
+          <w:sz w:val="24"/>
+          <w:szCs w:val="24"/>
+          <w:lang w:val="en-US"/>
+        </w:rPr>
+      </w:pPr>
+      <w:r>
+        <w:rPr>
+          <w:rFonts w:asciiTheme="minorHAnsi" w:hAnsiTheme="minorHAnsi" w:cstheme="minorHAnsi"/>
+          <w:b/>
+          <w:bCs/>
+          <w:color w:val="000000" w:themeColor="text1"/>
+          <w:sz w:val="24"/>
+          <w:szCs w:val="24"/>
+          <w:lang w:val="en-US"/>
+        </w:rPr>
+        <w:t xml:space="preserve">  -p 5432:5432 \</w:t>
+      </w:r>
+    </w:p>
+    <w:p>
+      <w:pPr>
+        <w:pStyle w:val="PlainText"/>
+        <w:rPr>
+          <w:rFonts w:asciiTheme="minorHAnsi" w:hAnsiTheme="minorHAnsi" w:cstheme="minorHAnsi"/>
+          <w:b/>
+          <w:bCs/>
+          <w:color w:val="000000" w:themeColor="text1"/>
+          <w:sz w:val="24"/>
+          <w:szCs w:val="24"/>
+          <w:lang w:val="en-US"/>
+        </w:rPr>
+      </w:pPr>
+      <w:r>
+        <w:rPr>
+          <w:rFonts w:asciiTheme="minorHAnsi" w:hAnsiTheme="minorHAnsi" w:cstheme="minorHAnsi"/>
+          <w:b/>
+          <w:bCs/>
+          <w:color w:val="000000" w:themeColor="text1"/>
+          <w:sz w:val="24"/>
+          <w:szCs w:val="24"/>
+          <w:lang w:val="en-US"/>
+        </w:rPr>
+        <w:t xml:space="preserve">  --network=pg-network \</w:t>
+      </w:r>
+    </w:p>
+    <w:p>
+      <w:pPr>
+        <w:pStyle w:val="PlainText"/>
+        <w:rPr>
+          <w:rFonts w:asciiTheme="minorHAnsi" w:hAnsiTheme="minorHAnsi" w:cstheme="minorHAnsi"/>
+          <w:b/>
+          <w:bCs/>
+          <w:color w:val="000000" w:themeColor="text1"/>
+          <w:sz w:val="24"/>
+          <w:szCs w:val="24"/>
+          <w:lang w:val="en-US"/>
+        </w:rPr>
+      </w:pPr>
+      <w:r>
+        <w:rPr>
+          <w:rFonts w:asciiTheme="minorHAnsi" w:hAnsiTheme="minorHAnsi" w:cstheme="minorHAnsi"/>
+          <w:b/>
+          <w:bCs/>
+          <w:color w:val="000000" w:themeColor="text1"/>
+          <w:sz w:val="24"/>
+          <w:szCs w:val="24"/>
+          <w:lang w:val="en-US"/>
+        </w:rPr>
+        <w:t xml:space="preserve">  --name pg-database \</w:t>
+      </w:r>
+    </w:p>
+    <w:p>
+      <w:pPr>
+        <w:pStyle w:val="PlainText"/>
+        <w:rPr>
+          <w:rFonts w:asciiTheme="minorHAnsi" w:hAnsiTheme="minorHAnsi" w:cstheme="minorHAnsi"/>
+          <w:b/>
+          <w:bCs/>
+          <w:color w:val="000000" w:themeColor="text1"/>
+          <w:sz w:val="24"/>
+          <w:szCs w:val="24"/>
+          <w:lang w:val="en-US"/>
+        </w:rPr>
+      </w:pPr>
+      <w:r>
+        <w:rPr>
+          <w:rFonts w:asciiTheme="minorHAnsi" w:hAnsiTheme="minorHAnsi" w:cstheme="minorHAnsi"/>
+          <w:b/>
+          <w:bCs/>
+          <w:color w:val="000000" w:themeColor="text1"/>
+          <w:sz w:val="24"/>
+          <w:szCs w:val="24"/>
+          <w:lang w:val="en-US"/>
+        </w:rPr>
+        <w:t xml:space="preserve">  postgres:13</w:t>
+      </w:r>
+    </w:p>
+    <w:p>
+      <w:pPr>
+        <w:pStyle w:val="PlainText"/>
+        <w:rPr>
+          <w:rFonts w:asciiTheme="minorHAnsi" w:hAnsiTheme="minorHAnsi" w:cstheme="minorHAnsi"/>
+          <w:color w:val="000000" w:themeColor="text1"/>
+          <w:sz w:val="24"/>
+          <w:szCs w:val="24"/>
+          <w:lang w:val="en-US"/>
+        </w:rPr>
+      </w:pPr>
+    </w:p>
+    <w:p>
+      <w:pPr>
+        <w:pStyle w:val="PlainText"/>
+        <w:rPr>
+          <w:rFonts w:asciiTheme="minorHAnsi" w:hAnsiTheme="minorHAnsi" w:cstheme="minorHAnsi"/>
+          <w:i/>
+          <w:iCs/>
+          <w:color w:val="000000" w:themeColor="text1"/>
+          <w:sz w:val="24"/>
+          <w:szCs w:val="24"/>
+          <w:lang w:val="en-US"/>
+        </w:rPr>
+      </w:pPr>
+      <w:r>
+        <w:rPr>
+          <w:rFonts w:asciiTheme="minorHAnsi" w:hAnsiTheme="minorHAnsi" w:cstheme="minorHAnsi"/>
+          <w:i/>
+          <w:iCs/>
+          <w:color w:val="000000" w:themeColor="text1"/>
+          <w:sz w:val="24"/>
+          <w:szCs w:val="24"/>
+          <w:lang w:val="en-US"/>
+        </w:rPr>
+        <w:t>(Note: the name will be how pgAdmin will be able to discover Postgres)</w:t>
+      </w:r>
+    </w:p>
+    <w:p>
+      <w:pPr>
+        <w:pStyle w:val="PlainText"/>
+        <w:rPr>
+          <w:rFonts w:asciiTheme="minorHAnsi" w:hAnsiTheme="minorHAnsi" w:cstheme="minorHAnsi"/>
+          <w:color w:val="000000" w:themeColor="text1"/>
+          <w:sz w:val="24"/>
+          <w:szCs w:val="24"/>
+          <w:lang w:val="en-US"/>
+        </w:rPr>
+      </w:pPr>
+    </w:p>
+    <w:p>
+      <w:pPr>
+        <w:pStyle w:val="PlainText"/>
+        <w:rPr>
+          <w:rFonts w:asciiTheme="minorHAnsi" w:hAnsiTheme="minorHAnsi" w:cstheme="minorHAnsi"/>
+          <w:b/>
+          <w:bCs/>
+          <w:color w:val="F4B083" w:themeColor="accent2" w:themeTint="99"/>
+          <w:sz w:val="24"/>
+          <w:szCs w:val="24"/>
+          <w:lang w:val="en-US"/>
+        </w:rPr>
+      </w:pPr>
+      <w:r>
+        <w:rPr>
+          <w:rFonts w:asciiTheme="minorHAnsi" w:hAnsiTheme="minorHAnsi" w:cstheme="minorHAnsi"/>
+          <w:color w:val="000000" w:themeColor="text1"/>
+          <w:sz w:val="24"/>
+          <w:szCs w:val="24"/>
+          <w:lang w:val="en-US"/>
+        </w:rPr>
+        <w:t xml:space="preserve">Run again (on another command line) the </w:t>
+      </w:r>
+      <w:r>
+        <w:rPr>
+          <w:rFonts w:asciiTheme="minorHAnsi" w:hAnsiTheme="minorHAnsi" w:cstheme="minorHAnsi"/>
+          <w:b/>
+          <w:bCs/>
+          <w:color w:val="F4B083" w:themeColor="accent2" w:themeTint="99"/>
+          <w:sz w:val="24"/>
+          <w:szCs w:val="24"/>
+          <w:lang w:val="en-US"/>
+        </w:rPr>
+        <w:t xml:space="preserve">pgcli -h localhost -p 5432 -u root -d ny_taxi </w:t>
+      </w:r>
+    </w:p>
+    <w:p>
+      <w:pPr>
+        <w:pStyle w:val="PlainText"/>
+        <w:rPr>
+          <w:rFonts w:asciiTheme="minorHAnsi" w:hAnsiTheme="minorHAnsi" w:cstheme="minorHAnsi"/>
+          <w:color w:val="000000" w:themeColor="text1"/>
+          <w:sz w:val="24"/>
+          <w:szCs w:val="24"/>
+          <w:lang w:val="en-US"/>
+        </w:rPr>
+      </w:pPr>
+      <w:r>
+        <w:rPr>
+          <w:rFonts w:asciiTheme="minorHAnsi" w:hAnsiTheme="minorHAnsi" w:cstheme="minorHAnsi"/>
+          <w:color w:val="000000" w:themeColor="text1"/>
+          <w:sz w:val="24"/>
+          <w:szCs w:val="24"/>
+          <w:lang w:val="en-US"/>
+        </w:rPr>
+        <w:t xml:space="preserve">And </w:t>
+      </w:r>
+      <w:r>
+        <w:rPr>
+          <w:rFonts w:asciiTheme="minorHAnsi" w:hAnsiTheme="minorHAnsi" w:cstheme="minorHAnsi"/>
+          <w:b/>
+          <w:bCs/>
+          <w:color w:val="F4B083" w:themeColor="accent2" w:themeTint="99"/>
+          <w:sz w:val="24"/>
+          <w:szCs w:val="24"/>
+          <w:lang w:val="en-US"/>
+        </w:rPr>
+        <w:t>SELECT count(1) FROM yellow_taxi_data;</w:t>
+      </w:r>
+    </w:p>
+    <w:p>
+      <w:pPr>
+        <w:pStyle w:val="PlainText"/>
+        <w:rPr>
+          <w:rFonts w:asciiTheme="minorHAnsi" w:hAnsiTheme="minorHAnsi" w:cstheme="minorHAnsi"/>
+          <w:color w:val="000000" w:themeColor="text1"/>
+          <w:sz w:val="24"/>
+          <w:szCs w:val="24"/>
+          <w:lang w:val="en-US"/>
+        </w:rPr>
+      </w:pPr>
+    </w:p>
+    <w:p>
+      <w:pPr>
+        <w:pStyle w:val="PlainText"/>
+        <w:rPr>
+          <w:rFonts w:asciiTheme="minorHAnsi" w:hAnsiTheme="minorHAnsi" w:cstheme="minorHAnsi"/>
+          <w:color w:val="000000" w:themeColor="text1"/>
+          <w:sz w:val="24"/>
+          <w:szCs w:val="24"/>
+          <w:lang w:val="en-US"/>
+        </w:rPr>
+      </w:pPr>
+      <w:r>
+        <w:rPr>
+          <w:rFonts w:asciiTheme="minorHAnsi" w:hAnsiTheme="minorHAnsi" w:cstheme="minorHAnsi"/>
+          <w:color w:val="000000" w:themeColor="text1"/>
+          <w:sz w:val="24"/>
+          <w:szCs w:val="24"/>
+          <w:lang w:val="en-US"/>
+        </w:rPr>
+        <w:t xml:space="preserve">Check you still have all your data there. </w:t>
+      </w:r>
+    </w:p>
+    <w:p>
+      <w:pPr>
+        <w:pStyle w:val="PlainText"/>
+        <w:rPr>
+          <w:rFonts w:asciiTheme="minorHAnsi" w:hAnsiTheme="minorHAnsi" w:cstheme="minorHAnsi"/>
+          <w:color w:val="000000" w:themeColor="text1"/>
+          <w:sz w:val="24"/>
+          <w:szCs w:val="24"/>
+          <w:lang w:val="en-US"/>
+        </w:rPr>
+      </w:pPr>
+    </w:p>
+    <w:p>
+      <w:pPr>
+        <w:pStyle w:val="PlainText"/>
+        <w:rPr>
+          <w:rFonts w:asciiTheme="minorHAnsi" w:hAnsiTheme="minorHAnsi" w:cstheme="minorHAnsi"/>
+          <w:b/>
+          <w:bCs/>
+          <w:color w:val="000000" w:themeColor="text1"/>
+          <w:sz w:val="24"/>
+          <w:szCs w:val="24"/>
+          <w:lang w:val="en-US"/>
+        </w:rPr>
+      </w:pPr>
+      <w:r>
+        <w:rPr>
+          <w:rFonts w:asciiTheme="minorHAnsi" w:hAnsiTheme="minorHAnsi" w:cstheme="minorHAnsi"/>
+          <w:color w:val="000000" w:themeColor="text1"/>
+          <w:sz w:val="24"/>
+          <w:szCs w:val="24"/>
+          <w:lang w:val="en-US"/>
+        </w:rPr>
+        <w:t xml:space="preserve">RE-run the updated </w:t>
+      </w:r>
+      <w:r>
+        <w:rPr>
+          <w:rFonts w:asciiTheme="minorHAnsi" w:hAnsiTheme="minorHAnsi" w:cstheme="minorHAnsi"/>
+          <w:b/>
+          <w:bCs/>
+          <w:color w:val="000000" w:themeColor="text1"/>
+          <w:sz w:val="24"/>
+          <w:szCs w:val="24"/>
+          <w:lang w:val="en-US"/>
+        </w:rPr>
+        <w:t>pgAdmin</w:t>
+      </w:r>
+      <w:r>
+        <w:rPr>
+          <w:rFonts w:asciiTheme="minorHAnsi" w:hAnsiTheme="minorHAnsi" w:cstheme="minorHAnsi"/>
+          <w:b/>
+          <w:bCs/>
+          <w:color w:val="000000" w:themeColor="text1"/>
+          <w:sz w:val="24"/>
+          <w:szCs w:val="24"/>
+          <w:lang w:val="en-US"/>
+        </w:rPr>
+        <w:t xml:space="preserve"> command</w:t>
+      </w:r>
+      <w:r>
+        <w:rPr>
+          <w:rFonts w:asciiTheme="minorHAnsi" w:hAnsiTheme="minorHAnsi" w:cstheme="minorHAnsi"/>
+          <w:b/>
+          <w:bCs/>
+          <w:color w:val="000000" w:themeColor="text1"/>
+          <w:sz w:val="24"/>
+          <w:szCs w:val="24"/>
+          <w:lang w:val="en-US"/>
+        </w:rPr>
+        <w:t xml:space="preserve"> in the same network (on another cmd line):</w:t>
+      </w:r>
+    </w:p>
+    <w:p>
+      <w:pPr>
+        <w:pStyle w:val="PlainText"/>
+        <w:rPr>
+          <w:rFonts w:asciiTheme="minorHAnsi" w:hAnsiTheme="minorHAnsi" w:cstheme="minorHAnsi"/>
+          <w:b/>
+          <w:bCs/>
+          <w:color w:val="000000" w:themeColor="text1"/>
+          <w:sz w:val="24"/>
+          <w:szCs w:val="24"/>
+          <w:lang w:val="en-US"/>
+        </w:rPr>
+      </w:pPr>
+    </w:p>
+    <w:p>
+      <w:pPr>
+        <w:pStyle w:val="PlainText"/>
+        <w:rPr>
+          <w:rFonts w:asciiTheme="minorHAnsi" w:hAnsiTheme="minorHAnsi" w:cstheme="minorHAnsi"/>
+          <w:b/>
+          <w:bCs/>
+          <w:color w:val="000000" w:themeColor="text1"/>
+          <w:sz w:val="24"/>
+          <w:szCs w:val="24"/>
+          <w:lang w:val="en-US"/>
+        </w:rPr>
+      </w:pPr>
+      <w:r>
+        <w:rPr>
+          <w:rFonts w:asciiTheme="minorHAnsi" w:hAnsiTheme="minorHAnsi" w:cstheme="minorHAnsi"/>
+          <w:b/>
+          <w:bCs/>
+          <w:color w:val="000000" w:themeColor="text1"/>
+          <w:sz w:val="24"/>
+          <w:szCs w:val="24"/>
+          <w:lang w:val="en-US"/>
+        </w:rPr>
+        <w:t>docker run -it \</w:t>
+      </w:r>
+    </w:p>
+    <w:p>
+      <w:pPr>
+        <w:pStyle w:val="PlainText"/>
+        <w:rPr>
+          <w:rFonts w:asciiTheme="minorHAnsi" w:hAnsiTheme="minorHAnsi" w:cstheme="minorHAnsi"/>
+          <w:b/>
+          <w:bCs/>
+          <w:color w:val="000000" w:themeColor="text1"/>
+          <w:sz w:val="24"/>
+          <w:szCs w:val="24"/>
+          <w:lang w:val="en-US"/>
+        </w:rPr>
+      </w:pPr>
+      <w:r>
+        <w:rPr>
+          <w:rFonts w:asciiTheme="minorHAnsi" w:hAnsiTheme="minorHAnsi" w:cstheme="minorHAnsi"/>
+          <w:b/>
+          <w:bCs/>
+          <w:color w:val="000000" w:themeColor="text1"/>
+          <w:sz w:val="24"/>
+          <w:szCs w:val="24"/>
+          <w:lang w:val="en-US"/>
+        </w:rPr>
+        <w:t xml:space="preserve">  -e PGADMIN_DEFAULT_EMAIL="admin@admin.com" \</w:t>
+      </w:r>
+    </w:p>
+    <w:p>
+      <w:pPr>
+        <w:pStyle w:val="PlainText"/>
+        <w:rPr>
+          <w:rFonts w:asciiTheme="minorHAnsi" w:hAnsiTheme="minorHAnsi" w:cstheme="minorHAnsi"/>
+          <w:b/>
+          <w:bCs/>
+          <w:color w:val="000000" w:themeColor="text1"/>
+          <w:sz w:val="24"/>
+          <w:szCs w:val="24"/>
+          <w:lang w:val="en-US"/>
+        </w:rPr>
+      </w:pPr>
+      <w:r>
+        <w:rPr>
+          <w:rFonts w:asciiTheme="minorHAnsi" w:hAnsiTheme="minorHAnsi" w:cstheme="minorHAnsi"/>
+          <w:b/>
+          <w:bCs/>
+          <w:color w:val="000000" w:themeColor="text1"/>
+          <w:sz w:val="24"/>
+          <w:szCs w:val="24"/>
+          <w:lang w:val="en-US"/>
+        </w:rPr>
+        <w:t xml:space="preserve">  -e PGADMIN_DEFAULT_PASSWORD="root" \</w:t>
+      </w:r>
+    </w:p>
+    <w:p>
+      <w:pPr>
+        <w:pStyle w:val="PlainText"/>
+        <w:rPr>
+          <w:rFonts w:asciiTheme="minorHAnsi" w:hAnsiTheme="minorHAnsi" w:cstheme="minorHAnsi"/>
+          <w:b/>
+          <w:bCs/>
+          <w:color w:val="000000" w:themeColor="text1"/>
+          <w:sz w:val="24"/>
+          <w:szCs w:val="24"/>
+          <w:lang w:val="en-US"/>
+        </w:rPr>
+      </w:pPr>
+      <w:r>
+        <w:rPr>
+          <w:rFonts w:asciiTheme="minorHAnsi" w:hAnsiTheme="minorHAnsi" w:cstheme="minorHAnsi"/>
+          <w:b/>
+          <w:bCs/>
+          <w:color w:val="000000" w:themeColor="text1"/>
+          <w:sz w:val="24"/>
+          <w:szCs w:val="24"/>
+          <w:lang w:val="en-US"/>
+        </w:rPr>
+        <w:t xml:space="preserve">  -p 8080:80 \</w:t>
+      </w:r>
+    </w:p>
+    <w:p>
+      <w:pPr>
+        <w:pStyle w:val="PlainText"/>
+        <w:rPr>
+          <w:rFonts w:asciiTheme="minorHAnsi" w:hAnsiTheme="minorHAnsi" w:cstheme="minorHAnsi"/>
+          <w:b/>
+          <w:bCs/>
+          <w:color w:val="000000" w:themeColor="text1"/>
+          <w:sz w:val="24"/>
+          <w:szCs w:val="24"/>
+          <w:lang w:val="en-US"/>
+        </w:rPr>
+      </w:pPr>
+      <w:r>
+        <w:rPr>
+          <w:rFonts w:asciiTheme="minorHAnsi" w:hAnsiTheme="minorHAnsi" w:cstheme="minorHAnsi"/>
+          <w:b/>
+          <w:bCs/>
+          <w:color w:val="000000" w:themeColor="text1"/>
+          <w:sz w:val="24"/>
+          <w:szCs w:val="24"/>
+          <w:lang w:val="en-US"/>
+        </w:rPr>
+        <w:t xml:space="preserve">  --network=pg-network \</w:t>
+      </w:r>
+    </w:p>
+    <w:p>
+      <w:pPr>
+        <w:pStyle w:val="PlainText"/>
+        <w:rPr>
+          <w:rFonts w:asciiTheme="minorHAnsi" w:hAnsiTheme="minorHAnsi" w:cstheme="minorHAnsi"/>
+          <w:b/>
+          <w:bCs/>
+          <w:color w:val="000000" w:themeColor="text1"/>
+          <w:sz w:val="24"/>
+          <w:szCs w:val="24"/>
+          <w:lang w:val="en-US"/>
+        </w:rPr>
+      </w:pPr>
+      <w:r>
+        <w:rPr>
+          <w:rFonts w:asciiTheme="minorHAnsi" w:hAnsiTheme="minorHAnsi" w:cstheme="minorHAnsi"/>
+          <w:b/>
+          <w:bCs/>
+          <w:color w:val="000000" w:themeColor="text1"/>
+          <w:sz w:val="24"/>
+          <w:szCs w:val="24"/>
+          <w:lang w:val="en-US"/>
+        </w:rPr>
+        <w:t xml:space="preserve">  --name pgadmin \</w:t>
+      </w:r>
+    </w:p>
+    <w:p>
+      <w:pPr>
+        <w:pStyle w:val="PlainText"/>
+        <w:rPr>
+          <w:rFonts w:asciiTheme="minorHAnsi" w:hAnsiTheme="minorHAnsi" w:cstheme="minorHAnsi"/>
+          <w:b/>
+          <w:bCs/>
+          <w:color w:val="000000" w:themeColor="text1"/>
+          <w:sz w:val="24"/>
+          <w:szCs w:val="24"/>
+          <w:lang w:val="en-US"/>
+        </w:rPr>
+      </w:pPr>
+      <w:r>
+        <w:rPr>
+          <w:rFonts w:asciiTheme="minorHAnsi" w:hAnsiTheme="minorHAnsi" w:cstheme="minorHAnsi"/>
+          <w:b/>
+          <w:bCs/>
+          <w:color w:val="000000" w:themeColor="text1"/>
+          <w:sz w:val="24"/>
+          <w:szCs w:val="24"/>
+          <w:lang w:val="en-US"/>
+        </w:rPr>
+        <w:t xml:space="preserve">  dpage/pgadmin4</w:t>
+      </w:r>
+    </w:p>
+    <w:p>
+      <w:pPr>
+        <w:pStyle w:val="PlainText"/>
+        <w:rPr>
+          <w:rFonts w:asciiTheme="minorHAnsi" w:hAnsiTheme="minorHAnsi" w:cstheme="minorHAnsi"/>
+          <w:b/>
+          <w:bCs/>
+          <w:color w:val="000000" w:themeColor="text1"/>
+          <w:sz w:val="24"/>
+          <w:szCs w:val="24"/>
+          <w:lang w:val="en-US"/>
+        </w:rPr>
+      </w:pPr>
+    </w:p>
+    <w:p>
+      <w:pPr>
+        <w:pStyle w:val="PlainText"/>
+        <w:rPr>
+          <w:rFonts w:asciiTheme="minorHAnsi" w:hAnsiTheme="minorHAnsi" w:cstheme="minorHAnsi"/>
+          <w:color w:val="000000" w:themeColor="text1"/>
+          <w:sz w:val="24"/>
+          <w:szCs w:val="24"/>
+          <w:lang w:val="en-US"/>
+        </w:rPr>
+      </w:pPr>
+      <w:r>
+        <w:rPr>
+          <w:rFonts w:asciiTheme="minorHAnsi" w:hAnsiTheme="minorHAnsi" w:cstheme="minorHAnsi"/>
+          <w:color w:val="000000" w:themeColor="text1"/>
+          <w:sz w:val="24"/>
+          <w:szCs w:val="24"/>
+          <w:lang w:val="en-US"/>
+        </w:rPr>
+        <w:t xml:space="preserve">Reload pgAdmin page and try to create the Server now. In Register tab, we give the name that we specified in the network attribute above, i.e., </w:t>
+      </w:r>
+      <w:r>
+        <w:rPr>
+          <w:rFonts w:asciiTheme="minorHAnsi" w:hAnsiTheme="minorHAnsi" w:cstheme="minorHAnsi"/>
+          <w:color w:val="000000" w:themeColor="text1"/>
+          <w:sz w:val="24"/>
+          <w:szCs w:val="24"/>
+          <w:lang w:val="en-US"/>
+        </w:rPr>
+        <w:t>pg-database, and then root, root.</w:t>
+      </w:r>
+    </w:p>
+    <w:p>
+      <w:pPr>
+        <w:pStyle w:val="PlainText"/>
+        <w:rPr>
+          <w:rFonts w:asciiTheme="minorHAnsi" w:hAnsiTheme="minorHAnsi" w:cstheme="minorHAnsi"/>
+          <w:color w:val="000000" w:themeColor="text1"/>
+          <w:sz w:val="24"/>
+          <w:szCs w:val="24"/>
+          <w:lang w:val="en-US"/>
+        </w:rPr>
+      </w:pPr>
+    </w:p>
+    <w:p>
+      <w:pPr>
+        <w:pStyle w:val="PlainText"/>
+        <w:rPr>
+          <w:rFonts w:asciiTheme="minorHAnsi" w:hAnsiTheme="minorHAnsi" w:cstheme="minorHAnsi"/>
+          <w:color w:val="000000" w:themeColor="text1"/>
+          <w:sz w:val="24"/>
+          <w:szCs w:val="24"/>
+          <w:lang w:val="en-US"/>
+        </w:rPr>
+      </w:pPr>
+      <w:r>
+        <w:rPr>
+          <w:rFonts w:asciiTheme="minorHAnsi" w:hAnsiTheme="minorHAnsi" w:cstheme="minorHAnsi"/>
+          <w:color w:val="000000" w:themeColor="text1"/>
+          <w:sz w:val="24"/>
+          <w:szCs w:val="24"/>
+          <w:lang w:val="en-US"/>
+        </w:rPr>
+        <w:t xml:space="preserve">Once you connect, you see the 2 databases. Open ny_taxi, then Schemas, then Tables. Right click, </w:t>
+      </w:r>
+      <w:r>
+        <w:rPr>
+          <w:rFonts w:asciiTheme="minorHAnsi" w:hAnsiTheme="minorHAnsi" w:cstheme="minorHAnsi"/>
+          <w:color w:val="000000" w:themeColor="text1"/>
+          <w:sz w:val="24"/>
+          <w:szCs w:val="24"/>
+          <w:lang w:val="en-US"/>
+        </w:rPr>
+        <w:t>view</w:t>
+      </w:r>
+      <w:r>
+        <w:rPr>
+          <w:rFonts w:asciiTheme="minorHAnsi" w:hAnsiTheme="minorHAnsi" w:cstheme="minorHAnsi"/>
+          <w:color w:val="000000" w:themeColor="text1"/>
+          <w:sz w:val="24"/>
+          <w:szCs w:val="24"/>
+          <w:lang w:val="en-US"/>
+        </w:rPr>
+        <w:t xml:space="preserve"> data, and  see the first 100 rows. </w:t>
+      </w:r>
+      <w:r>
+        <w:rPr>
+          <w:rFonts w:asciiTheme="minorHAnsi" w:hAnsiTheme="minorHAnsi" w:cstheme="minorHAnsi"/>
+          <w:color w:val="000000" w:themeColor="text1"/>
+          <w:sz w:val="24"/>
+          <w:szCs w:val="24"/>
+          <w:lang w:val="en-US"/>
+        </w:rPr>
+        <w:t xml:space="preserve">It runs this query, and you cannot edit it. But open the Query Tool from Tools and run your own queries. </w:t>
+      </w:r>
+    </w:p>
+    <w:p>
+      <w:pPr>
+        <w:pStyle w:val="PlainText"/>
+        <w:rPr>
+          <w:rFonts w:asciiTheme="minorHAnsi" w:hAnsiTheme="minorHAnsi" w:cstheme="minorHAnsi"/>
+          <w:color w:val="000000" w:themeColor="text1"/>
+          <w:sz w:val="24"/>
+          <w:szCs w:val="24"/>
+          <w:lang w:val="en-US"/>
+        </w:rPr>
+      </w:pPr>
+    </w:p>
+    <w:p>
+      <w:pPr>
+        <w:pStyle w:val="PlainText"/>
+        <w:rPr>
+          <w:rFonts w:asciiTheme="minorHAnsi" w:hAnsiTheme="minorHAnsi" w:cstheme="minorHAnsi"/>
+          <w:color w:val="000000" w:themeColor="text1"/>
+          <w:sz w:val="24"/>
+          <w:szCs w:val="24"/>
+          <w:lang w:val="en-US"/>
+        </w:rPr>
+      </w:pPr>
+      <w:r>
+        <w:rPr>
+          <w:rFonts w:asciiTheme="minorHAnsi" w:hAnsiTheme="minorHAnsi" w:cstheme="minorHAnsi"/>
+          <w:noProof/>
+          <w:color w:val="000000" w:themeColor="text1"/>
+          <w:sz w:val="24"/>
+          <w:szCs w:val="24"/>
+          <w:lang w:val="en-US"/>
+        </w:rPr>
+        <w:lastRenderedPageBreak/>
+        <w:drawing>
+          <wp:inline distT="0" distB="0" distL="0" distR="0" wp14:anchorId="28F72347" wp14:editId="3034DC1D">
+            <wp:extent cx="5865495" cy="4345305"/>
+            <wp:effectExtent l="0" t="0" r="1905" b="0"/>
+            <wp:docPr id="1" name="Picture 1" descr="Graphical user interface, text, application, email&#10;&#10;Description automatically generated"/>
+            <wp:cNvGraphicFramePr>
+              <a:graphicFrameLocks xmlns:a="http://schemas.openxmlformats.org/drawingml/2006/main" noChangeAspect="1"/>
+            </wp:cNvGraphicFramePr>
+            <a:graphic xmlns:a="http://schemas.openxmlformats.org/drawingml/2006/main">
+              <a:graphicData uri="http://schemas.openxmlformats.org/drawingml/2006/picture">
+                <pic:pic xmlns:pic="http://schemas.openxmlformats.org/drawingml/2006/picture">
+                  <pic:nvPicPr>
+                    <pic:cNvPr id="1" name="Picture 1" descr="Graphical user interface, text, application, email&#10;&#10;Description automatically generated"/>
+                    <pic:cNvPicPr/>
+                  </pic:nvPicPr>
+                  <pic:blipFill>
+                    <a:blip r:embed="rId4">
+                      <a:extLst>
+                        <a:ext uri="{28A0092B-C50C-407E-A947-70E740481C1C}">
+                          <a14:useLocalDpi xmlns:a14="http://schemas.microsoft.com/office/drawing/2010/main" val="0"/>
+                        </a:ext>
+                      </a:extLst>
+                    </a:blip>
+                    <a:stretch>
+                      <a:fillRect/>
+                    </a:stretch>
+                  </pic:blipFill>
+                  <pic:spPr>
+                    <a:xfrm>
+                      <a:off x="0" y="0"/>
+                      <a:ext cx="5865495" cy="4345305"/>
+                    </a:xfrm>
+                    <a:prstGeom prst="rect">
+                      <a:avLst/>
+                    </a:prstGeom>
+                  </pic:spPr>
+                </pic:pic>
+              </a:graphicData>
+            </a:graphic>
+          </wp:inline>
+        </w:drawing>
+      </w:r>
+    </w:p>
+    <w:p>
+      <w:pPr>
+        <w:pStyle w:val="PlainText"/>
+        <w:rPr>
+          <w:rFonts w:asciiTheme="minorHAnsi" w:hAnsiTheme="minorHAnsi" w:cstheme="minorHAnsi"/>
+          <w:color w:val="000000" w:themeColor="text1"/>
+          <w:sz w:val="24"/>
+          <w:szCs w:val="24"/>
+          <w:lang w:val="en-US"/>
+        </w:rPr>
+      </w:pPr>
+    </w:p>
+    <w:p>
+      <w:pPr>
+        <w:pStyle w:val="PlainText"/>
+        <w:rPr>
+          <w:rFonts w:asciiTheme="minorHAnsi" w:hAnsiTheme="minorHAnsi" w:cstheme="minorHAnsi"/>
+          <w:color w:val="000000" w:themeColor="text1"/>
+          <w:sz w:val="24"/>
+          <w:szCs w:val="24"/>
+          <w:lang w:val="en-US"/>
+        </w:rPr>
+      </w:pPr>
+    </w:p>
+    <w:p>
+      <w:pPr>
+        <w:pStyle w:val="PlainText"/>
+        <w:rPr>
+          <w:rFonts w:asciiTheme="minorHAnsi" w:hAnsiTheme="minorHAnsi" w:cstheme="minorHAnsi"/>
+          <w:color w:val="000000" w:themeColor="text1"/>
+          <w:sz w:val="24"/>
+          <w:szCs w:val="24"/>
+          <w:lang w:val="en-US"/>
+        </w:rPr>
+      </w:pPr>
+    </w:p>
+    <w:p>
+      <w:pPr>
+        <w:pStyle w:val="PlainText"/>
+        <w:rPr>
+          <w:rFonts w:asciiTheme="minorHAnsi" w:hAnsiTheme="minorHAnsi" w:cstheme="minorHAnsi"/>
+          <w:color w:val="000000" w:themeColor="text1"/>
+          <w:sz w:val="24"/>
+          <w:szCs w:val="24"/>
+          <w:lang w:val="en-US"/>
+        </w:rPr>
+      </w:pPr>
+    </w:p>
+    <w:p>
+      <w:pPr>
+        <w:pStyle w:val="PlainText"/>
+        <w:rPr>
+          <w:rFonts w:asciiTheme="minorHAnsi" w:hAnsiTheme="minorHAnsi" w:cstheme="minorHAnsi"/>
+          <w:sz w:val="24"/>
+          <w:szCs w:val="24"/>
+          <w:lang w:val="en-US"/>
+        </w:rPr>
+      </w:pPr>
+      <w:r>
+        <w:rPr>
+          <w:rFonts w:asciiTheme="minorHAnsi" w:hAnsiTheme="minorHAnsi" w:cstheme="minorHAnsi"/>
+          <w:sz w:val="24"/>
+          <w:szCs w:val="24"/>
+        </w:rPr>
+        <w:t xml:space="preserve">13) </w:t>
+      </w:r>
+      <w:r>
+        <w:rPr>
+          <w:rFonts w:asciiTheme="minorHAnsi" w:hAnsiTheme="minorHAnsi" w:cstheme="minorHAnsi"/>
+          <w:sz w:val="24"/>
+          <w:szCs w:val="24"/>
+          <w:lang w:val="en-US"/>
+        </w:rPr>
+        <w:t>T</w:t>
+      </w:r>
+      <w:r>
+        <w:rPr>
+          <w:rFonts w:asciiTheme="minorHAnsi" w:hAnsiTheme="minorHAnsi" w:cstheme="minorHAnsi"/>
+          <w:sz w:val="24"/>
+          <w:szCs w:val="24"/>
+          <w:lang w:val="en-US"/>
+        </w:rPr>
+        <w:t>odo</w:t>
       </w:r>
     </w:p>
     <w:p>

</xml_diff>

<commit_message>
dockerize pipeline and setup docker compose
</commit_message>
<xml_diff>
--- a/notes.docx
+++ b/notes.docx
@@ -547,33 +547,14 @@
     </w:p>
     <w:p>
       <w:pPr>
-        <w:pStyle w:val="PlainText"/>
-        <w:rPr>
-          <w:rFonts w:asciiTheme="minorHAnsi" w:hAnsiTheme="minorHAnsi" w:cstheme="minorHAnsi"/>
-          <w:color w:val="F4B083" w:themeColor="accent2" w:themeTint="99"/>
-          <w:sz w:val="24"/>
-          <w:szCs w:val="24"/>
-        </w:rPr>
-      </w:pPr>
-    </w:p>
-    <w:p>
-      <w:pPr>
         <w:pStyle w:val="Heading1"/>
-        <w:ind w:left="1440" w:firstLine="720"/>
-        <w:rPr>
-          <w:b/>
-          <w:bCs/>
-          <w:lang w:val="en-US"/>
-        </w:rPr>
-      </w:pPr>
-      <w:r>
-        <w:rPr>
-          <w:b/>
-          <w:bCs/>
-          <w:lang w:val="en-US"/>
-        </w:rPr>
-        <w:t xml:space="preserve">     </w:t>
-      </w:r>
+        <w:ind w:firstLine="720"/>
+        <w:rPr>
+          <w:b/>
+          <w:bCs/>
+          <w:lang w:val="en-US"/>
+        </w:rPr>
+      </w:pPr>
       <w:r>
         <w:rPr>
           <w:b/>
@@ -581,6 +562,39 @@
           <w:lang w:val="en-US"/>
         </w:rPr>
         <w:t>Ingest Data to Postgres</w:t>
+      </w:r>
+      <w:r>
+        <w:rPr>
+          <w:b/>
+          <w:bCs/>
+          <w:lang w:val="en-US"/>
+        </w:rPr>
+        <w:t xml:space="preserve"> from Host Machine</w:t>
+      </w:r>
+      <w:r>
+        <w:rPr>
+          <w:b/>
+          <w:bCs/>
+          <w:lang w:val="en-US"/>
+        </w:rPr>
+        <w:t xml:space="preserve"> manually!</w:t>
+      </w:r>
+    </w:p>
+    <w:p>
+      <w:pPr>
+        <w:rPr>
+          <w:b/>
+          <w:bCs/>
+          <w:lang w:val="en-US"/>
+        </w:rPr>
+      </w:pPr>
+      <w:r>
+        <w:rPr>
+          <w:b/>
+          <w:bCs/>
+          <w:lang w:val="en-US"/>
+        </w:rPr>
+        <w:t>(At a later step we dockerize these actions for the data pipeline)</w:t>
       </w:r>
     </w:p>
     <w:p>
@@ -1598,7 +1612,32 @@
           <w:szCs w:val="24"/>
           <w:lang w:val="en-US"/>
         </w:rPr>
-        <w:t xml:space="preserve">pgcli -h localhost -p 5432 -u root -d ny_taxi </w:t>
+        <w:t xml:space="preserve">pgcli -h localhost -p 5432 -u root -d </w:t>
+      </w:r>
+      <w:r>
+        <w:rPr>
+          <w:rFonts w:asciiTheme="minorHAnsi" w:hAnsiTheme="minorHAnsi" w:cstheme="minorHAnsi"/>
+          <w:b/>
+          <w:bCs/>
+          <w:color w:val="F4B083" w:themeColor="accent2" w:themeTint="99"/>
+          <w:sz w:val="24"/>
+          <w:szCs w:val="24"/>
+          <w:highlight w:val="yellow"/>
+          <w:lang w:val="en-US"/>
+        </w:rPr>
+        <w:t>ny_taxi</w:t>
+      </w:r>
+      <w:r>
+        <w:rPr>
+          <w:rFonts w:asciiTheme="minorHAnsi" w:hAnsiTheme="minorHAnsi" w:cstheme="minorHAnsi"/>
+          <w:b/>
+          <w:bCs/>
+          <w:color w:val="F4B083" w:themeColor="accent2" w:themeTint="99"/>
+          <w:sz w:val="24"/>
+          <w:szCs w:val="24"/>
+          <w:lang w:val="en-US"/>
+        </w:rPr>
+        <w:t xml:space="preserve"> </w:t>
       </w:r>
     </w:p>
     <w:p>
@@ -2592,37 +2631,75 @@
           <w:rFonts w:asciiTheme="minorHAnsi" w:hAnsiTheme="minorHAnsi" w:cstheme="minorHAnsi"/>
           <w:sz w:val="24"/>
           <w:szCs w:val="24"/>
-          <w:lang w:val="en-US"/>
-        </w:rPr>
-      </w:pPr>
-      <w:r>
-        <w:rPr>
-          <w:rFonts w:asciiTheme="minorHAnsi" w:hAnsiTheme="minorHAnsi" w:cstheme="minorHAnsi"/>
-          <w:sz w:val="24"/>
-          <w:szCs w:val="24"/>
-          <w:lang w:val="en-US"/>
-        </w:rPr>
-        <w:t xml:space="preserve">  -e PGADMIN_DEFAULT_EMAIL="admin@admin.com" \</w:t>
-      </w:r>
-    </w:p>
-    <w:p>
-      <w:pPr>
-        <w:pStyle w:val="PlainText"/>
-        <w:rPr>
-          <w:rFonts w:asciiTheme="minorHAnsi" w:hAnsiTheme="minorHAnsi" w:cstheme="minorHAnsi"/>
-          <w:sz w:val="24"/>
-          <w:szCs w:val="24"/>
-          <w:lang w:val="en-US"/>
-        </w:rPr>
-      </w:pPr>
-      <w:r>
-        <w:rPr>
-          <w:rFonts w:asciiTheme="minorHAnsi" w:hAnsiTheme="minorHAnsi" w:cstheme="minorHAnsi"/>
-          <w:sz w:val="24"/>
-          <w:szCs w:val="24"/>
-          <w:lang w:val="en-US"/>
-        </w:rPr>
-        <w:t xml:space="preserve">  -e PGADMIN_DEFAULT_PASSWORD="root" \</w:t>
+          <w:lang w:val="de-DE"/>
+        </w:rPr>
+      </w:pPr>
+      <w:r>
+        <w:rPr>
+          <w:rFonts w:asciiTheme="minorHAnsi" w:hAnsiTheme="minorHAnsi" w:cstheme="minorHAnsi"/>
+          <w:sz w:val="24"/>
+          <w:szCs w:val="24"/>
+          <w:lang w:val="en-US"/>
+        </w:rPr>
+        <w:t xml:space="preserve">  </w:t>
+      </w:r>
+      <w:r>
+        <w:rPr>
+          <w:rFonts w:asciiTheme="minorHAnsi" w:hAnsiTheme="minorHAnsi" w:cstheme="minorHAnsi"/>
+          <w:sz w:val="24"/>
+          <w:szCs w:val="24"/>
+          <w:lang w:val="de-DE"/>
+        </w:rPr>
+        <w:t>-e PGADMIN_DEFAULT_</w:t>
+      </w:r>
+      <w:proofErr w:type="gramStart"/>
+      <w:r>
+        <w:rPr>
+          <w:rFonts w:asciiTheme="minorHAnsi" w:hAnsiTheme="minorHAnsi" w:cstheme="minorHAnsi"/>
+          <w:sz w:val="24"/>
+          <w:szCs w:val="24"/>
+          <w:lang w:val="de-DE"/>
+        </w:rPr>
+        <w:t>EMAIL</w:t>
+      </w:r>
+      <w:proofErr w:type="gramEnd"/>
+      <w:r>
+        <w:rPr>
+          <w:rFonts w:asciiTheme="minorHAnsi" w:hAnsiTheme="minorHAnsi" w:cstheme="minorHAnsi"/>
+          <w:sz w:val="24"/>
+          <w:szCs w:val="24"/>
+          <w:lang w:val="de-DE"/>
+        </w:rPr>
+        <w:t>="admin@admin.com" \</w:t>
+      </w:r>
+    </w:p>
+    <w:p>
+      <w:pPr>
+        <w:pStyle w:val="PlainText"/>
+        <w:rPr>
+          <w:rFonts w:asciiTheme="minorHAnsi" w:hAnsiTheme="minorHAnsi" w:cstheme="minorHAnsi"/>
+          <w:sz w:val="24"/>
+          <w:szCs w:val="24"/>
+          <w:lang w:val="en-US"/>
+        </w:rPr>
+      </w:pPr>
+      <w:r>
+        <w:rPr>
+          <w:rFonts w:asciiTheme="minorHAnsi" w:hAnsiTheme="minorHAnsi" w:cstheme="minorHAnsi"/>
+          <w:sz w:val="24"/>
+          <w:szCs w:val="24"/>
+          <w:lang w:val="de-DE"/>
+        </w:rPr>
+        <w:t xml:space="preserve">  </w:t>
+      </w:r>
+      <w:r>
+        <w:rPr>
+          <w:rFonts w:asciiTheme="minorHAnsi" w:hAnsiTheme="minorHAnsi" w:cstheme="minorHAnsi"/>
+          <w:sz w:val="24"/>
+          <w:szCs w:val="24"/>
+          <w:lang w:val="en-US"/>
+        </w:rPr>
+        <w:t>-e PGADMIN_DEFAULT_PASSWORD="root" \</w:t>
       </w:r>
     </w:p>
     <w:p>
@@ -3115,6 +3192,8 @@
         <w:pStyle w:val="PlainText"/>
         <w:rPr>
           <w:rFonts w:asciiTheme="minorHAnsi" w:hAnsiTheme="minorHAnsi" w:cstheme="minorHAnsi"/>
+          <w:b/>
+          <w:bCs/>
           <w:color w:val="4472C4" w:themeColor="accent1"/>
           <w:sz w:val="24"/>
           <w:szCs w:val="24"/>
@@ -3138,7 +3217,20 @@
           <w:szCs w:val="24"/>
           <w:lang w:val="en-US"/>
         </w:rPr>
-        <w:t>docker network create pg-network</w:t>
+        <w:t xml:space="preserve">docker network create </w:t>
+      </w:r>
+      <w:r>
+        <w:rPr>
+          <w:rFonts w:asciiTheme="minorHAnsi" w:hAnsiTheme="minorHAnsi" w:cstheme="minorHAnsi"/>
+          <w:b/>
+          <w:bCs/>
+          <w:color w:val="4472C4" w:themeColor="accent1"/>
+          <w:sz w:val="24"/>
+          <w:szCs w:val="24"/>
+          <w:highlight w:val="yellow"/>
+          <w:lang w:val="en-US"/>
+        </w:rPr>
+        <w:t>pg-network</w:t>
       </w:r>
     </w:p>
     <w:p>
@@ -3369,31 +3461,7 @@
           <w:szCs w:val="24"/>
           <w:lang w:val="en-US"/>
         </w:rPr>
-        <w:t xml:space="preserve">  -v </w:t>
-      </w:r>
-      <w:r>
-        <w:rPr>
-          <w:rFonts w:asciiTheme="minorHAnsi" w:hAnsiTheme="minorHAnsi" w:cstheme="minorHAnsi"/>
-          <w:b/>
-          <w:bCs/>
-          <w:color w:val="000000" w:themeColor="text1"/>
-          <w:sz w:val="24"/>
-          <w:szCs w:val="24"/>
-          <w:lang w:val="en-US"/>
-        </w:rPr>
-        <w:t>$(pwd)</w:t>
-      </w:r>
-      <w:r>
-        <w:rPr>
-          <w:rFonts w:asciiTheme="minorHAnsi" w:hAnsiTheme="minorHAnsi" w:cstheme="minorHAnsi"/>
-          <w:b/>
-          <w:bCs/>
-          <w:color w:val="000000" w:themeColor="text1"/>
-          <w:sz w:val="24"/>
-          <w:szCs w:val="24"/>
-          <w:lang w:val="en-US"/>
-        </w:rPr>
-        <w:t>/ny_taxi_postgres_data:/var/lib/postgresql/data \</w:t>
+        <w:t xml:space="preserve">  -v $(pwd)/ny_taxi_postgres_data:/var/lib/postgresql/data \</w:t>
       </w:r>
     </w:p>
     <w:p>
@@ -3445,7 +3513,32 @@
           <w:szCs w:val="24"/>
           <w:lang w:val="en-US"/>
         </w:rPr>
-        <w:t xml:space="preserve">  --network=pg-network \</w:t>
+        <w:t xml:space="preserve">  </w:t>
+      </w:r>
+      <w:r>
+        <w:rPr>
+          <w:rFonts w:asciiTheme="minorHAnsi" w:hAnsiTheme="minorHAnsi" w:cstheme="minorHAnsi"/>
+          <w:b/>
+          <w:bCs/>
+          <w:color w:val="000000" w:themeColor="text1"/>
+          <w:sz w:val="24"/>
+          <w:szCs w:val="24"/>
+          <w:highlight w:val="yellow"/>
+          <w:lang w:val="en-US"/>
+        </w:rPr>
+        <w:t>--network=pg-network</w:t>
+      </w:r>
+      <w:r>
+        <w:rPr>
+          <w:rFonts w:asciiTheme="minorHAnsi" w:hAnsiTheme="minorHAnsi" w:cstheme="minorHAnsi"/>
+          <w:b/>
+          <w:bCs/>
+          <w:color w:val="000000" w:themeColor="text1"/>
+          <w:sz w:val="24"/>
+          <w:szCs w:val="24"/>
+          <w:lang w:val="en-US"/>
+        </w:rPr>
+        <w:t xml:space="preserve"> \</w:t>
       </w:r>
     </w:p>
     <w:p>
@@ -3498,6 +3591,99 @@
           <w:lang w:val="en-US"/>
         </w:rPr>
         <w:t xml:space="preserve">  postgres:13</w:t>
+      </w:r>
+    </w:p>
+    <w:p>
+      <w:pPr>
+        <w:pStyle w:val="PlainText"/>
+        <w:rPr>
+          <w:rFonts w:asciiTheme="minorHAnsi" w:hAnsiTheme="minorHAnsi" w:cstheme="minorHAnsi"/>
+          <w:b/>
+          <w:bCs/>
+          <w:color w:val="000000" w:themeColor="text1"/>
+          <w:sz w:val="24"/>
+          <w:szCs w:val="24"/>
+          <w:lang w:val="en-US"/>
+        </w:rPr>
+      </w:pPr>
+    </w:p>
+    <w:p>
+      <w:pPr>
+        <w:pStyle w:val="PlainText"/>
+        <w:rPr>
+          <w:rFonts w:asciiTheme="minorHAnsi" w:hAnsiTheme="minorHAnsi" w:cstheme="minorHAnsi"/>
+          <w:b/>
+          <w:bCs/>
+          <w:color w:val="000000" w:themeColor="text1"/>
+          <w:sz w:val="24"/>
+          <w:szCs w:val="24"/>
+          <w:lang w:val="en-US"/>
+        </w:rPr>
+      </w:pPr>
+      <w:r>
+        <w:rPr>
+          <w:rFonts w:asciiTheme="minorHAnsi" w:hAnsiTheme="minorHAnsi" w:cstheme="minorHAnsi"/>
+          <w:b/>
+          <w:bCs/>
+          <w:color w:val="FF0000"/>
+          <w:sz w:val="24"/>
+          <w:szCs w:val="24"/>
+          <w:u w:val="single"/>
+          <w:lang w:val="en-US"/>
+        </w:rPr>
+        <w:t>AFTER 1</w:t>
+      </w:r>
+      <w:r>
+        <w:rPr>
+          <w:rFonts w:asciiTheme="minorHAnsi" w:hAnsiTheme="minorHAnsi" w:cstheme="minorHAnsi"/>
+          <w:b/>
+          <w:bCs/>
+          <w:color w:val="FF0000"/>
+          <w:sz w:val="24"/>
+          <w:szCs w:val="24"/>
+          <w:u w:val="single"/>
+          <w:vertAlign w:val="superscript"/>
+          <w:lang w:val="en-US"/>
+        </w:rPr>
+        <w:t>st</w:t>
+      </w:r>
+      <w:r>
+        <w:rPr>
+          <w:rFonts w:asciiTheme="minorHAnsi" w:hAnsiTheme="minorHAnsi" w:cstheme="minorHAnsi"/>
+          <w:b/>
+          <w:bCs/>
+          <w:color w:val="FF0000"/>
+          <w:sz w:val="24"/>
+          <w:szCs w:val="24"/>
+          <w:u w:val="single"/>
+          <w:lang w:val="en-US"/>
+        </w:rPr>
+        <w:t xml:space="preserve"> run and once the docker image is created we do this </w:t>
+      </w:r>
+      <w:r>
+        <w:rPr>
+          <w:rFonts w:asciiTheme="minorHAnsi" w:hAnsiTheme="minorHAnsi" w:cstheme="minorHAnsi"/>
+          <w:b/>
+          <w:bCs/>
+          <w:color w:val="000000" w:themeColor="text1"/>
+          <w:sz w:val="24"/>
+          <w:szCs w:val="24"/>
+          <w:lang w:val="en-US"/>
+        </w:rPr>
+        <w:t xml:space="preserve">&gt;&gt; </w:t>
+      </w:r>
+      <w:r>
+        <w:rPr>
+          <w:rFonts w:asciiTheme="minorHAnsi" w:hAnsiTheme="minorHAnsi" w:cstheme="minorHAnsi"/>
+          <w:b/>
+          <w:bCs/>
+          <w:color w:val="000000" w:themeColor="text1"/>
+          <w:sz w:val="24"/>
+          <w:szCs w:val="24"/>
+          <w:highlight w:val="yellow"/>
+          <w:lang w:val="en-US"/>
+        </w:rPr>
+        <w:t>docker start pg-database</w:t>
       </w:r>
     </w:p>
     <w:p>
@@ -3867,7 +4053,32 @@
           <w:szCs w:val="24"/>
           <w:lang w:val="en-US"/>
         </w:rPr>
-        <w:t xml:space="preserve">  --network=pg-network \</w:t>
+        <w:t xml:space="preserve">  </w:t>
+      </w:r>
+      <w:r>
+        <w:rPr>
+          <w:rFonts w:asciiTheme="minorHAnsi" w:hAnsiTheme="minorHAnsi" w:cstheme="minorHAnsi"/>
+          <w:b/>
+          <w:bCs/>
+          <w:color w:val="000000" w:themeColor="text1"/>
+          <w:sz w:val="24"/>
+          <w:szCs w:val="24"/>
+          <w:highlight w:val="yellow"/>
+          <w:lang w:val="en-US"/>
+        </w:rPr>
+        <w:t>--network=pg-network</w:t>
+      </w:r>
+      <w:r>
+        <w:rPr>
+          <w:rFonts w:asciiTheme="minorHAnsi" w:hAnsiTheme="minorHAnsi" w:cstheme="minorHAnsi"/>
+          <w:b/>
+          <w:bCs/>
+          <w:color w:val="000000" w:themeColor="text1"/>
+          <w:sz w:val="24"/>
+          <w:szCs w:val="24"/>
+          <w:lang w:val="en-US"/>
+        </w:rPr>
+        <w:t xml:space="preserve"> \</w:t>
       </w:r>
     </w:p>
     <w:p>
@@ -3920,6 +4131,124 @@
           <w:lang w:val="en-US"/>
         </w:rPr>
         <w:t xml:space="preserve">  dpage/pgadmin4</w:t>
+      </w:r>
+    </w:p>
+    <w:p>
+      <w:pPr>
+        <w:pStyle w:val="PlainText"/>
+        <w:rPr>
+          <w:rFonts w:asciiTheme="minorHAnsi" w:hAnsiTheme="minorHAnsi" w:cstheme="minorHAnsi"/>
+          <w:b/>
+          <w:bCs/>
+          <w:color w:val="000000" w:themeColor="text1"/>
+          <w:sz w:val="24"/>
+          <w:szCs w:val="24"/>
+          <w:lang w:val="en-US"/>
+        </w:rPr>
+      </w:pPr>
+    </w:p>
+    <w:p>
+      <w:pPr>
+        <w:pStyle w:val="PlainText"/>
+        <w:rPr>
+          <w:rFonts w:asciiTheme="minorHAnsi" w:hAnsiTheme="minorHAnsi" w:cstheme="minorHAnsi"/>
+          <w:b/>
+          <w:bCs/>
+          <w:color w:val="000000" w:themeColor="text1"/>
+          <w:sz w:val="24"/>
+          <w:szCs w:val="24"/>
+          <w:lang w:val="en-US"/>
+        </w:rPr>
+      </w:pPr>
+      <w:r>
+        <w:rPr>
+          <w:rFonts w:asciiTheme="minorHAnsi" w:hAnsiTheme="minorHAnsi" w:cstheme="minorHAnsi"/>
+          <w:b/>
+          <w:bCs/>
+          <w:color w:val="FF0000"/>
+          <w:sz w:val="24"/>
+          <w:szCs w:val="24"/>
+          <w:u w:val="single"/>
+          <w:lang w:val="en-US"/>
+        </w:rPr>
+        <w:t>AFTER 1</w:t>
+      </w:r>
+      <w:r>
+        <w:rPr>
+          <w:rFonts w:asciiTheme="minorHAnsi" w:hAnsiTheme="minorHAnsi" w:cstheme="minorHAnsi"/>
+          <w:b/>
+          <w:bCs/>
+          <w:color w:val="FF0000"/>
+          <w:sz w:val="24"/>
+          <w:szCs w:val="24"/>
+          <w:u w:val="single"/>
+          <w:vertAlign w:val="superscript"/>
+          <w:lang w:val="en-US"/>
+        </w:rPr>
+        <w:t>st</w:t>
+      </w:r>
+      <w:r>
+        <w:rPr>
+          <w:rFonts w:asciiTheme="minorHAnsi" w:hAnsiTheme="minorHAnsi" w:cstheme="minorHAnsi"/>
+          <w:b/>
+          <w:bCs/>
+          <w:color w:val="FF0000"/>
+          <w:sz w:val="24"/>
+          <w:szCs w:val="24"/>
+          <w:u w:val="single"/>
+          <w:lang w:val="en-US"/>
+        </w:rPr>
+        <w:t xml:space="preserve"> run and once the docker image is created we do this</w:t>
+      </w:r>
+      <w:r>
+        <w:rPr>
+          <w:rFonts w:asciiTheme="minorHAnsi" w:hAnsiTheme="minorHAnsi" w:cstheme="minorHAnsi"/>
+          <w:b/>
+          <w:bCs/>
+          <w:color w:val="FF0000"/>
+          <w:sz w:val="24"/>
+          <w:szCs w:val="24"/>
+          <w:lang w:val="en-US"/>
+        </w:rPr>
+        <w:t xml:space="preserve"> </w:t>
+      </w:r>
+      <w:r>
+        <w:rPr>
+          <w:rFonts w:asciiTheme="minorHAnsi" w:hAnsiTheme="minorHAnsi" w:cstheme="minorHAnsi"/>
+          <w:b/>
+          <w:bCs/>
+          <w:color w:val="000000" w:themeColor="text1"/>
+          <w:sz w:val="24"/>
+          <w:szCs w:val="24"/>
+          <w:lang w:val="en-US"/>
+        </w:rPr>
+        <w:t xml:space="preserve">&gt;&gt; </w:t>
+      </w:r>
+      <w:r>
+        <w:rPr>
+          <w:rFonts w:asciiTheme="minorHAnsi" w:hAnsiTheme="minorHAnsi" w:cstheme="minorHAnsi"/>
+          <w:b/>
+          <w:bCs/>
+          <w:color w:val="000000" w:themeColor="text1"/>
+          <w:sz w:val="24"/>
+          <w:szCs w:val="24"/>
+          <w:highlight w:val="yellow"/>
+          <w:lang w:val="en-US"/>
+        </w:rPr>
+        <w:t>docker start pg</w:t>
+      </w:r>
+      <w:r>
+        <w:rPr>
+          <w:rFonts w:asciiTheme="minorHAnsi" w:hAnsiTheme="minorHAnsi" w:cstheme="minorHAnsi"/>
+          <w:b/>
+          <w:bCs/>
+          <w:color w:val="000000" w:themeColor="text1"/>
+          <w:sz w:val="24"/>
+          <w:szCs w:val="24"/>
+          <w:highlight w:val="yellow"/>
+          <w:lang w:val="en-US"/>
+        </w:rPr>
+        <w:t>admin</w:t>
       </w:r>
     </w:p>
     <w:p>
@@ -4081,7 +4410,7 @@
                     <pic:cNvPicPr/>
                   </pic:nvPicPr>
                   <pic:blipFill>
-                    <a:blip r:embed="rId4">
+                    <a:blip r:embed="rId5">
                       <a:extLst>
                         <a:ext uri="{28A0092B-C50C-407E-A947-70E740481C1C}">
                           <a14:useLocalDpi xmlns:a14="http://schemas.microsoft.com/office/drawing/2010/main" val="0"/>
@@ -4122,36 +4451,26 @@
     </w:p>
     <w:p>
       <w:pPr>
-        <w:pStyle w:val="PlainText"/>
-        <w:rPr>
-          <w:rFonts w:asciiTheme="minorHAnsi" w:hAnsiTheme="minorHAnsi" w:cstheme="minorHAnsi"/>
-          <w:color w:val="000000" w:themeColor="text1"/>
-          <w:sz w:val="24"/>
-          <w:szCs w:val="24"/>
-          <w:lang w:val="en-US"/>
-        </w:rPr>
-      </w:pPr>
-    </w:p>
-    <w:p>
-      <w:pPr>
-        <w:pStyle w:val="PlainText"/>
-        <w:rPr>
-          <w:rFonts w:asciiTheme="minorHAnsi" w:hAnsiTheme="minorHAnsi" w:cstheme="minorHAnsi"/>
-          <w:color w:val="000000" w:themeColor="text1"/>
-          <w:sz w:val="24"/>
-          <w:szCs w:val="24"/>
-          <w:lang w:val="en-US"/>
-        </w:rPr>
-      </w:pPr>
-    </w:p>
-    <w:p>
-      <w:pPr>
-        <w:pStyle w:val="PlainText"/>
-        <w:rPr>
-          <w:rFonts w:asciiTheme="minorHAnsi" w:hAnsiTheme="minorHAnsi" w:cstheme="minorHAnsi"/>
-          <w:color w:val="000000" w:themeColor="text1"/>
-          <w:sz w:val="24"/>
-          <w:szCs w:val="24"/>
+        <w:pStyle w:val="Heading1"/>
+        <w:ind w:left="1440" w:firstLine="720"/>
+        <w:rPr>
+          <w:b/>
+          <w:bCs/>
+          <w:lang w:val="en-US"/>
+        </w:rPr>
+      </w:pPr>
+      <w:r>
+        <w:rPr>
+          <w:b/>
+          <w:bCs/>
+          <w:lang w:val="en-US"/>
+        </w:rPr>
+        <w:t>Dockerizing the Ingestion Script</w:t>
+      </w:r>
+    </w:p>
+    <w:p>
+      <w:pPr>
+        <w:rPr>
           <w:lang w:val="en-US"/>
         </w:rPr>
       </w:pPr>
@@ -4181,34 +4500,2029 @@
           <w:szCs w:val="24"/>
           <w:lang w:val="en-US"/>
         </w:rPr>
-        <w:t>T</w:t>
-      </w:r>
-      <w:r>
-        <w:rPr>
-          <w:rFonts w:asciiTheme="minorHAnsi" w:hAnsiTheme="minorHAnsi" w:cstheme="minorHAnsi"/>
-          <w:sz w:val="24"/>
-          <w:szCs w:val="24"/>
-          <w:lang w:val="en-US"/>
-        </w:rPr>
-        <w:t>odo</w:t>
-      </w:r>
-    </w:p>
-    <w:p>
-      <w:pPr>
-        <w:pStyle w:val="PlainText"/>
-        <w:rPr>
-          <w:rFonts w:asciiTheme="minorHAnsi" w:hAnsiTheme="minorHAnsi" w:cstheme="minorHAnsi"/>
-          <w:sz w:val="24"/>
-          <w:szCs w:val="24"/>
-        </w:rPr>
-      </w:pPr>
-      <w:r>
-        <w:rPr>
-          <w:rFonts w:asciiTheme="minorHAnsi" w:hAnsiTheme="minorHAnsi" w:cstheme="minorHAnsi"/>
-          <w:sz w:val="24"/>
-          <w:szCs w:val="24"/>
-        </w:rPr>
-        <w:t>14) Todo</w:t>
+        <w:t xml:space="preserve">We should turn the notebook file into a script. And we also need to put/ or call this code in the pipeline.py file. By this way we will have the code for downloading the dataset and populating the database. </w:t>
+      </w:r>
+    </w:p>
+    <w:p>
+      <w:pPr>
+        <w:pStyle w:val="PlainText"/>
+        <w:rPr>
+          <w:rFonts w:asciiTheme="minorHAnsi" w:hAnsiTheme="minorHAnsi" w:cstheme="minorHAnsi"/>
+          <w:sz w:val="24"/>
+          <w:szCs w:val="24"/>
+          <w:lang w:val="en-US"/>
+        </w:rPr>
+      </w:pPr>
+    </w:p>
+    <w:p>
+      <w:pPr>
+        <w:pStyle w:val="PlainText"/>
+        <w:rPr>
+          <w:rFonts w:asciiTheme="minorHAnsi" w:hAnsiTheme="minorHAnsi" w:cstheme="minorHAnsi"/>
+          <w:sz w:val="24"/>
+          <w:szCs w:val="24"/>
+          <w:lang w:val="en-US"/>
+        </w:rPr>
+      </w:pPr>
+      <w:r>
+        <w:rPr>
+          <w:rFonts w:asciiTheme="minorHAnsi" w:hAnsiTheme="minorHAnsi" w:cstheme="minorHAnsi"/>
+          <w:sz w:val="24"/>
+          <w:szCs w:val="24"/>
+          <w:lang w:val="en-US"/>
+        </w:rPr>
+        <w:t>So</w:t>
+      </w:r>
+      <w:r>
+        <w:rPr>
+          <w:rFonts w:asciiTheme="minorHAnsi" w:hAnsiTheme="minorHAnsi" w:cstheme="minorHAnsi"/>
+          <w:sz w:val="24"/>
+          <w:szCs w:val="24"/>
+          <w:lang w:val="en-US"/>
+        </w:rPr>
+        <w:t>,</w:t>
+      </w:r>
+      <w:r>
+        <w:rPr>
+          <w:rFonts w:asciiTheme="minorHAnsi" w:hAnsiTheme="minorHAnsi" w:cstheme="minorHAnsi"/>
+          <w:sz w:val="24"/>
+          <w:szCs w:val="24"/>
+          <w:lang w:val="en-US"/>
+        </w:rPr>
+        <w:t xml:space="preserve"> let’s convert this notebook in</w:t>
+      </w:r>
+      <w:r>
+        <w:rPr>
+          <w:rFonts w:asciiTheme="minorHAnsi" w:hAnsiTheme="minorHAnsi" w:cstheme="minorHAnsi"/>
+          <w:sz w:val="24"/>
+          <w:szCs w:val="24"/>
+          <w:lang w:val="en-US"/>
+        </w:rPr>
+        <w:t>to</w:t>
+      </w:r>
+      <w:r>
+        <w:rPr>
+          <w:rFonts w:asciiTheme="minorHAnsi" w:hAnsiTheme="minorHAnsi" w:cstheme="minorHAnsi"/>
+          <w:sz w:val="24"/>
+          <w:szCs w:val="24"/>
+          <w:lang w:val="en-US"/>
+        </w:rPr>
+        <w:t xml:space="preserve"> a python script: </w:t>
+      </w:r>
+    </w:p>
+    <w:p>
+      <w:pPr>
+        <w:pStyle w:val="PlainText"/>
+        <w:rPr>
+          <w:rFonts w:asciiTheme="minorHAnsi" w:hAnsiTheme="minorHAnsi" w:cstheme="minorHAnsi"/>
+          <w:sz w:val="24"/>
+          <w:szCs w:val="24"/>
+          <w:lang w:val="en-US"/>
+        </w:rPr>
+      </w:pPr>
+      <w:r>
+        <w:rPr>
+          <w:rFonts w:asciiTheme="minorHAnsi" w:hAnsiTheme="minorHAnsi" w:cstheme="minorHAnsi"/>
+          <w:sz w:val="24"/>
+          <w:szCs w:val="24"/>
+          <w:lang w:val="en-US"/>
+        </w:rPr>
+        <w:t xml:space="preserve">What worked for me is to install jupyter lab and then also </w:t>
+      </w:r>
+      <w:r>
+        <w:rPr>
+          <w:rFonts w:asciiTheme="minorHAnsi" w:hAnsiTheme="minorHAnsi" w:cstheme="minorHAnsi"/>
+          <w:color w:val="FF0000"/>
+          <w:sz w:val="24"/>
+          <w:szCs w:val="24"/>
+          <w:lang w:val="en-US"/>
+        </w:rPr>
+        <w:t>pip3 install ipynb-py-convert</w:t>
+      </w:r>
+      <w:r>
+        <w:rPr>
+          <w:rFonts w:asciiTheme="minorHAnsi" w:hAnsiTheme="minorHAnsi" w:cstheme="minorHAnsi"/>
+          <w:color w:val="FF0000"/>
+          <w:sz w:val="24"/>
+          <w:szCs w:val="24"/>
+          <w:lang w:val="en-US"/>
+        </w:rPr>
+        <w:t xml:space="preserve"> </w:t>
+      </w:r>
+      <w:r>
+        <w:rPr>
+          <w:rFonts w:asciiTheme="minorHAnsi" w:hAnsiTheme="minorHAnsi" w:cstheme="minorHAnsi"/>
+          <w:sz w:val="24"/>
+          <w:szCs w:val="24"/>
+          <w:lang w:val="en-US"/>
+        </w:rPr>
+        <w:t>and</w:t>
+      </w:r>
+      <w:r>
+        <w:rPr>
+          <w:rFonts w:asciiTheme="minorHAnsi" w:hAnsiTheme="minorHAnsi" w:cstheme="minorHAnsi"/>
+          <w:sz w:val="24"/>
+          <w:szCs w:val="24"/>
+          <w:lang w:val="en-US"/>
+        </w:rPr>
+        <w:t xml:space="preserve"> then</w:t>
+      </w:r>
+    </w:p>
+    <w:p>
+      <w:pPr>
+        <w:pStyle w:val="PlainText"/>
+        <w:rPr>
+          <w:rFonts w:asciiTheme="minorHAnsi" w:hAnsiTheme="minorHAnsi" w:cstheme="minorHAnsi"/>
+          <w:color w:val="FF0000"/>
+          <w:sz w:val="24"/>
+          <w:szCs w:val="24"/>
+          <w:lang w:val="en-US"/>
+        </w:rPr>
+      </w:pPr>
+      <w:r>
+        <w:rPr>
+          <w:rFonts w:asciiTheme="minorHAnsi" w:hAnsiTheme="minorHAnsi" w:cstheme="minorHAnsi"/>
+          <w:color w:val="FF0000"/>
+          <w:sz w:val="24"/>
+          <w:szCs w:val="24"/>
+          <w:lang w:val="en-US"/>
+        </w:rPr>
+        <w:t>ipynb-py-convert upload_data.ipynb upload_data.py</w:t>
+      </w:r>
+    </w:p>
+    <w:p>
+      <w:pPr>
+        <w:pStyle w:val="PlainText"/>
+        <w:rPr>
+          <w:rFonts w:asciiTheme="minorHAnsi" w:hAnsiTheme="minorHAnsi" w:cstheme="minorHAnsi"/>
+          <w:sz w:val="24"/>
+          <w:szCs w:val="24"/>
+          <w:lang w:val="en-US"/>
+        </w:rPr>
+      </w:pPr>
+      <w:r>
+        <w:rPr>
+          <w:rFonts w:asciiTheme="minorHAnsi" w:hAnsiTheme="minorHAnsi" w:cstheme="minorHAnsi"/>
+          <w:sz w:val="24"/>
+          <w:szCs w:val="24"/>
+          <w:lang w:val="en-US"/>
+        </w:rPr>
+        <w:t>But you have to be in the folder of the .ipynb files that you want to convert.</w:t>
+      </w:r>
+    </w:p>
+    <w:p>
+      <w:pPr>
+        <w:pStyle w:val="PlainText"/>
+        <w:rPr>
+          <w:rFonts w:asciiTheme="minorHAnsi" w:hAnsiTheme="minorHAnsi" w:cstheme="minorHAnsi"/>
+          <w:sz w:val="24"/>
+          <w:szCs w:val="24"/>
+          <w:lang w:val="en-US"/>
+        </w:rPr>
+      </w:pPr>
+    </w:p>
+    <w:p>
+      <w:pPr>
+        <w:pStyle w:val="PlainText"/>
+        <w:numPr>
+          <w:ilvl w:val="0"/>
+          <w:numId w:val="1"/>
+        </w:numPr>
+        <w:rPr>
+          <w:rFonts w:asciiTheme="minorHAnsi" w:hAnsiTheme="minorHAnsi" w:cstheme="minorHAnsi"/>
+          <w:sz w:val="24"/>
+          <w:szCs w:val="24"/>
+          <w:lang w:val="en-US"/>
+        </w:rPr>
+      </w:pPr>
+      <w:r>
+        <w:rPr>
+          <w:rFonts w:asciiTheme="minorHAnsi" w:hAnsiTheme="minorHAnsi" w:cstheme="minorHAnsi"/>
+          <w:sz w:val="24"/>
+          <w:szCs w:val="24"/>
+          <w:lang w:val="en-US"/>
+        </w:rPr>
+        <w:t>But we need first to drop the table in Postgres (we already have populated it with the notebook file)</w:t>
+      </w:r>
+    </w:p>
+    <w:p>
+      <w:pPr>
+        <w:pStyle w:val="PlainText"/>
+        <w:numPr>
+          <w:ilvl w:val="0"/>
+          <w:numId w:val="1"/>
+        </w:numPr>
+        <w:rPr>
+          <w:rFonts w:asciiTheme="minorHAnsi" w:hAnsiTheme="minorHAnsi" w:cstheme="minorHAnsi"/>
+          <w:sz w:val="24"/>
+          <w:szCs w:val="24"/>
+          <w:lang w:val="en-US"/>
+        </w:rPr>
+      </w:pPr>
+      <w:r>
+        <w:rPr>
+          <w:rFonts w:asciiTheme="minorHAnsi" w:hAnsiTheme="minorHAnsi" w:cstheme="minorHAnsi"/>
+          <w:sz w:val="24"/>
+          <w:szCs w:val="24"/>
+          <w:lang w:val="en-US"/>
+        </w:rPr>
+        <w:t xml:space="preserve">So, go to the pgAdmin server and: </w:t>
+      </w:r>
+      <w:r>
+        <w:rPr>
+          <w:rFonts w:asciiTheme="minorHAnsi" w:hAnsiTheme="minorHAnsi" w:cstheme="minorHAnsi"/>
+          <w:b/>
+          <w:bCs/>
+          <w:color w:val="ED7D31" w:themeColor="accent2"/>
+          <w:sz w:val="24"/>
+          <w:szCs w:val="24"/>
+          <w:lang w:val="en-US"/>
+        </w:rPr>
+        <w:t>DROP TABLE yellow_taxi_data;</w:t>
+      </w:r>
+    </w:p>
+    <w:p>
+      <w:pPr>
+        <w:pStyle w:val="PlainText"/>
+        <w:numPr>
+          <w:ilvl w:val="0"/>
+          <w:numId w:val="1"/>
+        </w:numPr>
+        <w:rPr>
+          <w:rFonts w:asciiTheme="minorHAnsi" w:hAnsiTheme="minorHAnsi" w:cstheme="minorHAnsi"/>
+          <w:sz w:val="24"/>
+          <w:szCs w:val="24"/>
+          <w:lang w:val="en-US"/>
+        </w:rPr>
+      </w:pPr>
+      <w:r>
+        <w:rPr>
+          <w:rFonts w:asciiTheme="minorHAnsi" w:hAnsiTheme="minorHAnsi" w:cstheme="minorHAnsi"/>
+          <w:color w:val="000000" w:themeColor="text1"/>
+          <w:sz w:val="24"/>
+          <w:szCs w:val="24"/>
+          <w:lang w:val="en-US"/>
+        </w:rPr>
+        <w:t>If you try to run now the SELECT command you will get an error, because this table does not exist anymore.</w:t>
+      </w:r>
+    </w:p>
+    <w:p>
+      <w:pPr>
+        <w:pStyle w:val="PlainText"/>
+        <w:rPr>
+          <w:rFonts w:asciiTheme="minorHAnsi" w:hAnsiTheme="minorHAnsi" w:cstheme="minorHAnsi"/>
+          <w:sz w:val="24"/>
+          <w:szCs w:val="24"/>
+          <w:lang w:val="en-US"/>
+        </w:rPr>
+      </w:pPr>
+    </w:p>
+    <w:p>
+      <w:pPr>
+        <w:pStyle w:val="PlainText"/>
+        <w:rPr>
+          <w:rFonts w:asciiTheme="minorHAnsi" w:hAnsiTheme="minorHAnsi" w:cstheme="minorHAnsi"/>
+          <w:sz w:val="24"/>
+          <w:szCs w:val="24"/>
+          <w:lang w:val="en-US"/>
+        </w:rPr>
+      </w:pPr>
+      <w:r>
+        <w:rPr>
+          <w:rFonts w:asciiTheme="minorHAnsi" w:hAnsiTheme="minorHAnsi" w:cstheme="minorHAnsi"/>
+          <w:sz w:val="24"/>
+          <w:szCs w:val="24"/>
+          <w:lang w:val="en-US"/>
+        </w:rPr>
+        <w:t>Let’s run</w:t>
+      </w:r>
+      <w:r>
+        <w:rPr>
+          <w:rFonts w:asciiTheme="minorHAnsi" w:hAnsiTheme="minorHAnsi" w:cstheme="minorHAnsi"/>
+          <w:sz w:val="24"/>
+          <w:szCs w:val="24"/>
+          <w:lang w:val="en-US"/>
+        </w:rPr>
+        <w:t xml:space="preserve"> </w:t>
+      </w:r>
+      <w:r>
+        <w:rPr>
+          <w:rFonts w:asciiTheme="minorHAnsi" w:hAnsiTheme="minorHAnsi" w:cstheme="minorHAnsi"/>
+          <w:color w:val="FF0000"/>
+          <w:sz w:val="24"/>
+          <w:szCs w:val="24"/>
+          <w:lang w:val="en-US"/>
+        </w:rPr>
+        <w:t>locally</w:t>
+      </w:r>
+      <w:r>
+        <w:rPr>
+          <w:rFonts w:asciiTheme="minorHAnsi" w:hAnsiTheme="minorHAnsi" w:cstheme="minorHAnsi"/>
+          <w:color w:val="FF0000"/>
+          <w:sz w:val="24"/>
+          <w:szCs w:val="24"/>
+          <w:lang w:val="en-US"/>
+        </w:rPr>
+        <w:t xml:space="preserve"> </w:t>
+      </w:r>
+      <w:r>
+        <w:rPr>
+          <w:rFonts w:asciiTheme="minorHAnsi" w:hAnsiTheme="minorHAnsi" w:cstheme="minorHAnsi"/>
+          <w:sz w:val="24"/>
+          <w:szCs w:val="24"/>
+          <w:lang w:val="en-US"/>
+        </w:rPr>
+        <w:t xml:space="preserve">the python script to populate again the database via the pipeline. </w:t>
+      </w:r>
+    </w:p>
+    <w:p>
+      <w:pPr>
+        <w:pStyle w:val="PlainText"/>
+        <w:rPr>
+          <w:rFonts w:asciiTheme="minorHAnsi" w:hAnsiTheme="minorHAnsi" w:cstheme="minorHAnsi"/>
+          <w:sz w:val="20"/>
+          <w:szCs w:val="20"/>
+          <w:lang w:val="en-US"/>
+        </w:rPr>
+      </w:pPr>
+      <w:r>
+        <w:rPr>
+          <w:rFonts w:asciiTheme="minorHAnsi" w:hAnsiTheme="minorHAnsi" w:cstheme="minorHAnsi"/>
+          <w:sz w:val="24"/>
+          <w:szCs w:val="24"/>
+          <w:highlight w:val="yellow"/>
+          <w:lang w:val="en-US"/>
+        </w:rPr>
+        <w:t>&gt;&gt;</w:t>
+      </w:r>
+      <w:r>
+        <w:rPr>
+          <w:rFonts w:asciiTheme="minorHAnsi" w:hAnsiTheme="minorHAnsi" w:cstheme="minorHAnsi"/>
+          <w:sz w:val="24"/>
+          <w:szCs w:val="24"/>
+          <w:lang w:val="en-US"/>
+        </w:rPr>
+        <w:t xml:space="preserve"> </w:t>
+      </w:r>
+      <w:r>
+        <w:rPr>
+          <w:rFonts w:asciiTheme="minorHAnsi" w:hAnsiTheme="minorHAnsi" w:cstheme="minorHAnsi"/>
+          <w:b/>
+          <w:bCs/>
+          <w:sz w:val="20"/>
+          <w:szCs w:val="20"/>
+          <w:lang w:val="en-US"/>
+        </w:rPr>
+        <w:t>python</w:t>
+      </w:r>
+      <w:r>
+        <w:rPr>
+          <w:rFonts w:asciiTheme="minorHAnsi" w:hAnsiTheme="minorHAnsi" w:cstheme="minorHAnsi"/>
+          <w:b/>
+          <w:bCs/>
+          <w:sz w:val="20"/>
+          <w:szCs w:val="20"/>
+          <w:highlight w:val="yellow"/>
+          <w:lang w:val="en-US"/>
+        </w:rPr>
+        <w:t>3</w:t>
+      </w:r>
+      <w:r>
+        <w:rPr>
+          <w:rFonts w:asciiTheme="minorHAnsi" w:hAnsiTheme="minorHAnsi" w:cstheme="minorHAnsi"/>
+          <w:sz w:val="20"/>
+          <w:szCs w:val="20"/>
+          <w:lang w:val="en-US"/>
+        </w:rPr>
+        <w:t xml:space="preserve"> ingest_data.py --user=root --password=root --host=localhost --port=5432 --db=ny_taxi</w:t>
+      </w:r>
+      <w:r>
+        <w:rPr>
+          <w:rFonts w:asciiTheme="minorHAnsi" w:hAnsiTheme="minorHAnsi" w:cstheme="minorHAnsi"/>
+          <w:sz w:val="20"/>
+          <w:szCs w:val="20"/>
+          <w:lang w:val="en-US"/>
+        </w:rPr>
+        <w:t xml:space="preserve"> </w:t>
+      </w:r>
+      <w:r>
+        <w:rPr>
+          <w:rFonts w:asciiTheme="minorHAnsi" w:hAnsiTheme="minorHAnsi" w:cstheme="minorHAnsi"/>
+          <w:sz w:val="20"/>
+          <w:szCs w:val="20"/>
+          <w:lang w:val="en-US"/>
+        </w:rPr>
+        <w:t>--table_name=yellow_taxi_trips --url=”</w:t>
+      </w:r>
+      <w:r>
+        <w:rPr>
+          <w:rFonts w:asciiTheme="minorHAnsi" w:hAnsiTheme="minorHAnsi" w:cstheme="minorHAnsi"/>
+          <w:sz w:val="20"/>
+          <w:szCs w:val="20"/>
+          <w:lang w:val="en-US"/>
+        </w:rPr>
+        <w:fldChar w:fldCharType="begin"/>
+      </w:r>
+      <w:r>
+        <w:rPr>
+          <w:rFonts w:asciiTheme="minorHAnsi" w:hAnsiTheme="minorHAnsi" w:cstheme="minorHAnsi"/>
+          <w:sz w:val="20"/>
+          <w:szCs w:val="20"/>
+          <w:lang w:val="en-US"/>
+        </w:rPr>
+        <w:instrText xml:space="preserve"> HYPERLINK "</w:instrText>
+      </w:r>
+      <w:r>
+        <w:rPr>
+          <w:rFonts w:asciiTheme="minorHAnsi" w:hAnsiTheme="minorHAnsi" w:cstheme="minorHAnsi"/>
+          <w:sz w:val="20"/>
+          <w:szCs w:val="20"/>
+          <w:lang w:val="en-US"/>
+        </w:rPr>
+        <w:instrText>https://github.com/DataTalksClub/nyc-tlc-data/releases/download/yellow/yellow_tripdata_2021-01.csv.gz</w:instrText>
+      </w:r>
+      <w:r>
+        <w:rPr>
+          <w:rFonts w:asciiTheme="minorHAnsi" w:hAnsiTheme="minorHAnsi" w:cstheme="minorHAnsi"/>
+          <w:sz w:val="20"/>
+          <w:szCs w:val="20"/>
+          <w:lang w:val="en-US"/>
+        </w:rPr>
+        <w:instrText xml:space="preserve">" </w:instrText>
+      </w:r>
+      <w:r>
+        <w:rPr>
+          <w:rFonts w:asciiTheme="minorHAnsi" w:hAnsiTheme="minorHAnsi" w:cstheme="minorHAnsi"/>
+          <w:sz w:val="20"/>
+          <w:szCs w:val="20"/>
+          <w:lang w:val="en-US"/>
+        </w:rPr>
+        <w:fldChar w:fldCharType="separate"/>
+      </w:r>
+      <w:r>
+        <w:rPr>
+          <w:rStyle w:val="Hyperlink"/>
+          <w:rFonts w:asciiTheme="minorHAnsi" w:hAnsiTheme="minorHAnsi" w:cstheme="minorHAnsi"/>
+          <w:sz w:val="20"/>
+          <w:szCs w:val="20"/>
+          <w:lang w:val="en-US"/>
+        </w:rPr>
+        <w:t>https://github.com/DataTalksClub/nyc-tlc-data/releases/download/yellow/yellow_tripdata_2021-01.csv.gz</w:t>
+      </w:r>
+      <w:r>
+        <w:rPr>
+          <w:rFonts w:asciiTheme="minorHAnsi" w:hAnsiTheme="minorHAnsi" w:cstheme="minorHAnsi"/>
+          <w:sz w:val="20"/>
+          <w:szCs w:val="20"/>
+          <w:lang w:val="en-US"/>
+        </w:rPr>
+        <w:fldChar w:fldCharType="end"/>
+      </w:r>
+      <w:r>
+        <w:rPr>
+          <w:rFonts w:asciiTheme="minorHAnsi" w:hAnsiTheme="minorHAnsi" w:cstheme="minorHAnsi"/>
+          <w:sz w:val="20"/>
+          <w:szCs w:val="20"/>
+          <w:lang w:val="en-US"/>
+        </w:rPr>
+        <w:t>”</w:t>
+      </w:r>
+    </w:p>
+    <w:p>
+      <w:pPr>
+        <w:pStyle w:val="PlainText"/>
+        <w:rPr>
+          <w:rFonts w:asciiTheme="minorHAnsi" w:hAnsiTheme="minorHAnsi" w:cstheme="minorHAnsi"/>
+          <w:sz w:val="24"/>
+          <w:szCs w:val="24"/>
+          <w:lang w:val="en-US"/>
+        </w:rPr>
+      </w:pPr>
+      <w:r>
+        <w:rPr>
+          <w:rFonts w:asciiTheme="minorHAnsi" w:hAnsiTheme="minorHAnsi" w:cstheme="minorHAnsi"/>
+          <w:sz w:val="24"/>
+          <w:szCs w:val="24"/>
+          <w:lang w:val="en-US"/>
+        </w:rPr>
+        <w:lastRenderedPageBreak/>
+        <w:t>When it will finish, we can refresh the table in the database in pgAdmin server and see that all data are there (run previous SELECT command in this new table)</w:t>
+      </w:r>
+    </w:p>
+    <w:p>
+      <w:pPr>
+        <w:pStyle w:val="PlainText"/>
+        <w:rPr>
+          <w:rFonts w:asciiTheme="minorHAnsi" w:hAnsiTheme="minorHAnsi" w:cstheme="minorHAnsi"/>
+          <w:sz w:val="24"/>
+          <w:szCs w:val="24"/>
+          <w:lang w:val="en-US"/>
+        </w:rPr>
+      </w:pPr>
+    </w:p>
+    <w:p>
+      <w:pPr>
+        <w:pStyle w:val="PlainText"/>
+        <w:rPr>
+          <w:rFonts w:asciiTheme="minorHAnsi" w:hAnsiTheme="minorHAnsi" w:cstheme="minorHAnsi"/>
+          <w:sz w:val="24"/>
+          <w:szCs w:val="24"/>
+          <w:lang w:val="en-US"/>
+        </w:rPr>
+      </w:pPr>
+      <w:r>
+        <w:rPr>
+          <w:rFonts w:asciiTheme="minorHAnsi" w:hAnsiTheme="minorHAnsi" w:cstheme="minorHAnsi"/>
+          <w:sz w:val="24"/>
+          <w:szCs w:val="24"/>
+          <w:lang w:val="en-US"/>
+        </w:rPr>
+        <w:t xml:space="preserve">So, now that we want to dockerize the script we should install all required packages in Dockerfile. For example, to install pgAdmin we needed the sqlalchemy and the </w:t>
+      </w:r>
+      <w:r>
+        <w:rPr>
+          <w:rFonts w:asciiTheme="minorHAnsi" w:hAnsiTheme="minorHAnsi" w:cstheme="minorHAnsi"/>
+          <w:sz w:val="24"/>
+          <w:szCs w:val="24"/>
+          <w:lang w:val="en-US"/>
+        </w:rPr>
+        <w:t>psycopg2</w:t>
+      </w:r>
+      <w:r>
+        <w:rPr>
+          <w:rFonts w:asciiTheme="minorHAnsi" w:hAnsiTheme="minorHAnsi" w:cstheme="minorHAnsi"/>
+          <w:sz w:val="24"/>
+          <w:szCs w:val="24"/>
+          <w:lang w:val="en-US"/>
+        </w:rPr>
+        <w:t xml:space="preserve">. </w:t>
+      </w:r>
+      <w:r>
+        <w:rPr>
+          <w:rFonts w:asciiTheme="minorHAnsi" w:hAnsiTheme="minorHAnsi" w:cstheme="minorHAnsi"/>
+          <w:sz w:val="24"/>
+          <w:szCs w:val="24"/>
+          <w:lang w:val="en-US"/>
+        </w:rPr>
+        <w:t xml:space="preserve">Also, install wget and change the name of the pipeline to ingest_data.py. Since we renamed the name of the file in our project, we need to update the name in the Dockerfile as well. </w:t>
+      </w:r>
+    </w:p>
+    <w:p>
+      <w:pPr>
+        <w:pStyle w:val="PlainText"/>
+        <w:rPr>
+          <w:rFonts w:asciiTheme="minorHAnsi" w:hAnsiTheme="minorHAnsi" w:cstheme="minorHAnsi"/>
+          <w:sz w:val="24"/>
+          <w:szCs w:val="24"/>
+          <w:lang w:val="en-US"/>
+        </w:rPr>
+      </w:pPr>
+    </w:p>
+    <w:p>
+      <w:pPr>
+        <w:pStyle w:val="PlainText"/>
+        <w:rPr>
+          <w:rFonts w:asciiTheme="minorHAnsi" w:hAnsiTheme="minorHAnsi" w:cstheme="minorHAnsi"/>
+          <w:sz w:val="24"/>
+          <w:szCs w:val="24"/>
+          <w:lang w:val="en-US"/>
+        </w:rPr>
+      </w:pPr>
+      <w:r>
+        <w:rPr>
+          <w:rFonts w:asciiTheme="minorHAnsi" w:hAnsiTheme="minorHAnsi" w:cstheme="minorHAnsi"/>
+          <w:sz w:val="24"/>
+          <w:szCs w:val="24"/>
+          <w:lang w:val="en-US"/>
+        </w:rPr>
+        <w:t xml:space="preserve">So, build again the Dockerfile </w:t>
+      </w:r>
+      <w:r>
+        <w:rPr>
+          <w:rFonts w:asciiTheme="minorHAnsi" w:hAnsiTheme="minorHAnsi" w:cstheme="minorHAnsi"/>
+          <w:color w:val="4472C4" w:themeColor="accent1"/>
+          <w:sz w:val="24"/>
+          <w:szCs w:val="24"/>
+          <w:highlight w:val="cyan"/>
+          <w:lang w:val="en-US"/>
+        </w:rPr>
+        <w:t xml:space="preserve">and now you have the container with the script of ingest_data.py pipeline, in which python script we get the dataset, we connect to the database in </w:t>
+      </w:r>
+      <w:r>
+        <w:rPr>
+          <w:rFonts w:asciiTheme="minorHAnsi" w:hAnsiTheme="minorHAnsi" w:cstheme="minorHAnsi"/>
+          <w:color w:val="4472C4" w:themeColor="accent1"/>
+          <w:sz w:val="24"/>
+          <w:szCs w:val="24"/>
+          <w:highlight w:val="cyan"/>
+          <w:lang w:val="en-US"/>
+        </w:rPr>
+        <w:t>Postgres,</w:t>
+      </w:r>
+      <w:r>
+        <w:rPr>
+          <w:rFonts w:asciiTheme="minorHAnsi" w:hAnsiTheme="minorHAnsi" w:cstheme="minorHAnsi"/>
+          <w:color w:val="4472C4" w:themeColor="accent1"/>
+          <w:sz w:val="24"/>
+          <w:szCs w:val="24"/>
+          <w:highlight w:val="cyan"/>
+          <w:lang w:val="en-US"/>
+        </w:rPr>
+        <w:t xml:space="preserve"> and we populate it with our data.</w:t>
+      </w:r>
+      <w:r>
+        <w:rPr>
+          <w:rFonts w:asciiTheme="minorHAnsi" w:hAnsiTheme="minorHAnsi" w:cstheme="minorHAnsi"/>
+          <w:color w:val="4472C4" w:themeColor="accent1"/>
+          <w:sz w:val="24"/>
+          <w:szCs w:val="24"/>
+          <w:lang w:val="en-US"/>
+        </w:rPr>
+        <w:t xml:space="preserve"> </w:t>
+      </w:r>
+    </w:p>
+    <w:p>
+      <w:pPr>
+        <w:pStyle w:val="PlainText"/>
+        <w:rPr>
+          <w:rFonts w:asciiTheme="minorHAnsi" w:hAnsiTheme="minorHAnsi" w:cstheme="minorHAnsi"/>
+          <w:sz w:val="24"/>
+          <w:szCs w:val="24"/>
+          <w:lang w:val="en-US"/>
+        </w:rPr>
+      </w:pPr>
+    </w:p>
+    <w:p>
+      <w:pPr>
+        <w:pStyle w:val="PlainText"/>
+        <w:rPr>
+          <w:rFonts w:asciiTheme="minorHAnsi" w:hAnsiTheme="minorHAnsi" w:cstheme="minorHAnsi"/>
+          <w:sz w:val="24"/>
+          <w:szCs w:val="24"/>
+          <w:lang w:val="de-DE"/>
+        </w:rPr>
+      </w:pPr>
+      <w:r>
+        <w:rPr>
+          <w:rFonts w:asciiTheme="minorHAnsi" w:hAnsiTheme="minorHAnsi" w:cstheme="minorHAnsi"/>
+          <w:sz w:val="24"/>
+          <w:szCs w:val="24"/>
+          <w:highlight w:val="yellow"/>
+          <w:lang w:val="de-DE"/>
+        </w:rPr>
+        <w:t>&gt;&gt; docker build -t taxi_ingest:v001 .</w:t>
+      </w:r>
+    </w:p>
+    <w:p>
+      <w:pPr>
+        <w:pStyle w:val="PlainText"/>
+        <w:rPr>
+          <w:rFonts w:asciiTheme="minorHAnsi" w:hAnsiTheme="minorHAnsi" w:cstheme="minorHAnsi"/>
+          <w:sz w:val="24"/>
+          <w:szCs w:val="24"/>
+          <w:lang w:val="de-DE"/>
+        </w:rPr>
+      </w:pPr>
+    </w:p>
+    <w:p>
+      <w:pPr>
+        <w:pStyle w:val="PlainText"/>
+        <w:rPr>
+          <w:rFonts w:asciiTheme="minorHAnsi" w:hAnsiTheme="minorHAnsi" w:cstheme="minorHAnsi"/>
+          <w:sz w:val="24"/>
+          <w:szCs w:val="24"/>
+          <w:lang w:val="en-US"/>
+        </w:rPr>
+      </w:pPr>
+      <w:r>
+        <w:rPr>
+          <w:rFonts w:asciiTheme="minorHAnsi" w:hAnsiTheme="minorHAnsi" w:cstheme="minorHAnsi"/>
+          <w:sz w:val="24"/>
+          <w:szCs w:val="24"/>
+          <w:lang w:val="en-US"/>
+        </w:rPr>
+        <w:t xml:space="preserve">However, to run it </w:t>
+      </w:r>
+      <w:r>
+        <w:rPr>
+          <w:rFonts w:asciiTheme="minorHAnsi" w:hAnsiTheme="minorHAnsi" w:cstheme="minorHAnsi"/>
+          <w:sz w:val="24"/>
+          <w:szCs w:val="24"/>
+          <w:lang w:val="en-US"/>
+        </w:rPr>
+        <w:t>we n</w:t>
+      </w:r>
+      <w:r>
+        <w:rPr>
+          <w:rFonts w:asciiTheme="minorHAnsi" w:hAnsiTheme="minorHAnsi" w:cstheme="minorHAnsi"/>
+          <w:sz w:val="24"/>
+          <w:szCs w:val="24"/>
+          <w:lang w:val="en-US"/>
+        </w:rPr>
+        <w:t xml:space="preserve">eed to put it also in the Docker network, otherwise we cannot connect with the Postgres database. </w:t>
+      </w:r>
+      <w:r>
+        <w:rPr>
+          <w:rFonts w:asciiTheme="minorHAnsi" w:hAnsiTheme="minorHAnsi" w:cstheme="minorHAnsi"/>
+          <w:sz w:val="24"/>
+          <w:szCs w:val="24"/>
+          <w:lang w:val="en-US"/>
+        </w:rPr>
+        <w:t xml:space="preserve">So </w:t>
+      </w:r>
+      <w:r>
+        <w:rPr>
+          <w:rFonts w:asciiTheme="minorHAnsi" w:hAnsiTheme="minorHAnsi" w:cstheme="minorHAnsi"/>
+          <w:color w:val="FF0000"/>
+          <w:sz w:val="24"/>
+          <w:szCs w:val="24"/>
+          <w:lang w:val="en-US"/>
+        </w:rPr>
+        <w:t xml:space="preserve">instead of </w:t>
+      </w:r>
+      <w:r>
+        <w:rPr>
+          <w:rFonts w:asciiTheme="minorHAnsi" w:hAnsiTheme="minorHAnsi" w:cstheme="minorHAnsi"/>
+          <w:sz w:val="24"/>
+          <w:szCs w:val="24"/>
+          <w:lang w:val="en-US"/>
+        </w:rPr>
+        <w:t xml:space="preserve">the </w:t>
+      </w:r>
+      <w:r>
+        <w:rPr>
+          <w:rFonts w:asciiTheme="minorHAnsi" w:hAnsiTheme="minorHAnsi" w:cstheme="minorHAnsi"/>
+          <w:color w:val="FF0000"/>
+          <w:sz w:val="24"/>
+          <w:szCs w:val="24"/>
+          <w:lang w:val="en-US"/>
+        </w:rPr>
+        <w:t xml:space="preserve">python3 </w:t>
+      </w:r>
+      <w:r>
+        <w:rPr>
+          <w:rFonts w:asciiTheme="minorHAnsi" w:hAnsiTheme="minorHAnsi" w:cstheme="minorHAnsi"/>
+          <w:sz w:val="24"/>
+          <w:szCs w:val="24"/>
+          <w:lang w:val="en-US"/>
+        </w:rPr>
+        <w:t>command above we need to run this:</w:t>
+      </w:r>
+    </w:p>
+    <w:p>
+      <w:pPr>
+        <w:pStyle w:val="PlainText"/>
+        <w:rPr>
+          <w:rFonts w:asciiTheme="minorHAnsi" w:hAnsiTheme="minorHAnsi" w:cstheme="minorHAnsi"/>
+          <w:sz w:val="24"/>
+          <w:szCs w:val="24"/>
+          <w:lang w:val="en-US"/>
+        </w:rPr>
+      </w:pPr>
+    </w:p>
+    <w:p>
+      <w:pPr>
+        <w:pStyle w:val="PlainText"/>
+        <w:rPr>
+          <w:rFonts w:asciiTheme="minorHAnsi" w:hAnsiTheme="minorHAnsi" w:cstheme="minorHAnsi"/>
+          <w:sz w:val="18"/>
+          <w:szCs w:val="18"/>
+          <w:lang w:val="en-US"/>
+        </w:rPr>
+      </w:pPr>
+      <w:r>
+        <w:rPr>
+          <w:rFonts w:asciiTheme="minorHAnsi" w:hAnsiTheme="minorHAnsi" w:cstheme="minorHAnsi"/>
+          <w:sz w:val="24"/>
+          <w:szCs w:val="24"/>
+          <w:lang w:val="en-US"/>
+        </w:rPr>
+        <w:t xml:space="preserve">&gt;&gt; </w:t>
+      </w:r>
+      <w:r>
+        <w:rPr>
+          <w:rFonts w:asciiTheme="minorHAnsi" w:hAnsiTheme="minorHAnsi" w:cstheme="minorHAnsi"/>
+          <w:sz w:val="18"/>
+          <w:szCs w:val="18"/>
+          <w:lang w:val="en-US"/>
+        </w:rPr>
+        <w:t>URL="https://github.com/DataTalksClub/nyc-tlc-data/releases/download/yellow/yellow_tripdata_2021-01.csv.gz"</w:t>
+      </w:r>
+    </w:p>
+    <w:p>
+      <w:pPr>
+        <w:pStyle w:val="PlainText"/>
+        <w:rPr>
+          <w:rFonts w:asciiTheme="minorHAnsi" w:hAnsiTheme="minorHAnsi" w:cstheme="minorHAnsi"/>
+          <w:sz w:val="18"/>
+          <w:szCs w:val="18"/>
+          <w:lang w:val="en-US"/>
+        </w:rPr>
+      </w:pPr>
+    </w:p>
+    <w:p>
+      <w:pPr>
+        <w:pStyle w:val="PlainText"/>
+        <w:rPr>
+          <w:rFonts w:asciiTheme="minorHAnsi" w:hAnsiTheme="minorHAnsi" w:cstheme="minorHAnsi"/>
+          <w:sz w:val="24"/>
+          <w:szCs w:val="24"/>
+          <w:lang w:val="en-US"/>
+        </w:rPr>
+      </w:pPr>
+      <w:r>
+        <w:rPr>
+          <w:rFonts w:asciiTheme="minorHAnsi" w:hAnsiTheme="minorHAnsi" w:cstheme="minorHAnsi"/>
+          <w:sz w:val="24"/>
+          <w:szCs w:val="24"/>
+          <w:lang w:val="en-US"/>
+        </w:rPr>
+        <w:t>docker run -it \</w:t>
+      </w:r>
+    </w:p>
+    <w:p>
+      <w:pPr>
+        <w:pStyle w:val="PlainText"/>
+        <w:rPr>
+          <w:rFonts w:asciiTheme="minorHAnsi" w:hAnsiTheme="minorHAnsi" w:cstheme="minorHAnsi"/>
+          <w:sz w:val="24"/>
+          <w:szCs w:val="24"/>
+          <w:lang w:val="en-US"/>
+        </w:rPr>
+      </w:pPr>
+      <w:r>
+        <w:rPr>
+          <w:rFonts w:asciiTheme="minorHAnsi" w:hAnsiTheme="minorHAnsi" w:cstheme="minorHAnsi"/>
+          <w:sz w:val="24"/>
+          <w:szCs w:val="24"/>
+          <w:lang w:val="en-US"/>
+        </w:rPr>
+        <w:t xml:space="preserve">  </w:t>
+      </w:r>
+      <w:r>
+        <w:rPr>
+          <w:rFonts w:asciiTheme="minorHAnsi" w:hAnsiTheme="minorHAnsi" w:cstheme="minorHAnsi"/>
+          <w:sz w:val="24"/>
+          <w:szCs w:val="24"/>
+          <w:highlight w:val="yellow"/>
+          <w:lang w:val="en-US"/>
+        </w:rPr>
+        <w:t>--network=</w:t>
+      </w:r>
+      <w:r>
+        <w:rPr>
+          <w:rFonts w:asciiTheme="minorHAnsi" w:hAnsiTheme="minorHAnsi" w:cstheme="minorHAnsi"/>
+          <w:color w:val="FF0000"/>
+          <w:sz w:val="24"/>
+          <w:szCs w:val="24"/>
+          <w:highlight w:val="yellow"/>
+          <w:lang w:val="en-US"/>
+        </w:rPr>
+        <w:t xml:space="preserve">pg-network </w:t>
+      </w:r>
+      <w:r>
+        <w:rPr>
+          <w:rFonts w:asciiTheme="minorHAnsi" w:hAnsiTheme="minorHAnsi" w:cstheme="minorHAnsi"/>
+          <w:sz w:val="24"/>
+          <w:szCs w:val="24"/>
+          <w:highlight w:val="yellow"/>
+          <w:lang w:val="en-US"/>
+        </w:rPr>
+        <w:t>\</w:t>
+      </w:r>
+    </w:p>
+    <w:p>
+      <w:pPr>
+        <w:pStyle w:val="PlainText"/>
+        <w:rPr>
+          <w:rFonts w:asciiTheme="minorHAnsi" w:hAnsiTheme="minorHAnsi" w:cstheme="minorHAnsi"/>
+          <w:sz w:val="24"/>
+          <w:szCs w:val="24"/>
+          <w:lang w:val="en-US"/>
+        </w:rPr>
+      </w:pPr>
+      <w:r>
+        <w:rPr>
+          <w:rFonts w:asciiTheme="minorHAnsi" w:hAnsiTheme="minorHAnsi" w:cstheme="minorHAnsi"/>
+          <w:sz w:val="24"/>
+          <w:szCs w:val="24"/>
+          <w:lang w:val="en-US"/>
+        </w:rPr>
+        <w:t xml:space="preserve">  taxi_ingest:v001 \</w:t>
+      </w:r>
+    </w:p>
+    <w:p>
+      <w:pPr>
+        <w:pStyle w:val="PlainText"/>
+        <w:rPr>
+          <w:rFonts w:asciiTheme="minorHAnsi" w:hAnsiTheme="minorHAnsi" w:cstheme="minorHAnsi"/>
+          <w:sz w:val="24"/>
+          <w:szCs w:val="24"/>
+          <w:lang w:val="en-US"/>
+        </w:rPr>
+      </w:pPr>
+      <w:r>
+        <w:rPr>
+          <w:rFonts w:asciiTheme="minorHAnsi" w:hAnsiTheme="minorHAnsi" w:cstheme="minorHAnsi"/>
+          <w:sz w:val="24"/>
+          <w:szCs w:val="24"/>
+          <w:lang w:val="en-US"/>
+        </w:rPr>
+        <w:t xml:space="preserve">    --user=root \</w:t>
+      </w:r>
+    </w:p>
+    <w:p>
+      <w:pPr>
+        <w:pStyle w:val="PlainText"/>
+        <w:rPr>
+          <w:rFonts w:asciiTheme="minorHAnsi" w:hAnsiTheme="minorHAnsi" w:cstheme="minorHAnsi"/>
+          <w:sz w:val="24"/>
+          <w:szCs w:val="24"/>
+          <w:lang w:val="en-US"/>
+        </w:rPr>
+      </w:pPr>
+      <w:r>
+        <w:rPr>
+          <w:rFonts w:asciiTheme="minorHAnsi" w:hAnsiTheme="minorHAnsi" w:cstheme="minorHAnsi"/>
+          <w:sz w:val="24"/>
+          <w:szCs w:val="24"/>
+          <w:lang w:val="en-US"/>
+        </w:rPr>
+        <w:t xml:space="preserve">    --password=root \</w:t>
+      </w:r>
+    </w:p>
+    <w:p>
+      <w:pPr>
+        <w:pStyle w:val="PlainText"/>
+        <w:rPr>
+          <w:rFonts w:asciiTheme="minorHAnsi" w:hAnsiTheme="minorHAnsi" w:cstheme="minorHAnsi"/>
+          <w:sz w:val="24"/>
+          <w:szCs w:val="24"/>
+          <w:lang w:val="en-US"/>
+        </w:rPr>
+      </w:pPr>
+      <w:r>
+        <w:rPr>
+          <w:rFonts w:asciiTheme="minorHAnsi" w:hAnsiTheme="minorHAnsi" w:cstheme="minorHAnsi"/>
+          <w:sz w:val="24"/>
+          <w:szCs w:val="24"/>
+          <w:lang w:val="en-US"/>
+        </w:rPr>
+        <w:t xml:space="preserve">    </w:t>
+      </w:r>
+      <w:r>
+        <w:rPr>
+          <w:rFonts w:asciiTheme="minorHAnsi" w:hAnsiTheme="minorHAnsi" w:cstheme="minorHAnsi"/>
+          <w:color w:val="FF0000"/>
+          <w:sz w:val="24"/>
+          <w:szCs w:val="24"/>
+          <w:highlight w:val="yellow"/>
+          <w:lang w:val="en-US"/>
+        </w:rPr>
+        <w:t>--host=pg-database</w:t>
+      </w:r>
+      <w:r>
+        <w:rPr>
+          <w:rFonts w:asciiTheme="minorHAnsi" w:hAnsiTheme="minorHAnsi" w:cstheme="minorHAnsi"/>
+          <w:color w:val="FF0000"/>
+          <w:sz w:val="24"/>
+          <w:szCs w:val="24"/>
+          <w:lang w:val="en-US"/>
+        </w:rPr>
+        <w:t xml:space="preserve"> </w:t>
+      </w:r>
+      <w:r>
+        <w:rPr>
+          <w:rFonts w:asciiTheme="minorHAnsi" w:hAnsiTheme="minorHAnsi" w:cstheme="minorHAnsi"/>
+          <w:sz w:val="24"/>
+          <w:szCs w:val="24"/>
+          <w:lang w:val="en-US"/>
+        </w:rPr>
+        <w:t>\</w:t>
+      </w:r>
+    </w:p>
+    <w:p>
+      <w:pPr>
+        <w:pStyle w:val="PlainText"/>
+        <w:rPr>
+          <w:rFonts w:asciiTheme="minorHAnsi" w:hAnsiTheme="minorHAnsi" w:cstheme="minorHAnsi"/>
+          <w:sz w:val="24"/>
+          <w:szCs w:val="24"/>
+          <w:lang w:val="en-US"/>
+        </w:rPr>
+      </w:pPr>
+      <w:r>
+        <w:rPr>
+          <w:rFonts w:asciiTheme="minorHAnsi" w:hAnsiTheme="minorHAnsi" w:cstheme="minorHAnsi"/>
+          <w:sz w:val="24"/>
+          <w:szCs w:val="24"/>
+          <w:lang w:val="en-US"/>
+        </w:rPr>
+        <w:t xml:space="preserve">    --port=5432 \</w:t>
+      </w:r>
+    </w:p>
+    <w:p>
+      <w:pPr>
+        <w:pStyle w:val="PlainText"/>
+        <w:rPr>
+          <w:rFonts w:asciiTheme="minorHAnsi" w:hAnsiTheme="minorHAnsi" w:cstheme="minorHAnsi"/>
+          <w:sz w:val="24"/>
+          <w:szCs w:val="24"/>
+          <w:lang w:val="en-US"/>
+        </w:rPr>
+      </w:pPr>
+      <w:r>
+        <w:rPr>
+          <w:rFonts w:asciiTheme="minorHAnsi" w:hAnsiTheme="minorHAnsi" w:cstheme="minorHAnsi"/>
+          <w:sz w:val="24"/>
+          <w:szCs w:val="24"/>
+          <w:lang w:val="en-US"/>
+        </w:rPr>
+        <w:t xml:space="preserve">    --db=ny_taxi \</w:t>
+      </w:r>
+    </w:p>
+    <w:p>
+      <w:pPr>
+        <w:pStyle w:val="PlainText"/>
+        <w:rPr>
+          <w:rFonts w:asciiTheme="minorHAnsi" w:hAnsiTheme="minorHAnsi" w:cstheme="minorHAnsi"/>
+          <w:sz w:val="24"/>
+          <w:szCs w:val="24"/>
+          <w:lang w:val="en-US"/>
+        </w:rPr>
+      </w:pPr>
+      <w:r>
+        <w:rPr>
+          <w:rFonts w:asciiTheme="minorHAnsi" w:hAnsiTheme="minorHAnsi" w:cstheme="minorHAnsi"/>
+          <w:sz w:val="24"/>
+          <w:szCs w:val="24"/>
+          <w:lang w:val="en-US"/>
+        </w:rPr>
+        <w:t xml:space="preserve">    --table_name=yellow_taxi_trips \</w:t>
+      </w:r>
+    </w:p>
+    <w:p>
+      <w:pPr>
+        <w:pStyle w:val="PlainText"/>
+        <w:rPr>
+          <w:rFonts w:asciiTheme="minorHAnsi" w:hAnsiTheme="minorHAnsi" w:cstheme="minorHAnsi"/>
+          <w:sz w:val="24"/>
+          <w:szCs w:val="24"/>
+          <w:lang w:val="en-US"/>
+        </w:rPr>
+      </w:pPr>
+      <w:r>
+        <w:rPr>
+          <w:rFonts w:asciiTheme="minorHAnsi" w:hAnsiTheme="minorHAnsi" w:cstheme="minorHAnsi"/>
+          <w:sz w:val="24"/>
+          <w:szCs w:val="24"/>
+          <w:lang w:val="en-US"/>
+        </w:rPr>
+        <w:t xml:space="preserve">    --url=${URL}</w:t>
+      </w:r>
+    </w:p>
+    <w:p>
+      <w:pPr>
+        <w:pStyle w:val="PlainText"/>
+        <w:rPr>
+          <w:rFonts w:asciiTheme="minorHAnsi" w:hAnsiTheme="minorHAnsi" w:cstheme="minorHAnsi"/>
+          <w:sz w:val="24"/>
+          <w:szCs w:val="24"/>
+          <w:lang w:val="en-US"/>
+        </w:rPr>
+      </w:pPr>
+    </w:p>
+    <w:p>
+      <w:pPr>
+        <w:pStyle w:val="PlainText"/>
+        <w:rPr>
+          <w:rFonts w:asciiTheme="minorHAnsi" w:hAnsiTheme="minorHAnsi" w:cstheme="minorHAnsi"/>
+          <w:sz w:val="24"/>
+          <w:szCs w:val="24"/>
+          <w:lang w:val="en-US"/>
+        </w:rPr>
+      </w:pPr>
+      <w:r>
+        <w:rPr>
+          <w:rFonts w:asciiTheme="minorHAnsi" w:hAnsiTheme="minorHAnsi" w:cstheme="minorHAnsi"/>
+          <w:b/>
+          <w:bCs/>
+          <w:sz w:val="24"/>
+          <w:szCs w:val="24"/>
+          <w:lang w:val="en-US"/>
+        </w:rPr>
+        <w:t>Note</w:t>
+      </w:r>
+      <w:r>
+        <w:rPr>
+          <w:rFonts w:asciiTheme="minorHAnsi" w:hAnsiTheme="minorHAnsi" w:cstheme="minorHAnsi"/>
+          <w:b/>
+          <w:bCs/>
+          <w:sz w:val="24"/>
+          <w:szCs w:val="24"/>
+          <w:lang w:val="en-US"/>
+        </w:rPr>
+        <w:t xml:space="preserve"> 1</w:t>
+      </w:r>
+      <w:r>
+        <w:rPr>
+          <w:rFonts w:asciiTheme="minorHAnsi" w:hAnsiTheme="minorHAnsi" w:cstheme="minorHAnsi"/>
+          <w:sz w:val="24"/>
+          <w:szCs w:val="24"/>
+          <w:lang w:val="en-US"/>
+        </w:rPr>
+        <w:t xml:space="preserve">: the </w:t>
+      </w:r>
+      <w:r>
+        <w:rPr>
+          <w:rFonts w:asciiTheme="minorHAnsi" w:hAnsiTheme="minorHAnsi" w:cstheme="minorHAnsi"/>
+          <w:color w:val="FF0000"/>
+          <w:sz w:val="24"/>
+          <w:szCs w:val="24"/>
+          <w:lang w:val="en-US"/>
+        </w:rPr>
+        <w:t xml:space="preserve">network attribute </w:t>
+      </w:r>
+      <w:r>
+        <w:rPr>
+          <w:rFonts w:asciiTheme="minorHAnsi" w:hAnsiTheme="minorHAnsi" w:cstheme="minorHAnsi"/>
+          <w:sz w:val="24"/>
+          <w:szCs w:val="24"/>
+          <w:lang w:val="en-US"/>
+        </w:rPr>
+        <w:t xml:space="preserve">means that we run this docker container in </w:t>
+      </w:r>
+      <w:r>
+        <w:rPr>
+          <w:rFonts w:asciiTheme="minorHAnsi" w:hAnsiTheme="minorHAnsi" w:cstheme="minorHAnsi"/>
+          <w:b/>
+          <w:bCs/>
+          <w:color w:val="FF0000"/>
+          <w:sz w:val="24"/>
+          <w:szCs w:val="24"/>
+          <w:lang w:val="en-US"/>
+        </w:rPr>
+        <w:t>a docker network</w:t>
+      </w:r>
+      <w:r>
+        <w:rPr>
+          <w:rFonts w:asciiTheme="minorHAnsi" w:hAnsiTheme="minorHAnsi" w:cstheme="minorHAnsi"/>
+          <w:sz w:val="24"/>
+          <w:szCs w:val="24"/>
+          <w:lang w:val="en-US"/>
+        </w:rPr>
+        <w:t xml:space="preserve">. </w:t>
+      </w:r>
+    </w:p>
+    <w:p>
+      <w:pPr>
+        <w:pStyle w:val="PlainText"/>
+        <w:rPr>
+          <w:rFonts w:asciiTheme="minorHAnsi" w:hAnsiTheme="minorHAnsi" w:cstheme="minorHAnsi"/>
+          <w:sz w:val="24"/>
+          <w:szCs w:val="24"/>
+          <w:lang w:val="en-US"/>
+        </w:rPr>
+      </w:pPr>
+      <w:r>
+        <w:rPr>
+          <w:rFonts w:asciiTheme="minorHAnsi" w:hAnsiTheme="minorHAnsi" w:cstheme="minorHAnsi"/>
+          <w:b/>
+          <w:bCs/>
+          <w:sz w:val="24"/>
+          <w:szCs w:val="24"/>
+          <w:lang w:val="en-US"/>
+        </w:rPr>
+        <w:t>Note 2</w:t>
+      </w:r>
+      <w:r>
+        <w:rPr>
+          <w:rFonts w:asciiTheme="minorHAnsi" w:hAnsiTheme="minorHAnsi" w:cstheme="minorHAnsi"/>
+          <w:sz w:val="24"/>
+          <w:szCs w:val="24"/>
+          <w:lang w:val="en-US"/>
+        </w:rPr>
+        <w:t xml:space="preserve">: Our </w:t>
+      </w:r>
+      <w:r>
+        <w:rPr>
+          <w:rFonts w:asciiTheme="minorHAnsi" w:hAnsiTheme="minorHAnsi" w:cstheme="minorHAnsi"/>
+          <w:color w:val="FF0000"/>
+          <w:sz w:val="24"/>
+          <w:szCs w:val="24"/>
+          <w:lang w:val="en-US"/>
+        </w:rPr>
+        <w:t xml:space="preserve">host </w:t>
+      </w:r>
+      <w:r>
+        <w:rPr>
+          <w:rFonts w:asciiTheme="minorHAnsi" w:hAnsiTheme="minorHAnsi" w:cstheme="minorHAnsi"/>
+          <w:sz w:val="24"/>
+          <w:szCs w:val="24"/>
+          <w:lang w:val="en-US"/>
+        </w:rPr>
+        <w:t xml:space="preserve">now is not localhost but </w:t>
+      </w:r>
+      <w:r>
+        <w:rPr>
+          <w:rFonts w:asciiTheme="minorHAnsi" w:hAnsiTheme="minorHAnsi" w:cstheme="minorHAnsi"/>
+          <w:color w:val="FF0000"/>
+          <w:sz w:val="24"/>
+          <w:szCs w:val="24"/>
+          <w:lang w:val="en-US"/>
+        </w:rPr>
+        <w:t>the name of the container that hosts the pipeline</w:t>
+      </w:r>
+      <w:r>
+        <w:rPr>
+          <w:rFonts w:asciiTheme="minorHAnsi" w:hAnsiTheme="minorHAnsi" w:cstheme="minorHAnsi"/>
+          <w:sz w:val="24"/>
+          <w:szCs w:val="24"/>
+          <w:lang w:val="en-US"/>
+        </w:rPr>
+        <w:t xml:space="preserve">. </w:t>
+      </w:r>
+    </w:p>
+    <w:p>
+      <w:pPr>
+        <w:pStyle w:val="PlainText"/>
+        <w:rPr>
+          <w:rFonts w:asciiTheme="minorHAnsi" w:hAnsiTheme="minorHAnsi" w:cstheme="minorHAnsi"/>
+          <w:sz w:val="24"/>
+          <w:szCs w:val="24"/>
+          <w:lang w:val="en-US"/>
+        </w:rPr>
+      </w:pPr>
+    </w:p>
+    <w:p>
+      <w:pPr>
+        <w:pStyle w:val="PlainText"/>
+        <w:rPr>
+          <w:rFonts w:asciiTheme="minorHAnsi" w:hAnsiTheme="minorHAnsi" w:cstheme="minorHAnsi"/>
+          <w:sz w:val="24"/>
+          <w:szCs w:val="24"/>
+          <w:lang w:val="en-US"/>
+        </w:rPr>
+      </w:pPr>
+      <w:r>
+        <w:rPr>
+          <w:rFonts w:asciiTheme="minorHAnsi" w:hAnsiTheme="minorHAnsi" w:cstheme="minorHAnsi"/>
+          <w:sz w:val="24"/>
+          <w:szCs w:val="24"/>
+          <w:lang w:val="en-US"/>
+        </w:rPr>
+        <w:t xml:space="preserve">In a real-life scenario, as </w:t>
+      </w:r>
+      <w:r>
+        <w:rPr>
+          <w:rFonts w:asciiTheme="minorHAnsi" w:hAnsiTheme="minorHAnsi" w:cstheme="minorHAnsi"/>
+          <w:i/>
+          <w:iCs/>
+          <w:sz w:val="24"/>
+          <w:szCs w:val="24"/>
+          <w:lang w:val="en-US"/>
+        </w:rPr>
+        <w:t>host</w:t>
+      </w:r>
+      <w:r>
+        <w:rPr>
+          <w:rFonts w:asciiTheme="minorHAnsi" w:hAnsiTheme="minorHAnsi" w:cstheme="minorHAnsi"/>
+          <w:sz w:val="24"/>
+          <w:szCs w:val="24"/>
+          <w:lang w:val="en-US"/>
+        </w:rPr>
+        <w:t xml:space="preserve"> we would have a url from our database in cloud, and a Kubernetes job could execute this command instead of running this manually in our terminal. </w:t>
+      </w:r>
+    </w:p>
+    <w:p>
+      <w:pPr>
+        <w:pStyle w:val="PlainText"/>
+        <w:rPr>
+          <w:rFonts w:asciiTheme="minorHAnsi" w:hAnsiTheme="minorHAnsi" w:cstheme="minorHAnsi"/>
+          <w:sz w:val="24"/>
+          <w:szCs w:val="24"/>
+          <w:lang w:val="en-US"/>
+        </w:rPr>
+      </w:pPr>
+    </w:p>
+    <w:p>
+      <w:pPr>
+        <w:pStyle w:val="Heading1"/>
+        <w:ind w:left="720" w:firstLine="720"/>
+        <w:rPr>
+          <w:b/>
+          <w:bCs/>
+          <w:lang w:val="en-US"/>
+        </w:rPr>
+      </w:pPr>
+      <w:r>
+        <w:rPr>
+          <w:b/>
+          <w:bCs/>
+          <w:lang w:val="en-US"/>
+        </w:rPr>
+        <w:t>Run Postgres and pgAdmin</w:t>
+      </w:r>
+      <w:r>
+        <w:rPr>
+          <w:b/>
+          <w:bCs/>
+          <w:lang w:val="en-US"/>
+        </w:rPr>
+        <w:t xml:space="preserve"> </w:t>
+      </w:r>
+      <w:r>
+        <w:rPr>
+          <w:b/>
+          <w:bCs/>
+          <w:lang w:val="en-US"/>
+        </w:rPr>
+        <w:t>with</w:t>
+      </w:r>
+      <w:r>
+        <w:rPr>
+          <w:b/>
+          <w:bCs/>
+          <w:lang w:val="en-US"/>
+        </w:rPr>
+        <w:t xml:space="preserve"> </w:t>
+      </w:r>
+      <w:r>
+        <w:rPr>
+          <w:b/>
+          <w:bCs/>
+          <w:lang w:val="en-US"/>
+        </w:rPr>
+        <w:t>docker-compose</w:t>
+      </w:r>
+    </w:p>
+    <w:p>
+      <w:pPr>
+        <w:pStyle w:val="PlainText"/>
+        <w:rPr>
+          <w:rFonts w:asciiTheme="minorHAnsi" w:hAnsiTheme="minorHAnsi" w:cstheme="minorHAnsi"/>
+          <w:sz w:val="24"/>
+          <w:szCs w:val="24"/>
+          <w:lang w:val="en-US"/>
+        </w:rPr>
+      </w:pPr>
+    </w:p>
+    <w:p>
+      <w:pPr>
+        <w:pStyle w:val="PlainText"/>
+        <w:rPr>
+          <w:rFonts w:asciiTheme="minorHAnsi" w:hAnsiTheme="minorHAnsi" w:cstheme="minorHAnsi"/>
+          <w:sz w:val="24"/>
+          <w:szCs w:val="24"/>
+          <w:lang w:val="en-US"/>
+        </w:rPr>
+      </w:pPr>
+      <w:r>
+        <w:rPr>
+          <w:rFonts w:asciiTheme="minorHAnsi" w:hAnsiTheme="minorHAnsi" w:cstheme="minorHAnsi"/>
+          <w:sz w:val="24"/>
+          <w:szCs w:val="24"/>
+        </w:rPr>
+        <w:t xml:space="preserve">14) </w:t>
+      </w:r>
+      <w:r>
+        <w:rPr>
+          <w:rFonts w:asciiTheme="minorHAnsi" w:hAnsiTheme="minorHAnsi" w:cstheme="minorHAnsi"/>
+          <w:sz w:val="24"/>
+          <w:szCs w:val="24"/>
+          <w:lang w:val="en-US"/>
+        </w:rPr>
+        <w:t xml:space="preserve">What we did so far is to run the docker commands for Postgres and pgAdmin containers from our terminal. </w:t>
+      </w:r>
+      <w:r>
+        <w:rPr>
+          <w:rFonts w:asciiTheme="minorHAnsi" w:hAnsiTheme="minorHAnsi" w:cstheme="minorHAnsi"/>
+          <w:sz w:val="24"/>
+          <w:szCs w:val="24"/>
+          <w:lang w:val="en-US"/>
+        </w:rPr>
+        <w:t>Check</w:t>
+      </w:r>
+      <w:r>
+        <w:rPr>
+          <w:rFonts w:asciiTheme="minorHAnsi" w:hAnsiTheme="minorHAnsi" w:cstheme="minorHAnsi"/>
+          <w:sz w:val="24"/>
+          <w:szCs w:val="24"/>
+          <w:lang w:val="en-US"/>
+        </w:rPr>
+        <w:t xml:space="preserve"> the yaml file in the repository and </w:t>
+      </w:r>
+      <w:r>
+        <w:rPr>
+          <w:rFonts w:asciiTheme="minorHAnsi" w:hAnsiTheme="minorHAnsi" w:cstheme="minorHAnsi"/>
+          <w:sz w:val="24"/>
+          <w:szCs w:val="24"/>
+          <w:lang w:val="en-US"/>
+        </w:rPr>
+        <w:t xml:space="preserve">there you will see that you can specify the 2 services we want to run, so as to access </w:t>
+      </w:r>
+      <w:r>
+        <w:rPr>
+          <w:rFonts w:asciiTheme="minorHAnsi" w:hAnsiTheme="minorHAnsi" w:cstheme="minorHAnsi"/>
+          <w:b/>
+          <w:bCs/>
+          <w:color w:val="4472C4" w:themeColor="accent1"/>
+          <w:sz w:val="24"/>
+          <w:szCs w:val="24"/>
+          <w:lang w:val="en-US"/>
+        </w:rPr>
+        <w:t>pgdatabase</w:t>
+      </w:r>
+      <w:r>
+        <w:rPr>
+          <w:rFonts w:asciiTheme="minorHAnsi" w:hAnsiTheme="minorHAnsi" w:cstheme="minorHAnsi"/>
+          <w:color w:val="4472C4" w:themeColor="accent1"/>
+          <w:sz w:val="24"/>
+          <w:szCs w:val="24"/>
+          <w:lang w:val="en-US"/>
+        </w:rPr>
+        <w:t xml:space="preserve"> </w:t>
+      </w:r>
+      <w:r>
+        <w:rPr>
+          <w:rFonts w:asciiTheme="minorHAnsi" w:hAnsiTheme="minorHAnsi" w:cstheme="minorHAnsi"/>
+          <w:sz w:val="24"/>
+          <w:szCs w:val="24"/>
+          <w:lang w:val="en-US"/>
+        </w:rPr>
+        <w:t xml:space="preserve">(the Postgres database) from pgAdmin. </w:t>
+      </w:r>
+    </w:p>
+    <w:p>
+      <w:pPr>
+        <w:pStyle w:val="PlainText"/>
+        <w:rPr>
+          <w:rFonts w:asciiTheme="minorHAnsi" w:hAnsiTheme="minorHAnsi" w:cstheme="minorHAnsi"/>
+          <w:sz w:val="24"/>
+          <w:szCs w:val="24"/>
+          <w:lang w:val="en-US"/>
+        </w:rPr>
+      </w:pPr>
+    </w:p>
+    <w:p>
+      <w:pPr>
+        <w:pStyle w:val="PlainText"/>
+        <w:rPr>
+          <w:rFonts w:asciiTheme="minorHAnsi" w:hAnsiTheme="minorHAnsi" w:cstheme="minorHAnsi"/>
+          <w:sz w:val="24"/>
+          <w:szCs w:val="24"/>
+          <w:lang w:val="en-US"/>
+        </w:rPr>
+      </w:pPr>
+      <w:r>
+        <w:rPr>
+          <w:rFonts w:asciiTheme="minorHAnsi" w:hAnsiTheme="minorHAnsi" w:cstheme="minorHAnsi"/>
+          <w:sz w:val="24"/>
+          <w:szCs w:val="24"/>
+          <w:lang w:val="en-US"/>
+        </w:rPr>
+        <w:t xml:space="preserve">BUT in the jobs here in docker-compose.yaml we do not have to specify a docker network, these services will automatically become part of the same network. </w:t>
+      </w:r>
+      <w:proofErr w:type="gramStart"/>
+      <w:r>
+        <w:rPr>
+          <w:rFonts w:asciiTheme="minorHAnsi" w:hAnsiTheme="minorHAnsi" w:cstheme="minorHAnsi"/>
+          <w:sz w:val="24"/>
+          <w:szCs w:val="24"/>
+          <w:lang w:val="en-US"/>
+        </w:rPr>
+        <w:t>So</w:t>
+      </w:r>
+      <w:proofErr w:type="gramEnd"/>
+      <w:r>
+        <w:rPr>
+          <w:rFonts w:asciiTheme="minorHAnsi" w:hAnsiTheme="minorHAnsi" w:cstheme="minorHAnsi"/>
+          <w:sz w:val="24"/>
+          <w:szCs w:val="24"/>
+          <w:lang w:val="en-US"/>
+        </w:rPr>
+        <w:t xml:space="preserve"> we do not need to create a network or to add a network attribute. </w:t>
+      </w:r>
+    </w:p>
+    <w:p>
+      <w:pPr>
+        <w:pStyle w:val="PlainText"/>
+        <w:rPr>
+          <w:rFonts w:asciiTheme="minorHAnsi" w:hAnsiTheme="minorHAnsi" w:cstheme="minorHAnsi"/>
+          <w:b/>
+          <w:bCs/>
+          <w:sz w:val="24"/>
+          <w:szCs w:val="24"/>
+          <w:lang w:val="en-US"/>
+        </w:rPr>
+      </w:pPr>
+      <w:r>
+        <w:rPr>
+          <w:rFonts w:asciiTheme="minorHAnsi" w:hAnsiTheme="minorHAnsi" w:cstheme="minorHAnsi"/>
+          <w:sz w:val="24"/>
+          <w:szCs w:val="24"/>
+          <w:lang w:val="en-US"/>
+        </w:rPr>
+        <w:lastRenderedPageBreak/>
+        <w:t xml:space="preserve">So, let’s stop the containers for Postgres and pgAdmin and run: </w:t>
+      </w:r>
+      <w:r>
+        <w:rPr>
+          <w:rFonts w:asciiTheme="minorHAnsi" w:hAnsiTheme="minorHAnsi" w:cstheme="minorHAnsi"/>
+          <w:b/>
+          <w:bCs/>
+          <w:sz w:val="24"/>
+          <w:szCs w:val="24"/>
+          <w:highlight w:val="yellow"/>
+          <w:lang w:val="en-US"/>
+        </w:rPr>
+        <w:t xml:space="preserve">docker-compose </w:t>
+      </w:r>
+      <w:r>
+        <w:rPr>
+          <w:rFonts w:asciiTheme="minorHAnsi" w:hAnsiTheme="minorHAnsi" w:cstheme="minorHAnsi"/>
+          <w:b/>
+          <w:bCs/>
+          <w:sz w:val="24"/>
+          <w:szCs w:val="24"/>
+          <w:highlight w:val="yellow"/>
+          <w:lang w:val="en-US"/>
+        </w:rPr>
+        <w:t>up</w:t>
+      </w:r>
+      <w:r>
+        <w:rPr>
+          <w:rFonts w:asciiTheme="minorHAnsi" w:hAnsiTheme="minorHAnsi" w:cstheme="minorHAnsi"/>
+          <w:b/>
+          <w:bCs/>
+          <w:sz w:val="24"/>
+          <w:szCs w:val="24"/>
+          <w:lang w:val="en-US"/>
+        </w:rPr>
+        <w:t xml:space="preserve"> -d</w:t>
+      </w:r>
+    </w:p>
+    <w:p>
+      <w:pPr>
+        <w:pStyle w:val="PlainText"/>
+        <w:rPr>
+          <w:rFonts w:asciiTheme="minorHAnsi" w:hAnsiTheme="minorHAnsi" w:cstheme="minorHAnsi"/>
+          <w:b/>
+          <w:bCs/>
+          <w:sz w:val="24"/>
+          <w:szCs w:val="24"/>
+          <w:lang w:val="en-US"/>
+        </w:rPr>
+      </w:pPr>
+    </w:p>
+    <w:p>
+      <w:pPr>
+        <w:pStyle w:val="PlainText"/>
+        <w:rPr>
+          <w:rFonts w:asciiTheme="minorHAnsi" w:hAnsiTheme="minorHAnsi" w:cstheme="minorHAnsi"/>
+          <w:sz w:val="24"/>
+          <w:szCs w:val="24"/>
+          <w:lang w:val="en-US"/>
+        </w:rPr>
+      </w:pPr>
+      <w:r>
+        <w:rPr>
+          <w:rFonts w:asciiTheme="minorHAnsi" w:hAnsiTheme="minorHAnsi" w:cstheme="minorHAnsi"/>
+          <w:sz w:val="24"/>
+          <w:szCs w:val="24"/>
+          <w:lang w:val="en-US"/>
+        </w:rPr>
+        <w:t>Then go again to pgAdmin server and create a new server again.</w:t>
+      </w:r>
+    </w:p>
+    <w:p>
+      <w:pPr>
+        <w:pStyle w:val="PlainText"/>
+        <w:rPr>
+          <w:rFonts w:asciiTheme="minorHAnsi" w:hAnsiTheme="minorHAnsi" w:cstheme="minorHAnsi"/>
+          <w:sz w:val="24"/>
+          <w:szCs w:val="24"/>
+          <w:lang w:val="en-US"/>
+        </w:rPr>
+      </w:pPr>
+    </w:p>
+    <w:p>
+      <w:pPr>
+        <w:pStyle w:val="PlainText"/>
+        <w:rPr>
+          <w:rFonts w:asciiTheme="minorHAnsi" w:hAnsiTheme="minorHAnsi" w:cstheme="minorHAnsi"/>
+          <w:i/>
+          <w:iCs/>
+          <w:sz w:val="24"/>
+          <w:szCs w:val="24"/>
+          <w:lang w:val="en-US"/>
+        </w:rPr>
+      </w:pPr>
+      <w:r>
+        <w:rPr>
+          <w:rFonts w:asciiTheme="minorHAnsi" w:hAnsiTheme="minorHAnsi" w:cstheme="minorHAnsi"/>
+          <w:i/>
+          <w:iCs/>
+          <w:sz w:val="24"/>
+          <w:szCs w:val="24"/>
+          <w:u w:val="single"/>
+          <w:lang w:val="en-US"/>
+        </w:rPr>
+        <w:t>*</w:t>
+      </w:r>
+      <w:r>
+        <w:rPr>
+          <w:rFonts w:asciiTheme="minorHAnsi" w:hAnsiTheme="minorHAnsi" w:cstheme="minorHAnsi"/>
+          <w:i/>
+          <w:iCs/>
+          <w:sz w:val="24"/>
+          <w:szCs w:val="24"/>
+          <w:u w:val="single"/>
+          <w:lang w:val="en-US"/>
+        </w:rPr>
+        <w:t>SPACE for fixes</w:t>
+      </w:r>
+      <w:r>
+        <w:rPr>
+          <w:rFonts w:asciiTheme="minorHAnsi" w:hAnsiTheme="minorHAnsi" w:cstheme="minorHAnsi"/>
+          <w:i/>
+          <w:iCs/>
+          <w:sz w:val="24"/>
+          <w:szCs w:val="24"/>
+          <w:lang w:val="en-US"/>
+        </w:rPr>
+        <w:t xml:space="preserve">: They could have done volume mapping </w:t>
+      </w:r>
+      <w:r>
+        <w:rPr>
+          <w:rFonts w:asciiTheme="minorHAnsi" w:hAnsiTheme="minorHAnsi" w:cstheme="minorHAnsi"/>
+          <w:i/>
+          <w:iCs/>
+          <w:sz w:val="24"/>
+          <w:szCs w:val="24"/>
+          <w:lang w:val="en-US"/>
+        </w:rPr>
+        <w:t>for the ports in the pgadmin job in the yaml file</w:t>
+      </w:r>
+      <w:r>
+        <w:rPr>
+          <w:rFonts w:asciiTheme="minorHAnsi" w:hAnsiTheme="minorHAnsi" w:cstheme="minorHAnsi"/>
+          <w:i/>
+          <w:iCs/>
+          <w:sz w:val="24"/>
+          <w:szCs w:val="24"/>
+          <w:lang w:val="en-US"/>
+        </w:rPr>
+        <w:t xml:space="preserve">(mount). </w:t>
+      </w:r>
+      <w:r>
+        <w:rPr>
+          <w:rFonts w:asciiTheme="minorHAnsi" w:hAnsiTheme="minorHAnsi" w:cstheme="minorHAnsi"/>
+          <w:i/>
+          <w:iCs/>
+          <w:sz w:val="24"/>
+          <w:szCs w:val="24"/>
+          <w:lang w:val="en-US"/>
+        </w:rPr>
+        <w:t xml:space="preserve">With this way we could have saved it. </w:t>
+      </w:r>
+      <w:r>
+        <w:rPr>
+          <w:rFonts w:asciiTheme="minorHAnsi" w:hAnsiTheme="minorHAnsi" w:cstheme="minorHAnsi"/>
+          <w:i/>
+          <w:iCs/>
+          <w:sz w:val="24"/>
+          <w:szCs w:val="24"/>
+          <w:lang w:val="en-US"/>
+        </w:rPr>
+        <w:t xml:space="preserve"> </w:t>
+      </w:r>
+    </w:p>
+    <w:p>
+      <w:pPr>
+        <w:pStyle w:val="PlainText"/>
+        <w:rPr>
+          <w:rFonts w:asciiTheme="minorHAnsi" w:hAnsiTheme="minorHAnsi" w:cstheme="minorHAnsi"/>
+          <w:sz w:val="24"/>
+          <w:szCs w:val="24"/>
+          <w:lang w:val="en-US"/>
+        </w:rPr>
+      </w:pPr>
+      <w:r>
+        <w:rPr>
+          <w:rFonts w:asciiTheme="minorHAnsi" w:hAnsiTheme="minorHAnsi" w:cstheme="minorHAnsi"/>
+          <w:noProof/>
+          <w:sz w:val="24"/>
+          <w:szCs w:val="24"/>
+        </w:rPr>
+        <w:drawing>
+          <wp:inline distT="0" distB="0" distL="0" distR="0" wp14:anchorId="58FA6FAE" wp14:editId="1A9B5A34">
+            <wp:extent cx="3150453" cy="2433185"/>
+            <wp:effectExtent l="0" t="0" r="0" b="5715"/>
+            <wp:docPr id="3" name="Picture 3" descr="Graphical user interface, text, application&#10;&#10;Description automatically generated"/>
+            <wp:cNvGraphicFramePr>
+              <a:graphicFrameLocks xmlns:a="http://schemas.openxmlformats.org/drawingml/2006/main" noChangeAspect="1"/>
+            </wp:cNvGraphicFramePr>
+            <a:graphic xmlns:a="http://schemas.openxmlformats.org/drawingml/2006/main">
+              <a:graphicData uri="http://schemas.openxmlformats.org/drawingml/2006/picture">
+                <pic:pic xmlns:pic="http://schemas.openxmlformats.org/drawingml/2006/picture">
+                  <pic:nvPicPr>
+                    <pic:cNvPr id="3" name="Picture 3" descr="Graphical user interface, text, application&#10;&#10;Description automatically generated"/>
+                    <pic:cNvPicPr/>
+                  </pic:nvPicPr>
+                  <pic:blipFill>
+                    <a:blip r:embed="rId6" cstate="print">
+                      <a:extLst>
+                        <a:ext uri="{28A0092B-C50C-407E-A947-70E740481C1C}">
+                          <a14:useLocalDpi xmlns:a14="http://schemas.microsoft.com/office/drawing/2010/main" val="0"/>
+                        </a:ext>
+                      </a:extLst>
+                    </a:blip>
+                    <a:stretch>
+                      <a:fillRect/>
+                    </a:stretch>
+                  </pic:blipFill>
+                  <pic:spPr>
+                    <a:xfrm>
+                      <a:off x="0" y="0"/>
+                      <a:ext cx="3214985" cy="2483025"/>
+                    </a:xfrm>
+                    <a:prstGeom prst="rect">
+                      <a:avLst/>
+                    </a:prstGeom>
+                  </pic:spPr>
+                </pic:pic>
+              </a:graphicData>
+            </a:graphic>
+          </wp:inline>
+        </w:drawing>
+      </w:r>
+    </w:p>
+    <w:p>
+      <w:pPr>
+        <w:pStyle w:val="PlainText"/>
+        <w:rPr>
+          <w:rFonts w:asciiTheme="minorHAnsi" w:hAnsiTheme="minorHAnsi" w:cstheme="minorHAnsi"/>
+          <w:sz w:val="24"/>
+          <w:szCs w:val="24"/>
+          <w:lang w:val="en-US"/>
+        </w:rPr>
+      </w:pPr>
+    </w:p>
+    <w:p>
+      <w:pPr>
+        <w:pStyle w:val="PlainText"/>
+        <w:rPr>
+          <w:rFonts w:asciiTheme="minorHAnsi" w:hAnsiTheme="minorHAnsi" w:cstheme="minorHAnsi"/>
+          <w:sz w:val="24"/>
+          <w:szCs w:val="24"/>
+          <w:lang w:val="en-US"/>
+        </w:rPr>
+      </w:pPr>
+    </w:p>
+    <w:p>
+      <w:pPr>
+        <w:pStyle w:val="PlainText"/>
+        <w:rPr>
+          <w:rFonts w:asciiTheme="minorHAnsi" w:hAnsiTheme="minorHAnsi" w:cstheme="minorHAnsi"/>
+          <w:sz w:val="24"/>
+          <w:szCs w:val="24"/>
+          <w:lang w:val="en-US"/>
+        </w:rPr>
+      </w:pPr>
+      <w:r>
+        <w:rPr>
+          <w:rFonts w:asciiTheme="minorHAnsi" w:hAnsiTheme="minorHAnsi" w:cstheme="minorHAnsi"/>
+          <w:noProof/>
+          <w:sz w:val="24"/>
+          <w:szCs w:val="24"/>
+        </w:rPr>
+        <w:drawing>
+          <wp:inline distT="0" distB="0" distL="0" distR="0" wp14:anchorId="761A1567" wp14:editId="462BC6A3">
+            <wp:extent cx="3112033" cy="2403512"/>
+            <wp:effectExtent l="0" t="0" r="0" b="0"/>
+            <wp:docPr id="2" name="Picture 2" descr="Graphical user interface, application&#10;&#10;Description automatically generated"/>
+            <wp:cNvGraphicFramePr>
+              <a:graphicFrameLocks xmlns:a="http://schemas.openxmlformats.org/drawingml/2006/main" noChangeAspect="1"/>
+            </wp:cNvGraphicFramePr>
+            <a:graphic xmlns:a="http://schemas.openxmlformats.org/drawingml/2006/main">
+              <a:graphicData uri="http://schemas.openxmlformats.org/drawingml/2006/picture">
+                <pic:pic xmlns:pic="http://schemas.openxmlformats.org/drawingml/2006/picture">
+                  <pic:nvPicPr>
+                    <pic:cNvPr id="2" name="Picture 2" descr="Graphical user interface, application&#10;&#10;Description automatically generated"/>
+                    <pic:cNvPicPr/>
+                  </pic:nvPicPr>
+                  <pic:blipFill>
+                    <a:blip r:embed="rId7" cstate="print">
+                      <a:extLst>
+                        <a:ext uri="{28A0092B-C50C-407E-A947-70E740481C1C}">
+                          <a14:useLocalDpi xmlns:a14="http://schemas.microsoft.com/office/drawing/2010/main" val="0"/>
+                        </a:ext>
+                      </a:extLst>
+                    </a:blip>
+                    <a:stretch>
+                      <a:fillRect/>
+                    </a:stretch>
+                  </pic:blipFill>
+                  <pic:spPr>
+                    <a:xfrm>
+                      <a:off x="0" y="0"/>
+                      <a:ext cx="3159364" cy="2440067"/>
+                    </a:xfrm>
+                    <a:prstGeom prst="rect">
+                      <a:avLst/>
+                    </a:prstGeom>
+                  </pic:spPr>
+                </pic:pic>
+              </a:graphicData>
+            </a:graphic>
+          </wp:inline>
+        </w:drawing>
+      </w:r>
+    </w:p>
+    <w:p>
+      <w:pPr>
+        <w:pStyle w:val="PlainText"/>
+        <w:rPr>
+          <w:rFonts w:asciiTheme="minorHAnsi" w:hAnsiTheme="minorHAnsi" w:cstheme="minorHAnsi"/>
+          <w:sz w:val="24"/>
+          <w:szCs w:val="24"/>
+          <w:lang w:val="en-US"/>
+        </w:rPr>
+      </w:pPr>
+    </w:p>
+    <w:p>
+      <w:pPr>
+        <w:pStyle w:val="PlainText"/>
+        <w:rPr>
+          <w:rFonts w:asciiTheme="minorHAnsi" w:hAnsiTheme="minorHAnsi" w:cstheme="minorHAnsi"/>
+          <w:sz w:val="24"/>
+          <w:szCs w:val="24"/>
+          <w:lang w:val="en-US"/>
+        </w:rPr>
+      </w:pPr>
+      <w:r>
+        <w:rPr>
+          <w:rFonts w:asciiTheme="minorHAnsi" w:hAnsiTheme="minorHAnsi" w:cstheme="minorHAnsi"/>
+          <w:sz w:val="24"/>
+          <w:szCs w:val="24"/>
+          <w:lang w:val="en-US"/>
+        </w:rPr>
+        <w:t xml:space="preserve">So, we see that we managed to successfully connect to the Postgres database. So, we have the ny_taxi database, there we can check the Schemas -&gt; Tables the yellow_taxi_data. Right click on the table’s name and View/Edit data-&gt; choose the first 100 rows. Hence, you confirm all is good. </w:t>
+      </w:r>
+    </w:p>
+    <w:p>
+      <w:pPr>
+        <w:pStyle w:val="PlainText"/>
+        <w:rPr>
+          <w:rFonts w:asciiTheme="minorHAnsi" w:hAnsiTheme="minorHAnsi" w:cstheme="minorHAnsi"/>
+          <w:sz w:val="24"/>
+          <w:szCs w:val="24"/>
+          <w:lang w:val="en-US"/>
+        </w:rPr>
+      </w:pPr>
+    </w:p>
+    <w:p>
+      <w:pPr>
+        <w:pStyle w:val="PlainText"/>
+        <w:rPr>
+          <w:rFonts w:asciiTheme="minorHAnsi" w:hAnsiTheme="minorHAnsi" w:cstheme="minorHAnsi"/>
+          <w:sz w:val="24"/>
+          <w:szCs w:val="24"/>
+          <w:lang w:val="en-US"/>
+        </w:rPr>
+      </w:pPr>
+      <w:r>
+        <w:rPr>
+          <w:rFonts w:asciiTheme="minorHAnsi" w:hAnsiTheme="minorHAnsi" w:cstheme="minorHAnsi"/>
+          <w:sz w:val="24"/>
+          <w:szCs w:val="24"/>
+          <w:lang w:val="en-US"/>
+        </w:rPr>
+        <w:t xml:space="preserve">To stop this, we do Control+C, and then </w:t>
+      </w:r>
+      <w:r>
+        <w:rPr>
+          <w:rFonts w:asciiTheme="minorHAnsi" w:hAnsiTheme="minorHAnsi" w:cstheme="minorHAnsi"/>
+          <w:b/>
+          <w:bCs/>
+          <w:sz w:val="24"/>
+          <w:szCs w:val="24"/>
+          <w:highlight w:val="yellow"/>
+          <w:lang w:val="en-US"/>
+        </w:rPr>
+        <w:t>docker-compose down</w:t>
+      </w:r>
+      <w:r>
+        <w:rPr>
+          <w:rFonts w:asciiTheme="minorHAnsi" w:hAnsiTheme="minorHAnsi" w:cstheme="minorHAnsi"/>
+          <w:sz w:val="24"/>
+          <w:szCs w:val="24"/>
+          <w:lang w:val="en-US"/>
+        </w:rPr>
+        <w:t xml:space="preserve"> !!!! </w:t>
+      </w:r>
+      <w:r>
+        <w:rPr>
+          <w:rFonts w:asciiTheme="minorHAnsi" w:hAnsiTheme="minorHAnsi" w:cstheme="minorHAnsi"/>
+          <w:sz w:val="24"/>
+          <w:szCs w:val="24"/>
+          <w:lang w:val="en-US"/>
+        </w:rPr>
+        <w:t xml:space="preserve"> </w:t>
+      </w:r>
+    </w:p>
+    <w:p>
+      <w:pPr>
+        <w:pStyle w:val="PlainText"/>
+        <w:rPr>
+          <w:rFonts w:asciiTheme="minorHAnsi" w:hAnsiTheme="minorHAnsi" w:cstheme="minorHAnsi"/>
+          <w:sz w:val="24"/>
+          <w:szCs w:val="24"/>
+          <w:lang w:val="en-US"/>
+        </w:rPr>
+      </w:pPr>
+      <w:r>
+        <w:rPr>
+          <w:rFonts w:asciiTheme="minorHAnsi" w:hAnsiTheme="minorHAnsi" w:cstheme="minorHAnsi"/>
+          <w:noProof/>
+          <w:sz w:val="24"/>
+          <w:szCs w:val="24"/>
+          <w:lang w:val="en-US"/>
+        </w:rPr>
+        <w:lastRenderedPageBreak/>
+        <w:drawing>
+          <wp:inline distT="0" distB="0" distL="0" distR="0" wp14:anchorId="7DC2E32A" wp14:editId="703002C8">
+            <wp:extent cx="5865495" cy="2465070"/>
+            <wp:effectExtent l="0" t="0" r="1905" b="0"/>
+            <wp:docPr id="4" name="Picture 4" descr="Text&#10;&#10;Description automatically generated"/>
+            <wp:cNvGraphicFramePr>
+              <a:graphicFrameLocks xmlns:a="http://schemas.openxmlformats.org/drawingml/2006/main" noChangeAspect="1"/>
+            </wp:cNvGraphicFramePr>
+            <a:graphic xmlns:a="http://schemas.openxmlformats.org/drawingml/2006/main">
+              <a:graphicData uri="http://schemas.openxmlformats.org/drawingml/2006/picture">
+                <pic:pic xmlns:pic="http://schemas.openxmlformats.org/drawingml/2006/picture">
+                  <pic:nvPicPr>
+                    <pic:cNvPr id="4" name="Picture 4" descr="Text&#10;&#10;Description automatically generated"/>
+                    <pic:cNvPicPr/>
+                  </pic:nvPicPr>
+                  <pic:blipFill>
+                    <a:blip r:embed="rId8" cstate="print">
+                      <a:extLst>
+                        <a:ext uri="{28A0092B-C50C-407E-A947-70E740481C1C}">
+                          <a14:useLocalDpi xmlns:a14="http://schemas.microsoft.com/office/drawing/2010/main" val="0"/>
+                        </a:ext>
+                      </a:extLst>
+                    </a:blip>
+                    <a:stretch>
+                      <a:fillRect/>
+                    </a:stretch>
+                  </pic:blipFill>
+                  <pic:spPr>
+                    <a:xfrm>
+                      <a:off x="0" y="0"/>
+                      <a:ext cx="5865495" cy="2465070"/>
+                    </a:xfrm>
+                    <a:prstGeom prst="rect">
+                      <a:avLst/>
+                    </a:prstGeom>
+                  </pic:spPr>
+                </pic:pic>
+              </a:graphicData>
+            </a:graphic>
+          </wp:inline>
+        </w:drawing>
+      </w:r>
+    </w:p>
+    <w:p>
+      <w:pPr>
+        <w:pStyle w:val="PlainText"/>
+        <w:rPr>
+          <w:rFonts w:asciiTheme="minorHAnsi" w:hAnsiTheme="minorHAnsi" w:cstheme="minorHAnsi"/>
+          <w:sz w:val="24"/>
+          <w:szCs w:val="24"/>
+          <w:lang w:val="en-US"/>
+        </w:rPr>
+      </w:pPr>
+    </w:p>
+    <w:p>
+      <w:pPr>
+        <w:pStyle w:val="PlainText"/>
+        <w:rPr>
+          <w:rFonts w:asciiTheme="minorHAnsi" w:hAnsiTheme="minorHAnsi" w:cstheme="minorHAnsi"/>
+          <w:sz w:val="24"/>
+          <w:szCs w:val="24"/>
+          <w:lang w:val="en-US"/>
+        </w:rPr>
+      </w:pPr>
+      <w:r>
+        <w:rPr>
+          <w:rFonts w:asciiTheme="minorHAnsi" w:hAnsiTheme="minorHAnsi" w:cstheme="minorHAnsi"/>
+          <w:sz w:val="24"/>
+          <w:szCs w:val="24"/>
+          <w:lang w:val="en-US"/>
+        </w:rPr>
+        <w:t xml:space="preserve">Run docker compose in detached mode (add attribute -d), which means that we get the terminal back, and hence we do not have to see the logs while docker is running. </w:t>
       </w:r>
     </w:p>
     <w:p>
@@ -4390,6 +6704,228 @@
         </w:rPr>
         <w:t>24) Todo</w:t>
       </w:r>
+    </w:p>
+    <w:p>
+      <w:pPr>
+        <w:pStyle w:val="PlainText"/>
+        <w:rPr>
+          <w:rFonts w:asciiTheme="minorHAnsi" w:hAnsiTheme="minorHAnsi" w:cstheme="minorHAnsi"/>
+          <w:sz w:val="24"/>
+          <w:szCs w:val="24"/>
+        </w:rPr>
+      </w:pPr>
+      <w:r>
+        <w:rPr>
+          <w:rFonts w:asciiTheme="minorHAnsi" w:hAnsiTheme="minorHAnsi" w:cstheme="minorHAnsi"/>
+          <w:sz w:val="24"/>
+          <w:szCs w:val="24"/>
+        </w:rPr>
+        <w:t>2</w:t>
+      </w:r>
+      <w:r>
+        <w:rPr>
+          <w:rFonts w:asciiTheme="minorHAnsi" w:hAnsiTheme="minorHAnsi" w:cstheme="minorHAnsi"/>
+          <w:sz w:val="24"/>
+          <w:szCs w:val="24"/>
+          <w:lang w:val="en-US"/>
+        </w:rPr>
+        <w:t>5</w:t>
+      </w:r>
+      <w:r>
+        <w:rPr>
+          <w:rFonts w:asciiTheme="minorHAnsi" w:hAnsiTheme="minorHAnsi" w:cstheme="minorHAnsi"/>
+          <w:sz w:val="24"/>
+          <w:szCs w:val="24"/>
+        </w:rPr>
+        <w:t>) Todo</w:t>
+      </w:r>
+    </w:p>
+    <w:p>
+      <w:pPr>
+        <w:pStyle w:val="PlainText"/>
+        <w:rPr>
+          <w:rFonts w:asciiTheme="minorHAnsi" w:hAnsiTheme="minorHAnsi" w:cstheme="minorHAnsi"/>
+          <w:sz w:val="24"/>
+          <w:szCs w:val="24"/>
+        </w:rPr>
+      </w:pPr>
+      <w:r>
+        <w:rPr>
+          <w:rFonts w:asciiTheme="minorHAnsi" w:hAnsiTheme="minorHAnsi" w:cstheme="minorHAnsi"/>
+          <w:sz w:val="24"/>
+          <w:szCs w:val="24"/>
+        </w:rPr>
+        <w:t>2</w:t>
+      </w:r>
+      <w:r>
+        <w:rPr>
+          <w:rFonts w:asciiTheme="minorHAnsi" w:hAnsiTheme="minorHAnsi" w:cstheme="minorHAnsi"/>
+          <w:sz w:val="24"/>
+          <w:szCs w:val="24"/>
+          <w:lang w:val="en-US"/>
+        </w:rPr>
+        <w:t>6</w:t>
+      </w:r>
+      <w:r>
+        <w:rPr>
+          <w:rFonts w:asciiTheme="minorHAnsi" w:hAnsiTheme="minorHAnsi" w:cstheme="minorHAnsi"/>
+          <w:sz w:val="24"/>
+          <w:szCs w:val="24"/>
+        </w:rPr>
+        <w:t>) Todo</w:t>
+      </w:r>
+    </w:p>
+    <w:p>
+      <w:pPr>
+        <w:pStyle w:val="PlainText"/>
+        <w:rPr>
+          <w:rFonts w:asciiTheme="minorHAnsi" w:hAnsiTheme="minorHAnsi" w:cstheme="minorHAnsi"/>
+          <w:sz w:val="24"/>
+          <w:szCs w:val="24"/>
+        </w:rPr>
+      </w:pPr>
+      <w:r>
+        <w:rPr>
+          <w:rFonts w:asciiTheme="minorHAnsi" w:hAnsiTheme="minorHAnsi" w:cstheme="minorHAnsi"/>
+          <w:sz w:val="24"/>
+          <w:szCs w:val="24"/>
+        </w:rPr>
+        <w:t>2</w:t>
+      </w:r>
+      <w:r>
+        <w:rPr>
+          <w:rFonts w:asciiTheme="minorHAnsi" w:hAnsiTheme="minorHAnsi" w:cstheme="minorHAnsi"/>
+          <w:sz w:val="24"/>
+          <w:szCs w:val="24"/>
+          <w:lang w:val="en-US"/>
+        </w:rPr>
+        <w:t>7</w:t>
+      </w:r>
+      <w:r>
+        <w:rPr>
+          <w:rFonts w:asciiTheme="minorHAnsi" w:hAnsiTheme="minorHAnsi" w:cstheme="minorHAnsi"/>
+          <w:sz w:val="24"/>
+          <w:szCs w:val="24"/>
+        </w:rPr>
+        <w:t>) Todo</w:t>
+      </w:r>
+    </w:p>
+    <w:p>
+      <w:pPr>
+        <w:pStyle w:val="PlainText"/>
+        <w:rPr>
+          <w:rFonts w:asciiTheme="minorHAnsi" w:hAnsiTheme="minorHAnsi" w:cstheme="minorHAnsi"/>
+          <w:sz w:val="24"/>
+          <w:szCs w:val="24"/>
+        </w:rPr>
+      </w:pPr>
+      <w:r>
+        <w:rPr>
+          <w:rFonts w:asciiTheme="minorHAnsi" w:hAnsiTheme="minorHAnsi" w:cstheme="minorHAnsi"/>
+          <w:sz w:val="24"/>
+          <w:szCs w:val="24"/>
+        </w:rPr>
+        <w:t>2</w:t>
+      </w:r>
+      <w:r>
+        <w:rPr>
+          <w:rFonts w:asciiTheme="minorHAnsi" w:hAnsiTheme="minorHAnsi" w:cstheme="minorHAnsi"/>
+          <w:sz w:val="24"/>
+          <w:szCs w:val="24"/>
+          <w:lang w:val="en-US"/>
+        </w:rPr>
+        <w:t>8</w:t>
+      </w:r>
+      <w:r>
+        <w:rPr>
+          <w:rFonts w:asciiTheme="minorHAnsi" w:hAnsiTheme="minorHAnsi" w:cstheme="minorHAnsi"/>
+          <w:sz w:val="24"/>
+          <w:szCs w:val="24"/>
+        </w:rPr>
+        <w:t>) Todo</w:t>
+      </w:r>
+    </w:p>
+    <w:p>
+      <w:pPr>
+        <w:pStyle w:val="PlainText"/>
+        <w:rPr>
+          <w:rFonts w:asciiTheme="minorHAnsi" w:hAnsiTheme="minorHAnsi" w:cstheme="minorHAnsi"/>
+          <w:sz w:val="24"/>
+          <w:szCs w:val="24"/>
+        </w:rPr>
+      </w:pPr>
+      <w:r>
+        <w:rPr>
+          <w:rFonts w:asciiTheme="minorHAnsi" w:hAnsiTheme="minorHAnsi" w:cstheme="minorHAnsi"/>
+          <w:sz w:val="24"/>
+          <w:szCs w:val="24"/>
+        </w:rPr>
+        <w:t>2</w:t>
+      </w:r>
+      <w:r>
+        <w:rPr>
+          <w:rFonts w:asciiTheme="minorHAnsi" w:hAnsiTheme="minorHAnsi" w:cstheme="minorHAnsi"/>
+          <w:sz w:val="24"/>
+          <w:szCs w:val="24"/>
+          <w:lang w:val="en-US"/>
+        </w:rPr>
+        <w:t>9</w:t>
+      </w:r>
+      <w:r>
+        <w:rPr>
+          <w:rFonts w:asciiTheme="minorHAnsi" w:hAnsiTheme="minorHAnsi" w:cstheme="minorHAnsi"/>
+          <w:sz w:val="24"/>
+          <w:szCs w:val="24"/>
+        </w:rPr>
+        <w:t>) Todo</w:t>
+      </w:r>
+    </w:p>
+    <w:p>
+      <w:pPr>
+        <w:pStyle w:val="PlainText"/>
+        <w:rPr>
+          <w:rFonts w:asciiTheme="minorHAnsi" w:hAnsiTheme="minorHAnsi" w:cstheme="minorHAnsi"/>
+          <w:sz w:val="24"/>
+          <w:szCs w:val="24"/>
+        </w:rPr>
+      </w:pPr>
+      <w:r>
+        <w:rPr>
+          <w:rFonts w:asciiTheme="minorHAnsi" w:hAnsiTheme="minorHAnsi" w:cstheme="minorHAnsi"/>
+          <w:sz w:val="24"/>
+          <w:szCs w:val="24"/>
+          <w:lang w:val="en-US"/>
+        </w:rPr>
+        <w:t>30</w:t>
+      </w:r>
+      <w:r>
+        <w:rPr>
+          <w:rFonts w:asciiTheme="minorHAnsi" w:hAnsiTheme="minorHAnsi" w:cstheme="minorHAnsi"/>
+          <w:sz w:val="24"/>
+          <w:szCs w:val="24"/>
+        </w:rPr>
+        <w:t>) Todo</w:t>
+      </w:r>
+    </w:p>
+    <w:p>
+      <w:pPr>
+        <w:pStyle w:val="PlainText"/>
+        <w:rPr>
+          <w:rFonts w:asciiTheme="minorHAnsi" w:hAnsiTheme="minorHAnsi" w:cstheme="minorHAnsi"/>
+          <w:sz w:val="24"/>
+          <w:szCs w:val="24"/>
+        </w:rPr>
+      </w:pPr>
+    </w:p>
+    <w:p>
+      <w:pPr>
+        <w:pStyle w:val="PlainText"/>
+        <w:rPr>
+          <w:rFonts w:asciiTheme="minorHAnsi" w:hAnsiTheme="minorHAnsi" w:cstheme="minorHAnsi"/>
+          <w:sz w:val="24"/>
+          <w:szCs w:val="24"/>
+        </w:rPr>
+      </w:pPr>
     </w:p>
     <w:p>
       <w:pPr>
@@ -4429,6 +6965,127 @@
     </w:sectPr>
   </w:body>
 </w:document>
+</file>
+
+<file path=word/numbering.xml><?xml version="1.0" encoding="utf-8"?>
+<w:numbering xmlns:wpc="http://schemas.microsoft.com/office/word/2010/wordprocessingCanvas" xmlns:cx="http://schemas.microsoft.com/office/drawing/2014/chartex" xmlns:cx1="http://schemas.microsoft.com/office/drawing/2015/9/8/chartex" xmlns:cx2="http://schemas.microsoft.com/office/drawing/2015/10/21/chartex" xmlns:cx3="http://schemas.microsoft.com/office/drawing/2016/5/9/chartex" xmlns:cx4="http://schemas.microsoft.com/office/drawing/2016/5/10/chartex" xmlns:cx5="http://schemas.microsoft.com/office/drawing/2016/5/11/chartex" xmlns:cx6="http://schemas.microsoft.com/office/drawing/2016/5/12/chartex" xmlns:cx7="http://schemas.microsoft.com/office/drawing/2016/5/13/chartex" xmlns:cx8="http://schemas.microsoft.com/office/drawing/2016/5/14/chartex" xmlns:mc="http://schemas.openxmlformats.org/markup-compatibility/2006" xmlns:aink="http://schemas.microsoft.com/office/drawing/2016/ink" xmlns:am3d="http://schemas.microsoft.com/office/drawing/2017/model3d" xmlns:o="urn:schemas-microsoft-com:office:office" xmlns:oel="http://schemas.microsoft.com/office/2019/extlst" xmlns:r="http://schemas.openxmlformats.org/officeDocument/2006/relationships" xmlns:m="http://schemas.openxmlformats.org/officeDocument/2006/math" xmlns:v="urn:schemas-microsoft-com:vml" xmlns:wp14="http://schemas.microsoft.com/office/word/2010/wordprocessingDrawing" xmlns:wp="http://schemas.openxmlformats.org/drawingml/2006/wordprocessingDrawing" xmlns:w10="urn:schemas-microsoft-com:office:word" xmlns:w="http://schemas.openxmlformats.org/wordprocessingml/2006/main" xmlns:w14="http://schemas.microsoft.com/office/word/2010/wordml" xmlns:w15="http://schemas.microsoft.com/office/word/2012/wordml" xmlns:w16cex="http://schemas.microsoft.com/office/word/2018/wordml/cex" xmlns:w16cid="http://schemas.microsoft.com/office/word/2016/wordml/cid" xmlns:w16="http://schemas.microsoft.com/office/word/2018/wordml" xmlns:w16sdtdh="http://schemas.microsoft.com/office/word/2020/wordml/sdtdatahash" xmlns:w16se="http://schemas.microsoft.com/office/word/2015/wordml/symex" xmlns:wpg="http://schemas.microsoft.com/office/word/2010/wordprocessingGroup" xmlns:wpi="http://schemas.microsoft.com/office/word/2010/wordprocessingInk" xmlns:wne="http://schemas.microsoft.com/office/word/2006/wordml" xmlns:wps="http://schemas.microsoft.com/office/word/2010/wordprocessingShape" mc:Ignorable="w14 w15 w16se w16cid w16 w16cex w16sdtdh wp14">
+  <w:abstractNum w:abstractNumId="0" w15:restartNumberingAfterBreak="0">
+    <w:nsid w:val="7663172F"/>
+    <w:multiLevelType w:val="hybridMultilevel"/>
+    <w:tmpl w:val="87625124"/>
+    <w:lvl w:ilvl="0" w:tplc="F89E822E">
+      <w:start w:val="13"/>
+      <w:numFmt w:val="bullet"/>
+      <w:lvlText w:val="-"/>
+      <w:lvlJc w:val="left"/>
+      <w:pPr>
+        <w:ind w:left="720" w:hanging="360"/>
+      </w:pPr>
+      <w:rPr>
+        <w:rFonts w:ascii="Calibri" w:eastAsiaTheme="minorHAnsi" w:hAnsi="Calibri" w:cs="Calibri" w:hint="default"/>
+      </w:rPr>
+    </w:lvl>
+    <w:lvl w:ilvl="1" w:tplc="08090003" w:tentative="1">
+      <w:start w:val="1"/>
+      <w:numFmt w:val="bullet"/>
+      <w:lvlText w:val="o"/>
+      <w:lvlJc w:val="left"/>
+      <w:pPr>
+        <w:ind w:left="1440" w:hanging="360"/>
+      </w:pPr>
+      <w:rPr>
+        <w:rFonts w:ascii="Courier New" w:hAnsi="Courier New" w:cs="Courier New" w:hint="default"/>
+      </w:rPr>
+    </w:lvl>
+    <w:lvl w:ilvl="2" w:tplc="08090005" w:tentative="1">
+      <w:start w:val="1"/>
+      <w:numFmt w:val="bullet"/>
+      <w:lvlText w:val=""/>
+      <w:lvlJc w:val="left"/>
+      <w:pPr>
+        <w:ind w:left="2160" w:hanging="360"/>
+      </w:pPr>
+      <w:rPr>
+        <w:rFonts w:ascii="Wingdings" w:hAnsi="Wingdings" w:hint="default"/>
+      </w:rPr>
+    </w:lvl>
+    <w:lvl w:ilvl="3" w:tplc="08090001" w:tentative="1">
+      <w:start w:val="1"/>
+      <w:numFmt w:val="bullet"/>
+      <w:lvlText w:val=""/>
+      <w:lvlJc w:val="left"/>
+      <w:pPr>
+        <w:ind w:left="2880" w:hanging="360"/>
+      </w:pPr>
+      <w:rPr>
+        <w:rFonts w:ascii="Symbol" w:hAnsi="Symbol" w:hint="default"/>
+      </w:rPr>
+    </w:lvl>
+    <w:lvl w:ilvl="4" w:tplc="08090003" w:tentative="1">
+      <w:start w:val="1"/>
+      <w:numFmt w:val="bullet"/>
+      <w:lvlText w:val="o"/>
+      <w:lvlJc w:val="left"/>
+      <w:pPr>
+        <w:ind w:left="3600" w:hanging="360"/>
+      </w:pPr>
+      <w:rPr>
+        <w:rFonts w:ascii="Courier New" w:hAnsi="Courier New" w:cs="Courier New" w:hint="default"/>
+      </w:rPr>
+    </w:lvl>
+    <w:lvl w:ilvl="5" w:tplc="08090005" w:tentative="1">
+      <w:start w:val="1"/>
+      <w:numFmt w:val="bullet"/>
+      <w:lvlText w:val=""/>
+      <w:lvlJc w:val="left"/>
+      <w:pPr>
+        <w:ind w:left="4320" w:hanging="360"/>
+      </w:pPr>
+      <w:rPr>
+        <w:rFonts w:ascii="Wingdings" w:hAnsi="Wingdings" w:hint="default"/>
+      </w:rPr>
+    </w:lvl>
+    <w:lvl w:ilvl="6" w:tplc="08090001" w:tentative="1">
+      <w:start w:val="1"/>
+      <w:numFmt w:val="bullet"/>
+      <w:lvlText w:val=""/>
+      <w:lvlJc w:val="left"/>
+      <w:pPr>
+        <w:ind w:left="5040" w:hanging="360"/>
+      </w:pPr>
+      <w:rPr>
+        <w:rFonts w:ascii="Symbol" w:hAnsi="Symbol" w:hint="default"/>
+      </w:rPr>
+    </w:lvl>
+    <w:lvl w:ilvl="7" w:tplc="08090003" w:tentative="1">
+      <w:start w:val="1"/>
+      <w:numFmt w:val="bullet"/>
+      <w:lvlText w:val="o"/>
+      <w:lvlJc w:val="left"/>
+      <w:pPr>
+        <w:ind w:left="5760" w:hanging="360"/>
+      </w:pPr>
+      <w:rPr>
+        <w:rFonts w:ascii="Courier New" w:hAnsi="Courier New" w:cs="Courier New" w:hint="default"/>
+      </w:rPr>
+    </w:lvl>
+    <w:lvl w:ilvl="8" w:tplc="08090005" w:tentative="1">
+      <w:start w:val="1"/>
+      <w:numFmt w:val="bullet"/>
+      <w:lvlText w:val=""/>
+      <w:lvlJc w:val="left"/>
+      <w:pPr>
+        <w:ind w:left="6480" w:hanging="360"/>
+      </w:pPr>
+      <w:rPr>
+        <w:rFonts w:ascii="Wingdings" w:hAnsi="Wingdings" w:hint="default"/>
+      </w:rPr>
+    </w:lvl>
+  </w:abstractNum>
+  <w:num w:numId="1" w16cid:durableId="1285816826">
+    <w:abstractNumId w:val="0"/>
+  </w:num>
+</w:numbering>
 </file>
 
 <file path=word/styles.xml><?xml version="1.0" encoding="utf-8"?>
@@ -5027,6 +7684,41 @@
       <w:szCs w:val="32"/>
     </w:rPr>
   </w:style>
+  <w:style w:type="character" w:styleId="Hyperlink">
+    <w:name w:val="Hyperlink"/>
+    <w:basedOn w:val="DefaultParagraphFont"/>
+    <w:uiPriority w:val="99"/>
+    <w:unhideWhenUsed/>
+    <w:rsid w:val="00B62853"/>
+    <w:rPr>
+      <w:color w:val="0563C1" w:themeColor="hyperlink"/>
+      <w:u w:val="single"/>
+    </w:rPr>
+  </w:style>
+  <w:style w:type="character" w:styleId="UnresolvedMention">
+    <w:name w:val="Unresolved Mention"/>
+    <w:basedOn w:val="DefaultParagraphFont"/>
+    <w:uiPriority w:val="99"/>
+    <w:semiHidden/>
+    <w:unhideWhenUsed/>
+    <w:rsid w:val="00B62853"/>
+    <w:rPr>
+      <w:color w:val="605E5C"/>
+      <w:shd w:val="clear" w:color="auto" w:fill="E1DFDD"/>
+    </w:rPr>
+  </w:style>
+  <w:style w:type="character" w:styleId="FollowedHyperlink">
+    <w:name w:val="FollowedHyperlink"/>
+    <w:basedOn w:val="DefaultParagraphFont"/>
+    <w:uiPriority w:val="99"/>
+    <w:semiHidden/>
+    <w:unhideWhenUsed/>
+    <w:rsid w:val="00B62853"/>
+    <w:rPr>
+      <w:color w:val="954F72" w:themeColor="followedHyperlink"/>
+      <w:u w:val="single"/>
+    </w:rPr>
+  </w:style>
 </w:styles>
 </file>
 

</xml_diff>

<commit_message>
Add new table in postgres - fix bug in yaml
</commit_message>
<xml_diff>
--- a/notes.docx
+++ b/notes.docx
@@ -2650,9 +2650,19 @@
           <w:szCs w:val="24"/>
           <w:lang w:val="de-DE"/>
         </w:rPr>
-        <w:t>-e PGADMIN_DEFAULT_</w:t>
-      </w:r>
-      <w:proofErr w:type="gramStart"/>
+        <w:t>-e PGADMIN_DEFAULT_EMAIL="admin@admin.com" \</w:t>
+      </w:r>
+    </w:p>
+    <w:p>
+      <w:pPr>
+        <w:pStyle w:val="PlainText"/>
+        <w:rPr>
+          <w:rFonts w:asciiTheme="minorHAnsi" w:hAnsiTheme="minorHAnsi" w:cstheme="minorHAnsi"/>
+          <w:sz w:val="24"/>
+          <w:szCs w:val="24"/>
+          <w:lang w:val="en-US"/>
+        </w:rPr>
+      </w:pPr>
       <w:r>
         <w:rPr>
           <w:rFonts w:asciiTheme="minorHAnsi" w:hAnsiTheme="minorHAnsi" w:cstheme="minorHAnsi"/>
@@ -2660,36 +2670,6 @@
           <w:szCs w:val="24"/>
           <w:lang w:val="de-DE"/>
         </w:rPr>
-        <w:t>EMAIL</w:t>
-      </w:r>
-      <w:proofErr w:type="gramEnd"/>
-      <w:r>
-        <w:rPr>
-          <w:rFonts w:asciiTheme="minorHAnsi" w:hAnsiTheme="minorHAnsi" w:cstheme="minorHAnsi"/>
-          <w:sz w:val="24"/>
-          <w:szCs w:val="24"/>
-          <w:lang w:val="de-DE"/>
-        </w:rPr>
-        <w:t>="admin@admin.com" \</w:t>
-      </w:r>
-    </w:p>
-    <w:p>
-      <w:pPr>
-        <w:pStyle w:val="PlainText"/>
-        <w:rPr>
-          <w:rFonts w:asciiTheme="minorHAnsi" w:hAnsiTheme="minorHAnsi" w:cstheme="minorHAnsi"/>
-          <w:sz w:val="24"/>
-          <w:szCs w:val="24"/>
-          <w:lang w:val="en-US"/>
-        </w:rPr>
-      </w:pPr>
-      <w:r>
-        <w:rPr>
-          <w:rFonts w:asciiTheme="minorHAnsi" w:hAnsiTheme="minorHAnsi" w:cstheme="minorHAnsi"/>
-          <w:sz w:val="24"/>
-          <w:szCs w:val="24"/>
-          <w:lang w:val="de-DE"/>
-        </w:rPr>
         <w:t xml:space="preserve">  </w:t>
       </w:r>
       <w:r>
@@ -2903,7 +2883,37 @@
           <w:highlight w:val="yellow"/>
           <w:lang w:val="en-US"/>
         </w:rPr>
-        <w:t>Create new Server in pgAdmin</w:t>
+        <w:t>Register</w:t>
+      </w:r>
+      <w:r>
+        <w:rPr>
+          <w:rFonts w:asciiTheme="minorHAnsi" w:hAnsiTheme="minorHAnsi" w:cstheme="minorHAnsi"/>
+          <w:sz w:val="24"/>
+          <w:szCs w:val="24"/>
+          <w:highlight w:val="yellow"/>
+          <w:lang w:val="en-US"/>
+        </w:rPr>
+        <w:t xml:space="preserve"> new Server</w:t>
+      </w:r>
+      <w:r>
+        <w:rPr>
+          <w:rFonts w:asciiTheme="minorHAnsi" w:hAnsiTheme="minorHAnsi" w:cstheme="minorHAnsi"/>
+          <w:sz w:val="24"/>
+          <w:szCs w:val="24"/>
+          <w:highlight w:val="yellow"/>
+          <w:lang w:val="en-US"/>
+        </w:rPr>
+        <w:t xml:space="preserve"> (our Postgres database)</w:t>
+      </w:r>
+      <w:r>
+        <w:rPr>
+          <w:rFonts w:asciiTheme="minorHAnsi" w:hAnsiTheme="minorHAnsi" w:cstheme="minorHAnsi"/>
+          <w:sz w:val="24"/>
+          <w:szCs w:val="24"/>
+          <w:highlight w:val="yellow"/>
+          <w:lang w:val="en-US"/>
+        </w:rPr>
+        <w:t xml:space="preserve"> in pgAdmin</w:t>
       </w:r>
       <w:r>
         <w:rPr>
@@ -2943,7 +2953,7 @@
           <w:szCs w:val="24"/>
           <w:lang w:val="en-US"/>
         </w:rPr>
-        <w:t xml:space="preserve">We need this server to communicate with Postgres. In Register – Server </w:t>
+        <w:t xml:space="preserve">In Register – Server </w:t>
       </w:r>
       <w:r>
         <w:rPr>
@@ -6059,8 +6069,21 @@
           <w:szCs w:val="24"/>
           <w:lang w:val="en-US"/>
         </w:rPr>
-        <w:t xml:space="preserve"> -d</w:t>
-      </w:r>
+        <w:t xml:space="preserve"> -</w:t>
+      </w:r>
+      <w:proofErr w:type="gramStart"/>
+      <w:r>
+        <w:rPr>
+          <w:rFonts w:asciiTheme="minorHAnsi" w:hAnsiTheme="minorHAnsi" w:cstheme="minorHAnsi"/>
+          <w:b/>
+          <w:bCs/>
+          <w:sz w:val="24"/>
+          <w:szCs w:val="24"/>
+          <w:lang w:val="en-US"/>
+        </w:rPr>
+        <w:t>d</w:t>
+      </w:r>
+      <w:proofErr w:type="gramEnd"/>
     </w:p>
     <w:p>
       <w:pPr>
@@ -6532,16 +6555,331 @@
           <w:rFonts w:asciiTheme="minorHAnsi" w:hAnsiTheme="minorHAnsi" w:cstheme="minorHAnsi"/>
           <w:sz w:val="24"/>
           <w:szCs w:val="24"/>
-        </w:rPr>
-      </w:pPr>
-      <w:r>
-        <w:rPr>
-          <w:rFonts w:asciiTheme="minorHAnsi" w:hAnsiTheme="minorHAnsi" w:cstheme="minorHAnsi"/>
-          <w:sz w:val="24"/>
-          <w:szCs w:val="24"/>
-        </w:rPr>
-        <w:t>15) Todo</w:t>
-      </w:r>
+          <w:lang w:val="en-US"/>
+        </w:rPr>
+      </w:pPr>
+    </w:p>
+    <w:p>
+      <w:pPr>
+        <w:pStyle w:val="PlainText"/>
+        <w:rPr>
+          <w:rFonts w:asciiTheme="minorHAnsi" w:hAnsiTheme="minorHAnsi" w:cstheme="minorHAnsi"/>
+          <w:sz w:val="24"/>
+          <w:szCs w:val="24"/>
+          <w:lang w:val="en-US"/>
+        </w:rPr>
+      </w:pPr>
+      <w:r>
+        <w:rPr>
+          <w:rFonts w:asciiTheme="minorHAnsi" w:hAnsiTheme="minorHAnsi" w:cstheme="minorHAnsi"/>
+          <w:sz w:val="24"/>
+          <w:szCs w:val="24"/>
+          <w:lang w:val="en-US"/>
+        </w:rPr>
+        <w:t>Localhost (laptop):</w:t>
+      </w:r>
+    </w:p>
+    <w:p>
+      <w:pPr>
+        <w:pStyle w:val="PlainText"/>
+        <w:numPr>
+          <w:ilvl w:val="0"/>
+          <w:numId w:val="5"/>
+        </w:numPr>
+        <w:rPr>
+          <w:rFonts w:asciiTheme="minorHAnsi" w:hAnsiTheme="minorHAnsi" w:cstheme="minorHAnsi"/>
+          <w:sz w:val="24"/>
+          <w:szCs w:val="24"/>
+          <w:lang w:val="en-US"/>
+        </w:rPr>
+      </w:pPr>
+      <w:r>
+        <w:rPr>
+          <w:rFonts w:asciiTheme="minorHAnsi" w:hAnsiTheme="minorHAnsi" w:cstheme="minorHAnsi"/>
+          <w:sz w:val="24"/>
+          <w:szCs w:val="24"/>
+          <w:lang w:val="en-US"/>
+        </w:rPr>
+        <w:t>5432 =&gt; 5432 in pgdatabase</w:t>
+      </w:r>
+    </w:p>
+    <w:p>
+      <w:pPr>
+        <w:pStyle w:val="PlainText"/>
+        <w:numPr>
+          <w:ilvl w:val="0"/>
+          <w:numId w:val="5"/>
+        </w:numPr>
+        <w:rPr>
+          <w:rFonts w:asciiTheme="minorHAnsi" w:hAnsiTheme="minorHAnsi" w:cstheme="minorHAnsi"/>
+          <w:sz w:val="24"/>
+          <w:szCs w:val="24"/>
+          <w:lang w:val="en-US"/>
+        </w:rPr>
+      </w:pPr>
+      <w:r>
+        <w:rPr>
+          <w:rFonts w:asciiTheme="minorHAnsi" w:hAnsiTheme="minorHAnsi" w:cstheme="minorHAnsi"/>
+          <w:sz w:val="24"/>
+          <w:szCs w:val="24"/>
+          <w:lang w:val="en-US"/>
+        </w:rPr>
+        <w:t>8080 =&gt; 80 in pgadmin</w:t>
+      </w:r>
+    </w:p>
+    <w:p>
+      <w:pPr>
+        <w:pStyle w:val="PlainText"/>
+        <w:numPr>
+          <w:ilvl w:val="0"/>
+          <w:numId w:val="5"/>
+        </w:numPr>
+        <w:rPr>
+          <w:rFonts w:asciiTheme="minorHAnsi" w:hAnsiTheme="minorHAnsi" w:cstheme="minorHAnsi"/>
+          <w:sz w:val="24"/>
+          <w:szCs w:val="24"/>
+          <w:lang w:val="en-US"/>
+        </w:rPr>
+      </w:pPr>
+      <w:r>
+        <w:rPr>
+          <w:rFonts w:asciiTheme="minorHAnsi" w:hAnsiTheme="minorHAnsi" w:cstheme="minorHAnsi"/>
+          <w:sz w:val="24"/>
+          <w:szCs w:val="24"/>
+          <w:lang w:val="en-US"/>
+        </w:rPr>
+        <w:t xml:space="preserve">8888 =&gt; </w:t>
+      </w:r>
+      <w:r>
+        <w:rPr>
+          <w:rFonts w:asciiTheme="minorHAnsi" w:hAnsiTheme="minorHAnsi" w:cstheme="minorHAnsi"/>
+          <w:sz w:val="24"/>
+          <w:szCs w:val="24"/>
+          <w:lang w:val="en-US"/>
+        </w:rPr>
+        <w:t>jupyter</w:t>
+      </w:r>
+      <w:r>
+        <w:rPr>
+          <w:rFonts w:asciiTheme="minorHAnsi" w:hAnsiTheme="minorHAnsi" w:cstheme="minorHAnsi"/>
+          <w:sz w:val="24"/>
+          <w:szCs w:val="24"/>
+          <w:lang w:val="en-US"/>
+        </w:rPr>
+        <w:t xml:space="preserve"> notebook</w:t>
+      </w:r>
+    </w:p>
+    <w:p>
+      <w:pPr>
+        <w:pStyle w:val="PlainText"/>
+        <w:rPr>
+          <w:rFonts w:asciiTheme="minorHAnsi" w:hAnsiTheme="minorHAnsi" w:cstheme="minorHAnsi"/>
+          <w:sz w:val="24"/>
+          <w:szCs w:val="24"/>
+          <w:lang w:val="en-US"/>
+        </w:rPr>
+      </w:pPr>
+    </w:p>
+    <w:p>
+      <w:pPr>
+        <w:pStyle w:val="PlainText"/>
+        <w:rPr>
+          <w:rFonts w:asciiTheme="minorHAnsi" w:hAnsiTheme="minorHAnsi" w:cstheme="minorHAnsi"/>
+          <w:sz w:val="24"/>
+          <w:szCs w:val="24"/>
+          <w:lang w:val="en-US"/>
+        </w:rPr>
+      </w:pPr>
+      <w:r>
+        <w:rPr>
+          <w:rFonts w:asciiTheme="minorHAnsi" w:hAnsiTheme="minorHAnsi" w:cstheme="minorHAnsi"/>
+          <w:sz w:val="24"/>
+          <w:szCs w:val="24"/>
+          <w:lang w:val="en-US"/>
+        </w:rPr>
+        <w:t>Postgres’s port is exposed to be become accessible from our localhost (in yaml)</w:t>
+      </w:r>
+    </w:p>
+    <w:p>
+      <w:pPr>
+        <w:pStyle w:val="Heading1"/>
+        <w:ind w:left="2880" w:firstLine="720"/>
+        <w:rPr>
+          <w:b/>
+          <w:bCs/>
+          <w:lang w:val="en-US"/>
+        </w:rPr>
+      </w:pPr>
+      <w:r>
+        <w:rPr>
+          <w:b/>
+          <w:bCs/>
+          <w:lang w:val="en-US"/>
+        </w:rPr>
+        <w:t>SQL</w:t>
+      </w:r>
+      <w:r>
+        <w:rPr>
+          <w:b/>
+          <w:bCs/>
+          <w:lang w:val="en-US"/>
+        </w:rPr>
+        <w:t xml:space="preserve"> </w:t>
+      </w:r>
+      <w:r>
+        <w:rPr>
+          <w:b/>
+          <w:bCs/>
+          <w:lang w:val="en-US"/>
+        </w:rPr>
+        <w:t>Refresher</w:t>
+      </w:r>
+    </w:p>
+    <w:p>
+      <w:pPr>
+        <w:pStyle w:val="PlainText"/>
+        <w:rPr>
+          <w:rFonts w:asciiTheme="minorHAnsi" w:hAnsiTheme="minorHAnsi" w:cstheme="minorHAnsi"/>
+          <w:sz w:val="24"/>
+          <w:szCs w:val="24"/>
+          <w:lang w:val="en-US"/>
+        </w:rPr>
+      </w:pPr>
+    </w:p>
+    <w:p>
+      <w:pPr>
+        <w:pStyle w:val="PlainText"/>
+        <w:rPr>
+          <w:rFonts w:asciiTheme="minorHAnsi" w:hAnsiTheme="minorHAnsi" w:cstheme="minorHAnsi"/>
+          <w:sz w:val="24"/>
+          <w:szCs w:val="24"/>
+          <w:lang w:val="en-US"/>
+        </w:rPr>
+      </w:pPr>
+      <w:r>
+        <w:rPr>
+          <w:rFonts w:asciiTheme="minorHAnsi" w:hAnsiTheme="minorHAnsi" w:cstheme="minorHAnsi"/>
+          <w:sz w:val="24"/>
+          <w:szCs w:val="24"/>
+        </w:rPr>
+        <w:t xml:space="preserve">15) </w:t>
+      </w:r>
+      <w:r>
+        <w:rPr>
+          <w:rFonts w:asciiTheme="minorHAnsi" w:hAnsiTheme="minorHAnsi" w:cstheme="minorHAnsi"/>
+          <w:color w:val="4472C4" w:themeColor="accent1"/>
+          <w:sz w:val="24"/>
+          <w:szCs w:val="24"/>
+          <w:lang w:val="en-US"/>
+        </w:rPr>
+        <w:t xml:space="preserve">If we have stopped the docker-compose </w:t>
+      </w:r>
+      <w:r>
+        <w:rPr>
+          <w:rFonts w:asciiTheme="minorHAnsi" w:hAnsiTheme="minorHAnsi" w:cstheme="minorHAnsi"/>
+          <w:sz w:val="24"/>
+          <w:szCs w:val="24"/>
+          <w:lang w:val="en-US"/>
+        </w:rPr>
+        <w:t xml:space="preserve">then we need to start this again. BUT we have to </w:t>
+      </w:r>
+      <w:r>
+        <w:rPr>
+          <w:rFonts w:asciiTheme="minorHAnsi" w:hAnsiTheme="minorHAnsi" w:cstheme="minorHAnsi"/>
+          <w:color w:val="C45CC0"/>
+          <w:sz w:val="24"/>
+          <w:szCs w:val="24"/>
+          <w:lang w:val="en-US"/>
+        </w:rPr>
+        <w:t>re-register the pgAdmin server</w:t>
+      </w:r>
+      <w:r>
+        <w:rPr>
+          <w:rFonts w:asciiTheme="minorHAnsi" w:hAnsiTheme="minorHAnsi" w:cstheme="minorHAnsi"/>
+          <w:sz w:val="24"/>
+          <w:szCs w:val="24"/>
+          <w:lang w:val="en-US"/>
+        </w:rPr>
+        <w:t xml:space="preserve">. Since we did not do the mounting in the yaml file, as we explained </w:t>
+      </w:r>
+      <w:r>
+        <w:rPr>
+          <w:rFonts w:asciiTheme="minorHAnsi" w:hAnsiTheme="minorHAnsi" w:cstheme="minorHAnsi"/>
+          <w:sz w:val="24"/>
+          <w:szCs w:val="24"/>
+          <w:lang w:val="en-US"/>
+        </w:rPr>
+        <w:t>above</w:t>
+      </w:r>
+      <w:r>
+        <w:rPr>
+          <w:rFonts w:asciiTheme="minorHAnsi" w:hAnsiTheme="minorHAnsi" w:cstheme="minorHAnsi"/>
+          <w:sz w:val="24"/>
+          <w:szCs w:val="24"/>
+          <w:lang w:val="en-US"/>
+        </w:rPr>
+        <w:t xml:space="preserve">. </w:t>
+      </w:r>
+      <w:r>
+        <w:rPr>
+          <w:rFonts w:asciiTheme="minorHAnsi" w:hAnsiTheme="minorHAnsi" w:cstheme="minorHAnsi"/>
+          <w:sz w:val="24"/>
+          <w:szCs w:val="24"/>
+          <w:lang w:val="en-US"/>
+        </w:rPr>
+        <w:t xml:space="preserve">Once we do this, we can see the tables again, since when we started docker compose it ran again the pipeline that ingests the data. </w:t>
+      </w:r>
+    </w:p>
+    <w:p>
+      <w:pPr>
+        <w:pStyle w:val="PlainText"/>
+        <w:rPr>
+          <w:rFonts w:asciiTheme="minorHAnsi" w:hAnsiTheme="minorHAnsi" w:cstheme="minorHAnsi"/>
+          <w:sz w:val="24"/>
+          <w:szCs w:val="24"/>
+          <w:lang w:val="en-US"/>
+        </w:rPr>
+      </w:pPr>
+    </w:p>
+    <w:p>
+      <w:pPr>
+        <w:pStyle w:val="PlainText"/>
+        <w:rPr>
+          <w:rFonts w:asciiTheme="minorHAnsi" w:hAnsiTheme="minorHAnsi" w:cstheme="minorHAnsi"/>
+          <w:sz w:val="24"/>
+          <w:szCs w:val="24"/>
+          <w:lang w:val="en-US"/>
+        </w:rPr>
+      </w:pPr>
+      <w:r>
+        <w:rPr>
+          <w:rFonts w:asciiTheme="minorHAnsi" w:hAnsiTheme="minorHAnsi" w:cstheme="minorHAnsi"/>
+          <w:sz w:val="24"/>
+          <w:szCs w:val="24"/>
+          <w:lang w:val="en-US"/>
+        </w:rPr>
+        <w:t xml:space="preserve">Now, we add a new table using simply the </w:t>
+      </w:r>
+      <w:r>
+        <w:rPr>
+          <w:rFonts w:asciiTheme="minorHAnsi" w:hAnsiTheme="minorHAnsi" w:cstheme="minorHAnsi"/>
+          <w:sz w:val="24"/>
+          <w:szCs w:val="24"/>
+          <w:lang w:val="en-US"/>
+        </w:rPr>
+        <w:t xml:space="preserve">jupyter notebook. </w:t>
+      </w:r>
+    </w:p>
+    <w:p>
+      <w:pPr>
+        <w:pStyle w:val="PlainText"/>
+        <w:rPr>
+          <w:rFonts w:asciiTheme="minorHAnsi" w:hAnsiTheme="minorHAnsi" w:cstheme="minorHAnsi"/>
+          <w:sz w:val="24"/>
+          <w:szCs w:val="24"/>
+          <w:lang w:val="en-US"/>
+        </w:rPr>
+      </w:pPr>
     </w:p>
     <w:p>
       <w:pPr>
@@ -6896,6 +7234,7 @@
           <w:szCs w:val="24"/>
           <w:lang w:val="en-US"/>
         </w:rPr>
+        <w:lastRenderedPageBreak/>
         <w:t>30</w:t>
       </w:r>
       <w:r>
@@ -6970,6 +7309,458 @@
 <file path=word/numbering.xml><?xml version="1.0" encoding="utf-8"?>
 <w:numbering xmlns:wpc="http://schemas.microsoft.com/office/word/2010/wordprocessingCanvas" xmlns:cx="http://schemas.microsoft.com/office/drawing/2014/chartex" xmlns:cx1="http://schemas.microsoft.com/office/drawing/2015/9/8/chartex" xmlns:cx2="http://schemas.microsoft.com/office/drawing/2015/10/21/chartex" xmlns:cx3="http://schemas.microsoft.com/office/drawing/2016/5/9/chartex" xmlns:cx4="http://schemas.microsoft.com/office/drawing/2016/5/10/chartex" xmlns:cx5="http://schemas.microsoft.com/office/drawing/2016/5/11/chartex" xmlns:cx6="http://schemas.microsoft.com/office/drawing/2016/5/12/chartex" xmlns:cx7="http://schemas.microsoft.com/office/drawing/2016/5/13/chartex" xmlns:cx8="http://schemas.microsoft.com/office/drawing/2016/5/14/chartex" xmlns:mc="http://schemas.openxmlformats.org/markup-compatibility/2006" xmlns:aink="http://schemas.microsoft.com/office/drawing/2016/ink" xmlns:am3d="http://schemas.microsoft.com/office/drawing/2017/model3d" xmlns:o="urn:schemas-microsoft-com:office:office" xmlns:oel="http://schemas.microsoft.com/office/2019/extlst" xmlns:r="http://schemas.openxmlformats.org/officeDocument/2006/relationships" xmlns:m="http://schemas.openxmlformats.org/officeDocument/2006/math" xmlns:v="urn:schemas-microsoft-com:vml" xmlns:wp14="http://schemas.microsoft.com/office/word/2010/wordprocessingDrawing" xmlns:wp="http://schemas.openxmlformats.org/drawingml/2006/wordprocessingDrawing" xmlns:w10="urn:schemas-microsoft-com:office:word" xmlns:w="http://schemas.openxmlformats.org/wordprocessingml/2006/main" xmlns:w14="http://schemas.microsoft.com/office/word/2010/wordml" xmlns:w15="http://schemas.microsoft.com/office/word/2012/wordml" xmlns:w16cex="http://schemas.microsoft.com/office/word/2018/wordml/cex" xmlns:w16cid="http://schemas.microsoft.com/office/word/2016/wordml/cid" xmlns:w16="http://schemas.microsoft.com/office/word/2018/wordml" xmlns:w16sdtdh="http://schemas.microsoft.com/office/word/2020/wordml/sdtdatahash" xmlns:w16se="http://schemas.microsoft.com/office/word/2015/wordml/symex" xmlns:wpg="http://schemas.microsoft.com/office/word/2010/wordprocessingGroup" xmlns:wpi="http://schemas.microsoft.com/office/word/2010/wordprocessingInk" xmlns:wne="http://schemas.microsoft.com/office/word/2006/wordml" xmlns:wps="http://schemas.microsoft.com/office/word/2010/wordprocessingShape" mc:Ignorable="w14 w15 w16se w16cid w16 w16cex w16sdtdh wp14">
   <w:abstractNum w:abstractNumId="0" w15:restartNumberingAfterBreak="0">
+    <w:nsid w:val="05832F2B"/>
+    <w:multiLevelType w:val="hybridMultilevel"/>
+    <w:tmpl w:val="304C3A86"/>
+    <w:lvl w:ilvl="0" w:tplc="FFFFFFFF">
+      <w:start w:val="13"/>
+      <w:numFmt w:val="bullet"/>
+      <w:lvlText w:val="-"/>
+      <w:lvlJc w:val="left"/>
+      <w:pPr>
+        <w:ind w:left="1440" w:hanging="360"/>
+      </w:pPr>
+      <w:rPr>
+        <w:rFonts w:ascii="Calibri" w:eastAsiaTheme="minorHAnsi" w:hAnsi="Calibri" w:cs="Calibri" w:hint="default"/>
+      </w:rPr>
+    </w:lvl>
+    <w:lvl w:ilvl="1" w:tplc="08090001">
+      <w:start w:val="1"/>
+      <w:numFmt w:val="bullet"/>
+      <w:lvlText w:val=""/>
+      <w:lvlJc w:val="left"/>
+      <w:pPr>
+        <w:ind w:left="2160" w:hanging="360"/>
+      </w:pPr>
+      <w:rPr>
+        <w:rFonts w:ascii="Symbol" w:hAnsi="Symbol" w:hint="default"/>
+      </w:rPr>
+    </w:lvl>
+    <w:lvl w:ilvl="2" w:tplc="FFFFFFFF" w:tentative="1">
+      <w:start w:val="1"/>
+      <w:numFmt w:val="bullet"/>
+      <w:lvlText w:val=""/>
+      <w:lvlJc w:val="left"/>
+      <w:pPr>
+        <w:ind w:left="2880" w:hanging="360"/>
+      </w:pPr>
+      <w:rPr>
+        <w:rFonts w:ascii="Wingdings" w:hAnsi="Wingdings" w:hint="default"/>
+      </w:rPr>
+    </w:lvl>
+    <w:lvl w:ilvl="3" w:tplc="FFFFFFFF" w:tentative="1">
+      <w:start w:val="1"/>
+      <w:numFmt w:val="bullet"/>
+      <w:lvlText w:val=""/>
+      <w:lvlJc w:val="left"/>
+      <w:pPr>
+        <w:ind w:left="3600" w:hanging="360"/>
+      </w:pPr>
+      <w:rPr>
+        <w:rFonts w:ascii="Symbol" w:hAnsi="Symbol" w:hint="default"/>
+      </w:rPr>
+    </w:lvl>
+    <w:lvl w:ilvl="4" w:tplc="FFFFFFFF" w:tentative="1">
+      <w:start w:val="1"/>
+      <w:numFmt w:val="bullet"/>
+      <w:lvlText w:val="o"/>
+      <w:lvlJc w:val="left"/>
+      <w:pPr>
+        <w:ind w:left="4320" w:hanging="360"/>
+      </w:pPr>
+      <w:rPr>
+        <w:rFonts w:ascii="Courier New" w:hAnsi="Courier New" w:cs="Courier New" w:hint="default"/>
+      </w:rPr>
+    </w:lvl>
+    <w:lvl w:ilvl="5" w:tplc="FFFFFFFF" w:tentative="1">
+      <w:start w:val="1"/>
+      <w:numFmt w:val="bullet"/>
+      <w:lvlText w:val=""/>
+      <w:lvlJc w:val="left"/>
+      <w:pPr>
+        <w:ind w:left="5040" w:hanging="360"/>
+      </w:pPr>
+      <w:rPr>
+        <w:rFonts w:ascii="Wingdings" w:hAnsi="Wingdings" w:hint="default"/>
+      </w:rPr>
+    </w:lvl>
+    <w:lvl w:ilvl="6" w:tplc="FFFFFFFF" w:tentative="1">
+      <w:start w:val="1"/>
+      <w:numFmt w:val="bullet"/>
+      <w:lvlText w:val=""/>
+      <w:lvlJc w:val="left"/>
+      <w:pPr>
+        <w:ind w:left="5760" w:hanging="360"/>
+      </w:pPr>
+      <w:rPr>
+        <w:rFonts w:ascii="Symbol" w:hAnsi="Symbol" w:hint="default"/>
+      </w:rPr>
+    </w:lvl>
+    <w:lvl w:ilvl="7" w:tplc="FFFFFFFF" w:tentative="1">
+      <w:start w:val="1"/>
+      <w:numFmt w:val="bullet"/>
+      <w:lvlText w:val="o"/>
+      <w:lvlJc w:val="left"/>
+      <w:pPr>
+        <w:ind w:left="6480" w:hanging="360"/>
+      </w:pPr>
+      <w:rPr>
+        <w:rFonts w:ascii="Courier New" w:hAnsi="Courier New" w:cs="Courier New" w:hint="default"/>
+      </w:rPr>
+    </w:lvl>
+    <w:lvl w:ilvl="8" w:tplc="FFFFFFFF" w:tentative="1">
+      <w:start w:val="1"/>
+      <w:numFmt w:val="bullet"/>
+      <w:lvlText w:val=""/>
+      <w:lvlJc w:val="left"/>
+      <w:pPr>
+        <w:ind w:left="7200" w:hanging="360"/>
+      </w:pPr>
+      <w:rPr>
+        <w:rFonts w:ascii="Wingdings" w:hAnsi="Wingdings" w:hint="default"/>
+      </w:rPr>
+    </w:lvl>
+  </w:abstractNum>
+  <w:abstractNum w:abstractNumId="1" w15:restartNumberingAfterBreak="0">
+    <w:nsid w:val="21E15BED"/>
+    <w:multiLevelType w:val="hybridMultilevel"/>
+    <w:tmpl w:val="BEE84B56"/>
+    <w:lvl w:ilvl="0" w:tplc="F89E822E">
+      <w:start w:val="13"/>
+      <w:numFmt w:val="bullet"/>
+      <w:lvlText w:val="-"/>
+      <w:lvlJc w:val="left"/>
+      <w:pPr>
+        <w:ind w:left="1440" w:hanging="360"/>
+      </w:pPr>
+      <w:rPr>
+        <w:rFonts w:ascii="Calibri" w:eastAsiaTheme="minorHAnsi" w:hAnsi="Calibri" w:cs="Calibri" w:hint="default"/>
+      </w:rPr>
+    </w:lvl>
+    <w:lvl w:ilvl="1" w:tplc="08090003">
+      <w:start w:val="1"/>
+      <w:numFmt w:val="bullet"/>
+      <w:lvlText w:val="o"/>
+      <w:lvlJc w:val="left"/>
+      <w:pPr>
+        <w:ind w:left="2160" w:hanging="360"/>
+      </w:pPr>
+      <w:rPr>
+        <w:rFonts w:ascii="Courier New" w:hAnsi="Courier New" w:cs="Courier New" w:hint="default"/>
+      </w:rPr>
+    </w:lvl>
+    <w:lvl w:ilvl="2" w:tplc="08090005" w:tentative="1">
+      <w:start w:val="1"/>
+      <w:numFmt w:val="bullet"/>
+      <w:lvlText w:val=""/>
+      <w:lvlJc w:val="left"/>
+      <w:pPr>
+        <w:ind w:left="2880" w:hanging="360"/>
+      </w:pPr>
+      <w:rPr>
+        <w:rFonts w:ascii="Wingdings" w:hAnsi="Wingdings" w:hint="default"/>
+      </w:rPr>
+    </w:lvl>
+    <w:lvl w:ilvl="3" w:tplc="08090001" w:tentative="1">
+      <w:start w:val="1"/>
+      <w:numFmt w:val="bullet"/>
+      <w:lvlText w:val=""/>
+      <w:lvlJc w:val="left"/>
+      <w:pPr>
+        <w:ind w:left="3600" w:hanging="360"/>
+      </w:pPr>
+      <w:rPr>
+        <w:rFonts w:ascii="Symbol" w:hAnsi="Symbol" w:hint="default"/>
+      </w:rPr>
+    </w:lvl>
+    <w:lvl w:ilvl="4" w:tplc="08090003" w:tentative="1">
+      <w:start w:val="1"/>
+      <w:numFmt w:val="bullet"/>
+      <w:lvlText w:val="o"/>
+      <w:lvlJc w:val="left"/>
+      <w:pPr>
+        <w:ind w:left="4320" w:hanging="360"/>
+      </w:pPr>
+      <w:rPr>
+        <w:rFonts w:ascii="Courier New" w:hAnsi="Courier New" w:cs="Courier New" w:hint="default"/>
+      </w:rPr>
+    </w:lvl>
+    <w:lvl w:ilvl="5" w:tplc="08090005" w:tentative="1">
+      <w:start w:val="1"/>
+      <w:numFmt w:val="bullet"/>
+      <w:lvlText w:val=""/>
+      <w:lvlJc w:val="left"/>
+      <w:pPr>
+        <w:ind w:left="5040" w:hanging="360"/>
+      </w:pPr>
+      <w:rPr>
+        <w:rFonts w:ascii="Wingdings" w:hAnsi="Wingdings" w:hint="default"/>
+      </w:rPr>
+    </w:lvl>
+    <w:lvl w:ilvl="6" w:tplc="08090001" w:tentative="1">
+      <w:start w:val="1"/>
+      <w:numFmt w:val="bullet"/>
+      <w:lvlText w:val=""/>
+      <w:lvlJc w:val="left"/>
+      <w:pPr>
+        <w:ind w:left="5760" w:hanging="360"/>
+      </w:pPr>
+      <w:rPr>
+        <w:rFonts w:ascii="Symbol" w:hAnsi="Symbol" w:hint="default"/>
+      </w:rPr>
+    </w:lvl>
+    <w:lvl w:ilvl="7" w:tplc="08090003" w:tentative="1">
+      <w:start w:val="1"/>
+      <w:numFmt w:val="bullet"/>
+      <w:lvlText w:val="o"/>
+      <w:lvlJc w:val="left"/>
+      <w:pPr>
+        <w:ind w:left="6480" w:hanging="360"/>
+      </w:pPr>
+      <w:rPr>
+        <w:rFonts w:ascii="Courier New" w:hAnsi="Courier New" w:cs="Courier New" w:hint="default"/>
+      </w:rPr>
+    </w:lvl>
+    <w:lvl w:ilvl="8" w:tplc="08090005" w:tentative="1">
+      <w:start w:val="1"/>
+      <w:numFmt w:val="bullet"/>
+      <w:lvlText w:val=""/>
+      <w:lvlJc w:val="left"/>
+      <w:pPr>
+        <w:ind w:left="7200" w:hanging="360"/>
+      </w:pPr>
+      <w:rPr>
+        <w:rFonts w:ascii="Wingdings" w:hAnsi="Wingdings" w:hint="default"/>
+      </w:rPr>
+    </w:lvl>
+  </w:abstractNum>
+  <w:abstractNum w:abstractNumId="2" w15:restartNumberingAfterBreak="0">
+    <w:nsid w:val="52C234AC"/>
+    <w:multiLevelType w:val="hybridMultilevel"/>
+    <w:tmpl w:val="C4E632C4"/>
+    <w:lvl w:ilvl="0" w:tplc="08090005">
+      <w:start w:val="1"/>
+      <w:numFmt w:val="bullet"/>
+      <w:lvlText w:val=""/>
+      <w:lvlJc w:val="left"/>
+      <w:pPr>
+        <w:ind w:left="720" w:hanging="360"/>
+      </w:pPr>
+      <w:rPr>
+        <w:rFonts w:ascii="Wingdings" w:hAnsi="Wingdings" w:hint="default"/>
+      </w:rPr>
+    </w:lvl>
+    <w:lvl w:ilvl="1" w:tplc="08090003" w:tentative="1">
+      <w:start w:val="1"/>
+      <w:numFmt w:val="bullet"/>
+      <w:lvlText w:val="o"/>
+      <w:lvlJc w:val="left"/>
+      <w:pPr>
+        <w:ind w:left="1440" w:hanging="360"/>
+      </w:pPr>
+      <w:rPr>
+        <w:rFonts w:ascii="Courier New" w:hAnsi="Courier New" w:cs="Courier New" w:hint="default"/>
+      </w:rPr>
+    </w:lvl>
+    <w:lvl w:ilvl="2" w:tplc="08090005" w:tentative="1">
+      <w:start w:val="1"/>
+      <w:numFmt w:val="bullet"/>
+      <w:lvlText w:val=""/>
+      <w:lvlJc w:val="left"/>
+      <w:pPr>
+        <w:ind w:left="2160" w:hanging="360"/>
+      </w:pPr>
+      <w:rPr>
+        <w:rFonts w:ascii="Wingdings" w:hAnsi="Wingdings" w:hint="default"/>
+      </w:rPr>
+    </w:lvl>
+    <w:lvl w:ilvl="3" w:tplc="08090001" w:tentative="1">
+      <w:start w:val="1"/>
+      <w:numFmt w:val="bullet"/>
+      <w:lvlText w:val=""/>
+      <w:lvlJc w:val="left"/>
+      <w:pPr>
+        <w:ind w:left="2880" w:hanging="360"/>
+      </w:pPr>
+      <w:rPr>
+        <w:rFonts w:ascii="Symbol" w:hAnsi="Symbol" w:hint="default"/>
+      </w:rPr>
+    </w:lvl>
+    <w:lvl w:ilvl="4" w:tplc="08090003" w:tentative="1">
+      <w:start w:val="1"/>
+      <w:numFmt w:val="bullet"/>
+      <w:lvlText w:val="o"/>
+      <w:lvlJc w:val="left"/>
+      <w:pPr>
+        <w:ind w:left="3600" w:hanging="360"/>
+      </w:pPr>
+      <w:rPr>
+        <w:rFonts w:ascii="Courier New" w:hAnsi="Courier New" w:cs="Courier New" w:hint="default"/>
+      </w:rPr>
+    </w:lvl>
+    <w:lvl w:ilvl="5" w:tplc="08090005" w:tentative="1">
+      <w:start w:val="1"/>
+      <w:numFmt w:val="bullet"/>
+      <w:lvlText w:val=""/>
+      <w:lvlJc w:val="left"/>
+      <w:pPr>
+        <w:ind w:left="4320" w:hanging="360"/>
+      </w:pPr>
+      <w:rPr>
+        <w:rFonts w:ascii="Wingdings" w:hAnsi="Wingdings" w:hint="default"/>
+      </w:rPr>
+    </w:lvl>
+    <w:lvl w:ilvl="6" w:tplc="08090001" w:tentative="1">
+      <w:start w:val="1"/>
+      <w:numFmt w:val="bullet"/>
+      <w:lvlText w:val=""/>
+      <w:lvlJc w:val="left"/>
+      <w:pPr>
+        <w:ind w:left="5040" w:hanging="360"/>
+      </w:pPr>
+      <w:rPr>
+        <w:rFonts w:ascii="Symbol" w:hAnsi="Symbol" w:hint="default"/>
+      </w:rPr>
+    </w:lvl>
+    <w:lvl w:ilvl="7" w:tplc="08090003" w:tentative="1">
+      <w:start w:val="1"/>
+      <w:numFmt w:val="bullet"/>
+      <w:lvlText w:val="o"/>
+      <w:lvlJc w:val="left"/>
+      <w:pPr>
+        <w:ind w:left="5760" w:hanging="360"/>
+      </w:pPr>
+      <w:rPr>
+        <w:rFonts w:ascii="Courier New" w:hAnsi="Courier New" w:cs="Courier New" w:hint="default"/>
+      </w:rPr>
+    </w:lvl>
+    <w:lvl w:ilvl="8" w:tplc="08090005" w:tentative="1">
+      <w:start w:val="1"/>
+      <w:numFmt w:val="bullet"/>
+      <w:lvlText w:val=""/>
+      <w:lvlJc w:val="left"/>
+      <w:pPr>
+        <w:ind w:left="6480" w:hanging="360"/>
+      </w:pPr>
+      <w:rPr>
+        <w:rFonts w:ascii="Wingdings" w:hAnsi="Wingdings" w:hint="default"/>
+      </w:rPr>
+    </w:lvl>
+  </w:abstractNum>
+  <w:abstractNum w:abstractNumId="3" w15:restartNumberingAfterBreak="0">
+    <w:nsid w:val="686A7413"/>
+    <w:multiLevelType w:val="hybridMultilevel"/>
+    <w:tmpl w:val="A784273E"/>
+    <w:lvl w:ilvl="0" w:tplc="08090005">
+      <w:start w:val="1"/>
+      <w:numFmt w:val="bullet"/>
+      <w:lvlText w:val=""/>
+      <w:lvlJc w:val="left"/>
+      <w:pPr>
+        <w:ind w:left="720" w:hanging="360"/>
+      </w:pPr>
+      <w:rPr>
+        <w:rFonts w:ascii="Wingdings" w:hAnsi="Wingdings" w:hint="default"/>
+      </w:rPr>
+    </w:lvl>
+    <w:lvl w:ilvl="1" w:tplc="08090003" w:tentative="1">
+      <w:start w:val="1"/>
+      <w:numFmt w:val="bullet"/>
+      <w:lvlText w:val="o"/>
+      <w:lvlJc w:val="left"/>
+      <w:pPr>
+        <w:ind w:left="1440" w:hanging="360"/>
+      </w:pPr>
+      <w:rPr>
+        <w:rFonts w:ascii="Courier New" w:hAnsi="Courier New" w:cs="Courier New" w:hint="default"/>
+      </w:rPr>
+    </w:lvl>
+    <w:lvl w:ilvl="2" w:tplc="08090005" w:tentative="1">
+      <w:start w:val="1"/>
+      <w:numFmt w:val="bullet"/>
+      <w:lvlText w:val=""/>
+      <w:lvlJc w:val="left"/>
+      <w:pPr>
+        <w:ind w:left="2160" w:hanging="360"/>
+      </w:pPr>
+      <w:rPr>
+        <w:rFonts w:ascii="Wingdings" w:hAnsi="Wingdings" w:hint="default"/>
+      </w:rPr>
+    </w:lvl>
+    <w:lvl w:ilvl="3" w:tplc="08090001" w:tentative="1">
+      <w:start w:val="1"/>
+      <w:numFmt w:val="bullet"/>
+      <w:lvlText w:val=""/>
+      <w:lvlJc w:val="left"/>
+      <w:pPr>
+        <w:ind w:left="2880" w:hanging="360"/>
+      </w:pPr>
+      <w:rPr>
+        <w:rFonts w:ascii="Symbol" w:hAnsi="Symbol" w:hint="default"/>
+      </w:rPr>
+    </w:lvl>
+    <w:lvl w:ilvl="4" w:tplc="08090003" w:tentative="1">
+      <w:start w:val="1"/>
+      <w:numFmt w:val="bullet"/>
+      <w:lvlText w:val="o"/>
+      <w:lvlJc w:val="left"/>
+      <w:pPr>
+        <w:ind w:left="3600" w:hanging="360"/>
+      </w:pPr>
+      <w:rPr>
+        <w:rFonts w:ascii="Courier New" w:hAnsi="Courier New" w:cs="Courier New" w:hint="default"/>
+      </w:rPr>
+    </w:lvl>
+    <w:lvl w:ilvl="5" w:tplc="08090005" w:tentative="1">
+      <w:start w:val="1"/>
+      <w:numFmt w:val="bullet"/>
+      <w:lvlText w:val=""/>
+      <w:lvlJc w:val="left"/>
+      <w:pPr>
+        <w:ind w:left="4320" w:hanging="360"/>
+      </w:pPr>
+      <w:rPr>
+        <w:rFonts w:ascii="Wingdings" w:hAnsi="Wingdings" w:hint="default"/>
+      </w:rPr>
+    </w:lvl>
+    <w:lvl w:ilvl="6" w:tplc="08090001" w:tentative="1">
+      <w:start w:val="1"/>
+      <w:numFmt w:val="bullet"/>
+      <w:lvlText w:val=""/>
+      <w:lvlJc w:val="left"/>
+      <w:pPr>
+        <w:ind w:left="5040" w:hanging="360"/>
+      </w:pPr>
+      <w:rPr>
+        <w:rFonts w:ascii="Symbol" w:hAnsi="Symbol" w:hint="default"/>
+      </w:rPr>
+    </w:lvl>
+    <w:lvl w:ilvl="7" w:tplc="08090003" w:tentative="1">
+      <w:start w:val="1"/>
+      <w:numFmt w:val="bullet"/>
+      <w:lvlText w:val="o"/>
+      <w:lvlJc w:val="left"/>
+      <w:pPr>
+        <w:ind w:left="5760" w:hanging="360"/>
+      </w:pPr>
+      <w:rPr>
+        <w:rFonts w:ascii="Courier New" w:hAnsi="Courier New" w:cs="Courier New" w:hint="default"/>
+      </w:rPr>
+    </w:lvl>
+    <w:lvl w:ilvl="8" w:tplc="08090005" w:tentative="1">
+      <w:start w:val="1"/>
+      <w:numFmt w:val="bullet"/>
+      <w:lvlText w:val=""/>
+      <w:lvlJc w:val="left"/>
+      <w:pPr>
+        <w:ind w:left="6480" w:hanging="360"/>
+      </w:pPr>
+      <w:rPr>
+        <w:rFonts w:ascii="Wingdings" w:hAnsi="Wingdings" w:hint="default"/>
+      </w:rPr>
+    </w:lvl>
+  </w:abstractNum>
+  <w:abstractNum w:abstractNumId="4" w15:restartNumberingAfterBreak="0">
     <w:nsid w:val="7663172F"/>
     <w:multiLevelType w:val="hybridMultilevel"/>
     <w:tmpl w:val="87625124"/>
@@ -7083,7 +7874,19 @@
     </w:lvl>
   </w:abstractNum>
   <w:num w:numId="1" w16cid:durableId="1285816826">
+    <w:abstractNumId w:val="4"/>
+  </w:num>
+  <w:num w:numId="2" w16cid:durableId="1067338153">
+    <w:abstractNumId w:val="1"/>
+  </w:num>
+  <w:num w:numId="3" w16cid:durableId="961574550">
     <w:abstractNumId w:val="0"/>
+  </w:num>
+  <w:num w:numId="4" w16cid:durableId="173805167">
+    <w:abstractNumId w:val="3"/>
+  </w:num>
+  <w:num w:numId="5" w16cid:durableId="1583175330">
+    <w:abstractNumId w:val="2"/>
   </w:num>
 </w:numbering>
 </file>

</xml_diff>

<commit_message>
Add SQL Refresher notes
</commit_message>
<xml_diff>
--- a/notes.docx
+++ b/notes.docx
@@ -6869,6 +6869,2870 @@
         </w:rPr>
         <w:t xml:space="preserve">jupyter notebook. </w:t>
       </w:r>
+      <w:r>
+        <w:rPr>
+          <w:rFonts w:asciiTheme="minorHAnsi" w:hAnsiTheme="minorHAnsi" w:cstheme="minorHAnsi"/>
+          <w:sz w:val="24"/>
+          <w:szCs w:val="24"/>
+          <w:lang w:val="en-US"/>
+        </w:rPr>
+        <w:t>Run the last 3 cells.</w:t>
+      </w:r>
+    </w:p>
+    <w:p>
+      <w:pPr>
+        <w:pStyle w:val="PlainText"/>
+        <w:rPr>
+          <w:rFonts w:asciiTheme="minorHAnsi" w:hAnsiTheme="minorHAnsi" w:cstheme="minorHAnsi"/>
+          <w:sz w:val="24"/>
+          <w:szCs w:val="24"/>
+          <w:lang w:val="en-US"/>
+        </w:rPr>
+      </w:pPr>
+    </w:p>
+    <w:p>
+      <w:pPr>
+        <w:pStyle w:val="PlainText"/>
+        <w:rPr>
+          <w:rFonts w:asciiTheme="minorHAnsi" w:hAnsiTheme="minorHAnsi" w:cstheme="minorHAnsi"/>
+          <w:sz w:val="24"/>
+          <w:szCs w:val="24"/>
+          <w:lang w:val="en-US"/>
+        </w:rPr>
+      </w:pPr>
+      <w:r>
+        <w:rPr>
+          <w:rFonts w:asciiTheme="minorHAnsi" w:hAnsiTheme="minorHAnsi" w:cstheme="minorHAnsi"/>
+          <w:sz w:val="24"/>
+          <w:szCs w:val="24"/>
+          <w:lang w:val="en-US"/>
+        </w:rPr>
+        <w:t xml:space="preserve">Now we have 2 tables, and we want to joint them. </w:t>
+      </w:r>
+    </w:p>
+    <w:p>
+      <w:pPr>
+        <w:pStyle w:val="PlainText"/>
+        <w:rPr>
+          <w:rFonts w:asciiTheme="minorHAnsi" w:hAnsiTheme="minorHAnsi" w:cstheme="minorHAnsi"/>
+          <w:sz w:val="24"/>
+          <w:szCs w:val="24"/>
+          <w:lang w:val="en-US"/>
+        </w:rPr>
+      </w:pPr>
+    </w:p>
+    <w:p>
+      <w:pPr>
+        <w:pStyle w:val="PlainText"/>
+        <w:rPr>
+          <w:rFonts w:asciiTheme="minorHAnsi" w:hAnsiTheme="minorHAnsi" w:cstheme="minorHAnsi"/>
+          <w:sz w:val="24"/>
+          <w:szCs w:val="24"/>
+          <w:lang w:val="en-US"/>
+        </w:rPr>
+      </w:pPr>
+      <w:r>
+        <w:rPr>
+          <w:rFonts w:asciiTheme="minorHAnsi" w:hAnsiTheme="minorHAnsi" w:cstheme="minorHAnsi"/>
+          <w:sz w:val="24"/>
+          <w:szCs w:val="24"/>
+          <w:lang w:val="en-US"/>
+        </w:rPr>
+        <w:t>SELECT *</w:t>
+      </w:r>
+    </w:p>
+    <w:p>
+      <w:pPr>
+        <w:pStyle w:val="PlainText"/>
+        <w:rPr>
+          <w:rFonts w:asciiTheme="minorHAnsi" w:hAnsiTheme="minorHAnsi" w:cstheme="minorHAnsi"/>
+          <w:sz w:val="24"/>
+          <w:szCs w:val="24"/>
+          <w:lang w:val="en-US"/>
+        </w:rPr>
+      </w:pPr>
+      <w:r>
+        <w:rPr>
+          <w:rFonts w:asciiTheme="minorHAnsi" w:hAnsiTheme="minorHAnsi" w:cstheme="minorHAnsi"/>
+          <w:sz w:val="24"/>
+          <w:szCs w:val="24"/>
+          <w:lang w:val="en-US"/>
+        </w:rPr>
+        <w:t xml:space="preserve">FROM </w:t>
+      </w:r>
+    </w:p>
+    <w:p>
+      <w:pPr>
+        <w:pStyle w:val="PlainText"/>
+        <w:rPr>
+          <w:rFonts w:asciiTheme="minorHAnsi" w:hAnsiTheme="minorHAnsi" w:cstheme="minorHAnsi"/>
+          <w:sz w:val="24"/>
+          <w:szCs w:val="24"/>
+          <w:lang w:val="en-US"/>
+        </w:rPr>
+      </w:pPr>
+      <w:r>
+        <w:rPr>
+          <w:rFonts w:asciiTheme="minorHAnsi" w:hAnsiTheme="minorHAnsi" w:cstheme="minorHAnsi"/>
+          <w:sz w:val="24"/>
+          <w:szCs w:val="24"/>
+          <w:lang w:val="en-US"/>
+        </w:rPr>
+        <w:t>yellow_taxi_</w:t>
+      </w:r>
+      <w:r>
+        <w:rPr>
+          <w:rFonts w:asciiTheme="minorHAnsi" w:hAnsiTheme="minorHAnsi" w:cstheme="minorHAnsi"/>
+          <w:sz w:val="24"/>
+          <w:szCs w:val="24"/>
+          <w:lang w:val="en-US"/>
+        </w:rPr>
+        <w:t>data</w:t>
+      </w:r>
+      <w:r>
+        <w:rPr>
+          <w:rFonts w:asciiTheme="minorHAnsi" w:hAnsiTheme="minorHAnsi" w:cstheme="minorHAnsi"/>
+          <w:sz w:val="24"/>
+          <w:szCs w:val="24"/>
+          <w:lang w:val="en-US"/>
+        </w:rPr>
+        <w:t xml:space="preserve"> t,</w:t>
+      </w:r>
+    </w:p>
+    <w:p>
+      <w:pPr>
+        <w:pStyle w:val="PlainText"/>
+        <w:rPr>
+          <w:rFonts w:asciiTheme="minorHAnsi" w:hAnsiTheme="minorHAnsi" w:cstheme="minorHAnsi"/>
+          <w:sz w:val="24"/>
+          <w:szCs w:val="24"/>
+          <w:lang w:val="en-US"/>
+        </w:rPr>
+      </w:pPr>
+      <w:r>
+        <w:rPr>
+          <w:rFonts w:asciiTheme="minorHAnsi" w:hAnsiTheme="minorHAnsi" w:cstheme="minorHAnsi"/>
+          <w:sz w:val="24"/>
+          <w:szCs w:val="24"/>
+          <w:lang w:val="en-US"/>
+        </w:rPr>
+        <w:t>zones zpu,</w:t>
+      </w:r>
+    </w:p>
+    <w:p>
+      <w:pPr>
+        <w:pStyle w:val="PlainText"/>
+        <w:rPr>
+          <w:rFonts w:asciiTheme="minorHAnsi" w:hAnsiTheme="minorHAnsi" w:cstheme="minorHAnsi"/>
+          <w:sz w:val="24"/>
+          <w:szCs w:val="24"/>
+          <w:lang w:val="en-US"/>
+        </w:rPr>
+      </w:pPr>
+      <w:r>
+        <w:rPr>
+          <w:rFonts w:asciiTheme="minorHAnsi" w:hAnsiTheme="minorHAnsi" w:cstheme="minorHAnsi"/>
+          <w:sz w:val="24"/>
+          <w:szCs w:val="24"/>
+          <w:lang w:val="en-US"/>
+        </w:rPr>
+        <w:t>zones zdo</w:t>
+      </w:r>
+    </w:p>
+    <w:p>
+      <w:pPr>
+        <w:pStyle w:val="PlainText"/>
+        <w:rPr>
+          <w:rFonts w:asciiTheme="minorHAnsi" w:hAnsiTheme="minorHAnsi" w:cstheme="minorHAnsi"/>
+          <w:sz w:val="24"/>
+          <w:szCs w:val="24"/>
+          <w:lang w:val="en-US"/>
+        </w:rPr>
+      </w:pPr>
+      <w:r>
+        <w:rPr>
+          <w:rFonts w:asciiTheme="minorHAnsi" w:hAnsiTheme="minorHAnsi" w:cstheme="minorHAnsi"/>
+          <w:sz w:val="24"/>
+          <w:szCs w:val="24"/>
+          <w:lang w:val="en-US"/>
+        </w:rPr>
+        <w:t>WHERE</w:t>
+      </w:r>
+    </w:p>
+    <w:p>
+      <w:pPr>
+        <w:pStyle w:val="PlainText"/>
+        <w:rPr>
+          <w:rFonts w:asciiTheme="minorHAnsi" w:hAnsiTheme="minorHAnsi" w:cstheme="minorHAnsi"/>
+          <w:sz w:val="24"/>
+          <w:szCs w:val="24"/>
+          <w:lang w:val="en-US"/>
+        </w:rPr>
+      </w:pPr>
+      <w:r>
+        <w:rPr>
+          <w:rFonts w:asciiTheme="minorHAnsi" w:hAnsiTheme="minorHAnsi" w:cstheme="minorHAnsi"/>
+          <w:sz w:val="24"/>
+          <w:szCs w:val="24"/>
+          <w:lang w:val="en-US"/>
+        </w:rPr>
+        <w:t>t."PULocationID"=zpu."LocationID" AND</w:t>
+      </w:r>
+    </w:p>
+    <w:p>
+      <w:pPr>
+        <w:pStyle w:val="PlainText"/>
+        <w:rPr>
+          <w:rFonts w:asciiTheme="minorHAnsi" w:hAnsiTheme="minorHAnsi" w:cstheme="minorHAnsi"/>
+          <w:sz w:val="24"/>
+          <w:szCs w:val="24"/>
+          <w:lang w:val="en-US"/>
+        </w:rPr>
+      </w:pPr>
+      <w:r>
+        <w:rPr>
+          <w:rFonts w:asciiTheme="minorHAnsi" w:hAnsiTheme="minorHAnsi" w:cstheme="minorHAnsi"/>
+          <w:sz w:val="24"/>
+          <w:szCs w:val="24"/>
+          <w:lang w:val="en-US"/>
+        </w:rPr>
+        <w:t>t."DOLocationID"=zdo."LocationID"</w:t>
+      </w:r>
+    </w:p>
+    <w:p>
+      <w:pPr>
+        <w:pStyle w:val="PlainText"/>
+        <w:rPr>
+          <w:rFonts w:asciiTheme="minorHAnsi" w:hAnsiTheme="minorHAnsi" w:cstheme="minorHAnsi"/>
+          <w:sz w:val="24"/>
+          <w:szCs w:val="24"/>
+          <w:lang w:val="en-US"/>
+        </w:rPr>
+      </w:pPr>
+      <w:r>
+        <w:rPr>
+          <w:rFonts w:asciiTheme="minorHAnsi" w:hAnsiTheme="minorHAnsi" w:cstheme="minorHAnsi"/>
+          <w:sz w:val="24"/>
+          <w:szCs w:val="24"/>
+          <w:lang w:val="en-US"/>
+        </w:rPr>
+        <w:t>LIMIT 100;</w:t>
+      </w:r>
+    </w:p>
+    <w:p>
+      <w:pPr>
+        <w:pStyle w:val="PlainText"/>
+        <w:rPr>
+          <w:rFonts w:asciiTheme="minorHAnsi" w:hAnsiTheme="minorHAnsi" w:cstheme="minorHAnsi"/>
+          <w:sz w:val="24"/>
+          <w:szCs w:val="24"/>
+          <w:lang w:val="en-US"/>
+        </w:rPr>
+      </w:pPr>
+    </w:p>
+    <w:p>
+      <w:pPr>
+        <w:pStyle w:val="PlainText"/>
+        <w:rPr>
+          <w:rFonts w:asciiTheme="minorHAnsi" w:hAnsiTheme="minorHAnsi" w:cstheme="minorHAnsi"/>
+          <w:sz w:val="24"/>
+          <w:szCs w:val="24"/>
+          <w:lang w:val="en-US"/>
+        </w:rPr>
+      </w:pPr>
+      <w:r>
+        <w:rPr>
+          <w:rFonts w:asciiTheme="minorHAnsi" w:hAnsiTheme="minorHAnsi" w:cstheme="minorHAnsi"/>
+          <w:sz w:val="24"/>
+          <w:szCs w:val="24"/>
+          <w:lang w:val="en-US"/>
+        </w:rPr>
+        <w:t>Hence, now we see the zones’ columns in the yellow_taxi_data table. Let’s limit the records we see by running this statement:</w:t>
+      </w:r>
+    </w:p>
+    <w:p>
+      <w:pPr>
+        <w:pStyle w:val="PlainText"/>
+        <w:rPr>
+          <w:rFonts w:asciiTheme="minorHAnsi" w:hAnsiTheme="minorHAnsi" w:cstheme="minorHAnsi"/>
+          <w:color w:val="ED7D31" w:themeColor="accent2"/>
+          <w:sz w:val="24"/>
+          <w:szCs w:val="24"/>
+          <w:lang w:val="en-US"/>
+        </w:rPr>
+      </w:pPr>
+      <w:r>
+        <w:rPr>
+          <w:rFonts w:asciiTheme="minorHAnsi" w:hAnsiTheme="minorHAnsi" w:cstheme="minorHAnsi"/>
+          <w:color w:val="ED7D31" w:themeColor="accent2"/>
+          <w:sz w:val="24"/>
+          <w:szCs w:val="24"/>
+          <w:lang w:val="en-US"/>
+        </w:rPr>
+        <w:lastRenderedPageBreak/>
+        <w:t xml:space="preserve">SELECT </w:t>
+      </w:r>
+    </w:p>
+    <w:p>
+      <w:pPr>
+        <w:pStyle w:val="PlainText"/>
+        <w:rPr>
+          <w:rFonts w:asciiTheme="minorHAnsi" w:hAnsiTheme="minorHAnsi" w:cstheme="minorHAnsi"/>
+          <w:sz w:val="24"/>
+          <w:szCs w:val="24"/>
+          <w:lang w:val="en-US"/>
+        </w:rPr>
+      </w:pPr>
+      <w:r>
+        <w:rPr>
+          <w:rFonts w:asciiTheme="minorHAnsi" w:hAnsiTheme="minorHAnsi" w:cstheme="minorHAnsi"/>
+          <w:sz w:val="24"/>
+          <w:szCs w:val="24"/>
+          <w:lang w:val="en-US"/>
+        </w:rPr>
+        <w:t>tpep_pickup_datetime,</w:t>
+      </w:r>
+    </w:p>
+    <w:p>
+      <w:pPr>
+        <w:pStyle w:val="PlainText"/>
+        <w:rPr>
+          <w:rFonts w:asciiTheme="minorHAnsi" w:hAnsiTheme="minorHAnsi" w:cstheme="minorHAnsi"/>
+          <w:sz w:val="24"/>
+          <w:szCs w:val="24"/>
+          <w:lang w:val="en-US"/>
+        </w:rPr>
+      </w:pPr>
+      <w:r>
+        <w:rPr>
+          <w:rFonts w:asciiTheme="minorHAnsi" w:hAnsiTheme="minorHAnsi" w:cstheme="minorHAnsi"/>
+          <w:sz w:val="24"/>
+          <w:szCs w:val="24"/>
+          <w:lang w:val="en-US"/>
+        </w:rPr>
+        <w:t>tpep_dropoff_datetime,</w:t>
+      </w:r>
+    </w:p>
+    <w:p>
+      <w:pPr>
+        <w:pStyle w:val="PlainText"/>
+        <w:rPr>
+          <w:rFonts w:asciiTheme="minorHAnsi" w:hAnsiTheme="minorHAnsi" w:cstheme="minorHAnsi"/>
+          <w:sz w:val="24"/>
+          <w:szCs w:val="24"/>
+          <w:lang w:val="en-US"/>
+        </w:rPr>
+      </w:pPr>
+      <w:r>
+        <w:rPr>
+          <w:rFonts w:asciiTheme="minorHAnsi" w:hAnsiTheme="minorHAnsi" w:cstheme="minorHAnsi"/>
+          <w:sz w:val="24"/>
+          <w:szCs w:val="24"/>
+          <w:lang w:val="en-US"/>
+        </w:rPr>
+        <w:t>total_amount,</w:t>
+      </w:r>
+    </w:p>
+    <w:p>
+      <w:pPr>
+        <w:pStyle w:val="PlainText"/>
+        <w:rPr>
+          <w:rFonts w:asciiTheme="minorHAnsi" w:hAnsiTheme="minorHAnsi" w:cstheme="minorHAnsi"/>
+          <w:sz w:val="24"/>
+          <w:szCs w:val="24"/>
+          <w:lang w:val="en-US"/>
+        </w:rPr>
+      </w:pPr>
+      <w:r>
+        <w:rPr>
+          <w:rFonts w:asciiTheme="minorHAnsi" w:hAnsiTheme="minorHAnsi" w:cstheme="minorHAnsi"/>
+          <w:color w:val="ED7D31" w:themeColor="accent2"/>
+          <w:sz w:val="24"/>
+          <w:szCs w:val="24"/>
+          <w:lang w:val="en-US"/>
+        </w:rPr>
+        <w:t>CONCAT</w:t>
+      </w:r>
+      <w:r>
+        <w:rPr>
+          <w:rFonts w:asciiTheme="minorHAnsi" w:hAnsiTheme="minorHAnsi" w:cstheme="minorHAnsi"/>
+          <w:sz w:val="24"/>
+          <w:szCs w:val="24"/>
+          <w:lang w:val="en-US"/>
+        </w:rPr>
+        <w:t>(zpu."Borough", ' / ', zpu."Zone") AS "pick_up_loc",</w:t>
+      </w:r>
+    </w:p>
+    <w:p>
+      <w:pPr>
+        <w:pStyle w:val="PlainText"/>
+        <w:rPr>
+          <w:rFonts w:asciiTheme="minorHAnsi" w:hAnsiTheme="minorHAnsi" w:cstheme="minorHAnsi"/>
+          <w:sz w:val="24"/>
+          <w:szCs w:val="24"/>
+          <w:lang w:val="en-US"/>
+        </w:rPr>
+      </w:pPr>
+      <w:r>
+        <w:rPr>
+          <w:rFonts w:asciiTheme="minorHAnsi" w:hAnsiTheme="minorHAnsi" w:cstheme="minorHAnsi"/>
+          <w:color w:val="ED7D31" w:themeColor="accent2"/>
+          <w:sz w:val="24"/>
+          <w:szCs w:val="24"/>
+          <w:lang w:val="en-US"/>
+        </w:rPr>
+        <w:t>CONCAT</w:t>
+      </w:r>
+      <w:r>
+        <w:rPr>
+          <w:rFonts w:asciiTheme="minorHAnsi" w:hAnsiTheme="minorHAnsi" w:cstheme="minorHAnsi"/>
+          <w:sz w:val="24"/>
+          <w:szCs w:val="24"/>
+          <w:lang w:val="en-US"/>
+        </w:rPr>
+        <w:t>(zdo."Borough", ' / ', zdo."Zone") AS "dropoff_loc"</w:t>
+      </w:r>
+    </w:p>
+    <w:p>
+      <w:pPr>
+        <w:pStyle w:val="PlainText"/>
+        <w:rPr>
+          <w:rFonts w:asciiTheme="minorHAnsi" w:hAnsiTheme="minorHAnsi" w:cstheme="minorHAnsi"/>
+          <w:color w:val="ED7D31" w:themeColor="accent2"/>
+          <w:sz w:val="24"/>
+          <w:szCs w:val="24"/>
+          <w:lang w:val="en-US"/>
+        </w:rPr>
+      </w:pPr>
+      <w:r>
+        <w:rPr>
+          <w:rFonts w:asciiTheme="minorHAnsi" w:hAnsiTheme="minorHAnsi" w:cstheme="minorHAnsi"/>
+          <w:color w:val="ED7D31" w:themeColor="accent2"/>
+          <w:sz w:val="24"/>
+          <w:szCs w:val="24"/>
+          <w:lang w:val="en-US"/>
+        </w:rPr>
+        <w:t xml:space="preserve">FROM </w:t>
+      </w:r>
+    </w:p>
+    <w:p>
+      <w:pPr>
+        <w:pStyle w:val="PlainText"/>
+        <w:rPr>
+          <w:rFonts w:asciiTheme="minorHAnsi" w:hAnsiTheme="minorHAnsi" w:cstheme="minorHAnsi"/>
+          <w:sz w:val="24"/>
+          <w:szCs w:val="24"/>
+          <w:lang w:val="en-US"/>
+        </w:rPr>
+      </w:pPr>
+      <w:r>
+        <w:rPr>
+          <w:rFonts w:asciiTheme="minorHAnsi" w:hAnsiTheme="minorHAnsi" w:cstheme="minorHAnsi"/>
+          <w:sz w:val="24"/>
+          <w:szCs w:val="24"/>
+          <w:lang w:val="en-US"/>
+        </w:rPr>
+        <w:t>yellow_taxi_data t,</w:t>
+      </w:r>
+    </w:p>
+    <w:p>
+      <w:pPr>
+        <w:pStyle w:val="PlainText"/>
+        <w:rPr>
+          <w:rFonts w:asciiTheme="minorHAnsi" w:hAnsiTheme="minorHAnsi" w:cstheme="minorHAnsi"/>
+          <w:sz w:val="24"/>
+          <w:szCs w:val="24"/>
+          <w:lang w:val="en-US"/>
+        </w:rPr>
+      </w:pPr>
+      <w:r>
+        <w:rPr>
+          <w:rFonts w:asciiTheme="minorHAnsi" w:hAnsiTheme="minorHAnsi" w:cstheme="minorHAnsi"/>
+          <w:sz w:val="24"/>
+          <w:szCs w:val="24"/>
+          <w:lang w:val="en-US"/>
+        </w:rPr>
+        <w:t>zones zpu,</w:t>
+      </w:r>
+    </w:p>
+    <w:p>
+      <w:pPr>
+        <w:pStyle w:val="PlainText"/>
+        <w:rPr>
+          <w:rFonts w:asciiTheme="minorHAnsi" w:hAnsiTheme="minorHAnsi" w:cstheme="minorHAnsi"/>
+          <w:sz w:val="24"/>
+          <w:szCs w:val="24"/>
+          <w:lang w:val="en-US"/>
+        </w:rPr>
+      </w:pPr>
+      <w:r>
+        <w:rPr>
+          <w:rFonts w:asciiTheme="minorHAnsi" w:hAnsiTheme="minorHAnsi" w:cstheme="minorHAnsi"/>
+          <w:sz w:val="24"/>
+          <w:szCs w:val="24"/>
+          <w:lang w:val="en-US"/>
+        </w:rPr>
+        <w:t>zones zdo</w:t>
+      </w:r>
+    </w:p>
+    <w:p>
+      <w:pPr>
+        <w:pStyle w:val="PlainText"/>
+        <w:rPr>
+          <w:rFonts w:asciiTheme="minorHAnsi" w:hAnsiTheme="minorHAnsi" w:cstheme="minorHAnsi"/>
+          <w:sz w:val="24"/>
+          <w:szCs w:val="24"/>
+          <w:lang w:val="en-US"/>
+        </w:rPr>
+      </w:pPr>
+      <w:r>
+        <w:rPr>
+          <w:rFonts w:asciiTheme="minorHAnsi" w:hAnsiTheme="minorHAnsi" w:cstheme="minorHAnsi"/>
+          <w:sz w:val="24"/>
+          <w:szCs w:val="24"/>
+          <w:lang w:val="en-US"/>
+        </w:rPr>
+        <w:t>WHERE</w:t>
+      </w:r>
+    </w:p>
+    <w:p>
+      <w:pPr>
+        <w:pStyle w:val="PlainText"/>
+        <w:rPr>
+          <w:rFonts w:asciiTheme="minorHAnsi" w:hAnsiTheme="minorHAnsi" w:cstheme="minorHAnsi"/>
+          <w:sz w:val="24"/>
+          <w:szCs w:val="24"/>
+          <w:lang w:val="en-US"/>
+        </w:rPr>
+      </w:pPr>
+      <w:r>
+        <w:rPr>
+          <w:rFonts w:asciiTheme="minorHAnsi" w:hAnsiTheme="minorHAnsi" w:cstheme="minorHAnsi"/>
+          <w:sz w:val="24"/>
+          <w:szCs w:val="24"/>
+          <w:lang w:val="en-US"/>
+        </w:rPr>
+        <w:t>t."PULocationID"=zpu."LocationID" AND</w:t>
+      </w:r>
+    </w:p>
+    <w:p>
+      <w:pPr>
+        <w:pStyle w:val="PlainText"/>
+        <w:rPr>
+          <w:rFonts w:asciiTheme="minorHAnsi" w:hAnsiTheme="minorHAnsi" w:cstheme="minorHAnsi"/>
+          <w:sz w:val="24"/>
+          <w:szCs w:val="24"/>
+          <w:lang w:val="en-US"/>
+        </w:rPr>
+      </w:pPr>
+      <w:r>
+        <w:rPr>
+          <w:rFonts w:asciiTheme="minorHAnsi" w:hAnsiTheme="minorHAnsi" w:cstheme="minorHAnsi"/>
+          <w:sz w:val="24"/>
+          <w:szCs w:val="24"/>
+          <w:lang w:val="en-US"/>
+        </w:rPr>
+        <w:t>t."DOLocationID"=zdo."LocationID"</w:t>
+      </w:r>
+    </w:p>
+    <w:p>
+      <w:pPr>
+        <w:pStyle w:val="PlainText"/>
+        <w:rPr>
+          <w:rFonts w:asciiTheme="minorHAnsi" w:hAnsiTheme="minorHAnsi" w:cstheme="minorHAnsi"/>
+          <w:sz w:val="24"/>
+          <w:szCs w:val="24"/>
+          <w:lang w:val="en-US"/>
+        </w:rPr>
+      </w:pPr>
+      <w:r>
+        <w:rPr>
+          <w:rFonts w:asciiTheme="minorHAnsi" w:hAnsiTheme="minorHAnsi" w:cstheme="minorHAnsi"/>
+          <w:sz w:val="24"/>
+          <w:szCs w:val="24"/>
+          <w:lang w:val="en-US"/>
+        </w:rPr>
+        <w:t>LIMIT 100;</w:t>
+      </w:r>
+    </w:p>
+    <w:p>
+      <w:pPr>
+        <w:pStyle w:val="PlainText"/>
+        <w:rPr>
+          <w:rFonts w:asciiTheme="minorHAnsi" w:hAnsiTheme="minorHAnsi" w:cstheme="minorHAnsi"/>
+          <w:sz w:val="24"/>
+          <w:szCs w:val="24"/>
+          <w:lang w:val="en-US"/>
+        </w:rPr>
+      </w:pPr>
+    </w:p>
+    <w:p>
+      <w:pPr>
+        <w:pStyle w:val="PlainText"/>
+        <w:rPr>
+          <w:rFonts w:asciiTheme="minorHAnsi" w:hAnsiTheme="minorHAnsi" w:cstheme="minorHAnsi"/>
+          <w:sz w:val="24"/>
+          <w:szCs w:val="24"/>
+          <w:lang w:val="en-US"/>
+        </w:rPr>
+      </w:pPr>
+      <w:r>
+        <w:rPr>
+          <w:rFonts w:asciiTheme="minorHAnsi" w:hAnsiTheme="minorHAnsi" w:cstheme="minorHAnsi"/>
+          <w:sz w:val="24"/>
+          <w:szCs w:val="24"/>
+          <w:lang w:val="en-US"/>
+        </w:rPr>
+        <w:t xml:space="preserve">Hence, we can see the records when these 2 </w:t>
+      </w:r>
+      <w:r>
+        <w:rPr>
+          <w:rFonts w:asciiTheme="minorHAnsi" w:hAnsiTheme="minorHAnsi" w:cstheme="minorHAnsi"/>
+          <w:sz w:val="24"/>
+          <w:szCs w:val="24"/>
+          <w:lang w:val="en-US"/>
+        </w:rPr>
+        <w:t>IDs</w:t>
+      </w:r>
+      <w:r>
+        <w:rPr>
+          <w:rFonts w:asciiTheme="minorHAnsi" w:hAnsiTheme="minorHAnsi" w:cstheme="minorHAnsi"/>
+          <w:sz w:val="24"/>
+          <w:szCs w:val="24"/>
+          <w:lang w:val="en-US"/>
+        </w:rPr>
+        <w:t xml:space="preserve"> are matching. </w:t>
+      </w:r>
+      <w:r>
+        <w:rPr>
+          <w:rFonts w:asciiTheme="minorHAnsi" w:hAnsiTheme="minorHAnsi" w:cstheme="minorHAnsi"/>
+          <w:sz w:val="24"/>
+          <w:szCs w:val="24"/>
+          <w:lang w:val="en-US"/>
+        </w:rPr>
+        <w:t xml:space="preserve">We can write this query </w:t>
+      </w:r>
+      <w:r>
+        <w:rPr>
+          <w:rFonts w:asciiTheme="minorHAnsi" w:hAnsiTheme="minorHAnsi" w:cstheme="minorHAnsi"/>
+          <w:color w:val="4472C4" w:themeColor="accent1"/>
+          <w:sz w:val="24"/>
+          <w:szCs w:val="24"/>
+          <w:lang w:val="en-US"/>
+        </w:rPr>
+        <w:t>differently</w:t>
+      </w:r>
+      <w:r>
+        <w:rPr>
+          <w:rFonts w:asciiTheme="minorHAnsi" w:hAnsiTheme="minorHAnsi" w:cstheme="minorHAnsi"/>
+          <w:sz w:val="24"/>
+          <w:szCs w:val="24"/>
+          <w:lang w:val="en-US"/>
+        </w:rPr>
+        <w:t xml:space="preserve">: </w:t>
+      </w:r>
+    </w:p>
+    <w:p>
+      <w:pPr>
+        <w:pStyle w:val="PlainText"/>
+        <w:rPr>
+          <w:rFonts w:asciiTheme="minorHAnsi" w:hAnsiTheme="minorHAnsi" w:cstheme="minorHAnsi"/>
+          <w:sz w:val="24"/>
+          <w:szCs w:val="24"/>
+          <w:lang w:val="en-US"/>
+        </w:rPr>
+      </w:pPr>
+    </w:p>
+    <w:p>
+      <w:pPr>
+        <w:pStyle w:val="PlainText"/>
+        <w:rPr>
+          <w:rFonts w:asciiTheme="minorHAnsi" w:hAnsiTheme="minorHAnsi" w:cstheme="minorHAnsi"/>
+          <w:color w:val="ED7D31" w:themeColor="accent2"/>
+          <w:sz w:val="24"/>
+          <w:szCs w:val="24"/>
+          <w:lang w:val="en-US"/>
+        </w:rPr>
+      </w:pPr>
+      <w:r>
+        <w:rPr>
+          <w:rFonts w:asciiTheme="minorHAnsi" w:hAnsiTheme="minorHAnsi" w:cstheme="minorHAnsi"/>
+          <w:color w:val="ED7D31" w:themeColor="accent2"/>
+          <w:sz w:val="24"/>
+          <w:szCs w:val="24"/>
+          <w:lang w:val="en-US"/>
+        </w:rPr>
+        <w:t xml:space="preserve">SELECT </w:t>
+      </w:r>
+    </w:p>
+    <w:p>
+      <w:pPr>
+        <w:pStyle w:val="PlainText"/>
+        <w:rPr>
+          <w:rFonts w:asciiTheme="minorHAnsi" w:hAnsiTheme="minorHAnsi" w:cstheme="minorHAnsi"/>
+          <w:sz w:val="24"/>
+          <w:szCs w:val="24"/>
+          <w:lang w:val="en-US"/>
+        </w:rPr>
+      </w:pPr>
+      <w:r>
+        <w:rPr>
+          <w:rFonts w:asciiTheme="minorHAnsi" w:hAnsiTheme="minorHAnsi" w:cstheme="minorHAnsi"/>
+          <w:sz w:val="24"/>
+          <w:szCs w:val="24"/>
+          <w:lang w:val="en-US"/>
+        </w:rPr>
+        <w:t>tpep_pickup_datetime,</w:t>
+      </w:r>
+    </w:p>
+    <w:p>
+      <w:pPr>
+        <w:pStyle w:val="PlainText"/>
+        <w:rPr>
+          <w:rFonts w:asciiTheme="minorHAnsi" w:hAnsiTheme="minorHAnsi" w:cstheme="minorHAnsi"/>
+          <w:sz w:val="24"/>
+          <w:szCs w:val="24"/>
+          <w:lang w:val="en-US"/>
+        </w:rPr>
+      </w:pPr>
+      <w:r>
+        <w:rPr>
+          <w:rFonts w:asciiTheme="minorHAnsi" w:hAnsiTheme="minorHAnsi" w:cstheme="minorHAnsi"/>
+          <w:sz w:val="24"/>
+          <w:szCs w:val="24"/>
+          <w:lang w:val="en-US"/>
+        </w:rPr>
+        <w:t>tpep_dropoff_datetime,</w:t>
+      </w:r>
+    </w:p>
+    <w:p>
+      <w:pPr>
+        <w:pStyle w:val="PlainText"/>
+        <w:rPr>
+          <w:rFonts w:asciiTheme="minorHAnsi" w:hAnsiTheme="minorHAnsi" w:cstheme="minorHAnsi"/>
+          <w:sz w:val="24"/>
+          <w:szCs w:val="24"/>
+          <w:lang w:val="en-US"/>
+        </w:rPr>
+      </w:pPr>
+      <w:r>
+        <w:rPr>
+          <w:rFonts w:asciiTheme="minorHAnsi" w:hAnsiTheme="minorHAnsi" w:cstheme="minorHAnsi"/>
+          <w:sz w:val="24"/>
+          <w:szCs w:val="24"/>
+          <w:lang w:val="en-US"/>
+        </w:rPr>
+        <w:t>total_amount,</w:t>
+      </w:r>
+    </w:p>
+    <w:p>
+      <w:pPr>
+        <w:pStyle w:val="PlainText"/>
+        <w:rPr>
+          <w:rFonts w:asciiTheme="minorHAnsi" w:hAnsiTheme="minorHAnsi" w:cstheme="minorHAnsi"/>
+          <w:sz w:val="24"/>
+          <w:szCs w:val="24"/>
+          <w:lang w:val="en-US"/>
+        </w:rPr>
+      </w:pPr>
+      <w:r>
+        <w:rPr>
+          <w:rFonts w:asciiTheme="minorHAnsi" w:hAnsiTheme="minorHAnsi" w:cstheme="minorHAnsi"/>
+          <w:color w:val="ED7D31" w:themeColor="accent2"/>
+          <w:sz w:val="24"/>
+          <w:szCs w:val="24"/>
+          <w:lang w:val="en-US"/>
+        </w:rPr>
+        <w:t>CONCAT</w:t>
+      </w:r>
+      <w:r>
+        <w:rPr>
+          <w:rFonts w:asciiTheme="minorHAnsi" w:hAnsiTheme="minorHAnsi" w:cstheme="minorHAnsi"/>
+          <w:sz w:val="24"/>
+          <w:szCs w:val="24"/>
+          <w:lang w:val="en-US"/>
+        </w:rPr>
+        <w:t>(zpu."Borough", ' / ', zpu."Zone") AS "pick_up_loc",</w:t>
+      </w:r>
+    </w:p>
+    <w:p>
+      <w:pPr>
+        <w:pStyle w:val="PlainText"/>
+        <w:rPr>
+          <w:rFonts w:asciiTheme="minorHAnsi" w:hAnsiTheme="minorHAnsi" w:cstheme="minorHAnsi"/>
+          <w:sz w:val="24"/>
+          <w:szCs w:val="24"/>
+          <w:lang w:val="en-US"/>
+        </w:rPr>
+      </w:pPr>
+      <w:r>
+        <w:rPr>
+          <w:rFonts w:asciiTheme="minorHAnsi" w:hAnsiTheme="minorHAnsi" w:cstheme="minorHAnsi"/>
+          <w:color w:val="ED7D31" w:themeColor="accent2"/>
+          <w:sz w:val="24"/>
+          <w:szCs w:val="24"/>
+          <w:lang w:val="en-US"/>
+        </w:rPr>
+        <w:t>CONCAT</w:t>
+      </w:r>
+      <w:r>
+        <w:rPr>
+          <w:rFonts w:asciiTheme="minorHAnsi" w:hAnsiTheme="minorHAnsi" w:cstheme="minorHAnsi"/>
+          <w:sz w:val="24"/>
+          <w:szCs w:val="24"/>
+          <w:lang w:val="en-US"/>
+        </w:rPr>
+        <w:t>(zdo."Borough", ' / ', zdo."Zone") AS "dropoff_loc"</w:t>
+      </w:r>
+    </w:p>
+    <w:p>
+      <w:pPr>
+        <w:pStyle w:val="PlainText"/>
+        <w:rPr>
+          <w:rFonts w:asciiTheme="minorHAnsi" w:hAnsiTheme="minorHAnsi" w:cstheme="minorHAnsi"/>
+          <w:color w:val="C45CC0"/>
+          <w:sz w:val="24"/>
+          <w:szCs w:val="24"/>
+          <w:lang w:val="en-US"/>
+        </w:rPr>
+      </w:pPr>
+      <w:r>
+        <w:rPr>
+          <w:rFonts w:asciiTheme="minorHAnsi" w:hAnsiTheme="minorHAnsi" w:cstheme="minorHAnsi"/>
+          <w:color w:val="C45CC0"/>
+          <w:sz w:val="24"/>
+          <w:szCs w:val="24"/>
+          <w:lang w:val="en-US"/>
+        </w:rPr>
+        <w:t xml:space="preserve">FROM </w:t>
+      </w:r>
+    </w:p>
+    <w:p>
+      <w:pPr>
+        <w:pStyle w:val="PlainText"/>
+        <w:rPr>
+          <w:rFonts w:asciiTheme="minorHAnsi" w:hAnsiTheme="minorHAnsi" w:cstheme="minorHAnsi"/>
+          <w:sz w:val="24"/>
+          <w:szCs w:val="24"/>
+          <w:lang w:val="en-US"/>
+        </w:rPr>
+      </w:pPr>
+      <w:r>
+        <w:rPr>
+          <w:rFonts w:asciiTheme="minorHAnsi" w:hAnsiTheme="minorHAnsi" w:cstheme="minorHAnsi"/>
+          <w:sz w:val="24"/>
+          <w:szCs w:val="24"/>
+          <w:lang w:val="en-US"/>
+        </w:rPr>
+        <w:t>yellow_taxi_data t</w:t>
+      </w:r>
+      <w:r>
+        <w:rPr>
+          <w:rFonts w:asciiTheme="minorHAnsi" w:hAnsiTheme="minorHAnsi" w:cstheme="minorHAnsi"/>
+          <w:sz w:val="24"/>
+          <w:szCs w:val="24"/>
+          <w:lang w:val="en-US"/>
+        </w:rPr>
+        <w:t xml:space="preserve"> </w:t>
+      </w:r>
+      <w:r>
+        <w:rPr>
+          <w:rFonts w:asciiTheme="minorHAnsi" w:hAnsiTheme="minorHAnsi" w:cstheme="minorHAnsi"/>
+          <w:color w:val="FF0000"/>
+          <w:sz w:val="24"/>
+          <w:szCs w:val="24"/>
+          <w:lang w:val="en-US"/>
+        </w:rPr>
+        <w:t>JOIN</w:t>
+      </w:r>
+      <w:r>
+        <w:rPr>
+          <w:rFonts w:asciiTheme="minorHAnsi" w:hAnsiTheme="minorHAnsi" w:cstheme="minorHAnsi"/>
+          <w:color w:val="FF0000"/>
+          <w:sz w:val="24"/>
+          <w:szCs w:val="24"/>
+          <w:lang w:val="en-US"/>
+        </w:rPr>
+        <w:t xml:space="preserve"> </w:t>
+      </w:r>
+      <w:r>
+        <w:rPr>
+          <w:rFonts w:asciiTheme="minorHAnsi" w:hAnsiTheme="minorHAnsi" w:cstheme="minorHAnsi"/>
+          <w:sz w:val="24"/>
+          <w:szCs w:val="24"/>
+          <w:lang w:val="en-US"/>
+        </w:rPr>
+        <w:t xml:space="preserve">zones zpu </w:t>
+      </w:r>
+    </w:p>
+    <w:p>
+      <w:pPr>
+        <w:pStyle w:val="PlainText"/>
+        <w:rPr>
+          <w:rFonts w:asciiTheme="minorHAnsi" w:hAnsiTheme="minorHAnsi" w:cstheme="minorHAnsi"/>
+          <w:sz w:val="24"/>
+          <w:szCs w:val="24"/>
+          <w:lang w:val="en-US"/>
+        </w:rPr>
+      </w:pPr>
+      <w:r>
+        <w:rPr>
+          <w:rFonts w:asciiTheme="minorHAnsi" w:hAnsiTheme="minorHAnsi" w:cstheme="minorHAnsi"/>
+          <w:color w:val="FF0000"/>
+          <w:sz w:val="24"/>
+          <w:szCs w:val="24"/>
+          <w:lang w:val="en-US"/>
+        </w:rPr>
+        <w:t xml:space="preserve">ON </w:t>
+      </w:r>
+      <w:r>
+        <w:rPr>
+          <w:rFonts w:asciiTheme="minorHAnsi" w:hAnsiTheme="minorHAnsi" w:cstheme="minorHAnsi"/>
+          <w:sz w:val="24"/>
+          <w:szCs w:val="24"/>
+          <w:lang w:val="en-US"/>
+        </w:rPr>
+        <w:t>t</w:t>
+      </w:r>
+      <w:r>
+        <w:rPr>
+          <w:rFonts w:asciiTheme="minorHAnsi" w:hAnsiTheme="minorHAnsi" w:cstheme="minorHAnsi"/>
+          <w:sz w:val="24"/>
+          <w:szCs w:val="24"/>
+          <w:lang w:val="en-US"/>
+        </w:rPr>
+        <w:t>."PULocationID"=zpu."LocationID"</w:t>
+      </w:r>
+    </w:p>
+    <w:p>
+      <w:pPr>
+        <w:pStyle w:val="PlainText"/>
+        <w:rPr>
+          <w:rFonts w:asciiTheme="minorHAnsi" w:hAnsiTheme="minorHAnsi" w:cstheme="minorHAnsi"/>
+          <w:sz w:val="24"/>
+          <w:szCs w:val="24"/>
+          <w:lang w:val="de-DE"/>
+        </w:rPr>
+      </w:pPr>
+      <w:r>
+        <w:rPr>
+          <w:rFonts w:asciiTheme="minorHAnsi" w:hAnsiTheme="minorHAnsi" w:cstheme="minorHAnsi"/>
+          <w:color w:val="C45CC0"/>
+          <w:sz w:val="24"/>
+          <w:szCs w:val="24"/>
+          <w:lang w:val="de-DE"/>
+        </w:rPr>
+        <w:t xml:space="preserve">JOIN </w:t>
+      </w:r>
+      <w:r>
+        <w:rPr>
+          <w:rFonts w:asciiTheme="minorHAnsi" w:hAnsiTheme="minorHAnsi" w:cstheme="minorHAnsi"/>
+          <w:sz w:val="24"/>
+          <w:szCs w:val="24"/>
+          <w:lang w:val="de-DE"/>
+        </w:rPr>
+        <w:t xml:space="preserve">zones zdo </w:t>
+      </w:r>
+    </w:p>
+    <w:p>
+      <w:pPr>
+        <w:pStyle w:val="PlainText"/>
+        <w:rPr>
+          <w:rFonts w:asciiTheme="minorHAnsi" w:hAnsiTheme="minorHAnsi" w:cstheme="minorHAnsi"/>
+          <w:color w:val="C45CC0"/>
+          <w:sz w:val="24"/>
+          <w:szCs w:val="24"/>
+          <w:lang w:val="en-US"/>
+        </w:rPr>
+      </w:pPr>
+      <w:r>
+        <w:rPr>
+          <w:rFonts w:asciiTheme="minorHAnsi" w:hAnsiTheme="minorHAnsi" w:cstheme="minorHAnsi"/>
+          <w:color w:val="C45CC0"/>
+          <w:sz w:val="24"/>
+          <w:szCs w:val="24"/>
+          <w:lang w:val="en-US"/>
+        </w:rPr>
+        <w:t>ON</w:t>
+      </w:r>
+    </w:p>
+    <w:p>
+      <w:pPr>
+        <w:pStyle w:val="PlainText"/>
+        <w:rPr>
+          <w:rFonts w:asciiTheme="minorHAnsi" w:hAnsiTheme="minorHAnsi" w:cstheme="minorHAnsi"/>
+          <w:sz w:val="24"/>
+          <w:szCs w:val="24"/>
+          <w:lang w:val="en-US"/>
+        </w:rPr>
+      </w:pPr>
+      <w:r>
+        <w:rPr>
+          <w:rFonts w:asciiTheme="minorHAnsi" w:hAnsiTheme="minorHAnsi" w:cstheme="minorHAnsi"/>
+          <w:sz w:val="24"/>
+          <w:szCs w:val="24"/>
+          <w:lang w:val="en-US"/>
+        </w:rPr>
+        <w:t>t."DOLocationID"=zdo."LocationID"</w:t>
+      </w:r>
+    </w:p>
+    <w:p>
+      <w:pPr>
+        <w:pStyle w:val="PlainText"/>
+        <w:rPr>
+          <w:rFonts w:asciiTheme="minorHAnsi" w:hAnsiTheme="minorHAnsi" w:cstheme="minorHAnsi"/>
+          <w:sz w:val="24"/>
+          <w:szCs w:val="24"/>
+          <w:lang w:val="en-US"/>
+        </w:rPr>
+      </w:pPr>
+      <w:r>
+        <w:rPr>
+          <w:rFonts w:asciiTheme="minorHAnsi" w:hAnsiTheme="minorHAnsi" w:cstheme="minorHAnsi"/>
+          <w:sz w:val="24"/>
+          <w:szCs w:val="24"/>
+          <w:lang w:val="en-US"/>
+        </w:rPr>
+        <w:t>LIMIT 100;</w:t>
+      </w:r>
+    </w:p>
+    <w:p>
+      <w:pPr>
+        <w:pStyle w:val="PlainText"/>
+        <w:rPr>
+          <w:rFonts w:asciiTheme="minorHAnsi" w:hAnsiTheme="minorHAnsi" w:cstheme="minorHAnsi"/>
+          <w:sz w:val="24"/>
+          <w:szCs w:val="24"/>
+          <w:lang w:val="en-US"/>
+        </w:rPr>
+      </w:pPr>
+    </w:p>
+    <w:p>
+      <w:pPr>
+        <w:pStyle w:val="PlainText"/>
+        <w:rPr>
+          <w:rFonts w:asciiTheme="minorHAnsi" w:hAnsiTheme="minorHAnsi" w:cstheme="minorHAnsi"/>
+          <w:sz w:val="24"/>
+          <w:szCs w:val="24"/>
+          <w:lang w:val="en-US"/>
+        </w:rPr>
+      </w:pPr>
+      <w:r>
+        <w:rPr>
+          <w:rFonts w:asciiTheme="minorHAnsi" w:hAnsiTheme="minorHAnsi" w:cstheme="minorHAnsi"/>
+          <w:sz w:val="24"/>
+          <w:szCs w:val="24"/>
+          <w:lang w:val="en-US"/>
+        </w:rPr>
+        <w:t>Then</w:t>
+      </w:r>
+      <w:r>
+        <w:rPr>
+          <w:rFonts w:asciiTheme="minorHAnsi" w:hAnsiTheme="minorHAnsi" w:cstheme="minorHAnsi"/>
+          <w:sz w:val="24"/>
+          <w:szCs w:val="24"/>
+          <w:lang w:val="en-US"/>
+        </w:rPr>
+        <w:t xml:space="preserve"> check for records with location ID not in the zones table</w:t>
+      </w:r>
+      <w:r>
+        <w:rPr>
+          <w:rFonts w:asciiTheme="minorHAnsi" w:hAnsiTheme="minorHAnsi" w:cstheme="minorHAnsi"/>
+          <w:sz w:val="24"/>
+          <w:szCs w:val="24"/>
+          <w:lang w:val="en-US"/>
+        </w:rPr>
+        <w:t>:</w:t>
+      </w:r>
+    </w:p>
+    <w:p>
+      <w:pPr>
+        <w:pStyle w:val="PlainText"/>
+        <w:rPr>
+          <w:rFonts w:asciiTheme="minorHAnsi" w:hAnsiTheme="minorHAnsi" w:cstheme="minorHAnsi"/>
+          <w:sz w:val="24"/>
+          <w:szCs w:val="24"/>
+          <w:lang w:val="en-US"/>
+        </w:rPr>
+      </w:pPr>
+    </w:p>
+    <w:p>
+      <w:pPr>
+        <w:pStyle w:val="PlainText"/>
+        <w:rPr>
+          <w:rFonts w:asciiTheme="minorHAnsi" w:hAnsiTheme="minorHAnsi" w:cstheme="minorHAnsi"/>
+          <w:sz w:val="24"/>
+          <w:szCs w:val="24"/>
+          <w:lang w:val="en-US"/>
+        </w:rPr>
+      </w:pPr>
+      <w:r>
+        <w:rPr>
+          <w:rFonts w:asciiTheme="minorHAnsi" w:hAnsiTheme="minorHAnsi" w:cstheme="minorHAnsi"/>
+          <w:color w:val="ED7D31" w:themeColor="accent2"/>
+          <w:sz w:val="24"/>
+          <w:szCs w:val="24"/>
+          <w:lang w:val="en-US"/>
+        </w:rPr>
+        <w:t xml:space="preserve">SELECT </w:t>
+      </w:r>
+      <w:r>
+        <w:rPr>
+          <w:rFonts w:asciiTheme="minorHAnsi" w:hAnsiTheme="minorHAnsi" w:cstheme="minorHAnsi"/>
+          <w:sz w:val="24"/>
+          <w:szCs w:val="24"/>
+          <w:lang w:val="en-US"/>
+        </w:rPr>
+        <w:t xml:space="preserve">tpep_pickup_datetime, </w:t>
+      </w:r>
+    </w:p>
+    <w:p>
+      <w:pPr>
+        <w:pStyle w:val="PlainText"/>
+        <w:rPr>
+          <w:rFonts w:asciiTheme="minorHAnsi" w:hAnsiTheme="minorHAnsi" w:cstheme="minorHAnsi"/>
+          <w:sz w:val="24"/>
+          <w:szCs w:val="24"/>
+          <w:lang w:val="en-US"/>
+        </w:rPr>
+      </w:pPr>
+      <w:r>
+        <w:rPr>
+          <w:rFonts w:asciiTheme="minorHAnsi" w:hAnsiTheme="minorHAnsi" w:cstheme="minorHAnsi"/>
+          <w:sz w:val="24"/>
+          <w:szCs w:val="24"/>
+          <w:lang w:val="en-US"/>
+        </w:rPr>
+        <w:t>tpep_dropoff_datetime, total_amount, "PULocationID", "DOLocationID"</w:t>
+      </w:r>
+    </w:p>
+    <w:p>
+      <w:pPr>
+        <w:pStyle w:val="PlainText"/>
+        <w:rPr>
+          <w:rFonts w:asciiTheme="minorHAnsi" w:hAnsiTheme="minorHAnsi" w:cstheme="minorHAnsi"/>
+          <w:color w:val="ED7D31" w:themeColor="accent2"/>
+          <w:sz w:val="24"/>
+          <w:szCs w:val="24"/>
+          <w:lang w:val="en-US"/>
+        </w:rPr>
+      </w:pPr>
+      <w:r>
+        <w:rPr>
+          <w:rFonts w:asciiTheme="minorHAnsi" w:hAnsiTheme="minorHAnsi" w:cstheme="minorHAnsi"/>
+          <w:sz w:val="24"/>
+          <w:szCs w:val="24"/>
+          <w:lang w:val="en-US"/>
+        </w:rPr>
+        <w:t xml:space="preserve">FROM yellow_taxi_data </w:t>
+      </w:r>
+      <w:r>
+        <w:rPr>
+          <w:rFonts w:asciiTheme="minorHAnsi" w:hAnsiTheme="minorHAnsi" w:cstheme="minorHAnsi"/>
+          <w:color w:val="ED7D31" w:themeColor="accent2"/>
+          <w:sz w:val="24"/>
+          <w:szCs w:val="24"/>
+          <w:lang w:val="en-US"/>
+        </w:rPr>
+        <w:t>WHERE “PULocationID” is NULL</w:t>
+      </w:r>
+    </w:p>
+    <w:p>
+      <w:pPr>
+        <w:pStyle w:val="PlainText"/>
+        <w:rPr>
+          <w:rFonts w:asciiTheme="minorHAnsi" w:hAnsiTheme="minorHAnsi" w:cstheme="minorHAnsi"/>
+          <w:sz w:val="24"/>
+          <w:szCs w:val="24"/>
+          <w:lang w:val="en-US"/>
+        </w:rPr>
+      </w:pPr>
+    </w:p>
+    <w:p>
+      <w:pPr>
+        <w:pStyle w:val="PlainText"/>
+        <w:rPr>
+          <w:rFonts w:asciiTheme="minorHAnsi" w:hAnsiTheme="minorHAnsi" w:cstheme="minorHAnsi"/>
+          <w:sz w:val="24"/>
+          <w:szCs w:val="24"/>
+          <w:lang w:val="en-US"/>
+        </w:rPr>
+      </w:pPr>
+      <w:r>
+        <w:rPr>
+          <w:rFonts w:asciiTheme="minorHAnsi" w:hAnsiTheme="minorHAnsi" w:cstheme="minorHAnsi"/>
+          <w:sz w:val="24"/>
+          <w:szCs w:val="24"/>
+          <w:lang w:val="en-US"/>
+        </w:rPr>
+        <w:t>Then:</w:t>
+      </w:r>
+    </w:p>
+    <w:p>
+      <w:pPr>
+        <w:pStyle w:val="PlainText"/>
+        <w:rPr>
+          <w:rFonts w:asciiTheme="minorHAnsi" w:hAnsiTheme="minorHAnsi" w:cstheme="minorHAnsi"/>
+          <w:sz w:val="24"/>
+          <w:szCs w:val="24"/>
+          <w:lang w:val="en-US"/>
+        </w:rPr>
+      </w:pPr>
+      <w:r>
+        <w:rPr>
+          <w:rFonts w:asciiTheme="minorHAnsi" w:hAnsiTheme="minorHAnsi" w:cstheme="minorHAnsi"/>
+          <w:color w:val="ED7D31" w:themeColor="accent2"/>
+          <w:sz w:val="24"/>
+          <w:szCs w:val="24"/>
+          <w:lang w:val="en-US"/>
+        </w:rPr>
+        <w:t xml:space="preserve">SELECT </w:t>
+      </w:r>
+      <w:r>
+        <w:rPr>
+          <w:rFonts w:asciiTheme="minorHAnsi" w:hAnsiTheme="minorHAnsi" w:cstheme="minorHAnsi"/>
+          <w:sz w:val="24"/>
+          <w:szCs w:val="24"/>
+          <w:lang w:val="en-US"/>
+        </w:rPr>
+        <w:t xml:space="preserve">tpep_pickup_datetime, </w:t>
+      </w:r>
+    </w:p>
+    <w:p>
+      <w:pPr>
+        <w:pStyle w:val="PlainText"/>
+        <w:rPr>
+          <w:rFonts w:asciiTheme="minorHAnsi" w:hAnsiTheme="minorHAnsi" w:cstheme="minorHAnsi"/>
+          <w:sz w:val="24"/>
+          <w:szCs w:val="24"/>
+          <w:lang w:val="en-US"/>
+        </w:rPr>
+      </w:pPr>
+      <w:r>
+        <w:rPr>
+          <w:rFonts w:asciiTheme="minorHAnsi" w:hAnsiTheme="minorHAnsi" w:cstheme="minorHAnsi"/>
+          <w:sz w:val="24"/>
+          <w:szCs w:val="24"/>
+          <w:lang w:val="en-US"/>
+        </w:rPr>
+        <w:t>tpep_dropoff_datetime, total_amount, "PULocationID", "DOLocationID"</w:t>
+      </w:r>
+    </w:p>
+    <w:p>
+      <w:pPr>
+        <w:pStyle w:val="PlainText"/>
+        <w:rPr>
+          <w:rFonts w:asciiTheme="minorHAnsi" w:hAnsiTheme="minorHAnsi" w:cstheme="minorHAnsi"/>
+          <w:sz w:val="24"/>
+          <w:szCs w:val="24"/>
+          <w:lang w:val="en-US"/>
+        </w:rPr>
+      </w:pPr>
+      <w:r>
+        <w:rPr>
+          <w:rFonts w:asciiTheme="minorHAnsi" w:hAnsiTheme="minorHAnsi" w:cstheme="minorHAnsi"/>
+          <w:sz w:val="24"/>
+          <w:szCs w:val="24"/>
+          <w:lang w:val="en-US"/>
+        </w:rPr>
+        <w:t>FROM yellow_taxi_data</w:t>
+      </w:r>
+      <w:r>
+        <w:rPr>
+          <w:rFonts w:asciiTheme="minorHAnsi" w:hAnsiTheme="minorHAnsi" w:cstheme="minorHAnsi"/>
+          <w:sz w:val="24"/>
+          <w:szCs w:val="24"/>
+          <w:lang w:val="en-US"/>
+        </w:rPr>
+        <w:t xml:space="preserve"> t </w:t>
+      </w:r>
+      <w:r>
+        <w:rPr>
+          <w:rFonts w:asciiTheme="minorHAnsi" w:hAnsiTheme="minorHAnsi" w:cstheme="minorHAnsi"/>
+          <w:color w:val="ED7D31" w:themeColor="accent2"/>
+          <w:sz w:val="24"/>
+          <w:szCs w:val="24"/>
+          <w:lang w:val="en-US"/>
+        </w:rPr>
+        <w:t xml:space="preserve">WHERE </w:t>
+      </w:r>
+      <w:r>
+        <w:rPr>
+          <w:rFonts w:asciiTheme="minorHAnsi" w:hAnsiTheme="minorHAnsi" w:cstheme="minorHAnsi"/>
+          <w:sz w:val="24"/>
+          <w:szCs w:val="24"/>
+          <w:lang w:val="en-US"/>
+        </w:rPr>
+        <w:t xml:space="preserve">“DOLocationID” </w:t>
+      </w:r>
+    </w:p>
+    <w:p>
+      <w:pPr>
+        <w:pStyle w:val="PlainText"/>
+        <w:rPr>
+          <w:rFonts w:asciiTheme="minorHAnsi" w:hAnsiTheme="minorHAnsi" w:cstheme="minorHAnsi"/>
+          <w:color w:val="C45CC0"/>
+          <w:sz w:val="24"/>
+          <w:szCs w:val="24"/>
+          <w:lang w:val="en-US"/>
+        </w:rPr>
+      </w:pPr>
+      <w:r>
+        <w:rPr>
+          <w:rFonts w:asciiTheme="minorHAnsi" w:hAnsiTheme="minorHAnsi" w:cstheme="minorHAnsi"/>
+          <w:color w:val="C45CC0"/>
+          <w:sz w:val="24"/>
+          <w:szCs w:val="24"/>
+          <w:lang w:val="en-US"/>
+        </w:rPr>
+        <w:t xml:space="preserve">NOT IN </w:t>
+      </w:r>
+      <w:r>
+        <w:rPr>
+          <w:rFonts w:asciiTheme="minorHAnsi" w:hAnsiTheme="minorHAnsi" w:cstheme="minorHAnsi"/>
+          <w:color w:val="000000" w:themeColor="text1"/>
+          <w:sz w:val="24"/>
+          <w:szCs w:val="24"/>
+          <w:lang w:val="en-US"/>
+        </w:rPr>
+        <w:t>(</w:t>
+      </w:r>
+      <w:r>
+        <w:rPr>
+          <w:rFonts w:asciiTheme="minorHAnsi" w:hAnsiTheme="minorHAnsi" w:cstheme="minorHAnsi"/>
+          <w:color w:val="C45CC0"/>
+          <w:sz w:val="24"/>
+          <w:szCs w:val="24"/>
+          <w:lang w:val="en-US"/>
+        </w:rPr>
+        <w:t xml:space="preserve">SELECT </w:t>
+      </w:r>
+      <w:r>
+        <w:rPr>
+          <w:rFonts w:asciiTheme="minorHAnsi" w:hAnsiTheme="minorHAnsi" w:cstheme="minorHAnsi"/>
+          <w:color w:val="000000" w:themeColor="text1"/>
+          <w:sz w:val="24"/>
+          <w:szCs w:val="24"/>
+          <w:lang w:val="en-US"/>
+        </w:rPr>
+        <w:t xml:space="preserve">“LocationID” </w:t>
+      </w:r>
+      <w:r>
+        <w:rPr>
+          <w:rFonts w:asciiTheme="minorHAnsi" w:hAnsiTheme="minorHAnsi" w:cstheme="minorHAnsi"/>
+          <w:color w:val="C45CC0"/>
+          <w:sz w:val="24"/>
+          <w:szCs w:val="24"/>
+          <w:lang w:val="en-US"/>
+        </w:rPr>
+        <w:t xml:space="preserve">FROM </w:t>
+      </w:r>
+      <w:r>
+        <w:rPr>
+          <w:rFonts w:asciiTheme="minorHAnsi" w:hAnsiTheme="minorHAnsi" w:cstheme="minorHAnsi"/>
+          <w:color w:val="000000" w:themeColor="text1"/>
+          <w:sz w:val="24"/>
+          <w:szCs w:val="24"/>
+          <w:lang w:val="en-US"/>
+        </w:rPr>
+        <w:t>zones)</w:t>
+      </w:r>
+    </w:p>
+    <w:p>
+      <w:pPr>
+        <w:pStyle w:val="PlainText"/>
+        <w:rPr>
+          <w:rFonts w:asciiTheme="minorHAnsi" w:hAnsiTheme="minorHAnsi" w:cstheme="minorHAnsi"/>
+          <w:sz w:val="24"/>
+          <w:szCs w:val="24"/>
+          <w:lang w:val="en-US"/>
+        </w:rPr>
+      </w:pPr>
+    </w:p>
+    <w:p>
+      <w:pPr>
+        <w:pStyle w:val="PlainText"/>
+        <w:rPr>
+          <w:rFonts w:asciiTheme="minorHAnsi" w:hAnsiTheme="minorHAnsi" w:cstheme="minorHAnsi"/>
+          <w:sz w:val="24"/>
+          <w:szCs w:val="24"/>
+          <w:lang w:val="en-US"/>
+        </w:rPr>
+      </w:pPr>
+      <w:r>
+        <w:rPr>
+          <w:rFonts w:asciiTheme="minorHAnsi" w:hAnsiTheme="minorHAnsi" w:cstheme="minorHAnsi"/>
+          <w:b/>
+          <w:bCs/>
+          <w:color w:val="000000" w:themeColor="text1"/>
+          <w:sz w:val="24"/>
+          <w:szCs w:val="24"/>
+          <w:lang w:val="en-US"/>
+        </w:rPr>
+        <w:t>LEFT Join in SQL means</w:t>
+      </w:r>
+      <w:r>
+        <w:rPr>
+          <w:rFonts w:asciiTheme="minorHAnsi" w:hAnsiTheme="minorHAnsi" w:cstheme="minorHAnsi"/>
+          <w:color w:val="000000" w:themeColor="text1"/>
+          <w:sz w:val="24"/>
+          <w:szCs w:val="24"/>
+          <w:lang w:val="en-US"/>
+        </w:rPr>
+        <w:t xml:space="preserve"> </w:t>
+      </w:r>
+      <w:r>
+        <w:rPr>
+          <w:rFonts w:asciiTheme="minorHAnsi" w:hAnsiTheme="minorHAnsi" w:cstheme="minorHAnsi"/>
+          <w:sz w:val="24"/>
+          <w:szCs w:val="24"/>
+          <w:lang w:val="en-US"/>
+        </w:rPr>
+        <w:t xml:space="preserve">that if there is a key only on the left table that you join with another table on the right, you still keep it. </w:t>
+      </w:r>
+      <w:proofErr w:type="gramStart"/>
+      <w:r>
+        <w:rPr>
+          <w:rFonts w:asciiTheme="minorHAnsi" w:hAnsiTheme="minorHAnsi" w:cstheme="minorHAnsi"/>
+          <w:sz w:val="24"/>
+          <w:szCs w:val="24"/>
+          <w:lang w:val="en-US"/>
+        </w:rPr>
+        <w:t>So</w:t>
+      </w:r>
+      <w:proofErr w:type="gramEnd"/>
+      <w:r>
+        <w:rPr>
+          <w:rFonts w:asciiTheme="minorHAnsi" w:hAnsiTheme="minorHAnsi" w:cstheme="minorHAnsi"/>
+          <w:sz w:val="24"/>
+          <w:szCs w:val="24"/>
+          <w:lang w:val="en-US"/>
+        </w:rPr>
+        <w:t xml:space="preserve"> after JOIN you have all the common keys plus all the extra keys that exist only in the left table.</w:t>
+      </w:r>
+    </w:p>
+    <w:p>
+      <w:pPr>
+        <w:pStyle w:val="PlainText"/>
+        <w:rPr>
+          <w:rFonts w:asciiTheme="minorHAnsi" w:hAnsiTheme="minorHAnsi" w:cstheme="minorHAnsi"/>
+          <w:color w:val="ED7D31" w:themeColor="accent2"/>
+          <w:sz w:val="24"/>
+          <w:szCs w:val="24"/>
+          <w:lang w:val="en-US"/>
+        </w:rPr>
+      </w:pPr>
+      <w:r>
+        <w:rPr>
+          <w:rFonts w:asciiTheme="minorHAnsi" w:hAnsiTheme="minorHAnsi" w:cstheme="minorHAnsi"/>
+          <w:color w:val="ED7D31" w:themeColor="accent2"/>
+          <w:sz w:val="24"/>
+          <w:szCs w:val="24"/>
+          <w:lang w:val="en-US"/>
+        </w:rPr>
+        <w:lastRenderedPageBreak/>
+        <w:t xml:space="preserve">SELECT </w:t>
+      </w:r>
+    </w:p>
+    <w:p>
+      <w:pPr>
+        <w:pStyle w:val="PlainText"/>
+        <w:rPr>
+          <w:rFonts w:asciiTheme="minorHAnsi" w:hAnsiTheme="minorHAnsi" w:cstheme="minorHAnsi"/>
+          <w:sz w:val="24"/>
+          <w:szCs w:val="24"/>
+          <w:lang w:val="en-US"/>
+        </w:rPr>
+      </w:pPr>
+      <w:r>
+        <w:rPr>
+          <w:rFonts w:asciiTheme="minorHAnsi" w:hAnsiTheme="minorHAnsi" w:cstheme="minorHAnsi"/>
+          <w:sz w:val="24"/>
+          <w:szCs w:val="24"/>
+          <w:lang w:val="en-US"/>
+        </w:rPr>
+        <w:t>tpep_pickup_datetime,</w:t>
+      </w:r>
+    </w:p>
+    <w:p>
+      <w:pPr>
+        <w:pStyle w:val="PlainText"/>
+        <w:rPr>
+          <w:rFonts w:asciiTheme="minorHAnsi" w:hAnsiTheme="minorHAnsi" w:cstheme="minorHAnsi"/>
+          <w:sz w:val="24"/>
+          <w:szCs w:val="24"/>
+          <w:lang w:val="en-US"/>
+        </w:rPr>
+      </w:pPr>
+      <w:r>
+        <w:rPr>
+          <w:rFonts w:asciiTheme="minorHAnsi" w:hAnsiTheme="minorHAnsi" w:cstheme="minorHAnsi"/>
+          <w:sz w:val="24"/>
+          <w:szCs w:val="24"/>
+          <w:lang w:val="en-US"/>
+        </w:rPr>
+        <w:t>tpep_dropoff_datetime,</w:t>
+      </w:r>
+    </w:p>
+    <w:p>
+      <w:pPr>
+        <w:pStyle w:val="PlainText"/>
+        <w:rPr>
+          <w:rFonts w:asciiTheme="minorHAnsi" w:hAnsiTheme="minorHAnsi" w:cstheme="minorHAnsi"/>
+          <w:sz w:val="24"/>
+          <w:szCs w:val="24"/>
+          <w:lang w:val="en-US"/>
+        </w:rPr>
+      </w:pPr>
+      <w:r>
+        <w:rPr>
+          <w:rFonts w:asciiTheme="minorHAnsi" w:hAnsiTheme="minorHAnsi" w:cstheme="minorHAnsi"/>
+          <w:sz w:val="24"/>
+          <w:szCs w:val="24"/>
+          <w:lang w:val="en-US"/>
+        </w:rPr>
+        <w:t>total_amount,</w:t>
+      </w:r>
+    </w:p>
+    <w:p>
+      <w:pPr>
+        <w:pStyle w:val="PlainText"/>
+        <w:rPr>
+          <w:rFonts w:asciiTheme="minorHAnsi" w:hAnsiTheme="minorHAnsi" w:cstheme="minorHAnsi"/>
+          <w:sz w:val="24"/>
+          <w:szCs w:val="24"/>
+          <w:lang w:val="en-US"/>
+        </w:rPr>
+      </w:pPr>
+      <w:r>
+        <w:rPr>
+          <w:rFonts w:asciiTheme="minorHAnsi" w:hAnsiTheme="minorHAnsi" w:cstheme="minorHAnsi"/>
+          <w:color w:val="ED7D31" w:themeColor="accent2"/>
+          <w:sz w:val="24"/>
+          <w:szCs w:val="24"/>
+          <w:lang w:val="en-US"/>
+        </w:rPr>
+        <w:t>CONCAT</w:t>
+      </w:r>
+      <w:r>
+        <w:rPr>
+          <w:rFonts w:asciiTheme="minorHAnsi" w:hAnsiTheme="minorHAnsi" w:cstheme="minorHAnsi"/>
+          <w:sz w:val="24"/>
+          <w:szCs w:val="24"/>
+          <w:lang w:val="en-US"/>
+        </w:rPr>
+        <w:t>(zpu."Borough", ' / ', zpu."Zone") AS "pick_up_loc",</w:t>
+      </w:r>
+    </w:p>
+    <w:p>
+      <w:pPr>
+        <w:pStyle w:val="PlainText"/>
+        <w:rPr>
+          <w:rFonts w:asciiTheme="minorHAnsi" w:hAnsiTheme="minorHAnsi" w:cstheme="minorHAnsi"/>
+          <w:sz w:val="24"/>
+          <w:szCs w:val="24"/>
+          <w:lang w:val="en-US"/>
+        </w:rPr>
+      </w:pPr>
+      <w:r>
+        <w:rPr>
+          <w:rFonts w:asciiTheme="minorHAnsi" w:hAnsiTheme="minorHAnsi" w:cstheme="minorHAnsi"/>
+          <w:color w:val="ED7D31" w:themeColor="accent2"/>
+          <w:sz w:val="24"/>
+          <w:szCs w:val="24"/>
+          <w:lang w:val="en-US"/>
+        </w:rPr>
+        <w:t>CONCAT</w:t>
+      </w:r>
+      <w:r>
+        <w:rPr>
+          <w:rFonts w:asciiTheme="minorHAnsi" w:hAnsiTheme="minorHAnsi" w:cstheme="minorHAnsi"/>
+          <w:sz w:val="24"/>
+          <w:szCs w:val="24"/>
+          <w:lang w:val="en-US"/>
+        </w:rPr>
+        <w:t>(zdo."Borough", ' / ', zdo."Zone") AS "dropoff_loc"</w:t>
+      </w:r>
+    </w:p>
+    <w:p>
+      <w:pPr>
+        <w:pStyle w:val="PlainText"/>
+        <w:rPr>
+          <w:rFonts w:asciiTheme="minorHAnsi" w:hAnsiTheme="minorHAnsi" w:cstheme="minorHAnsi"/>
+          <w:color w:val="C45CC0"/>
+          <w:sz w:val="24"/>
+          <w:szCs w:val="24"/>
+          <w:lang w:val="en-US"/>
+        </w:rPr>
+      </w:pPr>
+      <w:r>
+        <w:rPr>
+          <w:rFonts w:asciiTheme="minorHAnsi" w:hAnsiTheme="minorHAnsi" w:cstheme="minorHAnsi"/>
+          <w:color w:val="C45CC0"/>
+          <w:sz w:val="24"/>
+          <w:szCs w:val="24"/>
+          <w:lang w:val="en-US"/>
+        </w:rPr>
+        <w:t xml:space="preserve">FROM </w:t>
+      </w:r>
+    </w:p>
+    <w:p>
+      <w:pPr>
+        <w:pStyle w:val="PlainText"/>
+        <w:rPr>
+          <w:rFonts w:asciiTheme="minorHAnsi" w:hAnsiTheme="minorHAnsi" w:cstheme="minorHAnsi"/>
+          <w:sz w:val="24"/>
+          <w:szCs w:val="24"/>
+          <w:lang w:val="en-US"/>
+        </w:rPr>
+      </w:pPr>
+      <w:r>
+        <w:rPr>
+          <w:rFonts w:asciiTheme="minorHAnsi" w:hAnsiTheme="minorHAnsi" w:cstheme="minorHAnsi"/>
+          <w:sz w:val="24"/>
+          <w:szCs w:val="24"/>
+          <w:lang w:val="en-US"/>
+        </w:rPr>
+        <w:t>yellow_taxi_data t</w:t>
+      </w:r>
+      <w:r>
+        <w:rPr>
+          <w:rFonts w:asciiTheme="minorHAnsi" w:hAnsiTheme="minorHAnsi" w:cstheme="minorHAnsi"/>
+          <w:sz w:val="24"/>
+          <w:szCs w:val="24"/>
+          <w:lang w:val="en-US"/>
+        </w:rPr>
+        <w:t xml:space="preserve"> </w:t>
+      </w:r>
+      <w:r>
+        <w:rPr>
+          <w:rFonts w:asciiTheme="minorHAnsi" w:hAnsiTheme="minorHAnsi" w:cstheme="minorHAnsi"/>
+          <w:color w:val="FF0000"/>
+          <w:sz w:val="24"/>
+          <w:szCs w:val="24"/>
+          <w:lang w:val="en-US"/>
+        </w:rPr>
+        <w:t xml:space="preserve">LEFT </w:t>
+      </w:r>
+      <w:r>
+        <w:rPr>
+          <w:rFonts w:asciiTheme="minorHAnsi" w:hAnsiTheme="minorHAnsi" w:cstheme="minorHAnsi"/>
+          <w:color w:val="FF0000"/>
+          <w:sz w:val="24"/>
+          <w:szCs w:val="24"/>
+          <w:lang w:val="en-US"/>
+        </w:rPr>
+        <w:t xml:space="preserve">JOIN </w:t>
+      </w:r>
+      <w:r>
+        <w:rPr>
+          <w:rFonts w:asciiTheme="minorHAnsi" w:hAnsiTheme="minorHAnsi" w:cstheme="minorHAnsi"/>
+          <w:sz w:val="24"/>
+          <w:szCs w:val="24"/>
+          <w:lang w:val="en-US"/>
+        </w:rPr>
+        <w:t xml:space="preserve">zones zpu </w:t>
+      </w:r>
+    </w:p>
+    <w:p>
+      <w:pPr>
+        <w:pStyle w:val="PlainText"/>
+        <w:rPr>
+          <w:rFonts w:asciiTheme="minorHAnsi" w:hAnsiTheme="minorHAnsi" w:cstheme="minorHAnsi"/>
+          <w:sz w:val="24"/>
+          <w:szCs w:val="24"/>
+          <w:lang w:val="en-US"/>
+        </w:rPr>
+      </w:pPr>
+      <w:r>
+        <w:rPr>
+          <w:rFonts w:asciiTheme="minorHAnsi" w:hAnsiTheme="minorHAnsi" w:cstheme="minorHAnsi"/>
+          <w:color w:val="FF0000"/>
+          <w:sz w:val="24"/>
+          <w:szCs w:val="24"/>
+          <w:lang w:val="en-US"/>
+        </w:rPr>
+        <w:t xml:space="preserve">ON </w:t>
+      </w:r>
+      <w:r>
+        <w:rPr>
+          <w:rFonts w:asciiTheme="minorHAnsi" w:hAnsiTheme="minorHAnsi" w:cstheme="minorHAnsi"/>
+          <w:sz w:val="24"/>
+          <w:szCs w:val="24"/>
+          <w:lang w:val="en-US"/>
+        </w:rPr>
+        <w:t>t</w:t>
+      </w:r>
+      <w:r>
+        <w:rPr>
+          <w:rFonts w:asciiTheme="minorHAnsi" w:hAnsiTheme="minorHAnsi" w:cstheme="minorHAnsi"/>
+          <w:sz w:val="24"/>
+          <w:szCs w:val="24"/>
+          <w:lang w:val="en-US"/>
+        </w:rPr>
+        <w:t>."PULocationID"=zpu."LocationID"</w:t>
+      </w:r>
+    </w:p>
+    <w:p>
+      <w:pPr>
+        <w:pStyle w:val="PlainText"/>
+        <w:rPr>
+          <w:rFonts w:asciiTheme="minorHAnsi" w:hAnsiTheme="minorHAnsi" w:cstheme="minorHAnsi"/>
+          <w:sz w:val="24"/>
+          <w:szCs w:val="24"/>
+          <w:lang w:val="en-US"/>
+        </w:rPr>
+      </w:pPr>
+      <w:r>
+        <w:rPr>
+          <w:rFonts w:asciiTheme="minorHAnsi" w:hAnsiTheme="minorHAnsi" w:cstheme="minorHAnsi"/>
+          <w:color w:val="C45CC0"/>
+          <w:sz w:val="24"/>
+          <w:szCs w:val="24"/>
+          <w:lang w:val="en-US"/>
+        </w:rPr>
+        <w:t>LEFT J</w:t>
+      </w:r>
+      <w:r>
+        <w:rPr>
+          <w:rFonts w:asciiTheme="minorHAnsi" w:hAnsiTheme="minorHAnsi" w:cstheme="minorHAnsi"/>
+          <w:color w:val="C45CC0"/>
+          <w:sz w:val="24"/>
+          <w:szCs w:val="24"/>
+          <w:lang w:val="en-US"/>
+        </w:rPr>
+        <w:t xml:space="preserve">OIN </w:t>
+      </w:r>
+      <w:r>
+        <w:rPr>
+          <w:rFonts w:asciiTheme="minorHAnsi" w:hAnsiTheme="minorHAnsi" w:cstheme="minorHAnsi"/>
+          <w:sz w:val="24"/>
+          <w:szCs w:val="24"/>
+          <w:lang w:val="en-US"/>
+        </w:rPr>
+        <w:t xml:space="preserve">zones </w:t>
+      </w:r>
+      <w:proofErr w:type="gramStart"/>
+      <w:r>
+        <w:rPr>
+          <w:rFonts w:asciiTheme="minorHAnsi" w:hAnsiTheme="minorHAnsi" w:cstheme="minorHAnsi"/>
+          <w:sz w:val="24"/>
+          <w:szCs w:val="24"/>
+          <w:lang w:val="en-US"/>
+        </w:rPr>
+        <w:t>zdo</w:t>
+      </w:r>
+      <w:proofErr w:type="gramEnd"/>
+      <w:r>
+        <w:rPr>
+          <w:rFonts w:asciiTheme="minorHAnsi" w:hAnsiTheme="minorHAnsi" w:cstheme="minorHAnsi"/>
+          <w:sz w:val="24"/>
+          <w:szCs w:val="24"/>
+          <w:lang w:val="en-US"/>
+        </w:rPr>
+        <w:t xml:space="preserve"> </w:t>
+      </w:r>
+    </w:p>
+    <w:p>
+      <w:pPr>
+        <w:pStyle w:val="PlainText"/>
+        <w:rPr>
+          <w:rFonts w:asciiTheme="minorHAnsi" w:hAnsiTheme="minorHAnsi" w:cstheme="minorHAnsi"/>
+          <w:color w:val="C45CC0"/>
+          <w:sz w:val="24"/>
+          <w:szCs w:val="24"/>
+          <w:lang w:val="en-US"/>
+        </w:rPr>
+      </w:pPr>
+      <w:r>
+        <w:rPr>
+          <w:rFonts w:asciiTheme="minorHAnsi" w:hAnsiTheme="minorHAnsi" w:cstheme="minorHAnsi"/>
+          <w:color w:val="C45CC0"/>
+          <w:sz w:val="24"/>
+          <w:szCs w:val="24"/>
+          <w:lang w:val="en-US"/>
+        </w:rPr>
+        <w:t>ON</w:t>
+      </w:r>
+    </w:p>
+    <w:p>
+      <w:pPr>
+        <w:pStyle w:val="PlainText"/>
+        <w:rPr>
+          <w:rFonts w:asciiTheme="minorHAnsi" w:hAnsiTheme="minorHAnsi" w:cstheme="minorHAnsi"/>
+          <w:sz w:val="24"/>
+          <w:szCs w:val="24"/>
+          <w:lang w:val="en-US"/>
+        </w:rPr>
+      </w:pPr>
+      <w:r>
+        <w:rPr>
+          <w:rFonts w:asciiTheme="minorHAnsi" w:hAnsiTheme="minorHAnsi" w:cstheme="minorHAnsi"/>
+          <w:sz w:val="24"/>
+          <w:szCs w:val="24"/>
+          <w:lang w:val="en-US"/>
+        </w:rPr>
+        <w:t>t."DOLocationID"=zdo."LocationID"</w:t>
+      </w:r>
+    </w:p>
+    <w:p>
+      <w:pPr>
+        <w:pStyle w:val="PlainText"/>
+        <w:rPr>
+          <w:rFonts w:asciiTheme="minorHAnsi" w:hAnsiTheme="minorHAnsi" w:cstheme="minorHAnsi"/>
+          <w:sz w:val="24"/>
+          <w:szCs w:val="24"/>
+          <w:lang w:val="en-US"/>
+        </w:rPr>
+      </w:pPr>
+      <w:r>
+        <w:rPr>
+          <w:rFonts w:asciiTheme="minorHAnsi" w:hAnsiTheme="minorHAnsi" w:cstheme="minorHAnsi"/>
+          <w:sz w:val="24"/>
+          <w:szCs w:val="24"/>
+          <w:lang w:val="en-US"/>
+        </w:rPr>
+        <w:t>LIMIT 100;</w:t>
+      </w:r>
+      <w:r>
+        <w:rPr>
+          <w:rFonts w:asciiTheme="minorHAnsi" w:hAnsiTheme="minorHAnsi" w:cstheme="minorHAnsi"/>
+          <w:sz w:val="24"/>
+          <w:szCs w:val="24"/>
+          <w:lang w:val="en-US"/>
+        </w:rPr>
+        <w:t xml:space="preserve"> </w:t>
+      </w:r>
+    </w:p>
+    <w:p>
+      <w:pPr>
+        <w:pStyle w:val="PlainText"/>
+        <w:rPr>
+          <w:rFonts w:asciiTheme="minorHAnsi" w:hAnsiTheme="minorHAnsi" w:cstheme="minorHAnsi"/>
+          <w:sz w:val="24"/>
+          <w:szCs w:val="24"/>
+          <w:lang w:val="en-US"/>
+        </w:rPr>
+      </w:pPr>
+    </w:p>
+    <w:p>
+      <w:pPr>
+        <w:pStyle w:val="PlainText"/>
+        <w:rPr>
+          <w:rFonts w:asciiTheme="minorHAnsi" w:hAnsiTheme="minorHAnsi" w:cstheme="minorHAnsi"/>
+          <w:sz w:val="24"/>
+          <w:szCs w:val="24"/>
+          <w:lang w:val="en-US"/>
+        </w:rPr>
+      </w:pPr>
+      <w:r>
+        <w:rPr>
+          <w:rFonts w:asciiTheme="minorHAnsi" w:hAnsiTheme="minorHAnsi" w:cstheme="minorHAnsi"/>
+          <w:sz w:val="24"/>
+          <w:szCs w:val="24"/>
+          <w:lang w:val="en-US"/>
+        </w:rPr>
+        <w:t xml:space="preserve">Now let’s </w:t>
+      </w:r>
+      <w:r>
+        <w:rPr>
+          <w:rFonts w:asciiTheme="minorHAnsi" w:hAnsiTheme="minorHAnsi" w:cstheme="minorHAnsi"/>
+          <w:b/>
+          <w:bCs/>
+          <w:sz w:val="24"/>
+          <w:szCs w:val="24"/>
+          <w:lang w:val="en-US"/>
+        </w:rPr>
+        <w:t>GROUPBY</w:t>
+      </w:r>
+      <w:r>
+        <w:rPr>
+          <w:rFonts w:asciiTheme="minorHAnsi" w:hAnsiTheme="minorHAnsi" w:cstheme="minorHAnsi"/>
+          <w:sz w:val="24"/>
+          <w:szCs w:val="24"/>
+          <w:lang w:val="en-US"/>
+        </w:rPr>
+        <w:t xml:space="preserve"> a certain column and do some aggregations. </w:t>
+      </w:r>
+    </w:p>
+    <w:p>
+      <w:pPr>
+        <w:pStyle w:val="PlainText"/>
+        <w:rPr>
+          <w:rFonts w:asciiTheme="minorHAnsi" w:hAnsiTheme="minorHAnsi" w:cstheme="minorHAnsi"/>
+          <w:sz w:val="24"/>
+          <w:szCs w:val="24"/>
+          <w:lang w:val="en-US"/>
+        </w:rPr>
+      </w:pPr>
+      <w:r>
+        <w:rPr>
+          <w:rFonts w:asciiTheme="minorHAnsi" w:hAnsiTheme="minorHAnsi" w:cstheme="minorHAnsi"/>
+          <w:sz w:val="24"/>
+          <w:szCs w:val="24"/>
+          <w:lang w:val="en-US"/>
+        </w:rPr>
+        <w:t>Calculate number of trips per day:</w:t>
+      </w:r>
+    </w:p>
+    <w:p>
+      <w:pPr>
+        <w:pStyle w:val="PlainText"/>
+        <w:rPr>
+          <w:rFonts w:asciiTheme="minorHAnsi" w:hAnsiTheme="minorHAnsi" w:cstheme="minorHAnsi"/>
+          <w:sz w:val="24"/>
+          <w:szCs w:val="24"/>
+          <w:lang w:val="en-US"/>
+        </w:rPr>
+      </w:pPr>
+    </w:p>
+    <w:p>
+      <w:pPr>
+        <w:pStyle w:val="PlainText"/>
+        <w:rPr>
+          <w:rFonts w:asciiTheme="minorHAnsi" w:hAnsiTheme="minorHAnsi" w:cstheme="minorHAnsi"/>
+          <w:color w:val="ED7D31" w:themeColor="accent2"/>
+          <w:sz w:val="24"/>
+          <w:szCs w:val="24"/>
+          <w:lang w:val="en-US"/>
+        </w:rPr>
+      </w:pPr>
+      <w:r>
+        <w:rPr>
+          <w:rFonts w:asciiTheme="minorHAnsi" w:hAnsiTheme="minorHAnsi" w:cstheme="minorHAnsi"/>
+          <w:color w:val="ED7D31" w:themeColor="accent2"/>
+          <w:sz w:val="24"/>
+          <w:szCs w:val="24"/>
+          <w:lang w:val="en-US"/>
+        </w:rPr>
+        <w:t xml:space="preserve">SELECT </w:t>
+      </w:r>
+    </w:p>
+    <w:p>
+      <w:pPr>
+        <w:pStyle w:val="PlainText"/>
+        <w:rPr>
+          <w:rFonts w:asciiTheme="minorHAnsi" w:hAnsiTheme="minorHAnsi" w:cstheme="minorHAnsi"/>
+          <w:sz w:val="24"/>
+          <w:szCs w:val="24"/>
+          <w:lang w:val="en-US"/>
+        </w:rPr>
+      </w:pPr>
+      <w:r>
+        <w:rPr>
+          <w:rFonts w:asciiTheme="minorHAnsi" w:hAnsiTheme="minorHAnsi" w:cstheme="minorHAnsi"/>
+          <w:color w:val="C45CC0"/>
+          <w:sz w:val="24"/>
+          <w:szCs w:val="24"/>
+          <w:lang w:val="en-US"/>
+        </w:rPr>
+        <w:t>CAST(</w:t>
+      </w:r>
+      <w:r>
+        <w:rPr>
+          <w:rFonts w:asciiTheme="minorHAnsi" w:hAnsiTheme="minorHAnsi" w:cstheme="minorHAnsi"/>
+          <w:sz w:val="24"/>
+          <w:szCs w:val="24"/>
+          <w:lang w:val="en-US"/>
+        </w:rPr>
+        <w:t>tpep_dropoff_datetime AS DATE</w:t>
+      </w:r>
+      <w:r>
+        <w:rPr>
+          <w:rFonts w:asciiTheme="minorHAnsi" w:hAnsiTheme="minorHAnsi" w:cstheme="minorHAnsi"/>
+          <w:color w:val="C45CC0"/>
+          <w:sz w:val="24"/>
+          <w:szCs w:val="24"/>
+          <w:lang w:val="en-US"/>
+        </w:rPr>
+        <w:t xml:space="preserve">) as </w:t>
+      </w:r>
+      <w:r>
+        <w:rPr>
+          <w:rFonts w:asciiTheme="minorHAnsi" w:hAnsiTheme="minorHAnsi" w:cstheme="minorHAnsi"/>
+          <w:sz w:val="24"/>
+          <w:szCs w:val="24"/>
+          <w:lang w:val="en-US"/>
+        </w:rPr>
+        <w:t>"day", total_amount</w:t>
+      </w:r>
+    </w:p>
+    <w:p>
+      <w:pPr>
+        <w:pStyle w:val="PlainText"/>
+        <w:rPr>
+          <w:rFonts w:asciiTheme="minorHAnsi" w:hAnsiTheme="minorHAnsi" w:cstheme="minorHAnsi"/>
+          <w:sz w:val="24"/>
+          <w:szCs w:val="24"/>
+          <w:lang w:val="en-US"/>
+        </w:rPr>
+      </w:pPr>
+      <w:r>
+        <w:rPr>
+          <w:rFonts w:asciiTheme="minorHAnsi" w:hAnsiTheme="minorHAnsi" w:cstheme="minorHAnsi"/>
+          <w:color w:val="C45CC0"/>
+          <w:sz w:val="24"/>
+          <w:szCs w:val="24"/>
+          <w:lang w:val="en-US"/>
+        </w:rPr>
+        <w:t xml:space="preserve">FROM </w:t>
+      </w:r>
+      <w:r>
+        <w:rPr>
+          <w:rFonts w:asciiTheme="minorHAnsi" w:hAnsiTheme="minorHAnsi" w:cstheme="minorHAnsi"/>
+          <w:sz w:val="24"/>
+          <w:szCs w:val="24"/>
+          <w:lang w:val="en-US"/>
+        </w:rPr>
+        <w:t>yellow_taxi_data t</w:t>
+      </w:r>
+    </w:p>
+    <w:p>
+      <w:pPr>
+        <w:pStyle w:val="PlainText"/>
+        <w:rPr>
+          <w:rFonts w:asciiTheme="minorHAnsi" w:hAnsiTheme="minorHAnsi" w:cstheme="minorHAnsi"/>
+          <w:sz w:val="24"/>
+          <w:szCs w:val="24"/>
+          <w:lang w:val="en-US"/>
+        </w:rPr>
+      </w:pPr>
+      <w:r>
+        <w:rPr>
+          <w:rFonts w:asciiTheme="minorHAnsi" w:hAnsiTheme="minorHAnsi" w:cstheme="minorHAnsi"/>
+          <w:sz w:val="24"/>
+          <w:szCs w:val="24"/>
+          <w:lang w:val="en-US"/>
+        </w:rPr>
+        <w:t>LIMIT 100;</w:t>
+      </w:r>
+    </w:p>
+    <w:p>
+      <w:pPr>
+        <w:pStyle w:val="PlainText"/>
+        <w:rPr>
+          <w:rFonts w:asciiTheme="minorHAnsi" w:hAnsiTheme="minorHAnsi" w:cstheme="minorHAnsi"/>
+          <w:sz w:val="24"/>
+          <w:szCs w:val="24"/>
+          <w:lang w:val="en-US"/>
+        </w:rPr>
+      </w:pPr>
+    </w:p>
+    <w:p>
+      <w:pPr>
+        <w:pStyle w:val="PlainText"/>
+        <w:rPr>
+          <w:rFonts w:asciiTheme="minorHAnsi" w:hAnsiTheme="minorHAnsi" w:cstheme="minorHAnsi"/>
+          <w:color w:val="ED7D31" w:themeColor="accent2"/>
+          <w:sz w:val="24"/>
+          <w:szCs w:val="24"/>
+          <w:lang w:val="en-US"/>
+        </w:rPr>
+      </w:pPr>
+      <w:r>
+        <w:rPr>
+          <w:rFonts w:asciiTheme="minorHAnsi" w:hAnsiTheme="minorHAnsi" w:cstheme="minorHAnsi"/>
+          <w:color w:val="ED7D31" w:themeColor="accent2"/>
+          <w:sz w:val="24"/>
+          <w:szCs w:val="24"/>
+          <w:lang w:val="en-US"/>
+        </w:rPr>
+        <w:t xml:space="preserve">SELECT </w:t>
+      </w:r>
+    </w:p>
+    <w:p>
+      <w:pPr>
+        <w:pStyle w:val="PlainText"/>
+        <w:rPr>
+          <w:rFonts w:asciiTheme="minorHAnsi" w:hAnsiTheme="minorHAnsi" w:cstheme="minorHAnsi"/>
+          <w:sz w:val="24"/>
+          <w:szCs w:val="24"/>
+          <w:lang w:val="en-US"/>
+        </w:rPr>
+      </w:pPr>
+      <w:r>
+        <w:rPr>
+          <w:rFonts w:asciiTheme="minorHAnsi" w:hAnsiTheme="minorHAnsi" w:cstheme="minorHAnsi"/>
+          <w:color w:val="C45CC0"/>
+          <w:sz w:val="24"/>
+          <w:szCs w:val="24"/>
+          <w:lang w:val="en-US"/>
+        </w:rPr>
+        <w:t>CAST(</w:t>
+      </w:r>
+      <w:r>
+        <w:rPr>
+          <w:rFonts w:asciiTheme="minorHAnsi" w:hAnsiTheme="minorHAnsi" w:cstheme="minorHAnsi"/>
+          <w:sz w:val="24"/>
+          <w:szCs w:val="24"/>
+          <w:lang w:val="en-US"/>
+        </w:rPr>
+        <w:t>tpep_dropoff_datetime AS DATE</w:t>
+      </w:r>
+      <w:r>
+        <w:rPr>
+          <w:rFonts w:asciiTheme="minorHAnsi" w:hAnsiTheme="minorHAnsi" w:cstheme="minorHAnsi"/>
+          <w:color w:val="C45CC0"/>
+          <w:sz w:val="24"/>
+          <w:szCs w:val="24"/>
+          <w:lang w:val="en-US"/>
+        </w:rPr>
+        <w:t xml:space="preserve">) as </w:t>
+      </w:r>
+      <w:r>
+        <w:rPr>
+          <w:rFonts w:asciiTheme="minorHAnsi" w:hAnsiTheme="minorHAnsi" w:cstheme="minorHAnsi"/>
+          <w:sz w:val="24"/>
+          <w:szCs w:val="24"/>
+          <w:lang w:val="en-US"/>
+        </w:rPr>
+        <w:t xml:space="preserve">"day", </w:t>
+      </w:r>
+    </w:p>
+    <w:p>
+      <w:pPr>
+        <w:pStyle w:val="PlainText"/>
+        <w:rPr>
+          <w:rFonts w:asciiTheme="minorHAnsi" w:hAnsiTheme="minorHAnsi" w:cstheme="minorHAnsi"/>
+          <w:color w:val="C45CC0"/>
+          <w:sz w:val="24"/>
+          <w:szCs w:val="24"/>
+          <w:lang w:val="en-US"/>
+        </w:rPr>
+      </w:pPr>
+      <w:r>
+        <w:rPr>
+          <w:rFonts w:asciiTheme="minorHAnsi" w:hAnsiTheme="minorHAnsi" w:cstheme="minorHAnsi"/>
+          <w:color w:val="C45CC0"/>
+          <w:sz w:val="24"/>
+          <w:szCs w:val="24"/>
+          <w:lang w:val="en-US"/>
+        </w:rPr>
+        <w:t>COUNT(1)</w:t>
+      </w:r>
+    </w:p>
+    <w:p>
+      <w:pPr>
+        <w:pStyle w:val="PlainText"/>
+        <w:rPr>
+          <w:rFonts w:asciiTheme="minorHAnsi" w:hAnsiTheme="minorHAnsi" w:cstheme="minorHAnsi"/>
+          <w:sz w:val="24"/>
+          <w:szCs w:val="24"/>
+          <w:lang w:val="en-US"/>
+        </w:rPr>
+      </w:pPr>
+      <w:r>
+        <w:rPr>
+          <w:rFonts w:asciiTheme="minorHAnsi" w:hAnsiTheme="minorHAnsi" w:cstheme="minorHAnsi"/>
+          <w:sz w:val="24"/>
+          <w:szCs w:val="24"/>
+          <w:lang w:val="en-US"/>
+        </w:rPr>
+        <w:t>FROM yellow_taxi_data t</w:t>
+      </w:r>
+    </w:p>
+    <w:p>
+      <w:pPr>
+        <w:pStyle w:val="PlainText"/>
+        <w:rPr>
+          <w:rFonts w:asciiTheme="minorHAnsi" w:hAnsiTheme="minorHAnsi" w:cstheme="minorHAnsi"/>
+          <w:sz w:val="24"/>
+          <w:szCs w:val="24"/>
+          <w:lang w:val="en-US"/>
+        </w:rPr>
+      </w:pPr>
+      <w:r>
+        <w:rPr>
+          <w:rFonts w:asciiTheme="minorHAnsi" w:hAnsiTheme="minorHAnsi" w:cstheme="minorHAnsi"/>
+          <w:color w:val="C45CC0"/>
+          <w:sz w:val="24"/>
+          <w:szCs w:val="24"/>
+          <w:lang w:val="en-US"/>
+        </w:rPr>
+        <w:t xml:space="preserve">GROUP BY </w:t>
+      </w:r>
+      <w:r>
+        <w:rPr>
+          <w:rFonts w:asciiTheme="minorHAnsi" w:hAnsiTheme="minorHAnsi" w:cstheme="minorHAnsi"/>
+          <w:color w:val="ED7D31" w:themeColor="accent2"/>
+          <w:sz w:val="24"/>
+          <w:szCs w:val="24"/>
+          <w:lang w:val="en-US"/>
+        </w:rPr>
+        <w:t>CAST(</w:t>
+      </w:r>
+      <w:r>
+        <w:rPr>
+          <w:rFonts w:asciiTheme="minorHAnsi" w:hAnsiTheme="minorHAnsi" w:cstheme="minorHAnsi"/>
+          <w:sz w:val="24"/>
+          <w:szCs w:val="24"/>
+          <w:lang w:val="en-US"/>
+        </w:rPr>
+        <w:t>tpep_dropoff_datetime AS DATE)</w:t>
+      </w:r>
+    </w:p>
+    <w:p>
+      <w:pPr>
+        <w:pStyle w:val="PlainText"/>
+        <w:rPr>
+          <w:rFonts w:asciiTheme="minorHAnsi" w:hAnsiTheme="minorHAnsi" w:cstheme="minorHAnsi"/>
+          <w:sz w:val="24"/>
+          <w:szCs w:val="24"/>
+          <w:lang w:val="en-US"/>
+        </w:rPr>
+      </w:pPr>
+      <w:r>
+        <w:rPr>
+          <w:rFonts w:asciiTheme="minorHAnsi" w:hAnsiTheme="minorHAnsi" w:cstheme="minorHAnsi"/>
+          <w:sz w:val="24"/>
+          <w:szCs w:val="24"/>
+          <w:lang w:val="en-US"/>
+        </w:rPr>
+        <w:t>LIMIT 100;</w:t>
+      </w:r>
+    </w:p>
+    <w:p>
+      <w:pPr>
+        <w:pStyle w:val="PlainText"/>
+        <w:rPr>
+          <w:rFonts w:asciiTheme="minorHAnsi" w:hAnsiTheme="minorHAnsi" w:cstheme="minorHAnsi"/>
+          <w:sz w:val="24"/>
+          <w:szCs w:val="24"/>
+          <w:lang w:val="en-US"/>
+        </w:rPr>
+      </w:pPr>
+    </w:p>
+    <w:p>
+      <w:pPr>
+        <w:pStyle w:val="PlainText"/>
+        <w:rPr>
+          <w:rFonts w:asciiTheme="minorHAnsi" w:hAnsiTheme="minorHAnsi" w:cstheme="minorHAnsi"/>
+          <w:sz w:val="24"/>
+          <w:szCs w:val="24"/>
+          <w:lang w:val="en-US"/>
+        </w:rPr>
+      </w:pPr>
+      <w:r>
+        <w:rPr>
+          <w:rFonts w:asciiTheme="minorHAnsi" w:hAnsiTheme="minorHAnsi" w:cstheme="minorHAnsi"/>
+          <w:sz w:val="24"/>
+          <w:szCs w:val="24"/>
+          <w:lang w:val="en-US"/>
+        </w:rPr>
+        <w:t>To order the results:</w:t>
+      </w:r>
+    </w:p>
+    <w:p>
+      <w:pPr>
+        <w:pStyle w:val="PlainText"/>
+        <w:rPr>
+          <w:rFonts w:asciiTheme="minorHAnsi" w:hAnsiTheme="minorHAnsi" w:cstheme="minorHAnsi"/>
+          <w:sz w:val="24"/>
+          <w:szCs w:val="24"/>
+          <w:lang w:val="en-US"/>
+        </w:rPr>
+      </w:pPr>
+    </w:p>
+    <w:p>
+      <w:pPr>
+        <w:pStyle w:val="PlainText"/>
+        <w:rPr>
+          <w:rFonts w:asciiTheme="minorHAnsi" w:hAnsiTheme="minorHAnsi" w:cstheme="minorHAnsi"/>
+          <w:color w:val="ED7D31" w:themeColor="accent2"/>
+          <w:sz w:val="24"/>
+          <w:szCs w:val="24"/>
+          <w:lang w:val="en-US"/>
+        </w:rPr>
+      </w:pPr>
+      <w:r>
+        <w:rPr>
+          <w:rFonts w:asciiTheme="minorHAnsi" w:hAnsiTheme="minorHAnsi" w:cstheme="minorHAnsi"/>
+          <w:color w:val="ED7D31" w:themeColor="accent2"/>
+          <w:sz w:val="24"/>
+          <w:szCs w:val="24"/>
+          <w:lang w:val="en-US"/>
+        </w:rPr>
+        <w:t xml:space="preserve">SELECT </w:t>
+      </w:r>
+    </w:p>
+    <w:p>
+      <w:pPr>
+        <w:pStyle w:val="PlainText"/>
+        <w:rPr>
+          <w:rFonts w:asciiTheme="minorHAnsi" w:hAnsiTheme="minorHAnsi" w:cstheme="minorHAnsi"/>
+          <w:sz w:val="24"/>
+          <w:szCs w:val="24"/>
+          <w:lang w:val="en-US"/>
+        </w:rPr>
+      </w:pPr>
+      <w:r>
+        <w:rPr>
+          <w:rFonts w:asciiTheme="minorHAnsi" w:hAnsiTheme="minorHAnsi" w:cstheme="minorHAnsi"/>
+          <w:color w:val="C45CC0"/>
+          <w:sz w:val="24"/>
+          <w:szCs w:val="24"/>
+          <w:lang w:val="en-US"/>
+        </w:rPr>
+        <w:t>CAST</w:t>
+      </w:r>
+      <w:r>
+        <w:rPr>
+          <w:rFonts w:asciiTheme="minorHAnsi" w:hAnsiTheme="minorHAnsi" w:cstheme="minorHAnsi"/>
+          <w:sz w:val="24"/>
+          <w:szCs w:val="24"/>
+          <w:lang w:val="en-US"/>
+        </w:rPr>
+        <w:t xml:space="preserve">(tpep_dropoff_datetime AS DATE) as "day", </w:t>
+      </w:r>
+    </w:p>
+    <w:p>
+      <w:pPr>
+        <w:pStyle w:val="PlainText"/>
+        <w:rPr>
+          <w:rFonts w:asciiTheme="minorHAnsi" w:hAnsiTheme="minorHAnsi" w:cstheme="minorHAnsi"/>
+          <w:sz w:val="24"/>
+          <w:szCs w:val="24"/>
+          <w:lang w:val="en-US"/>
+        </w:rPr>
+      </w:pPr>
+      <w:r>
+        <w:rPr>
+          <w:rFonts w:asciiTheme="minorHAnsi" w:hAnsiTheme="minorHAnsi" w:cstheme="minorHAnsi"/>
+          <w:sz w:val="24"/>
+          <w:szCs w:val="24"/>
+          <w:lang w:val="en-US"/>
+        </w:rPr>
+        <w:t>COUNT(1)</w:t>
+      </w:r>
+      <w:r>
+        <w:rPr>
+          <w:rFonts w:asciiTheme="minorHAnsi" w:hAnsiTheme="minorHAnsi" w:cstheme="minorHAnsi"/>
+          <w:sz w:val="24"/>
+          <w:szCs w:val="24"/>
+          <w:lang w:val="en-US"/>
+        </w:rPr>
+        <w:t xml:space="preserve"> as “count”</w:t>
+      </w:r>
+    </w:p>
+    <w:p>
+      <w:pPr>
+        <w:pStyle w:val="PlainText"/>
+        <w:rPr>
+          <w:rFonts w:asciiTheme="minorHAnsi" w:hAnsiTheme="minorHAnsi" w:cstheme="minorHAnsi"/>
+          <w:sz w:val="24"/>
+          <w:szCs w:val="24"/>
+          <w:lang w:val="en-US"/>
+        </w:rPr>
+      </w:pPr>
+      <w:r>
+        <w:rPr>
+          <w:rFonts w:asciiTheme="minorHAnsi" w:hAnsiTheme="minorHAnsi" w:cstheme="minorHAnsi"/>
+          <w:sz w:val="24"/>
+          <w:szCs w:val="24"/>
+          <w:lang w:val="en-US"/>
+        </w:rPr>
+        <w:t>FROM yellow_taxi_data t</w:t>
+      </w:r>
+    </w:p>
+    <w:p>
+      <w:pPr>
+        <w:pStyle w:val="PlainText"/>
+        <w:rPr>
+          <w:rFonts w:asciiTheme="minorHAnsi" w:hAnsiTheme="minorHAnsi" w:cstheme="minorHAnsi"/>
+          <w:sz w:val="24"/>
+          <w:szCs w:val="24"/>
+          <w:lang w:val="en-US"/>
+        </w:rPr>
+      </w:pPr>
+      <w:r>
+        <w:rPr>
+          <w:rFonts w:asciiTheme="minorHAnsi" w:hAnsiTheme="minorHAnsi" w:cstheme="minorHAnsi"/>
+          <w:color w:val="FF0000"/>
+          <w:sz w:val="24"/>
+          <w:szCs w:val="24"/>
+          <w:lang w:val="en-US"/>
+        </w:rPr>
+        <w:t xml:space="preserve">GROUP BY </w:t>
+      </w:r>
+      <w:r>
+        <w:rPr>
+          <w:rFonts w:asciiTheme="minorHAnsi" w:hAnsiTheme="minorHAnsi" w:cstheme="minorHAnsi"/>
+          <w:color w:val="C45CC0"/>
+          <w:sz w:val="24"/>
+          <w:szCs w:val="24"/>
+          <w:lang w:val="en-US"/>
+        </w:rPr>
+        <w:t>CAST</w:t>
+      </w:r>
+      <w:r>
+        <w:rPr>
+          <w:rFonts w:asciiTheme="minorHAnsi" w:hAnsiTheme="minorHAnsi" w:cstheme="minorHAnsi"/>
+          <w:sz w:val="24"/>
+          <w:szCs w:val="24"/>
+          <w:lang w:val="en-US"/>
+        </w:rPr>
+        <w:t>(tpep_dropoff_datetime AS DATE)</w:t>
+      </w:r>
+    </w:p>
+    <w:p>
+      <w:pPr>
+        <w:pStyle w:val="PlainText"/>
+        <w:rPr>
+          <w:rFonts w:asciiTheme="minorHAnsi" w:hAnsiTheme="minorHAnsi" w:cstheme="minorHAnsi"/>
+          <w:sz w:val="24"/>
+          <w:szCs w:val="24"/>
+          <w:lang w:val="en-US"/>
+        </w:rPr>
+      </w:pPr>
+      <w:r>
+        <w:rPr>
+          <w:rFonts w:asciiTheme="minorHAnsi" w:hAnsiTheme="minorHAnsi" w:cstheme="minorHAnsi"/>
+          <w:color w:val="ED7D31" w:themeColor="accent2"/>
+          <w:sz w:val="24"/>
+          <w:szCs w:val="24"/>
+          <w:lang w:val="en-US"/>
+        </w:rPr>
+        <w:t xml:space="preserve">ORDER BY </w:t>
+      </w:r>
+      <w:r>
+        <w:rPr>
+          <w:rFonts w:asciiTheme="minorHAnsi" w:hAnsiTheme="minorHAnsi" w:cstheme="minorHAnsi"/>
+          <w:sz w:val="24"/>
+          <w:szCs w:val="24"/>
+          <w:lang w:val="en-US"/>
+        </w:rPr>
+        <w:t xml:space="preserve">“count” </w:t>
+      </w:r>
+      <w:r>
+        <w:rPr>
+          <w:rFonts w:asciiTheme="minorHAnsi" w:hAnsiTheme="minorHAnsi" w:cstheme="minorHAnsi"/>
+          <w:color w:val="C45CC0"/>
+          <w:sz w:val="24"/>
+          <w:szCs w:val="24"/>
+          <w:lang w:val="en-US"/>
+        </w:rPr>
+        <w:t>DESC</w:t>
+      </w:r>
+      <w:r>
+        <w:rPr>
+          <w:rFonts w:asciiTheme="minorHAnsi" w:hAnsiTheme="minorHAnsi" w:cstheme="minorHAnsi"/>
+          <w:sz w:val="24"/>
+          <w:szCs w:val="24"/>
+          <w:lang w:val="en-US"/>
+        </w:rPr>
+        <w:t>;</w:t>
+      </w:r>
+    </w:p>
+    <w:p>
+      <w:pPr>
+        <w:pStyle w:val="PlainText"/>
+        <w:rPr>
+          <w:rFonts w:asciiTheme="minorHAnsi" w:hAnsiTheme="minorHAnsi" w:cstheme="minorHAnsi"/>
+          <w:sz w:val="24"/>
+          <w:szCs w:val="24"/>
+          <w:lang w:val="en-US"/>
+        </w:rPr>
+      </w:pPr>
+    </w:p>
+    <w:p>
+      <w:pPr>
+        <w:pStyle w:val="PlainText"/>
+        <w:rPr>
+          <w:rFonts w:asciiTheme="minorHAnsi" w:hAnsiTheme="minorHAnsi" w:cstheme="minorHAnsi"/>
+          <w:b/>
+          <w:bCs/>
+          <w:sz w:val="24"/>
+          <w:szCs w:val="24"/>
+          <w:lang w:val="en-US"/>
+        </w:rPr>
+      </w:pPr>
+      <w:r>
+        <w:rPr>
+          <w:rFonts w:asciiTheme="minorHAnsi" w:hAnsiTheme="minorHAnsi" w:cstheme="minorHAnsi"/>
+          <w:b/>
+          <w:bCs/>
+          <w:sz w:val="24"/>
+          <w:szCs w:val="24"/>
+          <w:lang w:val="en-US"/>
+        </w:rPr>
+        <w:t xml:space="preserve">Group by multiple fields: </w:t>
+      </w:r>
+    </w:p>
+    <w:p>
+      <w:pPr>
+        <w:pStyle w:val="PlainText"/>
+        <w:rPr>
+          <w:rFonts w:asciiTheme="minorHAnsi" w:hAnsiTheme="minorHAnsi" w:cstheme="minorHAnsi"/>
+          <w:color w:val="ED7D31" w:themeColor="accent2"/>
+          <w:sz w:val="24"/>
+          <w:szCs w:val="24"/>
+          <w:lang w:val="en-US"/>
+        </w:rPr>
+      </w:pPr>
+      <w:r>
+        <w:rPr>
+          <w:rFonts w:asciiTheme="minorHAnsi" w:hAnsiTheme="minorHAnsi" w:cstheme="minorHAnsi"/>
+          <w:color w:val="ED7D31" w:themeColor="accent2"/>
+          <w:sz w:val="24"/>
+          <w:szCs w:val="24"/>
+          <w:lang w:val="en-US"/>
+        </w:rPr>
+        <w:t xml:space="preserve">SELECT </w:t>
+      </w:r>
+    </w:p>
+    <w:p>
+      <w:pPr>
+        <w:pStyle w:val="PlainText"/>
+        <w:rPr>
+          <w:rFonts w:asciiTheme="minorHAnsi" w:hAnsiTheme="minorHAnsi" w:cstheme="minorHAnsi"/>
+          <w:sz w:val="24"/>
+          <w:szCs w:val="24"/>
+          <w:lang w:val="en-US"/>
+        </w:rPr>
+      </w:pPr>
+      <w:r>
+        <w:rPr>
+          <w:rFonts w:asciiTheme="minorHAnsi" w:hAnsiTheme="minorHAnsi" w:cstheme="minorHAnsi"/>
+          <w:color w:val="C45CC0"/>
+          <w:sz w:val="24"/>
+          <w:szCs w:val="24"/>
+          <w:lang w:val="en-US"/>
+        </w:rPr>
+        <w:t>CAST</w:t>
+      </w:r>
+      <w:r>
+        <w:rPr>
+          <w:rFonts w:asciiTheme="minorHAnsi" w:hAnsiTheme="minorHAnsi" w:cstheme="minorHAnsi"/>
+          <w:sz w:val="24"/>
+          <w:szCs w:val="24"/>
+          <w:lang w:val="en-US"/>
+        </w:rPr>
+        <w:t xml:space="preserve">(tpep_dropoff_datetime AS DATE) </w:t>
+      </w:r>
+      <w:r>
+        <w:rPr>
+          <w:rFonts w:asciiTheme="minorHAnsi" w:hAnsiTheme="minorHAnsi" w:cstheme="minorHAnsi"/>
+          <w:color w:val="C45CC0"/>
+          <w:sz w:val="24"/>
+          <w:szCs w:val="24"/>
+          <w:lang w:val="en-US"/>
+        </w:rPr>
+        <w:t xml:space="preserve">as </w:t>
+      </w:r>
+      <w:r>
+        <w:rPr>
+          <w:rFonts w:asciiTheme="minorHAnsi" w:hAnsiTheme="minorHAnsi" w:cstheme="minorHAnsi"/>
+          <w:sz w:val="24"/>
+          <w:szCs w:val="24"/>
+          <w:lang w:val="en-US"/>
+        </w:rPr>
+        <w:t xml:space="preserve">"day", </w:t>
+      </w:r>
+      <w:r>
+        <w:rPr>
+          <w:rFonts w:asciiTheme="minorHAnsi" w:hAnsiTheme="minorHAnsi" w:cstheme="minorHAnsi"/>
+          <w:sz w:val="24"/>
+          <w:szCs w:val="24"/>
+          <w:lang w:val="en-US"/>
+        </w:rPr>
+        <w:t>“DOLocationID”,</w:t>
+      </w:r>
+    </w:p>
+    <w:p>
+      <w:pPr>
+        <w:pStyle w:val="PlainText"/>
+        <w:rPr>
+          <w:rFonts w:asciiTheme="minorHAnsi" w:hAnsiTheme="minorHAnsi" w:cstheme="minorHAnsi"/>
+          <w:sz w:val="24"/>
+          <w:szCs w:val="24"/>
+          <w:lang w:val="en-US"/>
+        </w:rPr>
+      </w:pPr>
+      <w:r>
+        <w:rPr>
+          <w:rFonts w:asciiTheme="minorHAnsi" w:hAnsiTheme="minorHAnsi" w:cstheme="minorHAnsi"/>
+          <w:color w:val="C45CC0"/>
+          <w:sz w:val="24"/>
+          <w:szCs w:val="24"/>
+          <w:lang w:val="en-US"/>
+        </w:rPr>
+        <w:t xml:space="preserve">COUNT(1) </w:t>
+      </w:r>
+      <w:r>
+        <w:rPr>
+          <w:rFonts w:asciiTheme="minorHAnsi" w:hAnsiTheme="minorHAnsi" w:cstheme="minorHAnsi"/>
+          <w:sz w:val="24"/>
+          <w:szCs w:val="24"/>
+          <w:lang w:val="en-US"/>
+        </w:rPr>
+        <w:t>as “count”,</w:t>
+      </w:r>
+    </w:p>
+    <w:p>
+      <w:pPr>
+        <w:pStyle w:val="PlainText"/>
+        <w:rPr>
+          <w:rFonts w:asciiTheme="minorHAnsi" w:hAnsiTheme="minorHAnsi" w:cstheme="minorHAnsi"/>
+          <w:sz w:val="24"/>
+          <w:szCs w:val="24"/>
+          <w:lang w:val="en-US"/>
+        </w:rPr>
+      </w:pPr>
+      <w:r>
+        <w:rPr>
+          <w:rFonts w:asciiTheme="minorHAnsi" w:hAnsiTheme="minorHAnsi" w:cstheme="minorHAnsi"/>
+          <w:color w:val="C45CC0"/>
+          <w:sz w:val="24"/>
+          <w:szCs w:val="24"/>
+          <w:lang w:val="en-US"/>
+        </w:rPr>
+        <w:t>MAX</w:t>
+      </w:r>
+      <w:r>
+        <w:rPr>
+          <w:rFonts w:asciiTheme="minorHAnsi" w:hAnsiTheme="minorHAnsi" w:cstheme="minorHAnsi"/>
+          <w:sz w:val="24"/>
+          <w:szCs w:val="24"/>
+          <w:lang w:val="en-US"/>
+        </w:rPr>
+        <w:t xml:space="preserve">(total_amount), </w:t>
+      </w:r>
+      <w:r>
+        <w:rPr>
+          <w:rFonts w:asciiTheme="minorHAnsi" w:hAnsiTheme="minorHAnsi" w:cstheme="minorHAnsi"/>
+          <w:color w:val="C45CC0"/>
+          <w:sz w:val="24"/>
+          <w:szCs w:val="24"/>
+          <w:lang w:val="en-US"/>
+        </w:rPr>
+        <w:t>MAX</w:t>
+      </w:r>
+      <w:r>
+        <w:rPr>
+          <w:rFonts w:asciiTheme="minorHAnsi" w:hAnsiTheme="minorHAnsi" w:cstheme="minorHAnsi"/>
+          <w:sz w:val="24"/>
+          <w:szCs w:val="24"/>
+          <w:lang w:val="en-US"/>
+        </w:rPr>
+        <w:t>(passenger_count)</w:t>
+      </w:r>
+    </w:p>
+    <w:p>
+      <w:pPr>
+        <w:pStyle w:val="PlainText"/>
+        <w:rPr>
+          <w:rFonts w:asciiTheme="minorHAnsi" w:hAnsiTheme="minorHAnsi" w:cstheme="minorHAnsi"/>
+          <w:sz w:val="24"/>
+          <w:szCs w:val="24"/>
+          <w:lang w:val="en-US"/>
+        </w:rPr>
+      </w:pPr>
+      <w:r>
+        <w:rPr>
+          <w:rFonts w:asciiTheme="minorHAnsi" w:hAnsiTheme="minorHAnsi" w:cstheme="minorHAnsi"/>
+          <w:sz w:val="24"/>
+          <w:szCs w:val="24"/>
+          <w:lang w:val="en-US"/>
+        </w:rPr>
+        <w:t>FROM yellow_taxi_data t</w:t>
+      </w:r>
+    </w:p>
+    <w:p>
+      <w:pPr>
+        <w:pStyle w:val="PlainText"/>
+        <w:rPr>
+          <w:rFonts w:asciiTheme="minorHAnsi" w:hAnsiTheme="minorHAnsi" w:cstheme="minorHAnsi"/>
+          <w:color w:val="FF0000"/>
+          <w:sz w:val="24"/>
+          <w:szCs w:val="24"/>
+          <w:lang w:val="en-US"/>
+        </w:rPr>
+      </w:pPr>
+      <w:r>
+        <w:rPr>
+          <w:rFonts w:asciiTheme="minorHAnsi" w:hAnsiTheme="minorHAnsi" w:cstheme="minorHAnsi"/>
+          <w:color w:val="FF0000"/>
+          <w:sz w:val="24"/>
+          <w:szCs w:val="24"/>
+          <w:lang w:val="en-US"/>
+        </w:rPr>
+        <w:t>GROUP BY</w:t>
+      </w:r>
+    </w:p>
+    <w:p>
+      <w:pPr>
+        <w:pStyle w:val="PlainText"/>
+        <w:rPr>
+          <w:rFonts w:asciiTheme="minorHAnsi" w:hAnsiTheme="minorHAnsi" w:cstheme="minorHAnsi"/>
+          <w:b/>
+          <w:bCs/>
+          <w:sz w:val="24"/>
+          <w:szCs w:val="24"/>
+          <w:lang w:val="en-US"/>
+        </w:rPr>
+      </w:pPr>
+      <w:r>
+        <w:rPr>
+          <w:rFonts w:asciiTheme="minorHAnsi" w:hAnsiTheme="minorHAnsi" w:cstheme="minorHAnsi"/>
+          <w:b/>
+          <w:bCs/>
+          <w:color w:val="4472C4" w:themeColor="accent1"/>
+          <w:sz w:val="24"/>
+          <w:szCs w:val="24"/>
+          <w:lang w:val="en-US"/>
+        </w:rPr>
+        <w:t>1</w:t>
+      </w:r>
+      <w:r>
+        <w:rPr>
+          <w:rFonts w:asciiTheme="minorHAnsi" w:hAnsiTheme="minorHAnsi" w:cstheme="minorHAnsi"/>
+          <w:b/>
+          <w:bCs/>
+          <w:sz w:val="24"/>
+          <w:szCs w:val="24"/>
+          <w:lang w:val="en-US"/>
+        </w:rPr>
+        <w:t>,</w:t>
+      </w:r>
+      <w:r>
+        <w:rPr>
+          <w:rFonts w:asciiTheme="minorHAnsi" w:hAnsiTheme="minorHAnsi" w:cstheme="minorHAnsi"/>
+          <w:b/>
+          <w:bCs/>
+          <w:color w:val="70AD47" w:themeColor="accent6"/>
+          <w:sz w:val="24"/>
+          <w:szCs w:val="24"/>
+          <w:lang w:val="en-US"/>
+        </w:rPr>
+        <w:t>2</w:t>
+      </w:r>
+    </w:p>
+    <w:p>
+      <w:pPr>
+        <w:pStyle w:val="PlainText"/>
+        <w:rPr>
+          <w:rFonts w:asciiTheme="minorHAnsi" w:hAnsiTheme="minorHAnsi" w:cstheme="minorHAnsi"/>
+          <w:sz w:val="24"/>
+          <w:szCs w:val="24"/>
+          <w:lang w:val="en-US"/>
+        </w:rPr>
+      </w:pPr>
+      <w:r>
+        <w:rPr>
+          <w:rFonts w:asciiTheme="minorHAnsi" w:hAnsiTheme="minorHAnsi" w:cstheme="minorHAnsi"/>
+          <w:color w:val="ED7D31" w:themeColor="accent2"/>
+          <w:sz w:val="24"/>
+          <w:szCs w:val="24"/>
+          <w:lang w:val="en-US"/>
+        </w:rPr>
+        <w:t xml:space="preserve">ORDER BY </w:t>
+      </w:r>
+      <w:r>
+        <w:rPr>
+          <w:rFonts w:asciiTheme="minorHAnsi" w:hAnsiTheme="minorHAnsi" w:cstheme="minorHAnsi"/>
+          <w:sz w:val="24"/>
+          <w:szCs w:val="24"/>
+          <w:lang w:val="en-US"/>
+        </w:rPr>
+        <w:t>“</w:t>
+      </w:r>
+      <w:r>
+        <w:rPr>
+          <w:rFonts w:asciiTheme="minorHAnsi" w:hAnsiTheme="minorHAnsi" w:cstheme="minorHAnsi"/>
+          <w:sz w:val="24"/>
+          <w:szCs w:val="24"/>
+          <w:lang w:val="en-US"/>
+        </w:rPr>
+        <w:t>day</w:t>
+      </w:r>
+      <w:r>
+        <w:rPr>
+          <w:rFonts w:asciiTheme="minorHAnsi" w:hAnsiTheme="minorHAnsi" w:cstheme="minorHAnsi"/>
+          <w:sz w:val="24"/>
+          <w:szCs w:val="24"/>
+          <w:lang w:val="en-US"/>
+        </w:rPr>
+        <w:t xml:space="preserve">” </w:t>
+      </w:r>
+      <w:r>
+        <w:rPr>
+          <w:rFonts w:asciiTheme="minorHAnsi" w:hAnsiTheme="minorHAnsi" w:cstheme="minorHAnsi"/>
+          <w:color w:val="C45CC0"/>
+          <w:sz w:val="24"/>
+          <w:szCs w:val="24"/>
+          <w:lang w:val="en-US"/>
+        </w:rPr>
+        <w:t>DESC</w:t>
+      </w:r>
+      <w:r>
+        <w:rPr>
+          <w:rFonts w:asciiTheme="minorHAnsi" w:hAnsiTheme="minorHAnsi" w:cstheme="minorHAnsi"/>
+          <w:sz w:val="24"/>
+          <w:szCs w:val="24"/>
+          <w:lang w:val="en-US"/>
+        </w:rPr>
+        <w:t xml:space="preserve">, “DOLocationID” </w:t>
+      </w:r>
+      <w:r>
+        <w:rPr>
+          <w:rFonts w:asciiTheme="minorHAnsi" w:hAnsiTheme="minorHAnsi" w:cstheme="minorHAnsi"/>
+          <w:color w:val="C45CC0"/>
+          <w:sz w:val="24"/>
+          <w:szCs w:val="24"/>
+          <w:lang w:val="en-US"/>
+        </w:rPr>
+        <w:t>DESC</w:t>
+      </w:r>
+      <w:r>
+        <w:rPr>
+          <w:rFonts w:asciiTheme="minorHAnsi" w:hAnsiTheme="minorHAnsi" w:cstheme="minorHAnsi"/>
+          <w:sz w:val="24"/>
+          <w:szCs w:val="24"/>
+          <w:lang w:val="en-US"/>
+        </w:rPr>
+        <w:t xml:space="preserve">; </w:t>
+      </w:r>
+    </w:p>
+    <w:p>
+      <w:pPr>
+        <w:pStyle w:val="PlainText"/>
+        <w:rPr>
+          <w:rFonts w:asciiTheme="minorHAnsi" w:hAnsiTheme="minorHAnsi" w:cstheme="minorHAnsi"/>
+          <w:sz w:val="24"/>
+          <w:szCs w:val="24"/>
+          <w:lang w:val="en-US"/>
+        </w:rPr>
+      </w:pPr>
+      <w:r>
+        <w:rPr>
+          <w:rFonts w:asciiTheme="minorHAnsi" w:hAnsiTheme="minorHAnsi" w:cstheme="minorHAnsi"/>
+          <w:sz w:val="24"/>
+          <w:szCs w:val="24"/>
+          <w:lang w:val="en-US"/>
+        </w:rPr>
+        <w:lastRenderedPageBreak/>
+        <w:t xml:space="preserve">So now we can see, for each drop-off location, for each date, how </w:t>
+      </w:r>
+      <w:proofErr w:type="gramStart"/>
+      <w:r>
+        <w:rPr>
+          <w:rFonts w:asciiTheme="minorHAnsi" w:hAnsiTheme="minorHAnsi" w:cstheme="minorHAnsi"/>
+          <w:sz w:val="24"/>
+          <w:szCs w:val="24"/>
+          <w:lang w:val="en-US"/>
+        </w:rPr>
+        <w:t>many</w:t>
+      </w:r>
+      <w:proofErr w:type="gramEnd"/>
+      <w:r>
+        <w:rPr>
+          <w:rFonts w:asciiTheme="minorHAnsi" w:hAnsiTheme="minorHAnsi" w:cstheme="minorHAnsi"/>
+          <w:sz w:val="24"/>
+          <w:szCs w:val="24"/>
+          <w:lang w:val="en-US"/>
+        </w:rPr>
+        <w:t xml:space="preserve"> tripe happened, how much money the driver made, and what was the maximum number of passengers. </w:t>
+      </w:r>
     </w:p>
     <w:p>
       <w:pPr>
@@ -7234,7 +10098,6 @@
           <w:szCs w:val="24"/>
           <w:lang w:val="en-US"/>
         </w:rPr>
-        <w:lastRenderedPageBreak/>
         <w:t>30</w:t>
       </w:r>
       <w:r>

</xml_diff>

<commit_message>
Add SQL Refresher notes - typo fix
</commit_message>
<xml_diff>
--- a/notes.docx
+++ b/notes.docx
@@ -9711,27 +9711,25 @@
           <w:lang w:val="en-US"/>
         </w:rPr>
         <w:lastRenderedPageBreak/>
-        <w:t xml:space="preserve">So now we can see, for each drop-off location, for each date, how </w:t>
-      </w:r>
-      <w:proofErr w:type="gramStart"/>
-      <w:r>
-        <w:rPr>
-          <w:rFonts w:asciiTheme="minorHAnsi" w:hAnsiTheme="minorHAnsi" w:cstheme="minorHAnsi"/>
-          <w:sz w:val="24"/>
-          <w:szCs w:val="24"/>
-          <w:lang w:val="en-US"/>
-        </w:rPr>
-        <w:t>many</w:t>
-      </w:r>
-      <w:proofErr w:type="gramEnd"/>
-      <w:r>
-        <w:rPr>
-          <w:rFonts w:asciiTheme="minorHAnsi" w:hAnsiTheme="minorHAnsi" w:cstheme="minorHAnsi"/>
-          <w:sz w:val="24"/>
-          <w:szCs w:val="24"/>
-          <w:lang w:val="en-US"/>
-        </w:rPr>
-        <w:t xml:space="preserve"> tripe happened, how much money the driver made, and what was the maximum number of passengers. </w:t>
+        <w:t>So now we can see, for each drop-off location, for each date, how many trip</w:t>
+      </w:r>
+      <w:r>
+        <w:rPr>
+          <w:rFonts w:asciiTheme="minorHAnsi" w:hAnsiTheme="minorHAnsi" w:cstheme="minorHAnsi"/>
+          <w:sz w:val="24"/>
+          <w:szCs w:val="24"/>
+          <w:lang w:val="en-US"/>
+        </w:rPr>
+        <w:t>s</w:t>
+      </w:r>
+      <w:r>
+        <w:rPr>
+          <w:rFonts w:asciiTheme="minorHAnsi" w:hAnsiTheme="minorHAnsi" w:cstheme="minorHAnsi"/>
+          <w:sz w:val="24"/>
+          <w:szCs w:val="24"/>
+          <w:lang w:val="en-US"/>
+        </w:rPr>
+        <w:t xml:space="preserve"> happened, how much money the driver made, and what was the maximum number of passengers. </w:t>
       </w:r>
     </w:p>
     <w:p>

</xml_diff>

<commit_message>
Update notes: Setup Terraform and GCP
</commit_message>
<xml_diff>
--- a/notes.docx
+++ b/notes.docx
@@ -9745,21 +9745,1782 @@
     </w:p>
     <w:p>
       <w:pPr>
-        <w:pStyle w:val="PlainText"/>
-        <w:rPr>
-          <w:rFonts w:asciiTheme="minorHAnsi" w:hAnsiTheme="minorHAnsi" w:cstheme="minorHAnsi"/>
-          <w:sz w:val="24"/>
-          <w:szCs w:val="24"/>
-        </w:rPr>
-      </w:pPr>
-      <w:r>
-        <w:rPr>
-          <w:rFonts w:asciiTheme="minorHAnsi" w:hAnsiTheme="minorHAnsi" w:cstheme="minorHAnsi"/>
-          <w:sz w:val="24"/>
-          <w:szCs w:val="24"/>
-        </w:rPr>
-        <w:t>16) Todo</w:t>
-      </w:r>
+        <w:pStyle w:val="Heading1"/>
+        <w:ind w:left="2160" w:firstLine="720"/>
+        <w:rPr>
+          <w:lang w:val="en-US"/>
+        </w:rPr>
+      </w:pPr>
+      <w:r>
+        <w:rPr>
+          <w:highlight w:val="yellow"/>
+          <w:lang w:val="en-US"/>
+        </w:rPr>
+        <w:t>Terraform</w:t>
+      </w:r>
+      <w:r>
+        <w:rPr>
+          <w:lang w:val="en-US"/>
+        </w:rPr>
+        <w:t xml:space="preserve"> and GCP</w:t>
+      </w:r>
+    </w:p>
+    <w:p>
+      <w:pPr>
+        <w:pStyle w:val="PlainText"/>
+        <w:rPr>
+          <w:rFonts w:asciiTheme="minorHAnsi" w:hAnsiTheme="minorHAnsi" w:cstheme="minorHAnsi"/>
+          <w:sz w:val="24"/>
+          <w:szCs w:val="24"/>
+          <w:lang w:val="en-US"/>
+        </w:rPr>
+      </w:pPr>
+      <w:r>
+        <w:rPr>
+          <w:rFonts w:asciiTheme="minorHAnsi" w:hAnsiTheme="minorHAnsi" w:cstheme="minorHAnsi"/>
+          <w:sz w:val="24"/>
+          <w:szCs w:val="24"/>
+        </w:rPr>
+        <w:t xml:space="preserve">16) </w:t>
+      </w:r>
+      <w:r>
+        <w:rPr>
+          <w:rFonts w:asciiTheme="minorHAnsi" w:hAnsiTheme="minorHAnsi" w:cstheme="minorHAnsi"/>
+          <w:sz w:val="24"/>
+          <w:szCs w:val="24"/>
+          <w:lang w:val="en-US"/>
+        </w:rPr>
+        <w:t>is an open-source tool for provisioning infrastructure resources</w:t>
+      </w:r>
+      <w:r>
+        <w:rPr>
+          <w:rFonts w:asciiTheme="minorHAnsi" w:hAnsiTheme="minorHAnsi" w:cstheme="minorHAnsi"/>
+          <w:sz w:val="24"/>
+          <w:szCs w:val="24"/>
+          <w:lang w:val="en-US"/>
+        </w:rPr>
+        <w:t>, similar to CloudFormation</w:t>
+      </w:r>
+      <w:r>
+        <w:rPr>
+          <w:rFonts w:asciiTheme="minorHAnsi" w:hAnsiTheme="minorHAnsi" w:cstheme="minorHAnsi"/>
+          <w:sz w:val="24"/>
+          <w:szCs w:val="24"/>
+          <w:lang w:val="en-US"/>
+        </w:rPr>
+        <w:t xml:space="preserve">. It helps you managing configuration files in source control to maintain an ideal provisioning state for testing and production environments. </w:t>
+      </w:r>
+    </w:p>
+    <w:p>
+      <w:pPr>
+        <w:pStyle w:val="PlainText"/>
+        <w:rPr>
+          <w:rFonts w:asciiTheme="minorHAnsi" w:hAnsiTheme="minorHAnsi" w:cstheme="minorHAnsi"/>
+          <w:sz w:val="24"/>
+          <w:szCs w:val="24"/>
+          <w:lang w:val="en-US"/>
+        </w:rPr>
+      </w:pPr>
+      <w:r>
+        <w:rPr>
+          <w:rFonts w:asciiTheme="minorHAnsi" w:hAnsiTheme="minorHAnsi" w:cstheme="minorHAnsi"/>
+          <w:b/>
+          <w:bCs/>
+          <w:color w:val="4472C4" w:themeColor="accent1"/>
+          <w:sz w:val="24"/>
+          <w:szCs w:val="24"/>
+          <w:lang w:val="en-US"/>
+        </w:rPr>
+        <w:t>Provisioning infrastructure</w:t>
+      </w:r>
+      <w:r>
+        <w:rPr>
+          <w:rFonts w:asciiTheme="minorHAnsi" w:hAnsiTheme="minorHAnsi" w:cstheme="minorHAnsi"/>
+          <w:color w:val="4472C4" w:themeColor="accent1"/>
+          <w:sz w:val="24"/>
+          <w:szCs w:val="24"/>
+          <w:lang w:val="en-US"/>
+        </w:rPr>
+        <w:t xml:space="preserve"> </w:t>
+      </w:r>
+      <w:r>
+        <w:rPr>
+          <w:rFonts w:asciiTheme="minorHAnsi" w:hAnsiTheme="minorHAnsi" w:cstheme="minorHAnsi"/>
+          <w:sz w:val="24"/>
+          <w:szCs w:val="24"/>
+          <w:lang w:val="en-US"/>
+        </w:rPr>
+        <w:t>involves tasks such as installing servers, configuring networks, installing software, etc.</w:t>
+      </w:r>
+    </w:p>
+    <w:p>
+      <w:pPr>
+        <w:pStyle w:val="PlainText"/>
+        <w:rPr>
+          <w:rFonts w:asciiTheme="minorHAnsi" w:hAnsiTheme="minorHAnsi" w:cstheme="minorHAnsi"/>
+          <w:sz w:val="24"/>
+          <w:szCs w:val="24"/>
+          <w:lang w:val="en-US"/>
+        </w:rPr>
+      </w:pPr>
+    </w:p>
+    <w:p>
+      <w:pPr>
+        <w:pStyle w:val="PlainText"/>
+        <w:rPr>
+          <w:rFonts w:asciiTheme="minorHAnsi" w:hAnsiTheme="minorHAnsi" w:cstheme="minorHAnsi"/>
+          <w:sz w:val="24"/>
+          <w:szCs w:val="24"/>
+          <w:lang w:val="en-US"/>
+        </w:rPr>
+      </w:pPr>
+      <w:r>
+        <w:rPr>
+          <w:rFonts w:asciiTheme="minorHAnsi" w:hAnsiTheme="minorHAnsi" w:cstheme="minorHAnsi"/>
+          <w:sz w:val="24"/>
+          <w:szCs w:val="24"/>
+          <w:lang w:val="en-US"/>
+        </w:rPr>
+        <w:t xml:space="preserve"> As we know, IaC is a framework that helps you to build, change, and manage your infrastructure in a safe, consistent, and repeatable way by defining resource configurations that you can version and reuse. </w:t>
+      </w:r>
+      <w:r>
+        <w:rPr>
+          <w:rFonts w:asciiTheme="minorHAnsi" w:hAnsiTheme="minorHAnsi" w:cstheme="minorHAnsi"/>
+          <w:sz w:val="24"/>
+          <w:szCs w:val="24"/>
+          <w:lang w:val="en-US"/>
+        </w:rPr>
+        <w:t>So,</w:t>
+      </w:r>
+      <w:r>
+        <w:rPr>
+          <w:rFonts w:asciiTheme="minorHAnsi" w:hAnsiTheme="minorHAnsi" w:cstheme="minorHAnsi"/>
+          <w:sz w:val="24"/>
+          <w:szCs w:val="24"/>
+          <w:lang w:val="en-US"/>
+        </w:rPr>
+        <w:t xml:space="preserve"> it is something like a Git version Control but for infrastructure. </w:t>
+      </w:r>
+    </w:p>
+    <w:p>
+      <w:pPr>
+        <w:pStyle w:val="PlainText"/>
+        <w:rPr>
+          <w:rFonts w:asciiTheme="minorHAnsi" w:hAnsiTheme="minorHAnsi" w:cstheme="minorHAnsi"/>
+          <w:sz w:val="24"/>
+          <w:szCs w:val="24"/>
+          <w:lang w:val="en-US"/>
+        </w:rPr>
+      </w:pPr>
+    </w:p>
+    <w:p>
+      <w:pPr>
+        <w:pStyle w:val="PlainText"/>
+        <w:rPr>
+          <w:rFonts w:asciiTheme="minorHAnsi" w:hAnsiTheme="minorHAnsi" w:cstheme="minorHAnsi"/>
+          <w:sz w:val="24"/>
+          <w:szCs w:val="24"/>
+          <w:lang w:val="en-US"/>
+        </w:rPr>
+      </w:pPr>
+      <w:r>
+        <w:rPr>
+          <w:rFonts w:asciiTheme="minorHAnsi" w:hAnsiTheme="minorHAnsi" w:cstheme="minorHAnsi"/>
+          <w:sz w:val="24"/>
+          <w:szCs w:val="24"/>
+          <w:lang w:val="en-US"/>
+        </w:rPr>
+        <w:t xml:space="preserve">This also helps you to manage the infrastructure with configuration files rather through a GUI. </w:t>
+      </w:r>
+    </w:p>
+    <w:p>
+      <w:pPr>
+        <w:pStyle w:val="PlainText"/>
+        <w:rPr>
+          <w:rFonts w:asciiTheme="minorHAnsi" w:hAnsiTheme="minorHAnsi" w:cstheme="minorHAnsi"/>
+          <w:sz w:val="24"/>
+          <w:szCs w:val="24"/>
+          <w:lang w:val="en-US"/>
+        </w:rPr>
+      </w:pPr>
+      <w:r>
+        <w:rPr>
+          <w:rFonts w:asciiTheme="minorHAnsi" w:hAnsiTheme="minorHAnsi" w:cstheme="minorHAnsi"/>
+          <w:sz w:val="24"/>
+          <w:szCs w:val="24"/>
+          <w:lang w:val="en-US"/>
+        </w:rPr>
+        <w:t xml:space="preserve">So, basically you can configure how to deploy an entire cluster of resources.  </w:t>
+      </w:r>
+    </w:p>
+    <w:p>
+      <w:pPr>
+        <w:pStyle w:val="PlainText"/>
+        <w:rPr>
+          <w:rFonts w:asciiTheme="minorHAnsi" w:hAnsiTheme="minorHAnsi" w:cstheme="minorHAnsi"/>
+          <w:sz w:val="24"/>
+          <w:szCs w:val="24"/>
+          <w:lang w:val="en-US"/>
+        </w:rPr>
+      </w:pPr>
+    </w:p>
+    <w:p>
+      <w:pPr>
+        <w:pStyle w:val="PlainText"/>
+        <w:rPr>
+          <w:rFonts w:asciiTheme="minorHAnsi" w:hAnsiTheme="minorHAnsi" w:cstheme="minorHAnsi"/>
+          <w:sz w:val="24"/>
+          <w:szCs w:val="24"/>
+          <w:lang w:val="en-US"/>
+        </w:rPr>
+      </w:pPr>
+      <w:r>
+        <w:rPr>
+          <w:rFonts w:asciiTheme="minorHAnsi" w:hAnsiTheme="minorHAnsi" w:cstheme="minorHAnsi"/>
+          <w:b/>
+          <w:bCs/>
+          <w:color w:val="C45CC0"/>
+          <w:sz w:val="24"/>
+          <w:szCs w:val="24"/>
+          <w:lang w:val="en-US"/>
+        </w:rPr>
+        <w:t>Terraform state</w:t>
+      </w:r>
+      <w:r>
+        <w:rPr>
+          <w:rFonts w:asciiTheme="minorHAnsi" w:hAnsiTheme="minorHAnsi" w:cstheme="minorHAnsi"/>
+          <w:sz w:val="24"/>
+          <w:szCs w:val="24"/>
+          <w:lang w:val="en-US"/>
+        </w:rPr>
+        <w:t xml:space="preserve"> is a feature that allows you track all resources’ changes. </w:t>
+      </w:r>
+    </w:p>
+    <w:p>
+      <w:pPr>
+        <w:pStyle w:val="PlainText"/>
+        <w:rPr>
+          <w:rFonts w:asciiTheme="minorHAnsi" w:hAnsiTheme="minorHAnsi" w:cstheme="minorHAnsi"/>
+          <w:sz w:val="24"/>
+          <w:szCs w:val="24"/>
+          <w:lang w:val="en-US"/>
+        </w:rPr>
+      </w:pPr>
+    </w:p>
+    <w:p>
+      <w:pPr>
+        <w:pStyle w:val="PlainText"/>
+        <w:rPr>
+          <w:rFonts w:asciiTheme="minorHAnsi" w:hAnsiTheme="minorHAnsi" w:cstheme="minorHAnsi"/>
+          <w:b/>
+          <w:bCs/>
+          <w:sz w:val="28"/>
+          <w:szCs w:val="28"/>
+          <w:lang w:val="en-US"/>
+        </w:rPr>
+      </w:pPr>
+      <w:r>
+        <w:rPr>
+          <w:rFonts w:asciiTheme="minorHAnsi" w:hAnsiTheme="minorHAnsi" w:cstheme="minorHAnsi"/>
+          <w:b/>
+          <w:bCs/>
+          <w:sz w:val="28"/>
+          <w:szCs w:val="28"/>
+          <w:lang w:val="en-US"/>
+        </w:rPr>
+        <w:t>Installations:</w:t>
+      </w:r>
+    </w:p>
+    <w:p>
+      <w:pPr>
+        <w:pStyle w:val="PlainText"/>
+        <w:rPr>
+          <w:rFonts w:asciiTheme="minorHAnsi" w:hAnsiTheme="minorHAnsi" w:cstheme="minorHAnsi"/>
+          <w:sz w:val="24"/>
+          <w:szCs w:val="24"/>
+          <w:lang w:val="en-US"/>
+        </w:rPr>
+      </w:pPr>
+    </w:p>
+    <w:p>
+      <w:pPr>
+        <w:pStyle w:val="PlainText"/>
+        <w:rPr>
+          <w:rFonts w:asciiTheme="minorHAnsi" w:hAnsiTheme="minorHAnsi" w:cstheme="minorHAnsi"/>
+          <w:sz w:val="24"/>
+          <w:szCs w:val="24"/>
+          <w:lang w:val="en-US"/>
+        </w:rPr>
+      </w:pPr>
+      <w:r>
+        <w:rPr>
+          <w:rFonts w:asciiTheme="minorHAnsi" w:hAnsiTheme="minorHAnsi" w:cstheme="minorHAnsi"/>
+          <w:sz w:val="24"/>
+          <w:szCs w:val="24"/>
+          <w:lang w:val="en-US"/>
+        </w:rPr>
+        <w:t xml:space="preserve">Based on this </w:t>
+      </w:r>
+      <w:r>
+        <w:rPr>
+          <w:rFonts w:asciiTheme="minorHAnsi" w:hAnsiTheme="minorHAnsi" w:cstheme="minorHAnsi"/>
+          <w:b/>
+          <w:bCs/>
+          <w:sz w:val="24"/>
+          <w:szCs w:val="24"/>
+          <w:lang w:val="en-US"/>
+        </w:rPr>
+        <w:t>Terraform client</w:t>
+      </w:r>
+      <w:r>
+        <w:rPr>
+          <w:rFonts w:asciiTheme="minorHAnsi" w:hAnsiTheme="minorHAnsi" w:cstheme="minorHAnsi"/>
+          <w:sz w:val="24"/>
+          <w:szCs w:val="24"/>
+          <w:lang w:val="en-US"/>
+        </w:rPr>
+        <w:t xml:space="preserve"> installation: </w:t>
+      </w:r>
+      <w:hyperlink r:id="rId9" w:history="1">
+        <w:r>
+          <w:rPr>
+            <w:rStyle w:val="Hyperlink"/>
+            <w:rFonts w:asciiTheme="minorHAnsi" w:hAnsiTheme="minorHAnsi" w:cstheme="minorHAnsi"/>
+            <w:sz w:val="24"/>
+            <w:szCs w:val="24"/>
+            <w:lang w:val="en-US"/>
+          </w:rPr>
+          <w:t>https://www.terraform.io/downloads</w:t>
+        </w:r>
+      </w:hyperlink>
+    </w:p>
+    <w:p>
+      <w:pPr>
+        <w:pStyle w:val="PlainText"/>
+        <w:rPr>
+          <w:rFonts w:asciiTheme="minorHAnsi" w:hAnsiTheme="minorHAnsi" w:cstheme="minorHAnsi"/>
+          <w:sz w:val="24"/>
+          <w:szCs w:val="24"/>
+          <w:lang w:val="en-US"/>
+        </w:rPr>
+      </w:pPr>
+    </w:p>
+    <w:p>
+      <w:pPr>
+        <w:pStyle w:val="PlainText"/>
+        <w:rPr>
+          <w:rFonts w:asciiTheme="minorHAnsi" w:hAnsiTheme="minorHAnsi" w:cstheme="minorHAnsi"/>
+          <w:sz w:val="24"/>
+          <w:szCs w:val="24"/>
+          <w:lang w:val="en-US"/>
+        </w:rPr>
+      </w:pPr>
+      <w:r>
+        <w:rPr>
+          <w:rFonts w:asciiTheme="minorHAnsi" w:hAnsiTheme="minorHAnsi" w:cstheme="minorHAnsi"/>
+          <w:sz w:val="24"/>
+          <w:szCs w:val="24"/>
+          <w:lang w:val="en-US"/>
+        </w:rPr>
+        <w:t>Run these:</w:t>
+      </w:r>
+    </w:p>
+    <w:p>
+      <w:pPr>
+        <w:pStyle w:val="PlainText"/>
+        <w:rPr>
+          <w:rFonts w:asciiTheme="minorHAnsi" w:hAnsiTheme="minorHAnsi" w:cstheme="minorHAnsi"/>
+          <w:sz w:val="24"/>
+          <w:szCs w:val="24"/>
+          <w:lang w:val="en-US"/>
+        </w:rPr>
+      </w:pPr>
+    </w:p>
+    <w:p>
+      <w:pPr>
+        <w:pStyle w:val="PlainText"/>
+        <w:rPr>
+          <w:rFonts w:asciiTheme="minorHAnsi" w:hAnsiTheme="minorHAnsi" w:cstheme="minorHAnsi"/>
+          <w:b/>
+          <w:bCs/>
+          <w:sz w:val="24"/>
+          <w:szCs w:val="24"/>
+          <w:lang w:val="en-US"/>
+        </w:rPr>
+      </w:pPr>
+      <w:r>
+        <w:rPr>
+          <w:rFonts w:asciiTheme="minorHAnsi" w:hAnsiTheme="minorHAnsi" w:cstheme="minorHAnsi"/>
+          <w:b/>
+          <w:bCs/>
+          <w:sz w:val="24"/>
+          <w:szCs w:val="24"/>
+          <w:lang w:val="en-US"/>
+        </w:rPr>
+        <w:t>brew tap hashicorp/tap</w:t>
+      </w:r>
+    </w:p>
+    <w:p>
+      <w:pPr>
+        <w:pStyle w:val="PlainText"/>
+        <w:rPr>
+          <w:rFonts w:asciiTheme="minorHAnsi" w:hAnsiTheme="minorHAnsi" w:cstheme="minorHAnsi"/>
+          <w:b/>
+          <w:bCs/>
+          <w:sz w:val="24"/>
+          <w:szCs w:val="24"/>
+          <w:lang w:val="en-US"/>
+        </w:rPr>
+      </w:pPr>
+      <w:r>
+        <w:rPr>
+          <w:rFonts w:asciiTheme="minorHAnsi" w:hAnsiTheme="minorHAnsi" w:cstheme="minorHAnsi"/>
+          <w:b/>
+          <w:bCs/>
+          <w:sz w:val="24"/>
+          <w:szCs w:val="24"/>
+          <w:lang w:val="en-US"/>
+        </w:rPr>
+        <w:t>brew install hashicorp/tap/terraform</w:t>
+      </w:r>
+    </w:p>
+    <w:p>
+      <w:pPr>
+        <w:pStyle w:val="PlainText"/>
+        <w:rPr>
+          <w:rFonts w:asciiTheme="minorHAnsi" w:hAnsiTheme="minorHAnsi" w:cstheme="minorHAnsi"/>
+          <w:sz w:val="24"/>
+          <w:szCs w:val="24"/>
+          <w:lang w:val="en-US"/>
+        </w:rPr>
+      </w:pPr>
+    </w:p>
+    <w:p>
+      <w:pPr>
+        <w:pStyle w:val="PlainText"/>
+        <w:rPr>
+          <w:rFonts w:asciiTheme="minorHAnsi" w:hAnsiTheme="minorHAnsi" w:cstheme="minorHAnsi"/>
+          <w:sz w:val="24"/>
+          <w:szCs w:val="24"/>
+          <w:lang w:val="en-US"/>
+        </w:rPr>
+      </w:pPr>
+      <w:r>
+        <w:rPr>
+          <w:rFonts w:asciiTheme="minorHAnsi" w:hAnsiTheme="minorHAnsi" w:cstheme="minorHAnsi"/>
+          <w:b/>
+          <w:bCs/>
+          <w:sz w:val="24"/>
+          <w:szCs w:val="24"/>
+          <w:lang w:val="en-US"/>
+        </w:rPr>
+        <w:t xml:space="preserve">GCP - </w:t>
+      </w:r>
+      <w:r>
+        <w:rPr>
+          <w:rFonts w:asciiTheme="minorHAnsi" w:hAnsiTheme="minorHAnsi" w:cstheme="minorHAnsi"/>
+          <w:b/>
+          <w:bCs/>
+          <w:sz w:val="24"/>
+          <w:szCs w:val="24"/>
+          <w:lang w:val="en-US"/>
+        </w:rPr>
+        <w:t>Cloud Provider account</w:t>
+      </w:r>
+      <w:r>
+        <w:rPr>
+          <w:rFonts w:asciiTheme="minorHAnsi" w:hAnsiTheme="minorHAnsi" w:cstheme="minorHAnsi"/>
+          <w:sz w:val="24"/>
+          <w:szCs w:val="24"/>
+          <w:lang w:val="en-US"/>
+        </w:rPr>
+        <w:t xml:space="preserve">: </w:t>
+      </w:r>
+    </w:p>
+    <w:p>
+      <w:pPr>
+        <w:pStyle w:val="PlainText"/>
+        <w:rPr>
+          <w:rFonts w:asciiTheme="minorHAnsi" w:hAnsiTheme="minorHAnsi" w:cstheme="minorHAnsi"/>
+          <w:sz w:val="24"/>
+          <w:szCs w:val="24"/>
+          <w:lang w:val="en-US"/>
+        </w:rPr>
+      </w:pPr>
+    </w:p>
+    <w:p>
+      <w:pPr>
+        <w:pStyle w:val="PlainText"/>
+        <w:rPr>
+          <w:rFonts w:asciiTheme="minorHAnsi" w:hAnsiTheme="minorHAnsi" w:cstheme="minorHAnsi"/>
+          <w:sz w:val="24"/>
+          <w:szCs w:val="24"/>
+          <w:lang w:val="en-US"/>
+        </w:rPr>
+      </w:pPr>
+      <w:r>
+        <w:rPr>
+          <w:rFonts w:asciiTheme="minorHAnsi" w:hAnsiTheme="minorHAnsi" w:cstheme="minorHAnsi"/>
+          <w:sz w:val="24"/>
+          <w:szCs w:val="24"/>
+          <w:lang w:val="en-US"/>
+        </w:rPr>
+        <w:t xml:space="preserve">Set-up GCP with this one: </w:t>
+      </w:r>
+      <w:hyperlink r:id="rId10" w:history="1">
+        <w:r>
+          <w:rPr>
+            <w:rStyle w:val="Hyperlink"/>
+            <w:rFonts w:asciiTheme="minorHAnsi" w:hAnsiTheme="minorHAnsi" w:cstheme="minorHAnsi"/>
+            <w:sz w:val="24"/>
+            <w:szCs w:val="24"/>
+            <w:lang w:val="en-US"/>
+          </w:rPr>
+          <w:t>https://github.com/DataTalksClub/data-engineering-zoomcamp/blob/main/week_1_basics_n_setup/1_terraform_gcp/2_gcp_overview.md</w:t>
+        </w:r>
+      </w:hyperlink>
+    </w:p>
+    <w:p>
+      <w:pPr>
+        <w:pStyle w:val="PlainText"/>
+        <w:rPr>
+          <w:rFonts w:asciiTheme="minorHAnsi" w:hAnsiTheme="minorHAnsi" w:cstheme="minorHAnsi"/>
+          <w:sz w:val="24"/>
+          <w:szCs w:val="24"/>
+          <w:lang w:val="en-US"/>
+        </w:rPr>
+      </w:pPr>
+    </w:p>
+    <w:p>
+      <w:pPr>
+        <w:pStyle w:val="PlainText"/>
+        <w:rPr>
+          <w:rFonts w:asciiTheme="minorHAnsi" w:hAnsiTheme="minorHAnsi" w:cstheme="minorHAnsi"/>
+          <w:sz w:val="24"/>
+          <w:szCs w:val="24"/>
+          <w:lang w:val="en-US"/>
+        </w:rPr>
+      </w:pPr>
+      <w:r>
+        <w:rPr>
+          <w:rFonts w:asciiTheme="minorHAnsi" w:hAnsiTheme="minorHAnsi" w:cstheme="minorHAnsi"/>
+          <w:sz w:val="24"/>
+          <w:szCs w:val="24"/>
+          <w:lang w:val="en-US"/>
+        </w:rPr>
+        <w:t xml:space="preserve">(Note) </w:t>
+      </w:r>
+      <w:r>
+        <w:rPr>
+          <w:rFonts w:asciiTheme="minorHAnsi" w:hAnsiTheme="minorHAnsi" w:cstheme="minorHAnsi"/>
+          <w:sz w:val="24"/>
+          <w:szCs w:val="24"/>
+          <w:lang w:val="en-US"/>
+        </w:rPr>
+        <w:t xml:space="preserve">Google Service Categories: </w:t>
+      </w:r>
+    </w:p>
+    <w:p>
+      <w:pPr>
+        <w:pStyle w:val="PlainText"/>
+        <w:rPr>
+          <w:rFonts w:asciiTheme="minorHAnsi" w:hAnsiTheme="minorHAnsi" w:cstheme="minorHAnsi"/>
+          <w:sz w:val="24"/>
+          <w:szCs w:val="24"/>
+          <w:lang w:val="en-US"/>
+        </w:rPr>
+      </w:pPr>
+      <w:r>
+        <w:rPr>
+          <w:rFonts w:asciiTheme="minorHAnsi" w:hAnsiTheme="minorHAnsi" w:cstheme="minorHAnsi"/>
+          <w:sz w:val="24"/>
+          <w:szCs w:val="24"/>
+          <w:lang w:val="en-US"/>
+        </w:rPr>
+        <w:t>Compute, Management, Networking, Storage &amp; Databases, Big Data, Identity &amp; Security, ML</w:t>
+      </w:r>
+    </w:p>
+    <w:p>
+      <w:pPr>
+        <w:pStyle w:val="PlainText"/>
+        <w:rPr>
+          <w:rFonts w:asciiTheme="minorHAnsi" w:hAnsiTheme="minorHAnsi" w:cstheme="minorHAnsi"/>
+          <w:sz w:val="24"/>
+          <w:szCs w:val="24"/>
+          <w:lang w:val="en-US"/>
+        </w:rPr>
+      </w:pPr>
+    </w:p>
+    <w:p>
+      <w:pPr>
+        <w:pStyle w:val="PlainText"/>
+        <w:rPr>
+          <w:rFonts w:asciiTheme="minorHAnsi" w:hAnsiTheme="minorHAnsi" w:cstheme="minorHAnsi"/>
+          <w:sz w:val="24"/>
+          <w:szCs w:val="24"/>
+          <w:lang w:val="en-US"/>
+        </w:rPr>
+      </w:pPr>
+      <w:r>
+        <w:rPr>
+          <w:rFonts w:asciiTheme="minorHAnsi" w:hAnsiTheme="minorHAnsi" w:cstheme="minorHAnsi"/>
+          <w:sz w:val="24"/>
+          <w:szCs w:val="24"/>
+          <w:lang w:val="en-US"/>
+        </w:rPr>
+        <w:t xml:space="preserve">We create </w:t>
+      </w:r>
+      <w:r>
+        <w:rPr>
+          <w:rFonts w:asciiTheme="minorHAnsi" w:hAnsiTheme="minorHAnsi" w:cstheme="minorHAnsi"/>
+          <w:sz w:val="24"/>
+          <w:szCs w:val="24"/>
+          <w:lang w:val="en-US"/>
+        </w:rPr>
+        <w:t>a</w:t>
+      </w:r>
+      <w:r>
+        <w:rPr>
+          <w:rFonts w:asciiTheme="minorHAnsi" w:hAnsiTheme="minorHAnsi" w:cstheme="minorHAnsi"/>
+          <w:sz w:val="24"/>
+          <w:szCs w:val="24"/>
+          <w:lang w:val="en-US"/>
+        </w:rPr>
+        <w:t xml:space="preserve"> new account (or we login to an existing one) </w:t>
+      </w:r>
+      <w:r>
+        <w:rPr>
+          <w:rFonts w:asciiTheme="minorHAnsi" w:hAnsiTheme="minorHAnsi" w:cstheme="minorHAnsi"/>
+          <w:sz w:val="24"/>
+          <w:szCs w:val="24"/>
+          <w:lang w:val="en-US"/>
+        </w:rPr>
+        <w:t xml:space="preserve">– we set-up the billing account and we create a new project. Then we set-up the </w:t>
+      </w:r>
+      <w:r>
+        <w:rPr>
+          <w:rFonts w:asciiTheme="minorHAnsi" w:hAnsiTheme="minorHAnsi" w:cstheme="minorHAnsi"/>
+          <w:color w:val="4472C4" w:themeColor="accent1"/>
+          <w:sz w:val="24"/>
+          <w:szCs w:val="24"/>
+          <w:lang w:val="en-US"/>
+        </w:rPr>
+        <w:t xml:space="preserve">IAM &amp; Admin </w:t>
+      </w:r>
+      <w:r>
+        <w:rPr>
+          <w:rFonts w:asciiTheme="minorHAnsi" w:hAnsiTheme="minorHAnsi" w:cstheme="minorHAnsi"/>
+          <w:sz w:val="24"/>
+          <w:szCs w:val="24"/>
+          <w:lang w:val="en-US"/>
+        </w:rPr>
+        <w:t xml:space="preserve">roles. </w:t>
+      </w:r>
+    </w:p>
+    <w:p>
+      <w:pPr>
+        <w:pStyle w:val="PlainText"/>
+        <w:rPr>
+          <w:rFonts w:asciiTheme="minorHAnsi" w:hAnsiTheme="minorHAnsi" w:cstheme="minorHAnsi"/>
+          <w:sz w:val="24"/>
+          <w:szCs w:val="24"/>
+          <w:lang w:val="en-US"/>
+        </w:rPr>
+      </w:pPr>
+    </w:p>
+    <w:p>
+      <w:pPr>
+        <w:pStyle w:val="PlainText"/>
+        <w:rPr>
+          <w:rFonts w:asciiTheme="minorHAnsi" w:hAnsiTheme="minorHAnsi" w:cstheme="minorHAnsi"/>
+          <w:sz w:val="24"/>
+          <w:szCs w:val="24"/>
+          <w:lang w:val="en-US"/>
+        </w:rPr>
+      </w:pPr>
+      <w:r>
+        <w:rPr>
+          <w:rFonts w:asciiTheme="minorHAnsi" w:hAnsiTheme="minorHAnsi" w:cstheme="minorHAnsi"/>
+          <w:sz w:val="24"/>
+          <w:szCs w:val="24"/>
+          <w:lang w:val="en-US"/>
+        </w:rPr>
+        <w:t xml:space="preserve">IAM &amp; Admin &gt; </w:t>
+      </w:r>
+      <w:r>
+        <w:rPr>
+          <w:rFonts w:asciiTheme="minorHAnsi" w:hAnsiTheme="minorHAnsi" w:cstheme="minorHAnsi"/>
+          <w:b/>
+          <w:bCs/>
+          <w:color w:val="FF0000"/>
+          <w:sz w:val="24"/>
+          <w:szCs w:val="24"/>
+          <w:highlight w:val="yellow"/>
+          <w:lang w:val="en-US"/>
+        </w:rPr>
+        <w:t>Service Account</w:t>
+      </w:r>
+      <w:r>
+        <w:rPr>
+          <w:rFonts w:asciiTheme="minorHAnsi" w:hAnsiTheme="minorHAnsi" w:cstheme="minorHAnsi"/>
+          <w:sz w:val="24"/>
+          <w:szCs w:val="24"/>
+          <w:highlight w:val="yellow"/>
+          <w:lang w:val="en-US"/>
+        </w:rPr>
+        <w:t xml:space="preserve">: is an account which is used by an application to make </w:t>
+      </w:r>
+      <w:r>
+        <w:rPr>
+          <w:rFonts w:asciiTheme="minorHAnsi" w:hAnsiTheme="minorHAnsi" w:cstheme="minorHAnsi"/>
+          <w:color w:val="FF0000"/>
+          <w:sz w:val="24"/>
+          <w:szCs w:val="24"/>
+          <w:highlight w:val="yellow"/>
+          <w:lang w:val="en-US"/>
+        </w:rPr>
+        <w:t>authorized API calls</w:t>
+      </w:r>
+      <w:r>
+        <w:rPr>
+          <w:rFonts w:asciiTheme="minorHAnsi" w:hAnsiTheme="minorHAnsi" w:cstheme="minorHAnsi"/>
+          <w:sz w:val="24"/>
+          <w:szCs w:val="24"/>
+          <w:highlight w:val="yellow"/>
+          <w:lang w:val="en-US"/>
+        </w:rPr>
+        <w:t>.</w:t>
+      </w:r>
+      <w:r>
+        <w:rPr>
+          <w:rFonts w:asciiTheme="minorHAnsi" w:hAnsiTheme="minorHAnsi" w:cstheme="minorHAnsi"/>
+          <w:sz w:val="24"/>
+          <w:szCs w:val="24"/>
+          <w:lang w:val="en-US"/>
+        </w:rPr>
+        <w:t xml:space="preserve"> </w:t>
+      </w:r>
+    </w:p>
+    <w:p>
+      <w:pPr>
+        <w:pStyle w:val="PlainText"/>
+        <w:rPr>
+          <w:rFonts w:asciiTheme="minorHAnsi" w:hAnsiTheme="minorHAnsi" w:cstheme="minorHAnsi"/>
+          <w:sz w:val="24"/>
+          <w:szCs w:val="24"/>
+          <w:lang w:val="en-US"/>
+        </w:rPr>
+      </w:pPr>
+    </w:p>
+    <w:p>
+      <w:pPr>
+        <w:pStyle w:val="PlainText"/>
+        <w:rPr>
+          <w:rFonts w:asciiTheme="minorHAnsi" w:hAnsiTheme="minorHAnsi" w:cstheme="minorHAnsi"/>
+          <w:b/>
+          <w:bCs/>
+          <w:sz w:val="24"/>
+          <w:szCs w:val="24"/>
+          <w:u w:val="single"/>
+          <w:lang w:val="en-US"/>
+        </w:rPr>
+      </w:pPr>
+      <w:r>
+        <w:rPr>
+          <w:rFonts w:asciiTheme="minorHAnsi" w:hAnsiTheme="minorHAnsi" w:cstheme="minorHAnsi"/>
+          <w:sz w:val="24"/>
+          <w:szCs w:val="24"/>
+          <w:lang w:val="en-US"/>
+        </w:rPr>
+        <w:t xml:space="preserve">For example, you can attach a service account to a Compute Engine instance so that applications running on that instance can authenticate as the service account. Then, </w:t>
+      </w:r>
+      <w:r>
+        <w:rPr>
+          <w:rFonts w:asciiTheme="minorHAnsi" w:hAnsiTheme="minorHAnsi" w:cstheme="minorHAnsi"/>
+          <w:b/>
+          <w:bCs/>
+          <w:sz w:val="24"/>
+          <w:szCs w:val="24"/>
+          <w:highlight w:val="yellow"/>
+          <w:u w:val="single"/>
+          <w:lang w:val="en-US"/>
+        </w:rPr>
+        <w:t xml:space="preserve">you can </w:t>
+      </w:r>
+      <w:r>
+        <w:rPr>
+          <w:rFonts w:asciiTheme="minorHAnsi" w:hAnsiTheme="minorHAnsi" w:cstheme="minorHAnsi"/>
+          <w:b/>
+          <w:bCs/>
+          <w:sz w:val="24"/>
+          <w:szCs w:val="24"/>
+          <w:highlight w:val="yellow"/>
+          <w:u w:val="single"/>
+          <w:lang w:val="en-US"/>
+        </w:rPr>
+        <w:lastRenderedPageBreak/>
+        <w:t>grant the service account IAM roles to let the service account—and, by extension, applications on the instance—access Google Cloud resources.</w:t>
+      </w:r>
+      <w:r>
+        <w:rPr>
+          <w:rFonts w:asciiTheme="minorHAnsi" w:hAnsiTheme="minorHAnsi" w:cstheme="minorHAnsi"/>
+          <w:b/>
+          <w:bCs/>
+          <w:sz w:val="24"/>
+          <w:szCs w:val="24"/>
+          <w:u w:val="single"/>
+          <w:lang w:val="en-US"/>
+        </w:rPr>
+        <w:t xml:space="preserve"> </w:t>
+      </w:r>
+    </w:p>
+    <w:p>
+      <w:pPr>
+        <w:pStyle w:val="PlainText"/>
+        <w:rPr>
+          <w:rFonts w:asciiTheme="minorHAnsi" w:hAnsiTheme="minorHAnsi" w:cstheme="minorHAnsi"/>
+          <w:sz w:val="24"/>
+          <w:szCs w:val="24"/>
+          <w:lang w:val="en-US"/>
+        </w:rPr>
+      </w:pPr>
+    </w:p>
+    <w:p>
+      <w:pPr>
+        <w:pStyle w:val="PlainText"/>
+        <w:rPr>
+          <w:rFonts w:asciiTheme="minorHAnsi" w:hAnsiTheme="minorHAnsi" w:cstheme="minorHAnsi"/>
+          <w:sz w:val="24"/>
+          <w:szCs w:val="24"/>
+          <w:lang w:val="en-US"/>
+        </w:rPr>
+      </w:pPr>
+      <w:r>
+        <w:rPr>
+          <w:rFonts w:asciiTheme="minorHAnsi" w:hAnsiTheme="minorHAnsi" w:cstheme="minorHAnsi"/>
+          <w:sz w:val="24"/>
+          <w:szCs w:val="24"/>
+          <w:lang w:val="en-US"/>
+        </w:rPr>
+        <w:t>Once new service account has been created then we select the 3 dots in Actions &gt; Manage keys &gt; Create new key &gt; a</w:t>
+      </w:r>
+      <w:r>
+        <w:rPr>
+          <w:rFonts w:asciiTheme="minorHAnsi" w:hAnsiTheme="minorHAnsi" w:cstheme="minorHAnsi"/>
+          <w:sz w:val="24"/>
+          <w:szCs w:val="24"/>
+          <w:lang w:val="en-US"/>
+        </w:rPr>
+        <w:t>n</w:t>
+      </w:r>
+      <w:r>
+        <w:rPr>
+          <w:rFonts w:asciiTheme="minorHAnsi" w:hAnsiTheme="minorHAnsi" w:cstheme="minorHAnsi"/>
+          <w:sz w:val="24"/>
+          <w:szCs w:val="24"/>
+          <w:lang w:val="en-US"/>
+        </w:rPr>
+        <w:t xml:space="preserve">d then it automatically downloads to your computer </w:t>
+      </w:r>
+      <w:r>
+        <w:rPr>
+          <w:rFonts w:asciiTheme="minorHAnsi" w:hAnsiTheme="minorHAnsi" w:cstheme="minorHAnsi"/>
+          <w:sz w:val="24"/>
+          <w:szCs w:val="24"/>
+          <w:lang w:val="en-US"/>
+        </w:rPr>
+        <w:t xml:space="preserve">the new key. </w:t>
+      </w:r>
+    </w:p>
+    <w:p>
+      <w:pPr>
+        <w:pStyle w:val="PlainText"/>
+        <w:rPr>
+          <w:rFonts w:asciiTheme="minorHAnsi" w:hAnsiTheme="minorHAnsi" w:cstheme="minorHAnsi"/>
+          <w:sz w:val="24"/>
+          <w:szCs w:val="24"/>
+          <w:lang w:val="en-US"/>
+        </w:rPr>
+      </w:pPr>
+    </w:p>
+    <w:p>
+      <w:pPr>
+        <w:pStyle w:val="PlainText"/>
+        <w:rPr>
+          <w:rFonts w:asciiTheme="minorHAnsi" w:hAnsiTheme="minorHAnsi" w:cstheme="minorHAnsi"/>
+          <w:sz w:val="24"/>
+          <w:szCs w:val="24"/>
+          <w:lang w:val="en-US"/>
+        </w:rPr>
+      </w:pPr>
+      <w:r>
+        <w:rPr>
+          <w:rFonts w:asciiTheme="minorHAnsi" w:hAnsiTheme="minorHAnsi" w:cstheme="minorHAnsi"/>
+          <w:sz w:val="24"/>
+          <w:szCs w:val="24"/>
+          <w:lang w:val="en-US"/>
+        </w:rPr>
+        <w:t xml:space="preserve">Then set-up Google SDK. </w:t>
+      </w:r>
+    </w:p>
+    <w:p>
+      <w:pPr>
+        <w:pStyle w:val="PlainText"/>
+        <w:rPr>
+          <w:rFonts w:asciiTheme="minorHAnsi" w:hAnsiTheme="minorHAnsi" w:cstheme="minorHAnsi"/>
+          <w:sz w:val="24"/>
+          <w:szCs w:val="24"/>
+          <w:lang w:val="en-US"/>
+        </w:rPr>
+      </w:pPr>
+    </w:p>
+    <w:p>
+      <w:pPr>
+        <w:pStyle w:val="PlainText"/>
+        <w:rPr>
+          <w:rFonts w:asciiTheme="minorHAnsi" w:hAnsiTheme="minorHAnsi" w:cstheme="minorHAnsi"/>
+          <w:sz w:val="24"/>
+          <w:szCs w:val="24"/>
+          <w:lang w:val="en-US"/>
+        </w:rPr>
+      </w:pPr>
+      <w:r>
+        <w:rPr>
+          <w:rFonts w:asciiTheme="minorHAnsi" w:hAnsiTheme="minorHAnsi" w:cstheme="minorHAnsi"/>
+          <w:sz w:val="24"/>
+          <w:szCs w:val="24"/>
+          <w:lang w:val="en-US"/>
+        </w:rPr>
+        <w:t>brew install python@3.11</w:t>
+      </w:r>
+    </w:p>
+    <w:p>
+      <w:pPr>
+        <w:pStyle w:val="PlainText"/>
+        <w:rPr>
+          <w:rFonts w:asciiTheme="minorHAnsi" w:hAnsiTheme="minorHAnsi" w:cstheme="minorHAnsi"/>
+          <w:sz w:val="24"/>
+          <w:szCs w:val="24"/>
+          <w:lang w:val="en-US"/>
+        </w:rPr>
+      </w:pPr>
+      <w:r>
+        <w:rPr>
+          <w:rFonts w:asciiTheme="minorHAnsi" w:hAnsiTheme="minorHAnsi" w:cstheme="minorHAnsi"/>
+          <w:sz w:val="24"/>
+          <w:szCs w:val="24"/>
+          <w:lang w:val="en-US"/>
+        </w:rPr>
+        <w:t>brew install --cask google-cloud-sdk</w:t>
+      </w:r>
+    </w:p>
+    <w:p>
+      <w:pPr>
+        <w:pStyle w:val="PlainText"/>
+        <w:rPr>
+          <w:rFonts w:asciiTheme="minorHAnsi" w:hAnsiTheme="minorHAnsi" w:cstheme="minorHAnsi"/>
+          <w:sz w:val="24"/>
+          <w:szCs w:val="24"/>
+          <w:lang w:val="en-US"/>
+        </w:rPr>
+      </w:pPr>
+    </w:p>
+    <w:p>
+      <w:pPr>
+        <w:pStyle w:val="PlainText"/>
+        <w:rPr>
+          <w:rFonts w:asciiTheme="minorHAnsi" w:hAnsiTheme="minorHAnsi" w:cstheme="minorHAnsi"/>
+          <w:color w:val="C45CC0"/>
+          <w:sz w:val="22"/>
+          <w:szCs w:val="22"/>
+          <w:lang w:val="en-US"/>
+        </w:rPr>
+      </w:pPr>
+      <w:r>
+        <w:rPr>
+          <w:rFonts w:asciiTheme="minorHAnsi" w:hAnsiTheme="minorHAnsi" w:cstheme="minorHAnsi"/>
+          <w:color w:val="C45CC0"/>
+          <w:sz w:val="22"/>
+          <w:szCs w:val="22"/>
+          <w:lang w:val="en-US"/>
+        </w:rPr>
+        <w:t>export GOOGLE_APPLICATION_CREDENTIALS="&lt;path/to/your/service-account-authkeys&gt;.json"</w:t>
+      </w:r>
+    </w:p>
+    <w:p>
+      <w:pPr>
+        <w:pStyle w:val="PlainText"/>
+        <w:rPr>
+          <w:rFonts w:asciiTheme="minorHAnsi" w:hAnsiTheme="minorHAnsi" w:cstheme="minorHAnsi"/>
+          <w:sz w:val="22"/>
+          <w:szCs w:val="22"/>
+          <w:lang w:val="en-US"/>
+        </w:rPr>
+      </w:pPr>
+    </w:p>
+    <w:p>
+      <w:pPr>
+        <w:pStyle w:val="PlainText"/>
+        <w:rPr>
+          <w:rFonts w:asciiTheme="minorHAnsi" w:hAnsiTheme="minorHAnsi" w:cstheme="minorHAnsi"/>
+          <w:sz w:val="22"/>
+          <w:szCs w:val="22"/>
+          <w:lang w:val="en-US"/>
+        </w:rPr>
+      </w:pPr>
+      <w:r>
+        <w:rPr>
+          <w:rFonts w:asciiTheme="minorHAnsi" w:hAnsiTheme="minorHAnsi" w:cstheme="minorHAnsi"/>
+          <w:sz w:val="22"/>
+          <w:szCs w:val="22"/>
+          <w:lang w:val="en-US"/>
+        </w:rPr>
+        <w:t># Refresh token/session, and verify authentication</w:t>
+      </w:r>
+    </w:p>
+    <w:p>
+      <w:pPr>
+        <w:pStyle w:val="PlainText"/>
+        <w:rPr>
+          <w:rFonts w:asciiTheme="minorHAnsi" w:hAnsiTheme="minorHAnsi" w:cstheme="minorHAnsi"/>
+          <w:color w:val="C45CC0"/>
+          <w:sz w:val="22"/>
+          <w:szCs w:val="22"/>
+          <w:lang w:val="en-US"/>
+        </w:rPr>
+      </w:pPr>
+      <w:r>
+        <w:rPr>
+          <w:rFonts w:asciiTheme="minorHAnsi" w:hAnsiTheme="minorHAnsi" w:cstheme="minorHAnsi"/>
+          <w:color w:val="C45CC0"/>
+          <w:sz w:val="22"/>
+          <w:szCs w:val="22"/>
+          <w:lang w:val="en-US"/>
+        </w:rPr>
+        <w:t>gcloud auth application-default login</w:t>
+      </w:r>
+    </w:p>
+    <w:p>
+      <w:pPr>
+        <w:pStyle w:val="PlainText"/>
+        <w:rPr>
+          <w:rFonts w:asciiTheme="minorHAnsi" w:hAnsiTheme="minorHAnsi" w:cstheme="minorHAnsi"/>
+          <w:sz w:val="22"/>
+          <w:szCs w:val="22"/>
+          <w:lang w:val="en-US"/>
+        </w:rPr>
+      </w:pPr>
+    </w:p>
+    <w:p>
+      <w:pPr>
+        <w:pStyle w:val="PlainText"/>
+        <w:rPr>
+          <w:rFonts w:asciiTheme="minorHAnsi" w:hAnsiTheme="minorHAnsi" w:cstheme="minorHAnsi"/>
+          <w:sz w:val="22"/>
+          <w:szCs w:val="22"/>
+          <w:lang w:val="en-US"/>
+        </w:rPr>
+      </w:pPr>
+      <w:r>
+        <w:rPr>
+          <w:rFonts w:asciiTheme="minorHAnsi" w:hAnsiTheme="minorHAnsi" w:cstheme="minorHAnsi"/>
+          <w:sz w:val="22"/>
+          <w:szCs w:val="22"/>
+          <w:lang w:val="en-US"/>
+        </w:rPr>
+        <w:t xml:space="preserve">Check that all is good by running: </w:t>
+      </w:r>
+    </w:p>
+    <w:p>
+      <w:pPr>
+        <w:pStyle w:val="PlainText"/>
+        <w:numPr>
+          <w:ilvl w:val="0"/>
+          <w:numId w:val="6"/>
+        </w:numPr>
+        <w:rPr>
+          <w:rFonts w:asciiTheme="minorHAnsi" w:hAnsiTheme="minorHAnsi" w:cstheme="minorHAnsi"/>
+          <w:sz w:val="22"/>
+          <w:szCs w:val="22"/>
+          <w:lang w:val="en-US"/>
+        </w:rPr>
+      </w:pPr>
+      <w:r>
+        <w:rPr>
+          <w:rFonts w:asciiTheme="minorHAnsi" w:hAnsiTheme="minorHAnsi" w:cstheme="minorHAnsi"/>
+          <w:sz w:val="22"/>
+          <w:szCs w:val="22"/>
+          <w:lang w:val="en-US"/>
+        </w:rPr>
+        <w:t>gcloud -v</w:t>
+      </w:r>
+    </w:p>
+    <w:p>
+      <w:pPr>
+        <w:pStyle w:val="PlainText"/>
+        <w:rPr>
+          <w:rFonts w:asciiTheme="minorHAnsi" w:hAnsiTheme="minorHAnsi" w:cstheme="minorHAnsi"/>
+          <w:sz w:val="22"/>
+          <w:szCs w:val="22"/>
+          <w:lang w:val="en-US"/>
+        </w:rPr>
+      </w:pPr>
+    </w:p>
+    <w:p>
+      <w:pPr>
+        <w:pStyle w:val="PlainText"/>
+        <w:rPr>
+          <w:rFonts w:asciiTheme="minorHAnsi" w:hAnsiTheme="minorHAnsi" w:cstheme="minorHAnsi"/>
+          <w:sz w:val="22"/>
+          <w:szCs w:val="22"/>
+          <w:lang w:val="en-US"/>
+        </w:rPr>
+      </w:pPr>
+      <w:r>
+        <w:rPr>
+          <w:rFonts w:asciiTheme="minorHAnsi" w:hAnsiTheme="minorHAnsi" w:cstheme="minorHAnsi"/>
+          <w:sz w:val="22"/>
+          <w:szCs w:val="22"/>
+          <w:lang w:val="en-US"/>
+        </w:rPr>
+        <w:t>So, now my local is ready to interact with GCP.</w:t>
+      </w:r>
+      <w:r>
+        <w:rPr>
+          <w:rFonts w:asciiTheme="minorHAnsi" w:hAnsiTheme="minorHAnsi" w:cstheme="minorHAnsi"/>
+          <w:sz w:val="22"/>
+          <w:szCs w:val="22"/>
+          <w:lang w:val="en-US"/>
+        </w:rPr>
+        <w:t xml:space="preserve"> </w:t>
+      </w:r>
+    </w:p>
+    <w:p>
+      <w:pPr>
+        <w:pStyle w:val="PlainText"/>
+        <w:rPr>
+          <w:rFonts w:asciiTheme="minorHAnsi" w:hAnsiTheme="minorHAnsi" w:cstheme="minorHAnsi"/>
+          <w:sz w:val="22"/>
+          <w:szCs w:val="22"/>
+          <w:lang w:val="en-US"/>
+        </w:rPr>
+      </w:pPr>
+    </w:p>
+    <w:p>
+      <w:pPr>
+        <w:pStyle w:val="PlainText"/>
+        <w:rPr>
+          <w:rFonts w:asciiTheme="minorHAnsi" w:hAnsiTheme="minorHAnsi" w:cstheme="minorHAnsi"/>
+          <w:sz w:val="22"/>
+          <w:szCs w:val="22"/>
+          <w:lang w:val="en-US"/>
+        </w:rPr>
+      </w:pPr>
+      <w:r>
+        <w:rPr>
+          <w:rFonts w:asciiTheme="minorHAnsi" w:hAnsiTheme="minorHAnsi" w:cstheme="minorHAnsi"/>
+          <w:sz w:val="22"/>
+          <w:szCs w:val="22"/>
+          <w:lang w:val="en-US"/>
+        </w:rPr>
+        <w:t xml:space="preserve">We need to </w:t>
+      </w:r>
+      <w:r>
+        <w:rPr>
+          <w:rFonts w:asciiTheme="minorHAnsi" w:hAnsiTheme="minorHAnsi" w:cstheme="minorHAnsi"/>
+          <w:b/>
+          <w:bCs/>
+          <w:color w:val="70AD47" w:themeColor="accent6"/>
+          <w:sz w:val="22"/>
+          <w:szCs w:val="22"/>
+          <w:lang w:val="en-US"/>
+        </w:rPr>
+        <w:t>create 2 resources in our infrastructure with Terraform:</w:t>
+      </w:r>
+    </w:p>
+    <w:p>
+      <w:pPr>
+        <w:pStyle w:val="PlainText"/>
+        <w:numPr>
+          <w:ilvl w:val="0"/>
+          <w:numId w:val="6"/>
+        </w:numPr>
+        <w:rPr>
+          <w:rFonts w:asciiTheme="minorHAnsi" w:hAnsiTheme="minorHAnsi" w:cstheme="minorHAnsi"/>
+          <w:sz w:val="22"/>
+          <w:szCs w:val="22"/>
+          <w:lang w:val="en-US"/>
+        </w:rPr>
+      </w:pPr>
+      <w:r>
+        <w:rPr>
+          <w:rFonts w:asciiTheme="minorHAnsi" w:hAnsiTheme="minorHAnsi" w:cstheme="minorHAnsi"/>
+          <w:color w:val="FF0000"/>
+          <w:sz w:val="22"/>
+          <w:szCs w:val="22"/>
+          <w:lang w:val="en-US"/>
+        </w:rPr>
+        <w:t>Google Cloud Storage</w:t>
+      </w:r>
+      <w:r>
+        <w:rPr>
+          <w:rFonts w:asciiTheme="minorHAnsi" w:hAnsiTheme="minorHAnsi" w:cstheme="minorHAnsi"/>
+          <w:sz w:val="22"/>
+          <w:szCs w:val="22"/>
+          <w:lang w:val="en-US"/>
+        </w:rPr>
+        <w:t>: Data Lake</w:t>
+      </w:r>
+    </w:p>
+    <w:p>
+      <w:pPr>
+        <w:pStyle w:val="PlainText"/>
+        <w:numPr>
+          <w:ilvl w:val="0"/>
+          <w:numId w:val="6"/>
+        </w:numPr>
+        <w:rPr>
+          <w:rFonts w:asciiTheme="minorHAnsi" w:hAnsiTheme="minorHAnsi" w:cstheme="minorHAnsi"/>
+          <w:sz w:val="22"/>
+          <w:szCs w:val="22"/>
+          <w:lang w:val="en-US"/>
+        </w:rPr>
+      </w:pPr>
+      <w:r>
+        <w:rPr>
+          <w:rFonts w:asciiTheme="minorHAnsi" w:hAnsiTheme="minorHAnsi" w:cstheme="minorHAnsi"/>
+          <w:color w:val="FF0000"/>
+          <w:sz w:val="22"/>
+          <w:szCs w:val="22"/>
+          <w:lang w:val="en-US"/>
+        </w:rPr>
+        <w:t>BigQuery</w:t>
+      </w:r>
+      <w:r>
+        <w:rPr>
+          <w:rFonts w:asciiTheme="minorHAnsi" w:hAnsiTheme="minorHAnsi" w:cstheme="minorHAnsi"/>
+          <w:sz w:val="22"/>
+          <w:szCs w:val="22"/>
+          <w:lang w:val="en-US"/>
+        </w:rPr>
+        <w:t>: Data Warehouse</w:t>
+      </w:r>
+    </w:p>
+    <w:p>
+      <w:pPr>
+        <w:pStyle w:val="PlainText"/>
+        <w:rPr>
+          <w:rFonts w:asciiTheme="minorHAnsi" w:hAnsiTheme="minorHAnsi" w:cstheme="minorHAnsi"/>
+          <w:sz w:val="24"/>
+          <w:szCs w:val="24"/>
+          <w:lang w:val="en-US"/>
+        </w:rPr>
+      </w:pPr>
+    </w:p>
+    <w:p>
+      <w:pPr>
+        <w:pStyle w:val="PlainText"/>
+        <w:rPr>
+          <w:rFonts w:asciiTheme="minorHAnsi" w:hAnsiTheme="minorHAnsi" w:cstheme="minorHAnsi"/>
+          <w:sz w:val="24"/>
+          <w:szCs w:val="24"/>
+          <w:lang w:val="en-US"/>
+        </w:rPr>
+      </w:pPr>
+      <w:r>
+        <w:rPr>
+          <w:rFonts w:asciiTheme="minorHAnsi" w:hAnsiTheme="minorHAnsi" w:cstheme="minorHAnsi"/>
+          <w:b/>
+          <w:bCs/>
+          <w:sz w:val="24"/>
+          <w:szCs w:val="24"/>
+          <w:lang w:val="en-US"/>
+        </w:rPr>
+        <w:t>Grant IAM roles to the service account</w:t>
+      </w:r>
+      <w:r>
+        <w:rPr>
+          <w:rFonts w:asciiTheme="minorHAnsi" w:hAnsiTheme="minorHAnsi" w:cstheme="minorHAnsi"/>
+          <w:sz w:val="24"/>
+          <w:szCs w:val="24"/>
+          <w:lang w:val="en-US"/>
+        </w:rPr>
+        <w:t xml:space="preserve">: </w:t>
+      </w:r>
+    </w:p>
+    <w:p>
+      <w:pPr>
+        <w:pStyle w:val="PlainText"/>
+        <w:rPr>
+          <w:rFonts w:asciiTheme="minorHAnsi" w:hAnsiTheme="minorHAnsi" w:cstheme="minorHAnsi"/>
+          <w:sz w:val="24"/>
+          <w:szCs w:val="24"/>
+          <w:lang w:val="en-US"/>
+        </w:rPr>
+      </w:pPr>
+    </w:p>
+    <w:p>
+      <w:pPr>
+        <w:pStyle w:val="PlainText"/>
+        <w:rPr>
+          <w:rFonts w:asciiTheme="minorHAnsi" w:hAnsiTheme="minorHAnsi" w:cstheme="minorHAnsi"/>
+          <w:sz w:val="24"/>
+          <w:szCs w:val="24"/>
+          <w:lang w:val="en-US"/>
+        </w:rPr>
+      </w:pPr>
+      <w:r>
+        <w:rPr>
+          <w:rFonts w:asciiTheme="minorHAnsi" w:hAnsiTheme="minorHAnsi" w:cstheme="minorHAnsi"/>
+          <w:sz w:val="24"/>
+          <w:szCs w:val="24"/>
+          <w:lang w:val="en-US"/>
+        </w:rPr>
+        <w:t xml:space="preserve">We are granting 2 types of storage rules, one is for the bucket itself and one for the objects inside the bucket. By ‘Admin’ it means that it has all the ownership level positions (i.e., create, update, delete, write, read, etc.). </w:t>
+      </w:r>
+    </w:p>
+    <w:p>
+      <w:pPr>
+        <w:pStyle w:val="PlainText"/>
+        <w:rPr>
+          <w:rFonts w:asciiTheme="minorHAnsi" w:hAnsiTheme="minorHAnsi" w:cstheme="minorHAnsi"/>
+          <w:sz w:val="24"/>
+          <w:szCs w:val="24"/>
+          <w:lang w:val="en-US"/>
+        </w:rPr>
+      </w:pPr>
+    </w:p>
+    <w:p>
+      <w:pPr>
+        <w:pStyle w:val="PlainText"/>
+        <w:rPr>
+          <w:rFonts w:asciiTheme="minorHAnsi" w:hAnsiTheme="minorHAnsi" w:cstheme="minorHAnsi"/>
+          <w:sz w:val="24"/>
+          <w:szCs w:val="24"/>
+          <w:lang w:val="en-US"/>
+        </w:rPr>
+      </w:pPr>
+      <w:r>
+        <w:rPr>
+          <w:rFonts w:asciiTheme="minorHAnsi" w:hAnsiTheme="minorHAnsi" w:cstheme="minorHAnsi"/>
+          <w:sz w:val="24"/>
+          <w:szCs w:val="24"/>
+          <w:lang w:val="en-US"/>
+        </w:rPr>
+        <w:t xml:space="preserve">In production we usually use custom roles, we do not use these ones, and we associate specific permissions to specific resources. </w:t>
+      </w:r>
+    </w:p>
+    <w:p>
+      <w:pPr>
+        <w:pStyle w:val="PlainText"/>
+        <w:rPr>
+          <w:rFonts w:asciiTheme="minorHAnsi" w:hAnsiTheme="minorHAnsi" w:cstheme="minorHAnsi"/>
+          <w:sz w:val="24"/>
+          <w:szCs w:val="24"/>
+          <w:lang w:val="en-US"/>
+        </w:rPr>
+      </w:pPr>
+    </w:p>
+    <w:p>
+      <w:pPr>
+        <w:pStyle w:val="PlainText"/>
+        <w:rPr>
+          <w:rFonts w:asciiTheme="minorHAnsi" w:hAnsiTheme="minorHAnsi" w:cstheme="minorHAnsi"/>
+          <w:sz w:val="24"/>
+          <w:szCs w:val="24"/>
+          <w:lang w:val="en-US"/>
+        </w:rPr>
+      </w:pPr>
+      <w:r>
+        <w:rPr>
+          <w:rFonts w:asciiTheme="minorHAnsi" w:hAnsiTheme="minorHAnsi" w:cstheme="minorHAnsi"/>
+          <w:noProof/>
+          <w:sz w:val="24"/>
+          <w:szCs w:val="24"/>
+          <w:lang w:val="en-US"/>
+        </w:rPr>
+        <w:drawing>
+          <wp:inline distT="0" distB="0" distL="0" distR="0" wp14:anchorId="292AFBD9" wp14:editId="2F1A085F">
+            <wp:extent cx="4754880" cy="2506388"/>
+            <wp:effectExtent l="0" t="0" r="0" b="0"/>
+            <wp:docPr id="5" name="Picture 5" descr="Graphical user interface, text, application, email&#10;&#10;Description automatically generated"/>
+            <wp:cNvGraphicFramePr>
+              <a:graphicFrameLocks xmlns:a="http://schemas.openxmlformats.org/drawingml/2006/main" noChangeAspect="1"/>
+            </wp:cNvGraphicFramePr>
+            <a:graphic xmlns:a="http://schemas.openxmlformats.org/drawingml/2006/main">
+              <a:graphicData uri="http://schemas.openxmlformats.org/drawingml/2006/picture">
+                <pic:pic xmlns:pic="http://schemas.openxmlformats.org/drawingml/2006/picture">
+                  <pic:nvPicPr>
+                    <pic:cNvPr id="5" name="Picture 5" descr="Graphical user interface, text, application, email&#10;&#10;Description automatically generated"/>
+                    <pic:cNvPicPr/>
+                  </pic:nvPicPr>
+                  <pic:blipFill>
+                    <a:blip r:embed="rId11" cstate="print">
+                      <a:extLst>
+                        <a:ext uri="{28A0092B-C50C-407E-A947-70E740481C1C}">
+                          <a14:useLocalDpi xmlns:a14="http://schemas.microsoft.com/office/drawing/2010/main" val="0"/>
+                        </a:ext>
+                      </a:extLst>
+                    </a:blip>
+                    <a:stretch>
+                      <a:fillRect/>
+                    </a:stretch>
+                  </pic:blipFill>
+                  <pic:spPr>
+                    <a:xfrm>
+                      <a:off x="0" y="0"/>
+                      <a:ext cx="4823046" cy="2542320"/>
+                    </a:xfrm>
+                    <a:prstGeom prst="rect">
+                      <a:avLst/>
+                    </a:prstGeom>
+                  </pic:spPr>
+                </pic:pic>
+              </a:graphicData>
+            </a:graphic>
+          </wp:inline>
+        </w:drawing>
+      </w:r>
+    </w:p>
+    <w:p>
+      <w:pPr>
+        <w:pStyle w:val="PlainText"/>
+        <w:rPr>
+          <w:rFonts w:asciiTheme="minorHAnsi" w:hAnsiTheme="minorHAnsi" w:cstheme="minorHAnsi"/>
+          <w:sz w:val="24"/>
+          <w:szCs w:val="24"/>
+          <w:lang w:val="en-US"/>
+        </w:rPr>
+      </w:pPr>
+    </w:p>
+    <w:p>
+      <w:pPr>
+        <w:pStyle w:val="PlainText"/>
+        <w:rPr>
+          <w:rFonts w:asciiTheme="minorHAnsi" w:hAnsiTheme="minorHAnsi" w:cstheme="minorHAnsi"/>
+          <w:b/>
+          <w:bCs/>
+          <w:color w:val="FF0000"/>
+          <w:sz w:val="24"/>
+          <w:szCs w:val="24"/>
+          <w:lang w:val="en-US"/>
+        </w:rPr>
+      </w:pPr>
+      <w:r>
+        <w:rPr>
+          <w:rFonts w:asciiTheme="minorHAnsi" w:hAnsiTheme="minorHAnsi" w:cstheme="minorHAnsi"/>
+          <w:b/>
+          <w:bCs/>
+          <w:color w:val="FF0000"/>
+          <w:sz w:val="24"/>
+          <w:szCs w:val="24"/>
+          <w:lang w:val="en-US"/>
+        </w:rPr>
+        <w:lastRenderedPageBreak/>
+        <w:t xml:space="preserve">Enable APIs: </w:t>
+      </w:r>
+    </w:p>
+    <w:p>
+      <w:pPr>
+        <w:pStyle w:val="PlainText"/>
+        <w:rPr>
+          <w:rFonts w:asciiTheme="minorHAnsi" w:hAnsiTheme="minorHAnsi" w:cstheme="minorHAnsi"/>
+          <w:sz w:val="24"/>
+          <w:szCs w:val="24"/>
+          <w:lang w:val="en-US"/>
+        </w:rPr>
+      </w:pPr>
+    </w:p>
+    <w:p>
+      <w:pPr>
+        <w:pStyle w:val="PlainText"/>
+        <w:rPr>
+          <w:rFonts w:asciiTheme="minorHAnsi" w:hAnsiTheme="minorHAnsi" w:cstheme="minorHAnsi"/>
+          <w:sz w:val="24"/>
+          <w:szCs w:val="24"/>
+          <w:lang w:val="en-US"/>
+        </w:rPr>
+      </w:pPr>
+      <w:r>
+        <w:rPr>
+          <w:rFonts w:asciiTheme="minorHAnsi" w:hAnsiTheme="minorHAnsi" w:cstheme="minorHAnsi"/>
+          <w:sz w:val="24"/>
+          <w:szCs w:val="24"/>
+          <w:lang w:val="en-US"/>
+        </w:rPr>
+        <w:t xml:space="preserve">When the local environment interacts with the cloud, it does not interact directly with the resource. So, we have some APIs as enablers of the communication. </w:t>
+      </w:r>
+    </w:p>
+    <w:p>
+      <w:pPr>
+        <w:pStyle w:val="PlainText"/>
+        <w:rPr>
+          <w:rFonts w:asciiTheme="minorHAnsi" w:hAnsiTheme="minorHAnsi" w:cstheme="minorHAnsi"/>
+          <w:sz w:val="24"/>
+          <w:szCs w:val="24"/>
+          <w:lang w:val="en-US"/>
+        </w:rPr>
+      </w:pPr>
+      <w:r>
+        <w:rPr>
+          <w:rFonts w:asciiTheme="minorHAnsi" w:hAnsiTheme="minorHAnsi" w:cstheme="minorHAnsi"/>
+          <w:sz w:val="24"/>
+          <w:szCs w:val="24"/>
+          <w:lang w:val="en-US"/>
+        </w:rPr>
+        <w:t>So, one is for IAM itself and one for IAM credentials.</w:t>
+      </w:r>
+    </w:p>
+    <w:p>
+      <w:pPr>
+        <w:pStyle w:val="PlainText"/>
+        <w:rPr>
+          <w:rFonts w:asciiTheme="minorHAnsi" w:hAnsiTheme="minorHAnsi" w:cstheme="minorHAnsi"/>
+          <w:sz w:val="24"/>
+          <w:szCs w:val="24"/>
+          <w:lang w:val="en-US"/>
+        </w:rPr>
+      </w:pPr>
+    </w:p>
+    <w:p>
+      <w:pPr>
+        <w:pStyle w:val="PlainText"/>
+        <w:rPr>
+          <w:rFonts w:asciiTheme="minorHAnsi" w:hAnsiTheme="minorHAnsi" w:cstheme="minorHAnsi"/>
+          <w:b/>
+          <w:bCs/>
+          <w:sz w:val="24"/>
+          <w:szCs w:val="24"/>
+          <w:lang w:val="en-US"/>
+        </w:rPr>
+      </w:pPr>
+      <w:r>
+        <w:rPr>
+          <w:rFonts w:asciiTheme="minorHAnsi" w:hAnsiTheme="minorHAnsi" w:cstheme="minorHAnsi"/>
+          <w:b/>
+          <w:bCs/>
+          <w:sz w:val="24"/>
+          <w:szCs w:val="24"/>
+          <w:lang w:val="en-US"/>
+        </w:rPr>
+        <w:t>Be sure you are on the right project when you grant permissions and enable APIs.</w:t>
+      </w:r>
+    </w:p>
+    <w:p>
+      <w:pPr>
+        <w:pStyle w:val="PlainText"/>
+        <w:rPr>
+          <w:rFonts w:asciiTheme="minorHAnsi" w:hAnsiTheme="minorHAnsi" w:cstheme="minorHAnsi"/>
+          <w:sz w:val="24"/>
+          <w:szCs w:val="24"/>
+          <w:lang w:val="en-US"/>
+        </w:rPr>
+      </w:pPr>
+    </w:p>
+    <w:p>
+      <w:pPr>
+        <w:pStyle w:val="NormalWeb"/>
+        <w:numPr>
+          <w:ilvl w:val="0"/>
+          <w:numId w:val="7"/>
+        </w:numPr>
+        <w:shd w:val="clear" w:color="auto" w:fill="0D1117"/>
+        <w:spacing w:before="240" w:beforeAutospacing="0" w:after="240" w:afterAutospacing="0"/>
+        <w:rPr>
+          <w:rFonts w:ascii="Segoe UI" w:hAnsi="Segoe UI" w:cs="Segoe UI"/>
+          <w:color w:val="C9D1D9"/>
+          <w:sz w:val="22"/>
+          <w:szCs w:val="22"/>
+        </w:rPr>
+      </w:pPr>
+      <w:r>
+        <w:rPr>
+          <w:rFonts w:ascii="Segoe UI" w:hAnsi="Segoe UI" w:cs="Segoe UI"/>
+          <w:color w:val="C9D1D9"/>
+          <w:sz w:val="22"/>
+          <w:szCs w:val="22"/>
+        </w:rPr>
+        <w:t>Enable these APIs for your project:</w:t>
+      </w:r>
+    </w:p>
+    <w:p>
+      <w:pPr>
+        <w:numPr>
+          <w:ilvl w:val="1"/>
+          <w:numId w:val="7"/>
+        </w:numPr>
+        <w:shd w:val="clear" w:color="auto" w:fill="0D1117"/>
+        <w:spacing w:before="100" w:beforeAutospacing="1" w:after="100" w:afterAutospacing="1"/>
+        <w:rPr>
+          <w:rFonts w:ascii="Segoe UI" w:hAnsi="Segoe UI" w:cs="Segoe UI"/>
+          <w:color w:val="C9D1D9"/>
+          <w:sz w:val="22"/>
+          <w:szCs w:val="22"/>
+        </w:rPr>
+      </w:pPr>
+      <w:hyperlink r:id="rId12" w:history="1">
+        <w:r>
+          <w:rPr>
+            <w:rStyle w:val="Hyperlink"/>
+            <w:rFonts w:ascii="Segoe UI" w:hAnsi="Segoe UI" w:cs="Segoe UI"/>
+            <w:sz w:val="22"/>
+            <w:szCs w:val="22"/>
+          </w:rPr>
+          <w:t>https://console.cloud.google.com/apis/library/iam.googleapis.com</w:t>
+        </w:r>
+      </w:hyperlink>
+    </w:p>
+    <w:p>
+      <w:pPr>
+        <w:numPr>
+          <w:ilvl w:val="1"/>
+          <w:numId w:val="7"/>
+        </w:numPr>
+        <w:shd w:val="clear" w:color="auto" w:fill="0D1117"/>
+        <w:spacing w:before="60" w:after="100" w:afterAutospacing="1"/>
+        <w:rPr>
+          <w:rFonts w:ascii="Segoe UI" w:hAnsi="Segoe UI" w:cs="Segoe UI"/>
+          <w:color w:val="C9D1D9"/>
+          <w:sz w:val="22"/>
+          <w:szCs w:val="22"/>
+        </w:rPr>
+      </w:pPr>
+      <w:hyperlink r:id="rId13" w:history="1">
+        <w:r>
+          <w:rPr>
+            <w:rStyle w:val="Hyperlink"/>
+            <w:rFonts w:ascii="Segoe UI" w:hAnsi="Segoe UI" w:cs="Segoe UI"/>
+            <w:sz w:val="22"/>
+            <w:szCs w:val="22"/>
+          </w:rPr>
+          <w:t>https://console.cloud.google.com/apis/library/iamcredentials.googleapis.com</w:t>
+        </w:r>
+      </w:hyperlink>
+    </w:p>
+    <w:p>
+      <w:pPr>
+        <w:pStyle w:val="NormalWeb"/>
+        <w:numPr>
+          <w:ilvl w:val="0"/>
+          <w:numId w:val="7"/>
+        </w:numPr>
+        <w:shd w:val="clear" w:color="auto" w:fill="0D1117"/>
+        <w:spacing w:before="0" w:beforeAutospacing="0" w:after="0" w:afterAutospacing="0"/>
+        <w:rPr>
+          <w:rFonts w:ascii="Segoe UI" w:hAnsi="Segoe UI" w:cs="Segoe UI"/>
+          <w:color w:val="C9D1D9"/>
+          <w:sz w:val="22"/>
+          <w:szCs w:val="22"/>
+        </w:rPr>
+      </w:pPr>
+      <w:r>
+        <w:rPr>
+          <w:rFonts w:ascii="Segoe UI" w:hAnsi="Segoe UI" w:cs="Segoe UI"/>
+          <w:color w:val="C9D1D9"/>
+          <w:sz w:val="22"/>
+          <w:szCs w:val="22"/>
+        </w:rPr>
+        <w:t>Please ensure </w:t>
+      </w:r>
+      <w:r>
+        <w:rPr>
+          <w:rStyle w:val="HTMLCode"/>
+          <w:rFonts w:ascii="Menlo" w:eastAsiaTheme="majorEastAsia" w:hAnsi="Menlo" w:cs="Menlo"/>
+          <w:color w:val="C9D1D9"/>
+          <w:sz w:val="22"/>
+          <w:szCs w:val="22"/>
+        </w:rPr>
+        <w:t>GOOGLE_APPLICATION_CREDENTIALS</w:t>
+      </w:r>
+      <w:r>
+        <w:rPr>
+          <w:rFonts w:ascii="Segoe UI" w:hAnsi="Segoe UI" w:cs="Segoe UI"/>
+          <w:color w:val="C9D1D9"/>
+          <w:sz w:val="22"/>
+          <w:szCs w:val="22"/>
+        </w:rPr>
+        <w:t> env-var is set.</w:t>
+      </w:r>
+    </w:p>
+    <w:p>
+      <w:pPr>
+        <w:pStyle w:val="HTMLPreformatted"/>
+        <w:shd w:val="clear" w:color="auto" w:fill="0D1117"/>
+        <w:ind w:left="720"/>
+        <w:rPr>
+          <w:rFonts w:ascii="Menlo" w:hAnsi="Menlo" w:cs="Menlo"/>
+          <w:color w:val="C9D1D9"/>
+          <w:sz w:val="22"/>
+          <w:szCs w:val="22"/>
+        </w:rPr>
+      </w:pPr>
+      <w:r>
+        <w:rPr>
+          <w:rStyle w:val="pl-k"/>
+          <w:rFonts w:ascii="Menlo" w:hAnsi="Menlo" w:cs="Menlo"/>
+          <w:color w:val="C9D1D9"/>
+          <w:sz w:val="22"/>
+          <w:szCs w:val="22"/>
+        </w:rPr>
+        <w:t>export</w:t>
+      </w:r>
+      <w:r>
+        <w:rPr>
+          <w:rFonts w:ascii="Menlo" w:hAnsi="Menlo" w:cs="Menlo"/>
+          <w:color w:val="C9D1D9"/>
+          <w:sz w:val="22"/>
+          <w:szCs w:val="22"/>
+        </w:rPr>
+        <w:t xml:space="preserve"> GOOGLE_APPLICATION_CREDENTIALS=</w:t>
+      </w:r>
+      <w:r>
+        <w:rPr>
+          <w:rStyle w:val="pl-pds"/>
+          <w:rFonts w:ascii="Menlo" w:hAnsi="Menlo" w:cs="Menlo"/>
+          <w:color w:val="C9D1D9"/>
+          <w:sz w:val="22"/>
+          <w:szCs w:val="22"/>
+        </w:rPr>
+        <w:t>"</w:t>
+      </w:r>
+      <w:r>
+        <w:rPr>
+          <w:rStyle w:val="pl-s"/>
+          <w:rFonts w:ascii="Menlo" w:hAnsi="Menlo" w:cs="Menlo"/>
+          <w:color w:val="C9D1D9"/>
+          <w:sz w:val="22"/>
+          <w:szCs w:val="22"/>
+        </w:rPr>
+        <w:t>&lt;path/to/your/service-account-authkeys&gt;.json</w:t>
+      </w:r>
+      <w:r>
+        <w:rPr>
+          <w:rStyle w:val="pl-pds"/>
+          <w:rFonts w:ascii="Menlo" w:hAnsi="Menlo" w:cs="Menlo"/>
+          <w:color w:val="C9D1D9"/>
+          <w:sz w:val="22"/>
+          <w:szCs w:val="22"/>
+        </w:rPr>
+        <w:t>"</w:t>
+      </w:r>
+    </w:p>
+    <w:p>
+      <w:pPr>
+        <w:rPr>
+          <w:rFonts w:ascii="Times New Roman" w:hAnsi="Times New Roman" w:cs="Times New Roman"/>
+        </w:rPr>
+      </w:pPr>
+    </w:p>
+    <w:p>
+      <w:pPr>
+        <w:pStyle w:val="PlainText"/>
+        <w:rPr>
+          <w:rFonts w:asciiTheme="minorHAnsi" w:hAnsiTheme="minorHAnsi" w:cstheme="minorHAnsi"/>
+          <w:sz w:val="24"/>
+          <w:szCs w:val="24"/>
+          <w:lang w:val="en-US"/>
+        </w:rPr>
+      </w:pPr>
     </w:p>
     <w:p>
       <w:pPr>
@@ -10509,6 +12270,236 @@
     </w:lvl>
   </w:abstractNum>
   <w:abstractNum w:abstractNumId="3" w15:restartNumberingAfterBreak="0">
+    <w:nsid w:val="53720E1C"/>
+    <w:multiLevelType w:val="multilevel"/>
+    <w:tmpl w:val="F9D4BD7A"/>
+    <w:lvl w:ilvl="0">
+      <w:start w:val="1"/>
+      <w:numFmt w:val="decimal"/>
+      <w:lvlText w:val="%1."/>
+      <w:lvlJc w:val="left"/>
+      <w:pPr>
+        <w:tabs>
+          <w:tab w:val="num" w:pos="720"/>
+        </w:tabs>
+        <w:ind w:left="720" w:hanging="360"/>
+      </w:pPr>
+    </w:lvl>
+    <w:lvl w:ilvl="1">
+      <w:start w:val="1"/>
+      <w:numFmt w:val="bullet"/>
+      <w:lvlText w:val="o"/>
+      <w:lvlJc w:val="left"/>
+      <w:pPr>
+        <w:tabs>
+          <w:tab w:val="num" w:pos="1440"/>
+        </w:tabs>
+        <w:ind w:left="1440" w:hanging="360"/>
+      </w:pPr>
+      <w:rPr>
+        <w:rFonts w:ascii="Courier New" w:hAnsi="Courier New" w:hint="default"/>
+        <w:sz w:val="20"/>
+      </w:rPr>
+    </w:lvl>
+    <w:lvl w:ilvl="2" w:tentative="1">
+      <w:start w:val="1"/>
+      <w:numFmt w:val="decimal"/>
+      <w:lvlText w:val="%3."/>
+      <w:lvlJc w:val="left"/>
+      <w:pPr>
+        <w:tabs>
+          <w:tab w:val="num" w:pos="2160"/>
+        </w:tabs>
+        <w:ind w:left="2160" w:hanging="360"/>
+      </w:pPr>
+    </w:lvl>
+    <w:lvl w:ilvl="3" w:tentative="1">
+      <w:start w:val="1"/>
+      <w:numFmt w:val="decimal"/>
+      <w:lvlText w:val="%4."/>
+      <w:lvlJc w:val="left"/>
+      <w:pPr>
+        <w:tabs>
+          <w:tab w:val="num" w:pos="2880"/>
+        </w:tabs>
+        <w:ind w:left="2880" w:hanging="360"/>
+      </w:pPr>
+    </w:lvl>
+    <w:lvl w:ilvl="4" w:tentative="1">
+      <w:start w:val="1"/>
+      <w:numFmt w:val="decimal"/>
+      <w:lvlText w:val="%5."/>
+      <w:lvlJc w:val="left"/>
+      <w:pPr>
+        <w:tabs>
+          <w:tab w:val="num" w:pos="3600"/>
+        </w:tabs>
+        <w:ind w:left="3600" w:hanging="360"/>
+      </w:pPr>
+    </w:lvl>
+    <w:lvl w:ilvl="5" w:tentative="1">
+      <w:start w:val="1"/>
+      <w:numFmt w:val="decimal"/>
+      <w:lvlText w:val="%6."/>
+      <w:lvlJc w:val="left"/>
+      <w:pPr>
+        <w:tabs>
+          <w:tab w:val="num" w:pos="4320"/>
+        </w:tabs>
+        <w:ind w:left="4320" w:hanging="360"/>
+      </w:pPr>
+    </w:lvl>
+    <w:lvl w:ilvl="6" w:tentative="1">
+      <w:start w:val="1"/>
+      <w:numFmt w:val="decimal"/>
+      <w:lvlText w:val="%7."/>
+      <w:lvlJc w:val="left"/>
+      <w:pPr>
+        <w:tabs>
+          <w:tab w:val="num" w:pos="5040"/>
+        </w:tabs>
+        <w:ind w:left="5040" w:hanging="360"/>
+      </w:pPr>
+    </w:lvl>
+    <w:lvl w:ilvl="7" w:tentative="1">
+      <w:start w:val="1"/>
+      <w:numFmt w:val="decimal"/>
+      <w:lvlText w:val="%8."/>
+      <w:lvlJc w:val="left"/>
+      <w:pPr>
+        <w:tabs>
+          <w:tab w:val="num" w:pos="5760"/>
+        </w:tabs>
+        <w:ind w:left="5760" w:hanging="360"/>
+      </w:pPr>
+    </w:lvl>
+    <w:lvl w:ilvl="8" w:tentative="1">
+      <w:start w:val="1"/>
+      <w:numFmt w:val="decimal"/>
+      <w:lvlText w:val="%9."/>
+      <w:lvlJc w:val="left"/>
+      <w:pPr>
+        <w:tabs>
+          <w:tab w:val="num" w:pos="6480"/>
+        </w:tabs>
+        <w:ind w:left="6480" w:hanging="360"/>
+      </w:pPr>
+    </w:lvl>
+  </w:abstractNum>
+  <w:abstractNum w:abstractNumId="4" w15:restartNumberingAfterBreak="0">
+    <w:nsid w:val="5F8071AA"/>
+    <w:multiLevelType w:val="hybridMultilevel"/>
+    <w:tmpl w:val="97B460B2"/>
+    <w:lvl w:ilvl="0" w:tplc="00784DD6">
+      <w:start w:val="16"/>
+      <w:numFmt w:val="bullet"/>
+      <w:lvlText w:val=""/>
+      <w:lvlJc w:val="left"/>
+      <w:pPr>
+        <w:ind w:left="720" w:hanging="360"/>
+      </w:pPr>
+      <w:rPr>
+        <w:rFonts w:ascii="Wingdings" w:eastAsiaTheme="minorHAnsi" w:hAnsi="Wingdings" w:cstheme="minorHAnsi" w:hint="default"/>
+      </w:rPr>
+    </w:lvl>
+    <w:lvl w:ilvl="1" w:tplc="08090003" w:tentative="1">
+      <w:start w:val="1"/>
+      <w:numFmt w:val="bullet"/>
+      <w:lvlText w:val="o"/>
+      <w:lvlJc w:val="left"/>
+      <w:pPr>
+        <w:ind w:left="1440" w:hanging="360"/>
+      </w:pPr>
+      <w:rPr>
+        <w:rFonts w:ascii="Courier New" w:hAnsi="Courier New" w:cs="Courier New" w:hint="default"/>
+      </w:rPr>
+    </w:lvl>
+    <w:lvl w:ilvl="2" w:tplc="08090005" w:tentative="1">
+      <w:start w:val="1"/>
+      <w:numFmt w:val="bullet"/>
+      <w:lvlText w:val=""/>
+      <w:lvlJc w:val="left"/>
+      <w:pPr>
+        <w:ind w:left="2160" w:hanging="360"/>
+      </w:pPr>
+      <w:rPr>
+        <w:rFonts w:ascii="Wingdings" w:hAnsi="Wingdings" w:hint="default"/>
+      </w:rPr>
+    </w:lvl>
+    <w:lvl w:ilvl="3" w:tplc="08090001" w:tentative="1">
+      <w:start w:val="1"/>
+      <w:numFmt w:val="bullet"/>
+      <w:lvlText w:val=""/>
+      <w:lvlJc w:val="left"/>
+      <w:pPr>
+        <w:ind w:left="2880" w:hanging="360"/>
+      </w:pPr>
+      <w:rPr>
+        <w:rFonts w:ascii="Symbol" w:hAnsi="Symbol" w:hint="default"/>
+      </w:rPr>
+    </w:lvl>
+    <w:lvl w:ilvl="4" w:tplc="08090003" w:tentative="1">
+      <w:start w:val="1"/>
+      <w:numFmt w:val="bullet"/>
+      <w:lvlText w:val="o"/>
+      <w:lvlJc w:val="left"/>
+      <w:pPr>
+        <w:ind w:left="3600" w:hanging="360"/>
+      </w:pPr>
+      <w:rPr>
+        <w:rFonts w:ascii="Courier New" w:hAnsi="Courier New" w:cs="Courier New" w:hint="default"/>
+      </w:rPr>
+    </w:lvl>
+    <w:lvl w:ilvl="5" w:tplc="08090005" w:tentative="1">
+      <w:start w:val="1"/>
+      <w:numFmt w:val="bullet"/>
+      <w:lvlText w:val=""/>
+      <w:lvlJc w:val="left"/>
+      <w:pPr>
+        <w:ind w:left="4320" w:hanging="360"/>
+      </w:pPr>
+      <w:rPr>
+        <w:rFonts w:ascii="Wingdings" w:hAnsi="Wingdings" w:hint="default"/>
+      </w:rPr>
+    </w:lvl>
+    <w:lvl w:ilvl="6" w:tplc="08090001" w:tentative="1">
+      <w:start w:val="1"/>
+      <w:numFmt w:val="bullet"/>
+      <w:lvlText w:val=""/>
+      <w:lvlJc w:val="left"/>
+      <w:pPr>
+        <w:ind w:left="5040" w:hanging="360"/>
+      </w:pPr>
+      <w:rPr>
+        <w:rFonts w:ascii="Symbol" w:hAnsi="Symbol" w:hint="default"/>
+      </w:rPr>
+    </w:lvl>
+    <w:lvl w:ilvl="7" w:tplc="08090003" w:tentative="1">
+      <w:start w:val="1"/>
+      <w:numFmt w:val="bullet"/>
+      <w:lvlText w:val="o"/>
+      <w:lvlJc w:val="left"/>
+      <w:pPr>
+        <w:ind w:left="5760" w:hanging="360"/>
+      </w:pPr>
+      <w:rPr>
+        <w:rFonts w:ascii="Courier New" w:hAnsi="Courier New" w:cs="Courier New" w:hint="default"/>
+      </w:rPr>
+    </w:lvl>
+    <w:lvl w:ilvl="8" w:tplc="08090005" w:tentative="1">
+      <w:start w:val="1"/>
+      <w:numFmt w:val="bullet"/>
+      <w:lvlText w:val=""/>
+      <w:lvlJc w:val="left"/>
+      <w:pPr>
+        <w:ind w:left="6480" w:hanging="360"/>
+      </w:pPr>
+      <w:rPr>
+        <w:rFonts w:ascii="Wingdings" w:hAnsi="Wingdings" w:hint="default"/>
+      </w:rPr>
+    </w:lvl>
+  </w:abstractNum>
+  <w:abstractNum w:abstractNumId="5" w15:restartNumberingAfterBreak="0">
     <w:nsid w:val="686A7413"/>
     <w:multiLevelType w:val="hybridMultilevel"/>
     <w:tmpl w:val="A784273E"/>
@@ -10621,7 +12612,7 @@
       </w:rPr>
     </w:lvl>
   </w:abstractNum>
-  <w:abstractNum w:abstractNumId="4" w15:restartNumberingAfterBreak="0">
+  <w:abstractNum w:abstractNumId="6" w15:restartNumberingAfterBreak="0">
     <w:nsid w:val="7663172F"/>
     <w:multiLevelType w:val="hybridMultilevel"/>
     <w:tmpl w:val="87625124"/>
@@ -10735,7 +12726,7 @@
     </w:lvl>
   </w:abstractNum>
   <w:num w:numId="1" w16cid:durableId="1285816826">
-    <w:abstractNumId w:val="4"/>
+    <w:abstractNumId w:val="6"/>
   </w:num>
   <w:num w:numId="2" w16cid:durableId="1067338153">
     <w:abstractNumId w:val="1"/>
@@ -10744,10 +12735,16 @@
     <w:abstractNumId w:val="0"/>
   </w:num>
   <w:num w:numId="4" w16cid:durableId="173805167">
-    <w:abstractNumId w:val="3"/>
+    <w:abstractNumId w:val="5"/>
   </w:num>
   <w:num w:numId="5" w16cid:durableId="1583175330">
     <w:abstractNumId w:val="2"/>
+  </w:num>
+  <w:num w:numId="6" w16cid:durableId="1609578125">
+    <w:abstractNumId w:val="4"/>
+  </w:num>
+  <w:num w:numId="7" w16cid:durableId="608856817">
+    <w:abstractNumId w:val="3"/>
   </w:num>
 </w:numbering>
 </file>
@@ -11383,6 +13380,49 @@
       <w:u w:val="single"/>
     </w:rPr>
   </w:style>
+  <w:style w:type="paragraph" w:styleId="NormalWeb">
+    <w:name w:val="Normal (Web)"/>
+    <w:basedOn w:val="Normal"/>
+    <w:uiPriority w:val="99"/>
+    <w:semiHidden/>
+    <w:unhideWhenUsed/>
+    <w:rsid w:val="006871D0"/>
+    <w:pPr>
+      <w:spacing w:before="100" w:beforeAutospacing="1" w:after="100" w:afterAutospacing="1"/>
+    </w:pPr>
+    <w:rPr>
+      <w:rFonts w:ascii="Times New Roman" w:eastAsia="Times New Roman" w:hAnsi="Times New Roman" w:cs="Times New Roman"/>
+      <w:lang w:eastAsia="en-GB"/>
+    </w:rPr>
+  </w:style>
+  <w:style w:type="character" w:styleId="HTMLCode">
+    <w:name w:val="HTML Code"/>
+    <w:basedOn w:val="DefaultParagraphFont"/>
+    <w:uiPriority w:val="99"/>
+    <w:semiHidden/>
+    <w:unhideWhenUsed/>
+    <w:rsid w:val="006871D0"/>
+    <w:rPr>
+      <w:rFonts w:ascii="Courier New" w:eastAsia="Times New Roman" w:hAnsi="Courier New" w:cs="Courier New"/>
+      <w:sz w:val="20"/>
+      <w:szCs w:val="20"/>
+    </w:rPr>
+  </w:style>
+  <w:style w:type="character" w:customStyle="1" w:styleId="pl-k">
+    <w:name w:val="pl-k"/>
+    <w:basedOn w:val="DefaultParagraphFont"/>
+    <w:rsid w:val="006871D0"/>
+  </w:style>
+  <w:style w:type="character" w:customStyle="1" w:styleId="pl-s">
+    <w:name w:val="pl-s"/>
+    <w:basedOn w:val="DefaultParagraphFont"/>
+    <w:rsid w:val="006871D0"/>
+  </w:style>
+  <w:style w:type="character" w:customStyle="1" w:styleId="pl-pds">
+    <w:name w:val="pl-pds"/>
+    <w:basedOn w:val="DefaultParagraphFont"/>
+    <w:rsid w:val="006871D0"/>
+  </w:style>
 </w:styles>
 </file>
 

</xml_diff>

<commit_message>
Add Prefect workflow orchestration tool
</commit_message>
<xml_diff>
--- a/notes.docx
+++ b/notes.docx
@@ -19,6 +19,14 @@
           <w:lang w:val="en-US"/>
         </w:rPr>
         <w:t>Introduce Docker</w:t>
+      </w:r>
+      <w:r>
+        <w:rPr>
+          <w:b/>
+          <w:bCs/>
+          <w:lang w:val="en-US"/>
+        </w:rPr>
+        <w:t xml:space="preserve"> (….Week 1….)</w:t>
       </w:r>
     </w:p>
     <w:p>
@@ -12889,86 +12897,3764 @@
     </w:p>
     <w:p>
       <w:pPr>
-        <w:pStyle w:val="PlainText"/>
-        <w:rPr>
-          <w:rFonts w:asciiTheme="minorHAnsi" w:hAnsiTheme="minorHAnsi" w:cstheme="minorHAnsi"/>
-          <w:sz w:val="24"/>
-          <w:szCs w:val="24"/>
-          <w:lang w:val="en-US"/>
-        </w:rPr>
-      </w:pPr>
-    </w:p>
-    <w:p>
-      <w:pPr>
-        <w:pStyle w:val="PlainText"/>
-        <w:rPr>
-          <w:rFonts w:asciiTheme="minorHAnsi" w:hAnsiTheme="minorHAnsi" w:cstheme="minorHAnsi"/>
-          <w:sz w:val="24"/>
-          <w:szCs w:val="24"/>
-        </w:rPr>
-      </w:pPr>
-      <w:r>
-        <w:rPr>
-          <w:rFonts w:asciiTheme="minorHAnsi" w:hAnsiTheme="minorHAnsi" w:cstheme="minorHAnsi"/>
-          <w:sz w:val="24"/>
-          <w:szCs w:val="24"/>
-        </w:rPr>
-        <w:t>18) Todo</w:t>
-      </w:r>
-    </w:p>
-    <w:p>
-      <w:pPr>
-        <w:pStyle w:val="PlainText"/>
-        <w:rPr>
-          <w:rFonts w:asciiTheme="minorHAnsi" w:hAnsiTheme="minorHAnsi" w:cstheme="minorHAnsi"/>
-          <w:sz w:val="24"/>
-          <w:szCs w:val="24"/>
-        </w:rPr>
-      </w:pPr>
-      <w:r>
-        <w:rPr>
-          <w:rFonts w:asciiTheme="minorHAnsi" w:hAnsiTheme="minorHAnsi" w:cstheme="minorHAnsi"/>
-          <w:sz w:val="24"/>
-          <w:szCs w:val="24"/>
-        </w:rPr>
-        <w:t>19) Todo</w:t>
-      </w:r>
-    </w:p>
-    <w:p>
-      <w:pPr>
-        <w:pStyle w:val="PlainText"/>
-        <w:rPr>
-          <w:rFonts w:asciiTheme="minorHAnsi" w:hAnsiTheme="minorHAnsi" w:cstheme="minorHAnsi"/>
-          <w:sz w:val="24"/>
-          <w:szCs w:val="24"/>
-        </w:rPr>
-      </w:pPr>
-      <w:r>
-        <w:rPr>
-          <w:rFonts w:asciiTheme="minorHAnsi" w:hAnsiTheme="minorHAnsi" w:cstheme="minorHAnsi"/>
-          <w:sz w:val="24"/>
-          <w:szCs w:val="24"/>
-        </w:rPr>
-        <w:t>20) Todo</w:t>
-      </w:r>
-    </w:p>
-    <w:p>
-      <w:pPr>
-        <w:pStyle w:val="PlainText"/>
-        <w:rPr>
-          <w:rFonts w:asciiTheme="minorHAnsi" w:hAnsiTheme="minorHAnsi" w:cstheme="minorHAnsi"/>
-          <w:sz w:val="24"/>
-          <w:szCs w:val="24"/>
-        </w:rPr>
-      </w:pPr>
-      <w:r>
-        <w:rPr>
-          <w:rFonts w:asciiTheme="minorHAnsi" w:hAnsiTheme="minorHAnsi" w:cstheme="minorHAnsi"/>
-          <w:sz w:val="24"/>
-          <w:szCs w:val="24"/>
-        </w:rPr>
-        <w:t>21) Todo</w:t>
-      </w:r>
+        <w:pStyle w:val="Heading1"/>
+        <w:rPr>
+          <w:lang w:val="en-US"/>
+        </w:rPr>
+      </w:pPr>
+    </w:p>
+    <w:p>
+      <w:pPr>
+        <w:pStyle w:val="Heading1"/>
+        <w:ind w:left="1440" w:firstLine="720"/>
+        <w:rPr>
+          <w:b/>
+          <w:bCs/>
+          <w:lang w:val="en-US"/>
+        </w:rPr>
+      </w:pPr>
+      <w:r>
+        <w:rPr>
+          <w:b/>
+          <w:bCs/>
+          <w:lang w:val="en-US"/>
+        </w:rPr>
+        <w:t>Workflow Orchestration (</w:t>
+      </w:r>
+      <w:r>
+        <w:rPr>
+          <w:b/>
+          <w:bCs/>
+          <w:lang w:val="en-US"/>
+        </w:rPr>
+        <w:t>…</w:t>
+      </w:r>
+      <w:r>
+        <w:rPr>
+          <w:b/>
+          <w:bCs/>
+          <w:lang w:val="en-US"/>
+        </w:rPr>
+        <w:t>Week 2</w:t>
+      </w:r>
+      <w:r>
+        <w:rPr>
+          <w:b/>
+          <w:bCs/>
+          <w:lang w:val="en-US"/>
+        </w:rPr>
+        <w:t>…</w:t>
+      </w:r>
+      <w:r>
+        <w:rPr>
+          <w:b/>
+          <w:bCs/>
+          <w:lang w:val="en-US"/>
+        </w:rPr>
+        <w:t>)</w:t>
+      </w:r>
+      <w:r>
+        <w:rPr>
+          <w:b/>
+          <w:bCs/>
+          <w:lang w:val="en-US"/>
+        </w:rPr>
+        <w:t xml:space="preserve"> </w:t>
+      </w:r>
+    </w:p>
+    <w:p>
+      <w:pPr>
+        <w:pStyle w:val="PlainText"/>
+        <w:rPr>
+          <w:rFonts w:asciiTheme="minorHAnsi" w:hAnsiTheme="minorHAnsi" w:cstheme="minorHAnsi"/>
+          <w:sz w:val="24"/>
+          <w:szCs w:val="24"/>
+          <w:lang w:val="en-US"/>
+        </w:rPr>
+      </w:pPr>
+    </w:p>
+    <w:p>
+      <w:pPr>
+        <w:pStyle w:val="PlainText"/>
+        <w:jc w:val="both"/>
+        <w:rPr>
+          <w:rFonts w:ascii="Segoe UI" w:hAnsi="Segoe UI" w:cs="Segoe UI"/>
+          <w:color w:val="D1D5DB"/>
+          <w:shd w:val="clear" w:color="auto" w:fill="444654"/>
+          <w:lang w:val="en-US"/>
+        </w:rPr>
+      </w:pPr>
+      <w:r>
+        <w:rPr>
+          <w:rFonts w:asciiTheme="minorHAnsi" w:hAnsiTheme="minorHAnsi" w:cstheme="minorHAnsi"/>
+          <w:sz w:val="24"/>
+          <w:szCs w:val="24"/>
+        </w:rPr>
+        <w:t>18)</w:t>
+      </w:r>
+      <w:r>
+        <w:rPr>
+          <w:rFonts w:asciiTheme="minorHAnsi" w:hAnsiTheme="minorHAnsi" w:cstheme="minorHAnsi"/>
+          <w:sz w:val="24"/>
+          <w:szCs w:val="24"/>
+          <w:lang w:val="en-US"/>
+        </w:rPr>
+        <w:t xml:space="preserve"> </w:t>
+      </w:r>
+      <w:r>
+        <w:rPr>
+          <w:rFonts w:asciiTheme="minorHAnsi" w:hAnsiTheme="minorHAnsi" w:cstheme="minorHAnsi"/>
+          <w:b/>
+          <w:bCs/>
+          <w:sz w:val="24"/>
+          <w:szCs w:val="24"/>
+          <w:lang w:val="en-US"/>
+        </w:rPr>
+        <w:t>Data Lake</w:t>
+      </w:r>
+      <w:r>
+        <w:rPr>
+          <w:rFonts w:asciiTheme="minorHAnsi" w:hAnsiTheme="minorHAnsi" w:cstheme="minorHAnsi"/>
+          <w:sz w:val="24"/>
+          <w:szCs w:val="24"/>
+          <w:lang w:val="en-US"/>
+        </w:rPr>
+        <w:t xml:space="preserve">: is a central repository that holds </w:t>
+      </w:r>
+      <w:r>
+        <w:rPr>
+          <w:rFonts w:asciiTheme="minorHAnsi" w:hAnsiTheme="minorHAnsi" w:cstheme="minorHAnsi"/>
+          <w:sz w:val="24"/>
+          <w:szCs w:val="24"/>
+          <w:lang w:val="en-US"/>
+        </w:rPr>
+        <w:t xml:space="preserve">raw, </w:t>
+      </w:r>
+      <w:r>
+        <w:rPr>
+          <w:rFonts w:asciiTheme="minorHAnsi" w:hAnsiTheme="minorHAnsi" w:cstheme="minorHAnsi"/>
+          <w:sz w:val="24"/>
+          <w:szCs w:val="24"/>
+          <w:lang w:val="en-US"/>
+        </w:rPr>
+        <w:t xml:space="preserve">structured, semi-structured, and unstructured data. </w:t>
+      </w:r>
+      <w:r>
+        <w:rPr>
+          <w:rFonts w:ascii="Segoe UI" w:hAnsi="Segoe UI" w:cs="Segoe UI"/>
+          <w:color w:val="D1D5DB"/>
+          <w:shd w:val="clear" w:color="auto" w:fill="444654"/>
+        </w:rPr>
+        <w:t>The data is stored in its native format</w:t>
+      </w:r>
+      <w:r>
+        <w:rPr>
+          <w:rFonts w:ascii="Segoe UI" w:hAnsi="Segoe UI" w:cs="Segoe UI"/>
+          <w:color w:val="D1D5DB"/>
+          <w:shd w:val="clear" w:color="auto" w:fill="444654"/>
+          <w:lang w:val="en-US"/>
+        </w:rPr>
+        <w:t>.</w:t>
+      </w:r>
+    </w:p>
+    <w:p>
+      <w:pPr>
+        <w:pStyle w:val="PlainText"/>
+        <w:jc w:val="both"/>
+        <w:rPr>
+          <w:rFonts w:ascii="Segoe UI" w:hAnsi="Segoe UI" w:cs="Segoe UI"/>
+          <w:color w:val="D1D5DB"/>
+          <w:shd w:val="clear" w:color="auto" w:fill="444654"/>
+          <w:lang w:val="en-US"/>
+        </w:rPr>
+      </w:pPr>
+    </w:p>
+    <w:p>
+      <w:pPr>
+        <w:pStyle w:val="PlainText"/>
+        <w:jc w:val="both"/>
+        <w:rPr>
+          <w:rFonts w:asciiTheme="minorHAnsi" w:hAnsiTheme="minorHAnsi" w:cstheme="minorHAnsi"/>
+          <w:sz w:val="24"/>
+          <w:szCs w:val="24"/>
+          <w:lang w:val="en-US"/>
+        </w:rPr>
+      </w:pPr>
+      <w:r>
+        <w:rPr>
+          <w:rFonts w:asciiTheme="minorHAnsi" w:hAnsiTheme="minorHAnsi" w:cstheme="minorHAnsi"/>
+          <w:sz w:val="24"/>
+          <w:szCs w:val="24"/>
+          <w:lang w:val="en-US"/>
+        </w:rPr>
+        <w:t>There is no predefined schema, and the data is stored in a flat architecture, using object storage or Hadoop Distributed File System (HDFS).</w:t>
+      </w:r>
+      <w:r>
+        <w:rPr>
+          <w:rFonts w:asciiTheme="minorHAnsi" w:hAnsiTheme="minorHAnsi" w:cstheme="minorHAnsi"/>
+          <w:sz w:val="24"/>
+          <w:szCs w:val="24"/>
+          <w:lang w:val="en-US"/>
+        </w:rPr>
+        <w:t xml:space="preserve"> </w:t>
+      </w:r>
+    </w:p>
+    <w:p>
+      <w:pPr>
+        <w:pStyle w:val="PlainText"/>
+        <w:jc w:val="both"/>
+        <w:rPr>
+          <w:rFonts w:asciiTheme="minorHAnsi" w:hAnsiTheme="minorHAnsi" w:cstheme="minorHAnsi"/>
+          <w:sz w:val="24"/>
+          <w:szCs w:val="24"/>
+          <w:lang w:val="en-US"/>
+        </w:rPr>
+      </w:pPr>
+    </w:p>
+    <w:p>
+      <w:pPr>
+        <w:pStyle w:val="PlainText"/>
+        <w:jc w:val="both"/>
+        <w:rPr>
+          <w:rFonts w:asciiTheme="minorHAnsi" w:hAnsiTheme="minorHAnsi" w:cstheme="minorHAnsi"/>
+          <w:sz w:val="24"/>
+          <w:szCs w:val="24"/>
+          <w:lang w:val="en-US"/>
+        </w:rPr>
+      </w:pPr>
+      <w:r>
+        <w:rPr>
+          <w:rFonts w:asciiTheme="minorHAnsi" w:hAnsiTheme="minorHAnsi" w:cstheme="minorHAnsi"/>
+          <w:sz w:val="24"/>
+          <w:szCs w:val="24"/>
+          <w:lang w:val="en-US"/>
+        </w:rPr>
+        <w:t>The idea is to ingest data as quickly as possible and to make it accessible to other team members.</w:t>
+      </w:r>
+    </w:p>
+    <w:p>
+      <w:pPr>
+        <w:pStyle w:val="PlainText"/>
+        <w:jc w:val="both"/>
+        <w:rPr>
+          <w:rFonts w:asciiTheme="minorHAnsi" w:hAnsiTheme="minorHAnsi" w:cstheme="minorHAnsi"/>
+          <w:sz w:val="24"/>
+          <w:szCs w:val="24"/>
+          <w:lang w:val="en-US"/>
+        </w:rPr>
+      </w:pPr>
+    </w:p>
+    <w:p>
+      <w:pPr>
+        <w:pStyle w:val="PlainText"/>
+        <w:jc w:val="both"/>
+        <w:rPr>
+          <w:rFonts w:asciiTheme="minorHAnsi" w:hAnsiTheme="minorHAnsi" w:cstheme="minorHAnsi"/>
+          <w:sz w:val="24"/>
+          <w:szCs w:val="24"/>
+          <w:lang w:val="en-US"/>
+        </w:rPr>
+      </w:pPr>
+      <w:r>
+        <w:rPr>
+          <w:rFonts w:asciiTheme="minorHAnsi" w:hAnsiTheme="minorHAnsi" w:cstheme="minorHAnsi"/>
+          <w:sz w:val="24"/>
+          <w:szCs w:val="24"/>
+          <w:lang w:val="en-US"/>
+        </w:rPr>
+        <w:t xml:space="preserve">For faster access, you associate your data with some meta-data. </w:t>
+      </w:r>
+    </w:p>
+    <w:p>
+      <w:pPr>
+        <w:pStyle w:val="PlainText"/>
+        <w:jc w:val="both"/>
+        <w:rPr>
+          <w:rFonts w:asciiTheme="minorHAnsi" w:hAnsiTheme="minorHAnsi" w:cstheme="minorHAnsi"/>
+          <w:sz w:val="24"/>
+          <w:szCs w:val="24"/>
+          <w:lang w:val="en-US"/>
+        </w:rPr>
+      </w:pPr>
+    </w:p>
+    <w:p>
+      <w:pPr>
+        <w:pStyle w:val="PlainText"/>
+        <w:jc w:val="both"/>
+        <w:rPr>
+          <w:rFonts w:asciiTheme="minorHAnsi" w:hAnsiTheme="minorHAnsi" w:cstheme="minorHAnsi"/>
+          <w:sz w:val="24"/>
+          <w:szCs w:val="24"/>
+          <w:lang w:val="en-US"/>
+        </w:rPr>
+      </w:pPr>
+      <w:r>
+        <w:rPr>
+          <w:rFonts w:asciiTheme="minorHAnsi" w:hAnsiTheme="minorHAnsi" w:cstheme="minorHAnsi"/>
+          <w:sz w:val="24"/>
+          <w:szCs w:val="24"/>
+          <w:lang w:val="en-US"/>
+        </w:rPr>
+        <w:t xml:space="preserve">A </w:t>
+      </w:r>
+      <w:r>
+        <w:rPr>
+          <w:rFonts w:asciiTheme="minorHAnsi" w:hAnsiTheme="minorHAnsi" w:cstheme="minorHAnsi"/>
+          <w:b/>
+          <w:bCs/>
+          <w:color w:val="7030A0"/>
+          <w:sz w:val="24"/>
+          <w:szCs w:val="24"/>
+          <w:lang w:val="en-US"/>
+        </w:rPr>
+        <w:t>data lake</w:t>
+      </w:r>
+      <w:r>
+        <w:rPr>
+          <w:rFonts w:asciiTheme="minorHAnsi" w:hAnsiTheme="minorHAnsi" w:cstheme="minorHAnsi"/>
+          <w:color w:val="7030A0"/>
+          <w:sz w:val="24"/>
+          <w:szCs w:val="24"/>
+          <w:lang w:val="en-US"/>
+        </w:rPr>
+        <w:t xml:space="preserve"> </w:t>
+      </w:r>
+      <w:r>
+        <w:rPr>
+          <w:rFonts w:asciiTheme="minorHAnsi" w:hAnsiTheme="minorHAnsi" w:cstheme="minorHAnsi"/>
+          <w:sz w:val="24"/>
+          <w:szCs w:val="24"/>
+          <w:lang w:val="en-US"/>
+        </w:rPr>
+        <w:t>allows for Extract, Load, and Transform (</w:t>
+      </w:r>
+      <w:r>
+        <w:rPr>
+          <w:rFonts w:asciiTheme="minorHAnsi" w:hAnsiTheme="minorHAnsi" w:cstheme="minorHAnsi"/>
+          <w:b/>
+          <w:bCs/>
+          <w:color w:val="7030A0"/>
+          <w:sz w:val="24"/>
+          <w:szCs w:val="24"/>
+          <w:lang w:val="en-US"/>
+        </w:rPr>
+        <w:t>ELT</w:t>
+      </w:r>
+      <w:r>
+        <w:rPr>
+          <w:rFonts w:asciiTheme="minorHAnsi" w:hAnsiTheme="minorHAnsi" w:cstheme="minorHAnsi"/>
+          <w:sz w:val="24"/>
+          <w:szCs w:val="24"/>
+          <w:lang w:val="en-US"/>
+        </w:rPr>
+        <w:t>) processes, where data is first loaded into the data lake in its raw format, and then transformed as needed for specific use cases. This approach enables data scientists and analysts to explore and analyze the data without the need for predefining a schema</w:t>
+      </w:r>
+      <w:r>
+        <w:rPr>
+          <w:rFonts w:asciiTheme="minorHAnsi" w:hAnsiTheme="minorHAnsi" w:cstheme="minorHAnsi"/>
+          <w:sz w:val="24"/>
+          <w:szCs w:val="24"/>
+          <w:lang w:val="en-US"/>
+        </w:rPr>
+        <w:t>.</w:t>
+      </w:r>
+    </w:p>
+    <w:p>
+      <w:pPr>
+        <w:pStyle w:val="PlainText"/>
+        <w:jc w:val="both"/>
+        <w:rPr>
+          <w:rFonts w:asciiTheme="minorHAnsi" w:hAnsiTheme="minorHAnsi" w:cstheme="minorHAnsi"/>
+          <w:sz w:val="24"/>
+          <w:szCs w:val="24"/>
+          <w:lang w:val="en-US"/>
+        </w:rPr>
+      </w:pPr>
+    </w:p>
+    <w:p>
+      <w:pPr>
+        <w:pStyle w:val="PlainText"/>
+        <w:jc w:val="both"/>
+        <w:rPr>
+          <w:rFonts w:asciiTheme="minorHAnsi" w:hAnsiTheme="minorHAnsi" w:cstheme="minorHAnsi"/>
+          <w:sz w:val="24"/>
+          <w:szCs w:val="24"/>
+          <w:lang w:val="en-US"/>
+        </w:rPr>
+      </w:pPr>
+      <w:r>
+        <w:rPr>
+          <w:rFonts w:asciiTheme="minorHAnsi" w:hAnsiTheme="minorHAnsi" w:cstheme="minorHAnsi"/>
+          <w:sz w:val="24"/>
+          <w:szCs w:val="24"/>
+          <w:lang w:val="en-US"/>
+        </w:rPr>
+        <w:t xml:space="preserve">Data lakes are </w:t>
+      </w:r>
+      <w:r>
+        <w:rPr>
+          <w:rFonts w:asciiTheme="minorHAnsi" w:hAnsiTheme="minorHAnsi" w:cstheme="minorHAnsi"/>
+          <w:color w:val="C45911" w:themeColor="accent2" w:themeShade="BF"/>
+          <w:sz w:val="24"/>
+          <w:szCs w:val="24"/>
+          <w:lang w:val="en-US"/>
+        </w:rPr>
+        <w:t xml:space="preserve">more flexible </w:t>
+      </w:r>
+      <w:r>
+        <w:rPr>
+          <w:rFonts w:asciiTheme="minorHAnsi" w:hAnsiTheme="minorHAnsi" w:cstheme="minorHAnsi"/>
+          <w:sz w:val="24"/>
+          <w:szCs w:val="24"/>
+          <w:lang w:val="en-US"/>
+        </w:rPr>
+        <w:t xml:space="preserve">in terms of </w:t>
+      </w:r>
+      <w:r>
+        <w:rPr>
+          <w:rFonts w:asciiTheme="minorHAnsi" w:hAnsiTheme="minorHAnsi" w:cstheme="minorHAnsi"/>
+          <w:color w:val="C45911" w:themeColor="accent2" w:themeShade="BF"/>
+          <w:sz w:val="24"/>
+          <w:szCs w:val="24"/>
+          <w:lang w:val="en-US"/>
+        </w:rPr>
+        <w:t>data governance policies</w:t>
+      </w:r>
+      <w:r>
+        <w:rPr>
+          <w:rFonts w:asciiTheme="minorHAnsi" w:hAnsiTheme="minorHAnsi" w:cstheme="minorHAnsi"/>
+          <w:sz w:val="24"/>
+          <w:szCs w:val="24"/>
+          <w:lang w:val="en-US"/>
+        </w:rPr>
+        <w:t>, and data access is often decentralized, allowing different teams and users to access the data for different purposes.</w:t>
+      </w:r>
+    </w:p>
+    <w:p>
+      <w:pPr>
+        <w:pStyle w:val="PlainText"/>
+        <w:rPr>
+          <w:rFonts w:asciiTheme="minorHAnsi" w:hAnsiTheme="minorHAnsi" w:cstheme="minorHAnsi"/>
+          <w:sz w:val="24"/>
+          <w:szCs w:val="24"/>
+          <w:lang w:val="en-US"/>
+        </w:rPr>
+      </w:pPr>
+    </w:p>
+    <w:p>
+      <w:pPr>
+        <w:pStyle w:val="PlainText"/>
+        <w:rPr>
+          <w:rFonts w:asciiTheme="minorHAnsi" w:hAnsiTheme="minorHAnsi" w:cstheme="minorHAnsi"/>
+          <w:sz w:val="24"/>
+          <w:szCs w:val="24"/>
+          <w:lang w:val="en-US"/>
+        </w:rPr>
+      </w:pPr>
+    </w:p>
+    <w:p>
+      <w:pPr>
+        <w:pStyle w:val="PlainText"/>
+        <w:rPr>
+          <w:rFonts w:asciiTheme="minorHAnsi" w:hAnsiTheme="minorHAnsi" w:cstheme="minorHAnsi"/>
+          <w:sz w:val="24"/>
+          <w:szCs w:val="24"/>
+          <w:lang w:val="en-US"/>
+        </w:rPr>
+      </w:pPr>
+    </w:p>
+    <w:p>
+      <w:pPr>
+        <w:pStyle w:val="PlainText"/>
+        <w:rPr>
+          <w:rFonts w:asciiTheme="minorHAnsi" w:hAnsiTheme="minorHAnsi" w:cstheme="minorHAnsi"/>
+          <w:sz w:val="24"/>
+          <w:szCs w:val="24"/>
+          <w:lang w:val="en-US"/>
+        </w:rPr>
+      </w:pPr>
+      <w:r>
+        <w:rPr>
+          <w:rFonts w:asciiTheme="minorHAnsi" w:hAnsiTheme="minorHAnsi" w:cstheme="minorHAnsi"/>
+          <w:sz w:val="24"/>
+          <w:szCs w:val="24"/>
+        </w:rPr>
+        <w:lastRenderedPageBreak/>
+        <w:t xml:space="preserve">19) </w:t>
+      </w:r>
+      <w:r>
+        <w:rPr>
+          <w:rFonts w:asciiTheme="minorHAnsi" w:hAnsiTheme="minorHAnsi" w:cstheme="minorHAnsi"/>
+          <w:b/>
+          <w:bCs/>
+          <w:sz w:val="24"/>
+          <w:szCs w:val="24"/>
+          <w:lang w:val="en-US"/>
+        </w:rPr>
+        <w:t>Data Warehouse</w:t>
+      </w:r>
+      <w:r>
+        <w:rPr>
+          <w:rFonts w:asciiTheme="minorHAnsi" w:hAnsiTheme="minorHAnsi" w:cstheme="minorHAnsi"/>
+          <w:sz w:val="24"/>
+          <w:szCs w:val="24"/>
+          <w:lang w:val="en-US"/>
+        </w:rPr>
+        <w:t xml:space="preserve">: </w:t>
+      </w:r>
+    </w:p>
+    <w:p>
+      <w:pPr>
+        <w:pStyle w:val="PlainText"/>
+        <w:rPr>
+          <w:rFonts w:asciiTheme="minorHAnsi" w:hAnsiTheme="minorHAnsi" w:cstheme="minorHAnsi"/>
+          <w:sz w:val="24"/>
+          <w:szCs w:val="24"/>
+          <w:lang w:val="en-US"/>
+        </w:rPr>
+      </w:pPr>
+    </w:p>
+    <w:p>
+      <w:pPr>
+        <w:pStyle w:val="PlainText"/>
+        <w:jc w:val="both"/>
+        <w:rPr>
+          <w:rFonts w:asciiTheme="minorHAnsi" w:hAnsiTheme="minorHAnsi" w:cstheme="minorHAnsi"/>
+          <w:sz w:val="24"/>
+          <w:szCs w:val="24"/>
+          <w:lang w:val="en-US"/>
+        </w:rPr>
+      </w:pPr>
+      <w:r>
+        <w:rPr>
+          <w:rFonts w:asciiTheme="minorHAnsi" w:hAnsiTheme="minorHAnsi" w:cstheme="minorHAnsi"/>
+          <w:sz w:val="24"/>
+          <w:szCs w:val="24"/>
+          <w:lang w:val="en-US"/>
+        </w:rPr>
+        <w:t xml:space="preserve">A data warehouse is designed to store structured data that </w:t>
+      </w:r>
+      <w:r>
+        <w:rPr>
+          <w:rFonts w:asciiTheme="minorHAnsi" w:hAnsiTheme="minorHAnsi" w:cstheme="minorHAnsi"/>
+          <w:b/>
+          <w:bCs/>
+          <w:sz w:val="24"/>
+          <w:szCs w:val="24"/>
+          <w:lang w:val="en-US"/>
+        </w:rPr>
+        <w:t>has been preprocessed</w:t>
+      </w:r>
+      <w:r>
+        <w:rPr>
+          <w:rFonts w:asciiTheme="minorHAnsi" w:hAnsiTheme="minorHAnsi" w:cstheme="minorHAnsi"/>
+          <w:sz w:val="24"/>
+          <w:szCs w:val="24"/>
+          <w:lang w:val="en-US"/>
+        </w:rPr>
+        <w:t>, cleaned, and transformed into a schema. The data is usually stored in a relational database and is used for business intelligence (BI) reporting</w:t>
+      </w:r>
+      <w:r>
+        <w:rPr>
+          <w:rFonts w:asciiTheme="minorHAnsi" w:hAnsiTheme="minorHAnsi" w:cstheme="minorHAnsi"/>
+          <w:sz w:val="24"/>
+          <w:szCs w:val="24"/>
+          <w:lang w:val="en-US"/>
+        </w:rPr>
+        <w:t xml:space="preserve">. </w:t>
+      </w:r>
+    </w:p>
+    <w:p>
+      <w:pPr>
+        <w:pStyle w:val="PlainText"/>
+        <w:jc w:val="both"/>
+        <w:rPr>
+          <w:rFonts w:asciiTheme="minorHAnsi" w:hAnsiTheme="minorHAnsi" w:cstheme="minorHAnsi"/>
+          <w:sz w:val="24"/>
+          <w:szCs w:val="24"/>
+          <w:lang w:val="en-US"/>
+        </w:rPr>
+      </w:pPr>
+    </w:p>
+    <w:p>
+      <w:pPr>
+        <w:pStyle w:val="PlainText"/>
+        <w:jc w:val="both"/>
+        <w:rPr>
+          <w:rFonts w:asciiTheme="minorHAnsi" w:hAnsiTheme="minorHAnsi" w:cstheme="minorHAnsi"/>
+          <w:sz w:val="24"/>
+          <w:szCs w:val="24"/>
+          <w:lang w:val="en-US"/>
+        </w:rPr>
+      </w:pPr>
+      <w:r>
+        <w:rPr>
+          <w:rFonts w:asciiTheme="minorHAnsi" w:hAnsiTheme="minorHAnsi" w:cstheme="minorHAnsi"/>
+          <w:sz w:val="24"/>
+          <w:szCs w:val="24"/>
+          <w:lang w:val="en-US"/>
+        </w:rPr>
+        <w:t xml:space="preserve">A data warehouse stores </w:t>
+      </w:r>
+      <w:r>
+        <w:rPr>
+          <w:rFonts w:asciiTheme="minorHAnsi" w:hAnsiTheme="minorHAnsi" w:cstheme="minorHAnsi"/>
+          <w:b/>
+          <w:bCs/>
+          <w:sz w:val="24"/>
+          <w:szCs w:val="24"/>
+          <w:lang w:val="en-US"/>
+        </w:rPr>
+        <w:t>structured data</w:t>
+      </w:r>
+      <w:r>
+        <w:rPr>
+          <w:rFonts w:asciiTheme="minorHAnsi" w:hAnsiTheme="minorHAnsi" w:cstheme="minorHAnsi"/>
+          <w:sz w:val="24"/>
+          <w:szCs w:val="24"/>
+          <w:lang w:val="en-US"/>
+        </w:rPr>
+        <w:t xml:space="preserve"> in </w:t>
+      </w:r>
+      <w:r>
+        <w:rPr>
+          <w:rFonts w:asciiTheme="minorHAnsi" w:hAnsiTheme="minorHAnsi" w:cstheme="minorHAnsi"/>
+          <w:b/>
+          <w:bCs/>
+          <w:color w:val="C45911" w:themeColor="accent2" w:themeShade="BF"/>
+          <w:sz w:val="24"/>
+          <w:szCs w:val="24"/>
+          <w:lang w:val="en-US"/>
+        </w:rPr>
+        <w:t>tables</w:t>
+      </w:r>
+      <w:r>
+        <w:rPr>
+          <w:rFonts w:asciiTheme="minorHAnsi" w:hAnsiTheme="minorHAnsi" w:cstheme="minorHAnsi"/>
+          <w:sz w:val="24"/>
+          <w:szCs w:val="24"/>
+          <w:lang w:val="en-US"/>
+        </w:rPr>
+        <w:t>, using a predefined schema that defines the data types, relationships, and constraints.</w:t>
+      </w:r>
+    </w:p>
+    <w:p>
+      <w:pPr>
+        <w:pStyle w:val="PlainText"/>
+        <w:jc w:val="both"/>
+        <w:rPr>
+          <w:rFonts w:asciiTheme="minorHAnsi" w:hAnsiTheme="minorHAnsi" w:cstheme="minorHAnsi"/>
+          <w:sz w:val="24"/>
+          <w:szCs w:val="24"/>
+          <w:lang w:val="en-US"/>
+        </w:rPr>
+      </w:pPr>
+    </w:p>
+    <w:p>
+      <w:pPr>
+        <w:pStyle w:val="PlainText"/>
+        <w:jc w:val="both"/>
+        <w:rPr>
+          <w:rFonts w:asciiTheme="minorHAnsi" w:hAnsiTheme="minorHAnsi" w:cstheme="minorHAnsi"/>
+          <w:sz w:val="24"/>
+          <w:szCs w:val="24"/>
+          <w:lang w:val="en-US"/>
+        </w:rPr>
+      </w:pPr>
+      <w:r>
+        <w:rPr>
+          <w:rFonts w:asciiTheme="minorHAnsi" w:hAnsiTheme="minorHAnsi" w:cstheme="minorHAnsi"/>
+          <w:sz w:val="24"/>
+          <w:szCs w:val="24"/>
+          <w:lang w:val="en-US"/>
+        </w:rPr>
+        <w:t>A data warehouse typically involves Extract, Transform, and Load (</w:t>
+      </w:r>
+      <w:r>
+        <w:rPr>
+          <w:rFonts w:asciiTheme="minorHAnsi" w:hAnsiTheme="minorHAnsi" w:cstheme="minorHAnsi"/>
+          <w:b/>
+          <w:bCs/>
+          <w:color w:val="C45911" w:themeColor="accent2" w:themeShade="BF"/>
+          <w:sz w:val="24"/>
+          <w:szCs w:val="24"/>
+          <w:lang w:val="en-US"/>
+        </w:rPr>
+        <w:t>ETL</w:t>
+      </w:r>
+      <w:r>
+        <w:rPr>
+          <w:rFonts w:asciiTheme="minorHAnsi" w:hAnsiTheme="minorHAnsi" w:cstheme="minorHAnsi"/>
+          <w:sz w:val="24"/>
+          <w:szCs w:val="24"/>
+          <w:lang w:val="en-US"/>
+        </w:rPr>
+        <w:t>) processes, which transform the data from various sources into a common format and load it into a relational database. The data is then processed using SQL queries, OLAP cubes, or BI tools.</w:t>
+      </w:r>
+      <w:r>
+        <w:rPr>
+          <w:rFonts w:asciiTheme="minorHAnsi" w:hAnsiTheme="minorHAnsi" w:cstheme="minorHAnsi"/>
+          <w:sz w:val="24"/>
+          <w:szCs w:val="24"/>
+          <w:lang w:val="en-US"/>
+        </w:rPr>
+        <w:t xml:space="preserve"> </w:t>
+      </w:r>
+    </w:p>
+    <w:p>
+      <w:pPr>
+        <w:pStyle w:val="PlainText"/>
+        <w:jc w:val="both"/>
+        <w:rPr>
+          <w:rFonts w:asciiTheme="minorHAnsi" w:hAnsiTheme="minorHAnsi" w:cstheme="minorHAnsi"/>
+          <w:sz w:val="24"/>
+          <w:szCs w:val="24"/>
+          <w:lang w:val="en-US"/>
+        </w:rPr>
+      </w:pPr>
+    </w:p>
+    <w:p>
+      <w:pPr>
+        <w:pStyle w:val="PlainText"/>
+        <w:jc w:val="both"/>
+        <w:rPr>
+          <w:rFonts w:asciiTheme="minorHAnsi" w:hAnsiTheme="minorHAnsi" w:cstheme="minorHAnsi"/>
+          <w:sz w:val="24"/>
+          <w:szCs w:val="24"/>
+          <w:lang w:val="en-US"/>
+        </w:rPr>
+      </w:pPr>
+      <w:r>
+        <w:rPr>
+          <w:rFonts w:asciiTheme="minorHAnsi" w:hAnsiTheme="minorHAnsi" w:cstheme="minorHAnsi"/>
+          <w:sz w:val="24"/>
+          <w:szCs w:val="24"/>
+          <w:lang w:val="en-US"/>
+        </w:rPr>
+        <w:t xml:space="preserve">Data warehouses often have </w:t>
+      </w:r>
+      <w:r>
+        <w:rPr>
+          <w:rFonts w:asciiTheme="minorHAnsi" w:hAnsiTheme="minorHAnsi" w:cstheme="minorHAnsi"/>
+          <w:b/>
+          <w:bCs/>
+          <w:color w:val="C45911" w:themeColor="accent2" w:themeShade="BF"/>
+          <w:sz w:val="24"/>
+          <w:szCs w:val="24"/>
+          <w:lang w:val="en-US"/>
+        </w:rPr>
+        <w:t>strict data governance policies</w:t>
+      </w:r>
+      <w:r>
+        <w:rPr>
+          <w:rFonts w:asciiTheme="minorHAnsi" w:hAnsiTheme="minorHAnsi" w:cstheme="minorHAnsi"/>
+          <w:color w:val="C45911" w:themeColor="accent2" w:themeShade="BF"/>
+          <w:sz w:val="24"/>
+          <w:szCs w:val="24"/>
+          <w:lang w:val="en-US"/>
+        </w:rPr>
+        <w:t xml:space="preserve"> </w:t>
+      </w:r>
+      <w:r>
+        <w:rPr>
+          <w:rFonts w:asciiTheme="minorHAnsi" w:hAnsiTheme="minorHAnsi" w:cstheme="minorHAnsi"/>
+          <w:sz w:val="24"/>
+          <w:szCs w:val="24"/>
+          <w:lang w:val="en-US"/>
+        </w:rPr>
+        <w:t>to ensure data accuracy, consistency, and security. The data is typically controlled and managed by a central IT team.</w:t>
+      </w:r>
+    </w:p>
+    <w:p>
+      <w:pPr>
+        <w:pStyle w:val="PlainText"/>
+        <w:jc w:val="both"/>
+        <w:rPr>
+          <w:rFonts w:asciiTheme="minorHAnsi" w:hAnsiTheme="minorHAnsi" w:cstheme="minorHAnsi"/>
+          <w:sz w:val="24"/>
+          <w:szCs w:val="24"/>
+          <w:lang w:val="en-US"/>
+        </w:rPr>
+      </w:pPr>
+    </w:p>
+    <w:p>
+      <w:pPr>
+        <w:pStyle w:val="PlainText"/>
+        <w:rPr>
+          <w:rFonts w:asciiTheme="minorHAnsi" w:hAnsiTheme="minorHAnsi" w:cstheme="minorHAnsi"/>
+          <w:sz w:val="24"/>
+          <w:szCs w:val="24"/>
+          <w:lang w:val="en-US"/>
+        </w:rPr>
+      </w:pPr>
+      <w:r>
+        <w:rPr>
+          <w:rFonts w:asciiTheme="minorHAnsi" w:hAnsiTheme="minorHAnsi" w:cstheme="minorHAnsi"/>
+          <w:sz w:val="24"/>
+          <w:szCs w:val="24"/>
+        </w:rPr>
+        <w:t xml:space="preserve">20) </w:t>
+      </w:r>
+      <w:r>
+        <w:rPr>
+          <w:rFonts w:asciiTheme="minorHAnsi" w:hAnsiTheme="minorHAnsi" w:cstheme="minorHAnsi"/>
+          <w:b/>
+          <w:bCs/>
+          <w:color w:val="C45911" w:themeColor="accent2" w:themeShade="BF"/>
+          <w:sz w:val="24"/>
+          <w:szCs w:val="24"/>
+          <w:lang w:val="en-US"/>
+        </w:rPr>
+        <w:t xml:space="preserve">Workflow </w:t>
+      </w:r>
+      <w:r>
+        <w:rPr>
+          <w:rFonts w:asciiTheme="minorHAnsi" w:hAnsiTheme="minorHAnsi" w:cstheme="minorHAnsi"/>
+          <w:b/>
+          <w:bCs/>
+          <w:color w:val="C45911" w:themeColor="accent2" w:themeShade="BF"/>
+          <w:sz w:val="24"/>
+          <w:szCs w:val="24"/>
+          <w:lang w:val="en-US"/>
+        </w:rPr>
+        <w:t>O</w:t>
+      </w:r>
+      <w:r>
+        <w:rPr>
+          <w:rFonts w:asciiTheme="minorHAnsi" w:hAnsiTheme="minorHAnsi" w:cstheme="minorHAnsi"/>
+          <w:b/>
+          <w:bCs/>
+          <w:color w:val="C45911" w:themeColor="accent2" w:themeShade="BF"/>
+          <w:sz w:val="24"/>
+          <w:szCs w:val="24"/>
+          <w:lang w:val="en-US"/>
+        </w:rPr>
+        <w:t>rchestration</w:t>
+      </w:r>
+      <w:r>
+        <w:rPr>
+          <w:rFonts w:asciiTheme="minorHAnsi" w:hAnsiTheme="minorHAnsi" w:cstheme="minorHAnsi"/>
+          <w:sz w:val="24"/>
+          <w:szCs w:val="24"/>
+          <w:lang w:val="en-US"/>
+        </w:rPr>
+        <w:t xml:space="preserve"> means governing your data flows in a way that respects orchestration roles in your business logic.</w:t>
+      </w:r>
+    </w:p>
+    <w:p>
+      <w:pPr>
+        <w:pStyle w:val="PlainText"/>
+        <w:rPr>
+          <w:rFonts w:asciiTheme="minorHAnsi" w:hAnsiTheme="minorHAnsi" w:cstheme="minorHAnsi"/>
+          <w:sz w:val="24"/>
+          <w:szCs w:val="24"/>
+          <w:lang w:val="en-US"/>
+        </w:rPr>
+      </w:pPr>
+    </w:p>
+    <w:p>
+      <w:pPr>
+        <w:pStyle w:val="PlainText"/>
+        <w:rPr>
+          <w:rFonts w:asciiTheme="minorHAnsi" w:hAnsiTheme="minorHAnsi" w:cstheme="minorHAnsi"/>
+          <w:sz w:val="24"/>
+          <w:szCs w:val="24"/>
+          <w:lang w:val="en-US"/>
+        </w:rPr>
+      </w:pPr>
+      <w:r>
+        <w:rPr>
+          <w:rFonts w:asciiTheme="minorHAnsi" w:hAnsiTheme="minorHAnsi" w:cstheme="minorHAnsi"/>
+          <w:sz w:val="24"/>
+          <w:szCs w:val="24"/>
+          <w:lang w:val="en-US"/>
+        </w:rPr>
+        <w:t>A workflow orchestration tool allows you to turn any code into a workflow that you can schedule, run, and observe.</w:t>
+      </w:r>
+    </w:p>
+    <w:p>
+      <w:pPr>
+        <w:pStyle w:val="PlainText"/>
+        <w:rPr>
+          <w:rFonts w:asciiTheme="minorHAnsi" w:hAnsiTheme="minorHAnsi" w:cstheme="minorHAnsi"/>
+          <w:sz w:val="24"/>
+          <w:szCs w:val="24"/>
+          <w:lang w:val="en-US"/>
+        </w:rPr>
+      </w:pPr>
+    </w:p>
+    <w:p>
+      <w:pPr>
+        <w:pStyle w:val="PlainText"/>
+        <w:rPr>
+          <w:rFonts w:asciiTheme="minorHAnsi" w:hAnsiTheme="minorHAnsi" w:cstheme="minorHAnsi"/>
+          <w:sz w:val="24"/>
+          <w:szCs w:val="24"/>
+          <w:lang w:val="en-US"/>
+        </w:rPr>
+      </w:pPr>
+      <w:r>
+        <w:rPr>
+          <w:rFonts w:asciiTheme="minorHAnsi" w:hAnsiTheme="minorHAnsi" w:cstheme="minorHAnsi"/>
+          <w:b/>
+          <w:bCs/>
+          <w:sz w:val="24"/>
+          <w:szCs w:val="24"/>
+          <w:lang w:val="en-US"/>
+        </w:rPr>
+        <w:t xml:space="preserve">Workflow orchestration is taking care of </w:t>
+      </w:r>
+      <w:r>
+        <w:rPr>
+          <w:rFonts w:asciiTheme="minorHAnsi" w:hAnsiTheme="minorHAnsi" w:cstheme="minorHAnsi"/>
+          <w:b/>
+          <w:bCs/>
+          <w:sz w:val="24"/>
+          <w:szCs w:val="24"/>
+          <w:lang w:val="en-US"/>
+        </w:rPr>
+        <w:t xml:space="preserve">the delivery. So, that really means the execution of the workflow run. </w:t>
+      </w:r>
+      <w:r>
+        <w:rPr>
+          <w:rFonts w:asciiTheme="minorHAnsi" w:hAnsiTheme="minorHAnsi" w:cstheme="minorHAnsi"/>
+          <w:sz w:val="24"/>
+          <w:szCs w:val="24"/>
+          <w:lang w:val="en-US"/>
+        </w:rPr>
+        <w:t>This ensures that your products are getting packaged as desired, shipped at the schedule that you specified and with the right delivery type.</w:t>
+      </w:r>
+    </w:p>
+    <w:p>
+      <w:pPr>
+        <w:pStyle w:val="PlainText"/>
+        <w:rPr>
+          <w:rFonts w:asciiTheme="minorHAnsi" w:hAnsiTheme="minorHAnsi" w:cstheme="minorHAnsi"/>
+          <w:sz w:val="24"/>
+          <w:szCs w:val="24"/>
+          <w:lang w:val="en-US"/>
+        </w:rPr>
+      </w:pPr>
+    </w:p>
+    <w:p>
+      <w:pPr>
+        <w:pStyle w:val="PlainText"/>
+        <w:rPr>
+          <w:rFonts w:asciiTheme="minorHAnsi" w:hAnsiTheme="minorHAnsi" w:cstheme="minorHAnsi"/>
+          <w:sz w:val="24"/>
+          <w:szCs w:val="24"/>
+          <w:lang w:val="en-US"/>
+        </w:rPr>
+      </w:pPr>
+      <w:r>
+        <w:rPr>
+          <w:rFonts w:asciiTheme="minorHAnsi" w:hAnsiTheme="minorHAnsi" w:cstheme="minorHAnsi"/>
+          <w:noProof/>
+          <w:sz w:val="24"/>
+          <w:szCs w:val="24"/>
+          <w:lang w:val="en-US"/>
+        </w:rPr>
+        <w:drawing>
+          <wp:inline distT="0" distB="0" distL="0" distR="0" wp14:anchorId="4B4AF774" wp14:editId="7065A7F3">
+            <wp:extent cx="5865495" cy="3375025"/>
+            <wp:effectExtent l="0" t="0" r="1905" b="3175"/>
+            <wp:docPr id="612538626" name="Picture 1" descr="Graphical user interface, text, application, chat or text message&#10;&#10;Description automatically generated"/>
+            <wp:cNvGraphicFramePr>
+              <a:graphicFrameLocks xmlns:a="http://schemas.openxmlformats.org/drawingml/2006/main" noChangeAspect="1"/>
+            </wp:cNvGraphicFramePr>
+            <a:graphic xmlns:a="http://schemas.openxmlformats.org/drawingml/2006/main">
+              <a:graphicData uri="http://schemas.openxmlformats.org/drawingml/2006/picture">
+                <pic:pic xmlns:pic="http://schemas.openxmlformats.org/drawingml/2006/picture">
+                  <pic:nvPicPr>
+                    <pic:cNvPr id="612538626" name="Picture 1" descr="Graphical user interface, text, application, chat or text message&#10;&#10;Description automatically generated"/>
+                    <pic:cNvPicPr/>
+                  </pic:nvPicPr>
+                  <pic:blipFill>
+                    <a:blip r:embed="rId17" cstate="print">
+                      <a:extLst>
+                        <a:ext uri="{28A0092B-C50C-407E-A947-70E740481C1C}">
+                          <a14:useLocalDpi xmlns:a14="http://schemas.microsoft.com/office/drawing/2010/main" val="0"/>
+                        </a:ext>
+                      </a:extLst>
+                    </a:blip>
+                    <a:stretch>
+                      <a:fillRect/>
+                    </a:stretch>
+                  </pic:blipFill>
+                  <pic:spPr>
+                    <a:xfrm>
+                      <a:off x="0" y="0"/>
+                      <a:ext cx="5865495" cy="3375025"/>
+                    </a:xfrm>
+                    <a:prstGeom prst="rect">
+                      <a:avLst/>
+                    </a:prstGeom>
+                  </pic:spPr>
+                </pic:pic>
+              </a:graphicData>
+            </a:graphic>
+          </wp:inline>
+        </w:drawing>
+      </w:r>
+    </w:p>
+    <w:p>
+      <w:pPr>
+        <w:pStyle w:val="PlainText"/>
+        <w:rPr>
+          <w:rFonts w:asciiTheme="minorHAnsi" w:hAnsiTheme="minorHAnsi" w:cstheme="minorHAnsi"/>
+          <w:sz w:val="24"/>
+          <w:szCs w:val="24"/>
+          <w:lang w:val="en-US"/>
+        </w:rPr>
+      </w:pPr>
+    </w:p>
+    <w:p>
+      <w:pPr>
+        <w:pStyle w:val="PlainText"/>
+        <w:rPr>
+          <w:rFonts w:asciiTheme="minorHAnsi" w:hAnsiTheme="minorHAnsi" w:cstheme="minorHAnsi"/>
+          <w:sz w:val="24"/>
+          <w:szCs w:val="24"/>
+          <w:lang w:val="en-US"/>
+        </w:rPr>
+      </w:pPr>
+    </w:p>
+    <w:p>
+      <w:pPr>
+        <w:pStyle w:val="PlainText"/>
+        <w:rPr>
+          <w:rFonts w:asciiTheme="minorHAnsi" w:hAnsiTheme="minorHAnsi" w:cstheme="minorHAnsi"/>
+          <w:sz w:val="24"/>
+          <w:szCs w:val="24"/>
+          <w:lang w:val="en-US"/>
+        </w:rPr>
+      </w:pPr>
+      <w:r>
+        <w:rPr>
+          <w:rFonts w:asciiTheme="minorHAnsi" w:hAnsiTheme="minorHAnsi" w:cstheme="minorHAnsi"/>
+          <w:sz w:val="24"/>
+          <w:szCs w:val="24"/>
+          <w:lang w:val="en-US"/>
+        </w:rPr>
+        <w:lastRenderedPageBreak/>
+        <w:t xml:space="preserve">Many products/tools have additional features that include some form of orchestration. For example, </w:t>
+      </w:r>
+      <w:r>
+        <w:rPr>
+          <w:rFonts w:asciiTheme="minorHAnsi" w:hAnsiTheme="minorHAnsi" w:cstheme="minorHAnsi"/>
+          <w:b/>
+          <w:bCs/>
+          <w:color w:val="538135" w:themeColor="accent6" w:themeShade="BF"/>
+          <w:sz w:val="24"/>
+          <w:szCs w:val="24"/>
+          <w:lang w:val="en-US"/>
+        </w:rPr>
+        <w:t xml:space="preserve">Snowflake has a feature for a data pipeline, which </w:t>
+      </w:r>
+      <w:r>
+        <w:rPr>
+          <w:rFonts w:asciiTheme="minorHAnsi" w:hAnsiTheme="minorHAnsi" w:cstheme="minorHAnsi"/>
+          <w:b/>
+          <w:bCs/>
+          <w:color w:val="538135" w:themeColor="accent6" w:themeShade="BF"/>
+          <w:sz w:val="24"/>
+          <w:szCs w:val="24"/>
+          <w:lang w:val="en-US"/>
+        </w:rPr>
+        <w:t>is</w:t>
+      </w:r>
+      <w:r>
+        <w:rPr>
+          <w:rFonts w:asciiTheme="minorHAnsi" w:hAnsiTheme="minorHAnsi" w:cstheme="minorHAnsi"/>
+          <w:b/>
+          <w:bCs/>
+          <w:color w:val="538135" w:themeColor="accent6" w:themeShade="BF"/>
+          <w:sz w:val="24"/>
+          <w:szCs w:val="24"/>
+          <w:lang w:val="en-US"/>
+        </w:rPr>
+        <w:t xml:space="preserve"> great only if you want to orchestrate Snowflake</w:t>
+      </w:r>
+      <w:r>
+        <w:rPr>
+          <w:rFonts w:asciiTheme="minorHAnsi" w:hAnsiTheme="minorHAnsi" w:cstheme="minorHAnsi"/>
+          <w:sz w:val="24"/>
+          <w:szCs w:val="24"/>
+          <w:lang w:val="en-US"/>
+        </w:rPr>
+        <w:t xml:space="preserve">. </w:t>
+      </w:r>
+    </w:p>
+    <w:p>
+      <w:pPr>
+        <w:pStyle w:val="PlainText"/>
+        <w:rPr>
+          <w:rFonts w:asciiTheme="minorHAnsi" w:hAnsiTheme="minorHAnsi" w:cstheme="minorHAnsi"/>
+          <w:sz w:val="24"/>
+          <w:szCs w:val="24"/>
+          <w:lang w:val="en-US"/>
+        </w:rPr>
+      </w:pPr>
+    </w:p>
+    <w:p>
+      <w:pPr>
+        <w:pStyle w:val="PlainText"/>
+        <w:rPr>
+          <w:rFonts w:asciiTheme="minorHAnsi" w:hAnsiTheme="minorHAnsi" w:cstheme="minorHAnsi"/>
+          <w:sz w:val="24"/>
+          <w:szCs w:val="24"/>
+          <w:lang w:val="en-US"/>
+        </w:rPr>
+      </w:pPr>
+      <w:r>
+        <w:rPr>
+          <w:rFonts w:asciiTheme="minorHAnsi" w:hAnsiTheme="minorHAnsi" w:cstheme="minorHAnsi"/>
+          <w:sz w:val="24"/>
+          <w:szCs w:val="24"/>
+          <w:lang w:val="en-US"/>
+        </w:rPr>
+        <w:t xml:space="preserve">But a </w:t>
+      </w:r>
+      <w:r>
+        <w:rPr>
+          <w:rFonts w:asciiTheme="minorHAnsi" w:hAnsiTheme="minorHAnsi" w:cstheme="minorHAnsi"/>
+          <w:sz w:val="24"/>
+          <w:szCs w:val="24"/>
+          <w:lang w:val="en-US"/>
+        </w:rPr>
+        <w:t>workflow orchestration tool</w:t>
+      </w:r>
+      <w:r>
+        <w:rPr>
+          <w:rFonts w:asciiTheme="minorHAnsi" w:hAnsiTheme="minorHAnsi" w:cstheme="minorHAnsi"/>
+          <w:sz w:val="24"/>
+          <w:szCs w:val="24"/>
+          <w:lang w:val="en-US"/>
+        </w:rPr>
+        <w:t xml:space="preserve"> will give you the ability to orchestrate data flow from all </w:t>
+      </w:r>
+      <w:r>
+        <w:rPr>
+          <w:rFonts w:asciiTheme="minorHAnsi" w:hAnsiTheme="minorHAnsi" w:cstheme="minorHAnsi"/>
+          <w:sz w:val="24"/>
+          <w:szCs w:val="24"/>
+          <w:lang w:val="en-US"/>
+        </w:rPr>
+        <w:t>the</w:t>
+      </w:r>
+      <w:r>
+        <w:rPr>
+          <w:rFonts w:asciiTheme="minorHAnsi" w:hAnsiTheme="minorHAnsi" w:cstheme="minorHAnsi"/>
+          <w:sz w:val="24"/>
+          <w:szCs w:val="24"/>
+          <w:lang w:val="en-US"/>
+        </w:rPr>
+        <w:t xml:space="preserve"> different tools you have. </w:t>
+      </w:r>
+    </w:p>
+    <w:p>
+      <w:pPr>
+        <w:pStyle w:val="PlainText"/>
+        <w:rPr>
+          <w:rFonts w:asciiTheme="minorHAnsi" w:hAnsiTheme="minorHAnsi" w:cstheme="minorHAnsi"/>
+          <w:sz w:val="24"/>
+          <w:szCs w:val="24"/>
+          <w:lang w:val="en-US"/>
+        </w:rPr>
+      </w:pPr>
+    </w:p>
+    <w:p>
+      <w:pPr>
+        <w:pStyle w:val="PlainText"/>
+        <w:rPr>
+          <w:rFonts w:asciiTheme="minorHAnsi" w:hAnsiTheme="minorHAnsi" w:cstheme="minorHAnsi"/>
+          <w:sz w:val="24"/>
+          <w:szCs w:val="24"/>
+          <w:lang w:val="en-US"/>
+        </w:rPr>
+      </w:pPr>
+    </w:p>
+    <w:p>
+      <w:pPr>
+        <w:pStyle w:val="Heading1"/>
+        <w:ind w:left="720" w:firstLine="720"/>
+        <w:rPr>
+          <w:lang w:val="en-US"/>
+        </w:rPr>
+      </w:pPr>
+      <w:r>
+        <w:rPr>
+          <w:highlight w:val="yellow"/>
+          <w:lang w:val="en-US"/>
+        </w:rPr>
+        <w:t>Prefect</w:t>
+      </w:r>
+      <w:r>
+        <w:rPr>
+          <w:lang w:val="en-US"/>
+        </w:rPr>
+        <w:t xml:space="preserve"> as our </w:t>
+      </w:r>
+      <w:r>
+        <w:rPr>
+          <w:lang w:val="en-US"/>
+        </w:rPr>
+        <w:t>Workflow Orchestration</w:t>
+      </w:r>
+      <w:r>
+        <w:rPr>
+          <w:lang w:val="en-US"/>
+        </w:rPr>
+        <w:t xml:space="preserve"> Tool </w:t>
+      </w:r>
+    </w:p>
+    <w:p>
+      <w:pPr>
+        <w:rPr>
+          <w:lang w:val="en-US"/>
+        </w:rPr>
+      </w:pPr>
+    </w:p>
+    <w:p>
+      <w:pPr>
+        <w:pStyle w:val="PlainText"/>
+        <w:rPr>
+          <w:rFonts w:asciiTheme="minorHAnsi" w:hAnsiTheme="minorHAnsi" w:cstheme="minorHAnsi"/>
+          <w:sz w:val="24"/>
+          <w:szCs w:val="24"/>
+          <w:lang w:val="en-US"/>
+        </w:rPr>
+      </w:pPr>
+      <w:r>
+        <w:rPr>
+          <w:rFonts w:asciiTheme="minorHAnsi" w:hAnsiTheme="minorHAnsi" w:cstheme="minorHAnsi"/>
+          <w:sz w:val="24"/>
+          <w:szCs w:val="24"/>
+        </w:rPr>
+        <w:t xml:space="preserve">21) </w:t>
+      </w:r>
+      <w:r>
+        <w:rPr>
+          <w:rFonts w:asciiTheme="minorHAnsi" w:hAnsiTheme="minorHAnsi" w:cstheme="minorHAnsi"/>
+          <w:sz w:val="24"/>
+          <w:szCs w:val="24"/>
+          <w:lang w:val="en-US"/>
+        </w:rPr>
+        <w:t xml:space="preserve">We need to </w:t>
+      </w:r>
+      <w:r>
+        <w:rPr>
+          <w:rFonts w:asciiTheme="minorHAnsi" w:hAnsiTheme="minorHAnsi" w:cstheme="minorHAnsi"/>
+          <w:sz w:val="24"/>
+          <w:szCs w:val="24"/>
+          <w:lang w:val="en-US"/>
+        </w:rPr>
+        <w:t xml:space="preserve">orchestrate the data pipeline script (ingest_data.py) with </w:t>
+      </w:r>
+      <w:r>
+        <w:rPr>
+          <w:rFonts w:asciiTheme="minorHAnsi" w:hAnsiTheme="minorHAnsi" w:cstheme="minorHAnsi"/>
+          <w:b/>
+          <w:bCs/>
+          <w:sz w:val="24"/>
+          <w:szCs w:val="24"/>
+          <w:lang w:val="en-US"/>
+        </w:rPr>
+        <w:t>Prefect</w:t>
+      </w:r>
+      <w:r>
+        <w:rPr>
+          <w:rFonts w:asciiTheme="minorHAnsi" w:hAnsiTheme="minorHAnsi" w:cstheme="minorHAnsi"/>
+          <w:sz w:val="24"/>
+          <w:szCs w:val="24"/>
+          <w:lang w:val="en-US"/>
+        </w:rPr>
+        <w:t xml:space="preserve">. </w:t>
+      </w:r>
+    </w:p>
+    <w:p>
+      <w:pPr>
+        <w:pStyle w:val="PlainText"/>
+        <w:rPr>
+          <w:rFonts w:asciiTheme="minorHAnsi" w:hAnsiTheme="minorHAnsi" w:cstheme="minorHAnsi"/>
+          <w:sz w:val="24"/>
+          <w:szCs w:val="24"/>
+          <w:lang w:val="en-US"/>
+        </w:rPr>
+      </w:pPr>
+    </w:p>
+    <w:p>
+      <w:pPr>
+        <w:pStyle w:val="PlainText"/>
+        <w:jc w:val="both"/>
+        <w:rPr>
+          <w:rFonts w:asciiTheme="minorHAnsi" w:hAnsiTheme="minorHAnsi" w:cstheme="minorHAnsi"/>
+          <w:sz w:val="28"/>
+          <w:szCs w:val="28"/>
+          <w:lang w:val="en-US"/>
+        </w:rPr>
+      </w:pPr>
+      <w:r>
+        <w:rPr>
+          <w:rFonts w:asciiTheme="minorHAnsi" w:hAnsiTheme="minorHAnsi" w:cstheme="minorHAnsi"/>
+          <w:sz w:val="28"/>
+          <w:szCs w:val="28"/>
+          <w:highlight w:val="yellow"/>
+          <w:lang w:val="en-US"/>
+        </w:rPr>
+        <w:t>Theory</w:t>
+      </w:r>
+    </w:p>
+    <w:p>
+      <w:pPr>
+        <w:pStyle w:val="PlainText"/>
+        <w:jc w:val="both"/>
+        <w:rPr>
+          <w:rFonts w:asciiTheme="minorHAnsi" w:hAnsiTheme="minorHAnsi" w:cstheme="minorHAnsi"/>
+          <w:sz w:val="24"/>
+          <w:szCs w:val="24"/>
+          <w:lang w:val="en-US"/>
+        </w:rPr>
+      </w:pPr>
+      <w:r>
+        <w:rPr>
+          <w:rFonts w:asciiTheme="minorHAnsi" w:hAnsiTheme="minorHAnsi" w:cstheme="minorHAnsi"/>
+          <w:b/>
+          <w:bCs/>
+          <w:sz w:val="28"/>
+          <w:szCs w:val="28"/>
+          <w:lang w:val="en-US"/>
+        </w:rPr>
+        <w:t>Prefect</w:t>
+      </w:r>
+      <w:r>
+        <w:rPr>
+          <w:rFonts w:asciiTheme="minorHAnsi" w:hAnsiTheme="minorHAnsi" w:cstheme="minorHAnsi"/>
+          <w:sz w:val="24"/>
+          <w:szCs w:val="24"/>
+          <w:lang w:val="en-US"/>
+        </w:rPr>
+        <w:t xml:space="preserve"> is a modern</w:t>
+      </w:r>
+      <w:r>
+        <w:rPr>
+          <w:rFonts w:asciiTheme="minorHAnsi" w:hAnsiTheme="minorHAnsi" w:cstheme="minorHAnsi"/>
+          <w:sz w:val="24"/>
+          <w:szCs w:val="24"/>
+          <w:lang w:val="en-US"/>
+        </w:rPr>
+        <w:t xml:space="preserve"> open-source</w:t>
+      </w:r>
+      <w:r>
+        <w:rPr>
+          <w:rFonts w:asciiTheme="minorHAnsi" w:hAnsiTheme="minorHAnsi" w:cstheme="minorHAnsi"/>
+          <w:sz w:val="24"/>
+          <w:szCs w:val="24"/>
+          <w:lang w:val="en-US"/>
+        </w:rPr>
+        <w:t xml:space="preserve"> </w:t>
+      </w:r>
+      <w:r>
+        <w:rPr>
+          <w:rFonts w:asciiTheme="minorHAnsi" w:hAnsiTheme="minorHAnsi" w:cstheme="minorHAnsi"/>
+          <w:b/>
+          <w:bCs/>
+          <w:sz w:val="24"/>
+          <w:szCs w:val="24"/>
+          <w:lang w:val="en-US"/>
+        </w:rPr>
+        <w:t>workflow orchestration tool</w:t>
+      </w:r>
+      <w:r>
+        <w:rPr>
+          <w:rFonts w:asciiTheme="minorHAnsi" w:hAnsiTheme="minorHAnsi" w:cstheme="minorHAnsi"/>
+          <w:sz w:val="24"/>
+          <w:szCs w:val="24"/>
+          <w:lang w:val="en-US"/>
+        </w:rPr>
+        <w:t xml:space="preserve"> for coordinating all of your data tools. Orchestrate and observe your data</w:t>
+      </w:r>
+      <w:r>
+        <w:rPr>
+          <w:rFonts w:asciiTheme="minorHAnsi" w:hAnsiTheme="minorHAnsi" w:cstheme="minorHAnsi"/>
+          <w:sz w:val="24"/>
+          <w:szCs w:val="24"/>
+          <w:lang w:val="en-US"/>
+        </w:rPr>
+        <w:t xml:space="preserve"> </w:t>
+      </w:r>
+      <w:r>
+        <w:rPr>
+          <w:rFonts w:asciiTheme="minorHAnsi" w:hAnsiTheme="minorHAnsi" w:cstheme="minorHAnsi"/>
+          <w:sz w:val="24"/>
+          <w:szCs w:val="24"/>
+          <w:lang w:val="en-US"/>
+        </w:rPr>
+        <w:t xml:space="preserve">flow using Prefect's </w:t>
+      </w:r>
+      <w:r>
+        <w:rPr>
+          <w:rFonts w:asciiTheme="minorHAnsi" w:hAnsiTheme="minorHAnsi" w:cstheme="minorHAnsi"/>
+          <w:sz w:val="24"/>
+          <w:szCs w:val="24"/>
+          <w:lang w:val="en-US"/>
+        </w:rPr>
+        <w:t>open-source</w:t>
+      </w:r>
+      <w:r>
+        <w:rPr>
+          <w:rFonts w:asciiTheme="minorHAnsi" w:hAnsiTheme="minorHAnsi" w:cstheme="minorHAnsi"/>
+          <w:sz w:val="24"/>
+          <w:szCs w:val="24"/>
+          <w:lang w:val="en-US"/>
+        </w:rPr>
+        <w:t xml:space="preserve"> Python library. </w:t>
+      </w:r>
+      <w:r>
+        <w:rPr>
+          <w:rFonts w:asciiTheme="minorHAnsi" w:hAnsiTheme="minorHAnsi" w:cstheme="minorHAnsi"/>
+          <w:b/>
+          <w:bCs/>
+          <w:color w:val="538135" w:themeColor="accent6" w:themeShade="BF"/>
+          <w:sz w:val="24"/>
+          <w:szCs w:val="24"/>
+          <w:lang w:val="en-US"/>
+        </w:rPr>
+        <w:t>Scheduling</w:t>
+      </w:r>
+      <w:r>
+        <w:rPr>
+          <w:rFonts w:asciiTheme="minorHAnsi" w:hAnsiTheme="minorHAnsi" w:cstheme="minorHAnsi"/>
+          <w:sz w:val="24"/>
+          <w:szCs w:val="24"/>
+          <w:lang w:val="en-US"/>
+        </w:rPr>
+        <w:t xml:space="preserve">, </w:t>
+      </w:r>
+      <w:r>
+        <w:rPr>
+          <w:rFonts w:asciiTheme="minorHAnsi" w:hAnsiTheme="minorHAnsi" w:cstheme="minorHAnsi"/>
+          <w:b/>
+          <w:bCs/>
+          <w:color w:val="538135" w:themeColor="accent6" w:themeShade="BF"/>
+          <w:sz w:val="24"/>
+          <w:szCs w:val="24"/>
+          <w:lang w:val="en-US"/>
+        </w:rPr>
+        <w:t>executing</w:t>
+      </w:r>
+      <w:r>
+        <w:rPr>
+          <w:rFonts w:asciiTheme="minorHAnsi" w:hAnsiTheme="minorHAnsi" w:cstheme="minorHAnsi"/>
+          <w:sz w:val="24"/>
+          <w:szCs w:val="24"/>
+          <w:lang w:val="en-US"/>
+        </w:rPr>
+        <w:t>,</w:t>
+      </w:r>
+      <w:r>
+        <w:rPr>
+          <w:rFonts w:asciiTheme="minorHAnsi" w:hAnsiTheme="minorHAnsi" w:cstheme="minorHAnsi"/>
+          <w:sz w:val="24"/>
+          <w:szCs w:val="24"/>
+          <w:lang w:val="en-US"/>
+        </w:rPr>
+        <w:t xml:space="preserve"> and </w:t>
+      </w:r>
+      <w:r>
+        <w:rPr>
+          <w:rFonts w:asciiTheme="minorHAnsi" w:hAnsiTheme="minorHAnsi" w:cstheme="minorHAnsi"/>
+          <w:b/>
+          <w:bCs/>
+          <w:color w:val="538135" w:themeColor="accent6" w:themeShade="BF"/>
+          <w:sz w:val="24"/>
+          <w:szCs w:val="24"/>
+          <w:lang w:val="en-US"/>
+        </w:rPr>
+        <w:t>visualizing your data workflows</w:t>
+      </w:r>
+      <w:r>
+        <w:rPr>
+          <w:rFonts w:asciiTheme="minorHAnsi" w:hAnsiTheme="minorHAnsi" w:cstheme="minorHAnsi"/>
+          <w:color w:val="538135" w:themeColor="accent6" w:themeShade="BF"/>
+          <w:sz w:val="24"/>
+          <w:szCs w:val="24"/>
+          <w:lang w:val="en-US"/>
+        </w:rPr>
+        <w:t xml:space="preserve"> </w:t>
+      </w:r>
+      <w:r>
+        <w:rPr>
+          <w:rFonts w:asciiTheme="minorHAnsi" w:hAnsiTheme="minorHAnsi" w:cstheme="minorHAnsi"/>
+          <w:sz w:val="24"/>
+          <w:szCs w:val="24"/>
+          <w:lang w:val="en-US"/>
+        </w:rPr>
+        <w:t>are the main functionalities.</w:t>
+      </w:r>
+    </w:p>
+    <w:p>
+      <w:pPr>
+        <w:pStyle w:val="PlainText"/>
+        <w:rPr>
+          <w:rFonts w:asciiTheme="minorHAnsi" w:hAnsiTheme="minorHAnsi" w:cstheme="minorHAnsi"/>
+          <w:sz w:val="24"/>
+          <w:szCs w:val="24"/>
+        </w:rPr>
+      </w:pPr>
+    </w:p>
+    <w:p>
+      <w:pPr>
+        <w:pStyle w:val="PlainText"/>
+        <w:rPr>
+          <w:rFonts w:asciiTheme="minorHAnsi" w:hAnsiTheme="minorHAnsi" w:cstheme="minorHAnsi"/>
+          <w:sz w:val="24"/>
+          <w:szCs w:val="24"/>
+          <w:lang w:val="en-US"/>
+        </w:rPr>
+      </w:pPr>
+      <w:r>
+        <w:rPr>
+          <w:rFonts w:asciiTheme="minorHAnsi" w:hAnsiTheme="minorHAnsi" w:cstheme="minorHAnsi"/>
+          <w:sz w:val="24"/>
+          <w:szCs w:val="24"/>
+          <w:lang w:val="en-US"/>
+        </w:rPr>
+        <w:t>So</w:t>
+      </w:r>
+      <w:r>
+        <w:rPr>
+          <w:rFonts w:asciiTheme="minorHAnsi" w:hAnsiTheme="minorHAnsi" w:cstheme="minorHAnsi"/>
+          <w:sz w:val="24"/>
+          <w:szCs w:val="24"/>
+          <w:lang w:val="en-US"/>
+        </w:rPr>
+        <w:t>,</w:t>
+      </w:r>
+      <w:r>
+        <w:rPr>
+          <w:rFonts w:asciiTheme="minorHAnsi" w:hAnsiTheme="minorHAnsi" w:cstheme="minorHAnsi"/>
+          <w:sz w:val="24"/>
+          <w:szCs w:val="24"/>
+          <w:lang w:val="en-US"/>
+        </w:rPr>
+        <w:t xml:space="preserve"> with Prefect, you can add </w:t>
+      </w:r>
+      <w:r>
+        <w:rPr>
+          <w:rFonts w:asciiTheme="minorHAnsi" w:hAnsiTheme="minorHAnsi" w:cstheme="minorHAnsi"/>
+          <w:sz w:val="24"/>
+          <w:szCs w:val="24"/>
+          <w:highlight w:val="yellow"/>
+          <w:lang w:val="en-US"/>
+        </w:rPr>
+        <w:t>Observability</w:t>
+      </w:r>
+      <w:r>
+        <w:rPr>
+          <w:rFonts w:asciiTheme="minorHAnsi" w:hAnsiTheme="minorHAnsi" w:cstheme="minorHAnsi"/>
+          <w:sz w:val="24"/>
+          <w:szCs w:val="24"/>
+          <w:lang w:val="en-US"/>
+        </w:rPr>
+        <w:t xml:space="preserve"> to your infrastructure.</w:t>
+      </w:r>
+      <w:r>
+        <w:rPr>
+          <w:rFonts w:asciiTheme="minorHAnsi" w:hAnsiTheme="minorHAnsi" w:cstheme="minorHAnsi"/>
+          <w:sz w:val="24"/>
+          <w:szCs w:val="24"/>
+          <w:lang w:val="en-US"/>
+        </w:rPr>
+        <w:t xml:space="preserve"> </w:t>
+      </w:r>
+    </w:p>
+    <w:p>
+      <w:pPr>
+        <w:pStyle w:val="PlainText"/>
+        <w:rPr>
+          <w:rFonts w:asciiTheme="minorHAnsi" w:hAnsiTheme="minorHAnsi" w:cstheme="minorHAnsi"/>
+          <w:b/>
+          <w:bCs/>
+          <w:sz w:val="24"/>
+          <w:szCs w:val="24"/>
+          <w:lang w:val="en-US"/>
+        </w:rPr>
+      </w:pPr>
+      <w:r>
+        <w:rPr>
+          <w:rFonts w:asciiTheme="minorHAnsi" w:hAnsiTheme="minorHAnsi" w:cstheme="minorHAnsi"/>
+          <w:b/>
+          <w:bCs/>
+          <w:sz w:val="24"/>
+          <w:szCs w:val="24"/>
+          <w:lang w:val="en-US"/>
+        </w:rPr>
+        <w:t xml:space="preserve">Main Concepts: </w:t>
+      </w:r>
+    </w:p>
+    <w:p>
+      <w:pPr>
+        <w:pStyle w:val="PlainText"/>
+        <w:numPr>
+          <w:ilvl w:val="0"/>
+          <w:numId w:val="11"/>
+        </w:numPr>
+        <w:rPr>
+          <w:rFonts w:asciiTheme="minorHAnsi" w:hAnsiTheme="minorHAnsi" w:cstheme="minorHAnsi"/>
+          <w:b/>
+          <w:bCs/>
+          <w:sz w:val="24"/>
+          <w:szCs w:val="24"/>
+          <w:lang w:val="en-US"/>
+        </w:rPr>
+      </w:pPr>
+      <w:r>
+        <w:rPr>
+          <w:rFonts w:asciiTheme="minorHAnsi" w:hAnsiTheme="minorHAnsi" w:cstheme="minorHAnsi"/>
+          <w:b/>
+          <w:bCs/>
+          <w:sz w:val="24"/>
+          <w:szCs w:val="24"/>
+          <w:lang w:val="en-US"/>
+        </w:rPr>
+        <w:t xml:space="preserve">Task = </w:t>
+      </w:r>
+      <w:r>
+        <w:rPr>
+          <w:rFonts w:ascii="Segoe UI" w:hAnsi="Segoe UI" w:cs="Segoe UI"/>
+          <w:shd w:val="clear" w:color="auto" w:fill="FFFFFF"/>
+        </w:rPr>
+        <w:t>A unit of work in a Prefect flow. It can perform a variety of operations, such as executing a Python function, running a shell command, or querying a database.</w:t>
+      </w:r>
+      <w:r>
+        <w:rPr>
+          <w:rFonts w:ascii="Segoe UI" w:hAnsi="Segoe UI" w:cs="Segoe UI"/>
+          <w:shd w:val="clear" w:color="auto" w:fill="FFFFFF"/>
+          <w:lang w:val="en-US"/>
+        </w:rPr>
+        <w:t xml:space="preserve"> </w:t>
+      </w:r>
+    </w:p>
+    <w:p>
+      <w:pPr>
+        <w:pStyle w:val="ListParagraph"/>
+        <w:numPr>
+          <w:ilvl w:val="0"/>
+          <w:numId w:val="11"/>
+        </w:numPr>
+        <w:rPr>
+          <w:rFonts w:cstheme="minorHAnsi"/>
+          <w:b/>
+          <w:bCs/>
+          <w:lang w:val="en-US"/>
+        </w:rPr>
+      </w:pPr>
+      <w:r>
+        <w:rPr>
+          <w:rFonts w:cstheme="minorHAnsi"/>
+          <w:b/>
+          <w:bCs/>
+          <w:lang w:val="en-US"/>
+        </w:rPr>
+        <w:t xml:space="preserve">Flow = </w:t>
+      </w:r>
+      <w:r>
+        <w:rPr>
+          <w:rFonts w:cstheme="minorHAnsi"/>
+          <w:lang w:val="en-US"/>
+        </w:rPr>
+        <w:t>A collection of Tasks that defines a workflow.</w:t>
+      </w:r>
+    </w:p>
+    <w:p>
+      <w:pPr>
+        <w:pStyle w:val="ListParagraph"/>
+        <w:numPr>
+          <w:ilvl w:val="0"/>
+          <w:numId w:val="11"/>
+        </w:numPr>
+        <w:rPr>
+          <w:rFonts w:cstheme="minorHAnsi"/>
+          <w:b/>
+          <w:bCs/>
+          <w:lang w:val="en-US"/>
+        </w:rPr>
+      </w:pPr>
+      <w:r>
+        <w:rPr>
+          <w:rFonts w:cstheme="minorHAnsi"/>
+          <w:b/>
+          <w:bCs/>
+          <w:lang w:val="en-US"/>
+        </w:rPr>
+        <w:t xml:space="preserve">Subflow: </w:t>
+      </w:r>
+      <w:r>
+        <w:rPr>
+          <w:rFonts w:ascii="Segoe UI" w:hAnsi="Segoe UI" w:cs="Segoe UI"/>
+          <w:sz w:val="21"/>
+          <w:szCs w:val="21"/>
+          <w:shd w:val="clear" w:color="auto" w:fill="FFFFFF"/>
+        </w:rPr>
+        <w:t xml:space="preserve">In Prefect, you can create a </w:t>
+      </w:r>
+      <w:r>
+        <w:rPr>
+          <w:rFonts w:ascii="Segoe UI" w:hAnsi="Segoe UI" w:cs="Segoe UI"/>
+          <w:sz w:val="21"/>
+          <w:szCs w:val="21"/>
+          <w:shd w:val="clear" w:color="auto" w:fill="FFFFFF"/>
+          <w:lang w:val="en-US"/>
+        </w:rPr>
+        <w:t>sub flow</w:t>
+      </w:r>
+      <w:r>
+        <w:rPr>
+          <w:rFonts w:ascii="Segoe UI" w:hAnsi="Segoe UI" w:cs="Segoe UI"/>
+          <w:sz w:val="21"/>
+          <w:szCs w:val="21"/>
+          <w:shd w:val="clear" w:color="auto" w:fill="FFFFFF"/>
+        </w:rPr>
+        <w:t xml:space="preserve"> by using the @flow decorator to define a flow and then using the Flow class to instantiate a task from the flow. This task can then be added to another flow just like any other task.</w:t>
+      </w:r>
+      <w:r>
+        <w:rPr>
+          <w:rFonts w:ascii="Segoe UI" w:hAnsi="Segoe UI" w:cs="Segoe UI"/>
+          <w:sz w:val="21"/>
+          <w:szCs w:val="21"/>
+          <w:shd w:val="clear" w:color="auto" w:fill="FFFFFF"/>
+          <w:lang w:val="en-US"/>
+        </w:rPr>
+        <w:t xml:space="preserve"> </w:t>
+      </w:r>
+    </w:p>
+    <w:p>
+      <w:pPr>
+        <w:pStyle w:val="PlainText"/>
+        <w:rPr>
+          <w:rFonts w:asciiTheme="minorHAnsi" w:hAnsiTheme="minorHAnsi" w:cstheme="minorHAnsi"/>
+          <w:sz w:val="24"/>
+          <w:szCs w:val="24"/>
+          <w:lang w:val="en-US"/>
+        </w:rPr>
+      </w:pPr>
+    </w:p>
+    <w:p>
+      <w:pPr>
+        <w:pStyle w:val="PlainText"/>
+        <w:rPr>
+          <w:rFonts w:asciiTheme="minorHAnsi" w:hAnsiTheme="minorHAnsi" w:cstheme="minorHAnsi"/>
+          <w:sz w:val="24"/>
+          <w:szCs w:val="24"/>
+          <w:lang w:val="en-US"/>
+        </w:rPr>
+      </w:pPr>
+      <w:r>
+        <w:rPr>
+          <w:rFonts w:asciiTheme="minorHAnsi" w:hAnsiTheme="minorHAnsi" w:cstheme="minorHAnsi"/>
+          <w:b/>
+          <w:bCs/>
+          <w:color w:val="FF0000"/>
+          <w:sz w:val="24"/>
+          <w:szCs w:val="24"/>
+          <w:highlight w:val="cyan"/>
+          <w:lang w:val="en-US"/>
+        </w:rPr>
+        <w:t>Orion UI</w:t>
+      </w:r>
+      <w:r>
+        <w:rPr>
+          <w:rFonts w:asciiTheme="minorHAnsi" w:hAnsiTheme="minorHAnsi" w:cstheme="minorHAnsi"/>
+          <w:b/>
+          <w:bCs/>
+          <w:color w:val="FF0000"/>
+          <w:sz w:val="24"/>
+          <w:szCs w:val="24"/>
+          <w:lang w:val="en-US"/>
+        </w:rPr>
+        <w:t>:</w:t>
+      </w:r>
+      <w:r>
+        <w:rPr>
+          <w:rFonts w:asciiTheme="minorHAnsi" w:hAnsiTheme="minorHAnsi" w:cstheme="minorHAnsi"/>
+          <w:color w:val="FF0000"/>
+          <w:sz w:val="24"/>
+          <w:szCs w:val="24"/>
+          <w:lang w:val="en-US"/>
+        </w:rPr>
+        <w:t xml:space="preserve"> </w:t>
+      </w:r>
+      <w:r>
+        <w:rPr>
+          <w:rFonts w:asciiTheme="minorHAnsi" w:hAnsiTheme="minorHAnsi" w:cstheme="minorHAnsi"/>
+          <w:sz w:val="24"/>
+          <w:szCs w:val="24"/>
+          <w:lang w:val="en-US"/>
+        </w:rPr>
+        <w:t>a graphical interface for managing and visualizing Prefect flows, tasks, and runs.</w:t>
+      </w:r>
+      <w:r>
+        <w:rPr>
+          <w:rFonts w:asciiTheme="minorHAnsi" w:hAnsiTheme="minorHAnsi" w:cstheme="minorHAnsi"/>
+          <w:sz w:val="24"/>
+          <w:szCs w:val="24"/>
+          <w:lang w:val="en-US"/>
+        </w:rPr>
+        <w:t xml:space="preserve"> </w:t>
+      </w:r>
+      <w:r>
+        <w:rPr>
+          <w:rFonts w:asciiTheme="minorHAnsi" w:hAnsiTheme="minorHAnsi" w:cstheme="minorHAnsi"/>
+          <w:sz w:val="24"/>
+          <w:szCs w:val="24"/>
+          <w:lang w:val="en-US"/>
+        </w:rPr>
+        <w:t xml:space="preserve">With the Orion UI, users can easily </w:t>
+      </w:r>
+      <w:r>
+        <w:rPr>
+          <w:rFonts w:asciiTheme="minorHAnsi" w:hAnsiTheme="minorHAnsi" w:cstheme="minorHAnsi"/>
+          <w:color w:val="FF0000"/>
+          <w:sz w:val="24"/>
+          <w:szCs w:val="24"/>
+          <w:highlight w:val="cyan"/>
+          <w:lang w:val="en-US"/>
+        </w:rPr>
+        <w:t>monitor and manage the execution of Prefect flows</w:t>
+      </w:r>
+      <w:r>
+        <w:rPr>
+          <w:rFonts w:asciiTheme="minorHAnsi" w:hAnsiTheme="minorHAnsi" w:cstheme="minorHAnsi"/>
+          <w:sz w:val="24"/>
+          <w:szCs w:val="24"/>
+          <w:lang w:val="en-US"/>
+        </w:rPr>
+        <w:t>, view the status of individual tasks, and explore the data and outputs of completed runs.</w:t>
+      </w:r>
+    </w:p>
+    <w:p>
+      <w:pPr>
+        <w:pStyle w:val="PlainText"/>
+        <w:rPr>
+          <w:rFonts w:asciiTheme="minorHAnsi" w:hAnsiTheme="minorHAnsi" w:cstheme="minorHAnsi"/>
+          <w:sz w:val="24"/>
+          <w:szCs w:val="24"/>
+          <w:lang w:val="en-US"/>
+        </w:rPr>
+      </w:pPr>
+    </w:p>
+    <w:p>
+      <w:pPr>
+        <w:pStyle w:val="PlainText"/>
+        <w:rPr>
+          <w:rFonts w:asciiTheme="minorHAnsi" w:hAnsiTheme="minorHAnsi" w:cstheme="minorHAnsi"/>
+          <w:sz w:val="24"/>
+          <w:szCs w:val="24"/>
+          <w:lang w:val="en-US"/>
+        </w:rPr>
+      </w:pPr>
+    </w:p>
+    <w:p>
+      <w:pPr>
+        <w:pStyle w:val="PlainText"/>
+        <w:jc w:val="both"/>
+        <w:rPr>
+          <w:rFonts w:asciiTheme="minorHAnsi" w:hAnsiTheme="minorHAnsi" w:cstheme="minorHAnsi"/>
+          <w:sz w:val="28"/>
+          <w:szCs w:val="28"/>
+          <w:lang w:val="en-US"/>
+        </w:rPr>
+      </w:pPr>
+      <w:r>
+        <w:rPr>
+          <w:rFonts w:asciiTheme="minorHAnsi" w:hAnsiTheme="minorHAnsi" w:cstheme="minorHAnsi"/>
+          <w:sz w:val="28"/>
+          <w:szCs w:val="28"/>
+          <w:highlight w:val="yellow"/>
+          <w:lang w:val="en-US"/>
+        </w:rPr>
+        <w:t>Actions</w:t>
+      </w:r>
+    </w:p>
+    <w:p>
+      <w:pPr>
+        <w:pStyle w:val="PlainText"/>
+        <w:rPr>
+          <w:rFonts w:asciiTheme="minorHAnsi" w:hAnsiTheme="minorHAnsi" w:cstheme="minorHAnsi"/>
+          <w:sz w:val="24"/>
+          <w:szCs w:val="24"/>
+          <w:lang w:val="en-US"/>
+        </w:rPr>
+      </w:pPr>
+      <w:r>
+        <w:rPr>
+          <w:rFonts w:asciiTheme="minorHAnsi" w:hAnsiTheme="minorHAnsi" w:cstheme="minorHAnsi"/>
+          <w:sz w:val="24"/>
+          <w:szCs w:val="24"/>
+          <w:lang w:val="en-US"/>
+        </w:rPr>
+        <w:t xml:space="preserve">We write python </w:t>
+      </w:r>
+      <w:r>
+        <w:rPr>
+          <w:rFonts w:asciiTheme="minorHAnsi" w:hAnsiTheme="minorHAnsi" w:cstheme="minorHAnsi"/>
+          <w:b/>
+          <w:bCs/>
+          <w:sz w:val="24"/>
+          <w:szCs w:val="24"/>
+          <w:lang w:val="en-US"/>
+        </w:rPr>
+        <w:t>code AS workflows</w:t>
+      </w:r>
+      <w:r>
+        <w:rPr>
+          <w:rFonts w:asciiTheme="minorHAnsi" w:hAnsiTheme="minorHAnsi" w:cstheme="minorHAnsi"/>
+          <w:sz w:val="24"/>
+          <w:szCs w:val="24"/>
+          <w:lang w:val="en-US"/>
+        </w:rPr>
+        <w:t xml:space="preserve">, and then it lets us build, run, and monitor our pipeline. </w:t>
+      </w:r>
+    </w:p>
+    <w:p>
+      <w:pPr>
+        <w:pStyle w:val="PlainText"/>
+        <w:rPr>
+          <w:rFonts w:asciiTheme="minorHAnsi" w:hAnsiTheme="minorHAnsi" w:cstheme="minorHAnsi"/>
+          <w:sz w:val="24"/>
+          <w:szCs w:val="24"/>
+          <w:lang w:val="en-US"/>
+        </w:rPr>
+      </w:pPr>
+    </w:p>
+    <w:p>
+      <w:pPr>
+        <w:pStyle w:val="PlainText"/>
+        <w:numPr>
+          <w:ilvl w:val="0"/>
+          <w:numId w:val="11"/>
+        </w:numPr>
+        <w:rPr>
+          <w:rFonts w:asciiTheme="minorHAnsi" w:hAnsiTheme="minorHAnsi" w:cstheme="minorHAnsi"/>
+          <w:sz w:val="24"/>
+          <w:szCs w:val="24"/>
+          <w:lang w:val="en-US"/>
+        </w:rPr>
+      </w:pPr>
+      <w:r>
+        <w:rPr>
+          <w:rFonts w:asciiTheme="minorHAnsi" w:hAnsiTheme="minorHAnsi" w:cstheme="minorHAnsi"/>
+          <w:sz w:val="24"/>
+          <w:szCs w:val="24"/>
+          <w:lang w:val="en-US"/>
+        </w:rPr>
+        <w:t>I created a new folder in my project for this 2</w:t>
+      </w:r>
+      <w:r>
+        <w:rPr>
+          <w:rFonts w:asciiTheme="minorHAnsi" w:hAnsiTheme="minorHAnsi" w:cstheme="minorHAnsi"/>
+          <w:sz w:val="24"/>
+          <w:szCs w:val="24"/>
+          <w:vertAlign w:val="superscript"/>
+          <w:lang w:val="en-US"/>
+        </w:rPr>
+        <w:t>nd</w:t>
+      </w:r>
+      <w:r>
+        <w:rPr>
+          <w:rFonts w:asciiTheme="minorHAnsi" w:hAnsiTheme="minorHAnsi" w:cstheme="minorHAnsi"/>
+          <w:sz w:val="24"/>
+          <w:szCs w:val="24"/>
+          <w:lang w:val="en-US"/>
+        </w:rPr>
+        <w:t xml:space="preserve"> week</w:t>
+      </w:r>
+      <w:r>
+        <w:rPr>
+          <w:rFonts w:asciiTheme="minorHAnsi" w:hAnsiTheme="minorHAnsi" w:cstheme="minorHAnsi"/>
+          <w:sz w:val="24"/>
+          <w:szCs w:val="24"/>
+          <w:lang w:val="en-US"/>
+        </w:rPr>
+        <w:t>: week2/</w:t>
+      </w:r>
+    </w:p>
+    <w:p>
+      <w:pPr>
+        <w:pStyle w:val="PlainText"/>
+        <w:numPr>
+          <w:ilvl w:val="0"/>
+          <w:numId w:val="11"/>
+        </w:numPr>
+        <w:rPr>
+          <w:rFonts w:asciiTheme="minorHAnsi" w:hAnsiTheme="minorHAnsi" w:cstheme="minorHAnsi"/>
+          <w:sz w:val="24"/>
+          <w:szCs w:val="24"/>
+          <w:lang w:val="en-US"/>
+        </w:rPr>
+      </w:pPr>
+      <w:r>
+        <w:rPr>
+          <w:rFonts w:asciiTheme="minorHAnsi" w:hAnsiTheme="minorHAnsi" w:cstheme="minorHAnsi"/>
+          <w:sz w:val="24"/>
+          <w:szCs w:val="24"/>
+          <w:lang w:val="en-US"/>
+        </w:rPr>
+        <w:t xml:space="preserve">Ensure that </w:t>
+      </w:r>
+      <w:r>
+        <w:rPr>
+          <w:rFonts w:asciiTheme="minorHAnsi" w:hAnsiTheme="minorHAnsi" w:cstheme="minorHAnsi"/>
+          <w:sz w:val="24"/>
+          <w:szCs w:val="24"/>
+          <w:lang w:val="en-US"/>
+        </w:rPr>
+        <w:t xml:space="preserve">the </w:t>
+      </w:r>
+      <w:r>
+        <w:rPr>
+          <w:rFonts w:asciiTheme="minorHAnsi" w:hAnsiTheme="minorHAnsi" w:cstheme="minorHAnsi"/>
+          <w:color w:val="4472C4" w:themeColor="accent1"/>
+          <w:sz w:val="24"/>
+          <w:szCs w:val="24"/>
+          <w:lang w:val="en-US"/>
+        </w:rPr>
+        <w:t>Docker desktop app is open</w:t>
+      </w:r>
+      <w:r>
+        <w:rPr>
+          <w:rFonts w:asciiTheme="minorHAnsi" w:hAnsiTheme="minorHAnsi" w:cstheme="minorHAnsi"/>
+          <w:color w:val="4472C4" w:themeColor="accent1"/>
+          <w:sz w:val="24"/>
+          <w:szCs w:val="24"/>
+          <w:lang w:val="en-US"/>
+        </w:rPr>
+        <w:t xml:space="preserve"> </w:t>
+      </w:r>
+      <w:r>
+        <w:rPr>
+          <w:rFonts w:asciiTheme="minorHAnsi" w:hAnsiTheme="minorHAnsi" w:cstheme="minorHAnsi"/>
+          <w:sz w:val="24"/>
+          <w:szCs w:val="24"/>
+          <w:lang w:val="en-US"/>
+        </w:rPr>
+        <w:t>and running</w:t>
+      </w:r>
+      <w:r>
+        <w:rPr>
+          <w:rFonts w:asciiTheme="minorHAnsi" w:hAnsiTheme="minorHAnsi" w:cstheme="minorHAnsi"/>
+          <w:sz w:val="24"/>
+          <w:szCs w:val="24"/>
+          <w:lang w:val="en-US"/>
+        </w:rPr>
+        <w:t xml:space="preserve">. Run manually the command </w:t>
+      </w:r>
+      <w:r>
+        <w:rPr>
+          <w:rFonts w:asciiTheme="minorHAnsi" w:hAnsiTheme="minorHAnsi" w:cstheme="minorHAnsi"/>
+          <w:color w:val="FF0000"/>
+          <w:sz w:val="24"/>
+          <w:szCs w:val="24"/>
+          <w:lang w:val="en-US"/>
+        </w:rPr>
+        <w:t xml:space="preserve">docker-compose up </w:t>
+      </w:r>
+      <w:r>
+        <w:rPr>
+          <w:rFonts w:asciiTheme="minorHAnsi" w:hAnsiTheme="minorHAnsi" w:cstheme="minorHAnsi"/>
+          <w:sz w:val="24"/>
+          <w:szCs w:val="24"/>
+          <w:lang w:val="en-US"/>
+        </w:rPr>
+        <w:t xml:space="preserve">to be able to communicate with </w:t>
+      </w:r>
+      <w:r>
+        <w:rPr>
+          <w:rFonts w:asciiTheme="minorHAnsi" w:hAnsiTheme="minorHAnsi" w:cstheme="minorHAnsi"/>
+          <w:color w:val="4472C4" w:themeColor="accent1"/>
+          <w:sz w:val="24"/>
+          <w:szCs w:val="24"/>
+          <w:lang w:val="en-US"/>
+        </w:rPr>
+        <w:t>Postgres</w:t>
+      </w:r>
+      <w:r>
+        <w:rPr>
+          <w:rFonts w:asciiTheme="minorHAnsi" w:hAnsiTheme="minorHAnsi" w:cstheme="minorHAnsi"/>
+          <w:sz w:val="24"/>
+          <w:szCs w:val="24"/>
+          <w:lang w:val="en-US"/>
+        </w:rPr>
+        <w:t xml:space="preserve">. Connect to localhost:8888 to see the existing tables in </w:t>
+      </w:r>
+      <w:r>
+        <w:rPr>
+          <w:rFonts w:asciiTheme="minorHAnsi" w:hAnsiTheme="minorHAnsi" w:cstheme="minorHAnsi"/>
+          <w:color w:val="4472C4" w:themeColor="accent1"/>
+          <w:sz w:val="24"/>
+          <w:szCs w:val="24"/>
+          <w:lang w:val="en-US"/>
+        </w:rPr>
+        <w:t>pgAdmin</w:t>
+      </w:r>
+      <w:r>
+        <w:rPr>
+          <w:rFonts w:asciiTheme="minorHAnsi" w:hAnsiTheme="minorHAnsi" w:cstheme="minorHAnsi"/>
+          <w:sz w:val="24"/>
+          <w:szCs w:val="24"/>
+          <w:lang w:val="en-US"/>
+        </w:rPr>
+        <w:t xml:space="preserve">. </w:t>
+      </w:r>
+    </w:p>
+    <w:p>
+      <w:pPr>
+        <w:pStyle w:val="PlainText"/>
+        <w:numPr>
+          <w:ilvl w:val="0"/>
+          <w:numId w:val="11"/>
+        </w:numPr>
+        <w:rPr>
+          <w:rFonts w:asciiTheme="minorHAnsi" w:hAnsiTheme="minorHAnsi" w:cstheme="minorHAnsi"/>
+          <w:sz w:val="24"/>
+          <w:szCs w:val="24"/>
+          <w:lang w:val="en-US"/>
+        </w:rPr>
+      </w:pPr>
+      <w:r>
+        <w:rPr>
+          <w:rFonts w:asciiTheme="minorHAnsi" w:hAnsiTheme="minorHAnsi" w:cstheme="minorHAnsi"/>
+          <w:sz w:val="24"/>
+          <w:szCs w:val="24"/>
+          <w:lang w:val="en-US"/>
+        </w:rPr>
+        <w:t xml:space="preserve">Create a </w:t>
+      </w:r>
+      <w:r>
+        <w:rPr>
+          <w:rFonts w:asciiTheme="minorHAnsi" w:hAnsiTheme="minorHAnsi" w:cstheme="minorHAnsi"/>
+          <w:b/>
+          <w:bCs/>
+          <w:color w:val="4472C4" w:themeColor="accent1"/>
+          <w:sz w:val="24"/>
+          <w:szCs w:val="24"/>
+          <w:lang w:val="en-US"/>
+        </w:rPr>
+        <w:t>venv</w:t>
+      </w:r>
+      <w:r>
+        <w:rPr>
+          <w:rFonts w:asciiTheme="minorHAnsi" w:hAnsiTheme="minorHAnsi" w:cstheme="minorHAnsi"/>
+          <w:color w:val="4472C4" w:themeColor="accent1"/>
+          <w:sz w:val="24"/>
+          <w:szCs w:val="24"/>
+          <w:lang w:val="en-US"/>
+        </w:rPr>
+        <w:t xml:space="preserve"> </w:t>
+      </w:r>
+      <w:r>
+        <w:rPr>
+          <w:rFonts w:asciiTheme="minorHAnsi" w:hAnsiTheme="minorHAnsi" w:cstheme="minorHAnsi"/>
+          <w:sz w:val="24"/>
+          <w:szCs w:val="24"/>
+          <w:lang w:val="en-US"/>
+        </w:rPr>
+        <w:t>in python</w:t>
+      </w:r>
+      <w:r>
+        <w:rPr>
+          <w:rFonts w:asciiTheme="minorHAnsi" w:hAnsiTheme="minorHAnsi" w:cstheme="minorHAnsi"/>
+          <w:sz w:val="24"/>
+          <w:szCs w:val="24"/>
+          <w:lang w:val="en-US"/>
+        </w:rPr>
+        <w:t xml:space="preserve"> </w:t>
+      </w:r>
+      <w:r>
+        <w:rPr>
+          <w:rFonts w:ascii="Segoe UI" w:hAnsi="Segoe UI" w:cs="Segoe UI"/>
+          <w:shd w:val="clear" w:color="auto" w:fill="FFFFFF"/>
+        </w:rPr>
+        <w:t>so that we can install all the relevant libraries without affecting the base environment</w:t>
+      </w:r>
+      <w:r>
+        <w:rPr>
+          <w:rFonts w:asciiTheme="minorHAnsi" w:hAnsiTheme="minorHAnsi" w:cstheme="minorHAnsi"/>
+          <w:sz w:val="24"/>
+          <w:szCs w:val="24"/>
+          <w:lang w:val="en-US"/>
+        </w:rPr>
+        <w:t xml:space="preserve">: </w:t>
+      </w:r>
+      <w:r>
+        <w:rPr>
+          <w:rFonts w:asciiTheme="minorHAnsi" w:hAnsiTheme="minorHAnsi" w:cstheme="minorHAnsi"/>
+          <w:sz w:val="24"/>
+          <w:szCs w:val="24"/>
+          <w:lang w:val="en-US"/>
+        </w:rPr>
+        <w:t xml:space="preserve"> </w:t>
+      </w:r>
+    </w:p>
+    <w:p>
+      <w:pPr>
+        <w:pStyle w:val="PlainText"/>
+        <w:numPr>
+          <w:ilvl w:val="1"/>
+          <w:numId w:val="11"/>
+        </w:numPr>
+        <w:rPr>
+          <w:rFonts w:asciiTheme="minorHAnsi" w:hAnsiTheme="minorHAnsi" w:cstheme="minorHAnsi"/>
+          <w:color w:val="FF0000"/>
+          <w:sz w:val="24"/>
+          <w:szCs w:val="24"/>
+          <w:lang w:val="en-US"/>
+        </w:rPr>
+      </w:pPr>
+      <w:r>
+        <w:rPr>
+          <w:rFonts w:asciiTheme="minorHAnsi" w:hAnsiTheme="minorHAnsi" w:cstheme="minorHAnsi"/>
+          <w:color w:val="FF0000"/>
+          <w:sz w:val="24"/>
+          <w:szCs w:val="24"/>
+          <w:lang w:val="en-US"/>
+        </w:rPr>
+        <w:t>python3 -m venv de-zoomcamp</w:t>
+      </w:r>
+    </w:p>
+    <w:p>
+      <w:pPr>
+        <w:pStyle w:val="PlainText"/>
+        <w:numPr>
+          <w:ilvl w:val="0"/>
+          <w:numId w:val="11"/>
+        </w:numPr>
+        <w:rPr>
+          <w:rFonts w:asciiTheme="minorHAnsi" w:hAnsiTheme="minorHAnsi" w:cstheme="minorHAnsi"/>
+          <w:sz w:val="24"/>
+          <w:szCs w:val="24"/>
+          <w:lang w:val="en-US"/>
+        </w:rPr>
+      </w:pPr>
+      <w:r>
+        <w:rPr>
+          <w:rFonts w:asciiTheme="minorHAnsi" w:hAnsiTheme="minorHAnsi" w:cstheme="minorHAnsi"/>
+          <w:sz w:val="24"/>
+          <w:szCs w:val="24"/>
+          <w:lang w:val="en-US"/>
+        </w:rPr>
+        <w:t xml:space="preserve">Activate it: </w:t>
+      </w:r>
+    </w:p>
+    <w:p>
+      <w:pPr>
+        <w:pStyle w:val="PlainText"/>
+        <w:numPr>
+          <w:ilvl w:val="1"/>
+          <w:numId w:val="11"/>
+        </w:numPr>
+        <w:rPr>
+          <w:rFonts w:asciiTheme="minorHAnsi" w:hAnsiTheme="minorHAnsi" w:cstheme="minorHAnsi"/>
+          <w:color w:val="FF0000"/>
+          <w:sz w:val="24"/>
+          <w:szCs w:val="24"/>
+          <w:lang w:val="en-US"/>
+        </w:rPr>
+      </w:pPr>
+      <w:r>
+        <w:rPr>
+          <w:rFonts w:asciiTheme="minorHAnsi" w:hAnsiTheme="minorHAnsi" w:cstheme="minorHAnsi"/>
+          <w:color w:val="FF0000"/>
+          <w:sz w:val="24"/>
+          <w:szCs w:val="24"/>
+          <w:lang w:val="en-US"/>
+        </w:rPr>
+        <w:t>source de-zoomcamp/bin/activate</w:t>
+      </w:r>
+    </w:p>
+    <w:p>
+      <w:pPr>
+        <w:pStyle w:val="PlainText"/>
+        <w:numPr>
+          <w:ilvl w:val="0"/>
+          <w:numId w:val="11"/>
+        </w:numPr>
+        <w:rPr>
+          <w:rFonts w:asciiTheme="minorHAnsi" w:hAnsiTheme="minorHAnsi" w:cstheme="minorHAnsi"/>
+          <w:b/>
+          <w:bCs/>
+          <w:sz w:val="24"/>
+          <w:szCs w:val="24"/>
+          <w:lang w:val="en-US"/>
+        </w:rPr>
+      </w:pPr>
+      <w:r>
+        <w:rPr>
+          <w:rFonts w:ascii="Segoe UI" w:hAnsi="Segoe UI" w:cs="Segoe UI"/>
+          <w:shd w:val="clear" w:color="auto" w:fill="FFFFFF"/>
+        </w:rPr>
+        <w:t xml:space="preserve">Create a </w:t>
+      </w:r>
+      <w:r>
+        <w:rPr>
+          <w:rFonts w:ascii="Segoe UI" w:hAnsi="Segoe UI" w:cs="Segoe UI"/>
+          <w:b/>
+          <w:bCs/>
+          <w:color w:val="4472C4" w:themeColor="accent1"/>
+          <w:shd w:val="clear" w:color="auto" w:fill="FFFFFF"/>
+        </w:rPr>
+        <w:t>requirements.txt</w:t>
+      </w:r>
+      <w:r>
+        <w:rPr>
+          <w:rFonts w:ascii="Segoe UI" w:hAnsi="Segoe UI" w:cs="Segoe UI"/>
+          <w:color w:val="4472C4" w:themeColor="accent1"/>
+          <w:shd w:val="clear" w:color="auto" w:fill="FFFFFF"/>
+        </w:rPr>
+        <w:t xml:space="preserve"> </w:t>
+      </w:r>
+      <w:r>
+        <w:rPr>
+          <w:rFonts w:ascii="Segoe UI" w:hAnsi="Segoe UI" w:cs="Segoe UI"/>
+          <w:shd w:val="clear" w:color="auto" w:fill="FFFFFF"/>
+        </w:rPr>
+        <w:t xml:space="preserve">file </w:t>
+      </w:r>
+      <w:r>
+        <w:rPr>
+          <w:rFonts w:ascii="Segoe UI" w:hAnsi="Segoe UI" w:cs="Segoe UI"/>
+          <w:shd w:val="clear" w:color="auto" w:fill="FFFFFF"/>
+          <w:lang w:val="en-US"/>
+        </w:rPr>
+        <w:t>that</w:t>
+      </w:r>
+      <w:r>
+        <w:rPr>
+          <w:rFonts w:ascii="Segoe UI" w:hAnsi="Segoe UI" w:cs="Segoe UI"/>
+          <w:shd w:val="clear" w:color="auto" w:fill="FFFFFF"/>
+        </w:rPr>
+        <w:t xml:space="preserve"> contains all the relevant libraries which we will be using for this lesson and save it in your working directory.</w:t>
+      </w:r>
+      <w:r>
+        <w:rPr>
+          <w:rFonts w:ascii="Segoe UI" w:hAnsi="Segoe UI" w:cs="Segoe UI"/>
+          <w:shd w:val="clear" w:color="auto" w:fill="FFFFFF"/>
+          <w:lang w:val="en-US"/>
+        </w:rPr>
+        <w:t xml:space="preserve"> </w:t>
+      </w:r>
+    </w:p>
+    <w:p>
+      <w:pPr>
+        <w:pStyle w:val="PlainText"/>
+        <w:numPr>
+          <w:ilvl w:val="0"/>
+          <w:numId w:val="11"/>
+        </w:numPr>
+        <w:rPr>
+          <w:rFonts w:asciiTheme="minorHAnsi" w:hAnsiTheme="minorHAnsi" w:cstheme="minorHAnsi"/>
+          <w:b/>
+          <w:bCs/>
+          <w:sz w:val="24"/>
+          <w:szCs w:val="24"/>
+          <w:lang w:val="en-US"/>
+        </w:rPr>
+      </w:pPr>
+      <w:r>
+        <w:rPr>
+          <w:rFonts w:ascii="Menlo" w:hAnsi="Menlo" w:cs="Menlo"/>
+          <w:shd w:val="clear" w:color="auto" w:fill="EEEEEE"/>
+        </w:rPr>
+        <w:t>pip install -r requirements.txt</w:t>
+      </w:r>
+      <w:r>
+        <w:rPr>
+          <w:rFonts w:ascii="Menlo" w:hAnsi="Menlo" w:cs="Menlo"/>
+          <w:shd w:val="clear" w:color="auto" w:fill="EEEEEE"/>
+          <w:lang w:val="en-US"/>
+        </w:rPr>
+        <w:t xml:space="preserve"> </w:t>
+      </w:r>
+    </w:p>
+    <w:p>
+      <w:pPr>
+        <w:pStyle w:val="PlainText"/>
+        <w:numPr>
+          <w:ilvl w:val="0"/>
+          <w:numId w:val="11"/>
+        </w:numPr>
+        <w:rPr>
+          <w:rFonts w:asciiTheme="minorHAnsi" w:hAnsiTheme="minorHAnsi" w:cstheme="minorHAnsi"/>
+          <w:b/>
+          <w:bCs/>
+          <w:sz w:val="24"/>
+          <w:szCs w:val="24"/>
+          <w:lang w:val="en-US"/>
+        </w:rPr>
+      </w:pPr>
+      <w:r>
+        <w:rPr>
+          <w:rFonts w:asciiTheme="minorHAnsi" w:hAnsiTheme="minorHAnsi" w:cstheme="minorHAnsi"/>
+          <w:b/>
+          <w:bCs/>
+          <w:sz w:val="24"/>
+          <w:szCs w:val="24"/>
+          <w:highlight w:val="cyan"/>
+          <w:lang w:val="en-US"/>
+        </w:rPr>
+        <w:lastRenderedPageBreak/>
+        <w:t>Transform the python script of the data pipeline into a Prefect flow</w:t>
+      </w:r>
+      <w:r>
+        <w:rPr>
+          <w:rFonts w:asciiTheme="minorHAnsi" w:hAnsiTheme="minorHAnsi" w:cstheme="minorHAnsi"/>
+          <w:b/>
+          <w:bCs/>
+          <w:sz w:val="24"/>
+          <w:szCs w:val="24"/>
+          <w:lang w:val="en-US"/>
+        </w:rPr>
+        <w:t>.</w:t>
+      </w:r>
+    </w:p>
+    <w:p>
+      <w:pPr>
+        <w:pStyle w:val="PlainText"/>
+        <w:numPr>
+          <w:ilvl w:val="1"/>
+          <w:numId w:val="11"/>
+        </w:numPr>
+        <w:rPr>
+          <w:rFonts w:asciiTheme="minorHAnsi" w:hAnsiTheme="minorHAnsi" w:cstheme="minorHAnsi"/>
+          <w:b/>
+          <w:bCs/>
+          <w:sz w:val="24"/>
+          <w:szCs w:val="24"/>
+          <w:lang w:val="en-US"/>
+        </w:rPr>
+      </w:pPr>
+      <w:r>
+        <w:rPr>
+          <w:rFonts w:asciiTheme="minorHAnsi" w:hAnsiTheme="minorHAnsi" w:cstheme="minorHAnsi"/>
+          <w:b/>
+          <w:bCs/>
+          <w:sz w:val="24"/>
+          <w:szCs w:val="24"/>
+          <w:lang w:val="en-US"/>
+        </w:rPr>
+        <w:t>Create 1 flow: main_flow()</w:t>
+      </w:r>
+    </w:p>
+    <w:p>
+      <w:pPr>
+        <w:pStyle w:val="PlainText"/>
+        <w:numPr>
+          <w:ilvl w:val="1"/>
+          <w:numId w:val="11"/>
+        </w:numPr>
+        <w:rPr>
+          <w:rFonts w:asciiTheme="minorHAnsi" w:hAnsiTheme="minorHAnsi" w:cstheme="minorHAnsi"/>
+          <w:b/>
+          <w:bCs/>
+          <w:sz w:val="24"/>
+          <w:szCs w:val="24"/>
+          <w:lang w:val="en-US"/>
+        </w:rPr>
+      </w:pPr>
+      <w:r>
+        <w:rPr>
+          <w:rFonts w:asciiTheme="minorHAnsi" w:hAnsiTheme="minorHAnsi" w:cstheme="minorHAnsi"/>
+          <w:b/>
+          <w:bCs/>
+          <w:sz w:val="24"/>
+          <w:szCs w:val="24"/>
+          <w:lang w:val="en-US"/>
+        </w:rPr>
+        <w:t xml:space="preserve">Create 3 tasks: </w:t>
+      </w:r>
+    </w:p>
+    <w:p>
+      <w:pPr>
+        <w:pStyle w:val="PlainText"/>
+        <w:numPr>
+          <w:ilvl w:val="2"/>
+          <w:numId w:val="11"/>
+        </w:numPr>
+        <w:rPr>
+          <w:rFonts w:asciiTheme="minorHAnsi" w:hAnsiTheme="minorHAnsi" w:cstheme="minorHAnsi"/>
+          <w:b/>
+          <w:bCs/>
+          <w:sz w:val="24"/>
+          <w:szCs w:val="24"/>
+          <w:lang w:val="en-US"/>
+        </w:rPr>
+      </w:pPr>
+      <w:r>
+        <w:rPr>
+          <w:rFonts w:asciiTheme="minorHAnsi" w:hAnsiTheme="minorHAnsi" w:cstheme="minorHAnsi"/>
+          <w:b/>
+          <w:bCs/>
+          <w:sz w:val="24"/>
+          <w:szCs w:val="24"/>
+          <w:lang w:val="en-US"/>
+        </w:rPr>
+        <w:t>Extract</w:t>
+      </w:r>
+    </w:p>
+    <w:p>
+      <w:pPr>
+        <w:pStyle w:val="PlainText"/>
+        <w:numPr>
+          <w:ilvl w:val="2"/>
+          <w:numId w:val="11"/>
+        </w:numPr>
+        <w:rPr>
+          <w:rFonts w:asciiTheme="minorHAnsi" w:hAnsiTheme="minorHAnsi" w:cstheme="minorHAnsi"/>
+          <w:b/>
+          <w:bCs/>
+          <w:sz w:val="24"/>
+          <w:szCs w:val="24"/>
+          <w:lang w:val="en-US"/>
+        </w:rPr>
+      </w:pPr>
+      <w:r>
+        <w:rPr>
+          <w:rFonts w:asciiTheme="minorHAnsi" w:hAnsiTheme="minorHAnsi" w:cstheme="minorHAnsi"/>
+          <w:b/>
+          <w:bCs/>
+          <w:sz w:val="24"/>
+          <w:szCs w:val="24"/>
+          <w:lang w:val="en-US"/>
+        </w:rPr>
+        <w:t>Transform</w:t>
+      </w:r>
+    </w:p>
+    <w:p>
+      <w:pPr>
+        <w:pStyle w:val="PlainText"/>
+        <w:numPr>
+          <w:ilvl w:val="2"/>
+          <w:numId w:val="11"/>
+        </w:numPr>
+        <w:rPr>
+          <w:rFonts w:asciiTheme="minorHAnsi" w:hAnsiTheme="minorHAnsi" w:cstheme="minorHAnsi"/>
+          <w:b/>
+          <w:bCs/>
+          <w:sz w:val="24"/>
+          <w:szCs w:val="24"/>
+          <w:lang w:val="en-US"/>
+        </w:rPr>
+      </w:pPr>
+      <w:r>
+        <w:rPr>
+          <w:rFonts w:asciiTheme="minorHAnsi" w:hAnsiTheme="minorHAnsi" w:cstheme="minorHAnsi"/>
+          <w:b/>
+          <w:bCs/>
+          <w:sz w:val="24"/>
+          <w:szCs w:val="24"/>
+          <w:lang w:val="en-US"/>
+        </w:rPr>
+        <w:t xml:space="preserve">Load </w:t>
+      </w:r>
+    </w:p>
+    <w:p>
+      <w:pPr>
+        <w:pStyle w:val="PlainText"/>
+        <w:numPr>
+          <w:ilvl w:val="0"/>
+          <w:numId w:val="11"/>
+        </w:numPr>
+        <w:rPr>
+          <w:rFonts w:asciiTheme="minorHAnsi" w:hAnsiTheme="minorHAnsi" w:cstheme="minorHAnsi"/>
+          <w:b/>
+          <w:bCs/>
+          <w:sz w:val="24"/>
+          <w:szCs w:val="24"/>
+          <w:lang w:val="en-US"/>
+        </w:rPr>
+      </w:pPr>
+      <w:r>
+        <w:rPr>
+          <w:rFonts w:asciiTheme="minorHAnsi" w:hAnsiTheme="minorHAnsi" w:cstheme="minorHAnsi"/>
+          <w:sz w:val="24"/>
+          <w:szCs w:val="24"/>
+          <w:lang w:val="en-US"/>
+        </w:rPr>
+        <w:t>Once you write your code you can run it:</w:t>
+      </w:r>
+      <w:r>
+        <w:rPr>
+          <w:rFonts w:asciiTheme="minorHAnsi" w:hAnsiTheme="minorHAnsi" w:cstheme="minorHAnsi"/>
+          <w:sz w:val="24"/>
+          <w:szCs w:val="24"/>
+          <w:lang w:val="en-US"/>
+        </w:rPr>
+        <w:t xml:space="preserve"> python</w:t>
+      </w:r>
+      <w:r>
+        <w:rPr>
+          <w:rFonts w:asciiTheme="minorHAnsi" w:hAnsiTheme="minorHAnsi" w:cstheme="minorHAnsi"/>
+          <w:sz w:val="24"/>
+          <w:szCs w:val="24"/>
+          <w:lang w:val="en-US"/>
+        </w:rPr>
+        <w:t>3</w:t>
+      </w:r>
+      <w:r>
+        <w:rPr>
+          <w:rFonts w:asciiTheme="minorHAnsi" w:hAnsiTheme="minorHAnsi" w:cstheme="minorHAnsi"/>
+          <w:sz w:val="24"/>
+          <w:szCs w:val="24"/>
+          <w:lang w:val="en-US"/>
+        </w:rPr>
+        <w:t xml:space="preserve"> ingest_data_flow.py</w:t>
+      </w:r>
+    </w:p>
+    <w:p>
+      <w:pPr>
+        <w:pStyle w:val="PlainText"/>
+        <w:numPr>
+          <w:ilvl w:val="0"/>
+          <w:numId w:val="11"/>
+        </w:numPr>
+        <w:rPr>
+          <w:rFonts w:asciiTheme="minorHAnsi" w:hAnsiTheme="minorHAnsi" w:cstheme="minorHAnsi"/>
+          <w:b/>
+          <w:bCs/>
+          <w:sz w:val="24"/>
+          <w:szCs w:val="24"/>
+          <w:lang w:val="en-US"/>
+        </w:rPr>
+      </w:pPr>
+      <w:r>
+        <w:rPr>
+          <w:rFonts w:asciiTheme="minorHAnsi" w:hAnsiTheme="minorHAnsi" w:cstheme="minorHAnsi"/>
+          <w:b/>
+          <w:bCs/>
+          <w:sz w:val="24"/>
+          <w:szCs w:val="24"/>
+          <w:lang w:val="en-US"/>
+        </w:rPr>
+        <w:t xml:space="preserve">This should successfully load the data </w:t>
+      </w:r>
+      <w:r>
+        <w:rPr>
+          <w:rFonts w:asciiTheme="minorHAnsi" w:hAnsiTheme="minorHAnsi" w:cstheme="minorHAnsi"/>
+          <w:b/>
+          <w:bCs/>
+          <w:sz w:val="24"/>
+          <w:szCs w:val="24"/>
+          <w:lang w:val="en-US"/>
+        </w:rPr>
+        <w:t xml:space="preserve">(1 new table – we used another dataset than the one we had in week 1) </w:t>
+      </w:r>
+      <w:r>
+        <w:rPr>
+          <w:rFonts w:asciiTheme="minorHAnsi" w:hAnsiTheme="minorHAnsi" w:cstheme="minorHAnsi"/>
+          <w:b/>
+          <w:bCs/>
+          <w:sz w:val="24"/>
+          <w:szCs w:val="24"/>
+          <w:lang w:val="en-US"/>
+        </w:rPr>
+        <w:t xml:space="preserve">into </w:t>
+      </w:r>
+      <w:r>
+        <w:rPr>
+          <w:rFonts w:asciiTheme="minorHAnsi" w:hAnsiTheme="minorHAnsi" w:cstheme="minorHAnsi"/>
+          <w:b/>
+          <w:bCs/>
+          <w:sz w:val="24"/>
+          <w:szCs w:val="24"/>
+          <w:lang w:val="en-US"/>
+        </w:rPr>
+        <w:t>P</w:t>
+      </w:r>
+      <w:r>
+        <w:rPr>
+          <w:rFonts w:asciiTheme="minorHAnsi" w:hAnsiTheme="minorHAnsi" w:cstheme="minorHAnsi"/>
+          <w:b/>
+          <w:bCs/>
+          <w:sz w:val="24"/>
+          <w:szCs w:val="24"/>
+          <w:lang w:val="en-US"/>
+        </w:rPr>
+        <w:t>ostgres</w:t>
+      </w:r>
+      <w:r>
+        <w:rPr>
+          <w:rFonts w:asciiTheme="minorHAnsi" w:hAnsiTheme="minorHAnsi" w:cstheme="minorHAnsi"/>
+          <w:b/>
+          <w:bCs/>
+          <w:sz w:val="24"/>
+          <w:szCs w:val="24"/>
+          <w:lang w:val="en-US"/>
+        </w:rPr>
+        <w:t xml:space="preserve"> </w:t>
+      </w:r>
+      <w:r>
+        <w:rPr>
+          <w:rFonts w:asciiTheme="minorHAnsi" w:hAnsiTheme="minorHAnsi" w:cstheme="minorHAnsi"/>
+          <w:sz w:val="24"/>
+          <w:szCs w:val="24"/>
+          <w:lang w:val="en-US"/>
+        </w:rPr>
+        <w:t>(</w:t>
+      </w:r>
+      <w:r>
+        <w:rPr>
+          <w:rFonts w:asciiTheme="minorHAnsi" w:hAnsiTheme="minorHAnsi" w:cstheme="minorHAnsi"/>
+          <w:sz w:val="24"/>
+          <w:szCs w:val="24"/>
+          <w:lang w:val="en-US"/>
+        </w:rPr>
+        <w:t>1</w:t>
+      </w:r>
+      <w:r>
+        <w:rPr>
+          <w:rFonts w:asciiTheme="minorHAnsi" w:hAnsiTheme="minorHAnsi" w:cstheme="minorHAnsi"/>
+          <w:sz w:val="24"/>
+          <w:szCs w:val="24"/>
+          <w:vertAlign w:val="superscript"/>
+          <w:lang w:val="en-US"/>
+        </w:rPr>
+        <w:t>st</w:t>
+      </w:r>
+      <w:r>
+        <w:rPr>
+          <w:rFonts w:asciiTheme="minorHAnsi" w:hAnsiTheme="minorHAnsi" w:cstheme="minorHAnsi"/>
+          <w:sz w:val="24"/>
+          <w:szCs w:val="24"/>
+          <w:lang w:val="en-US"/>
+        </w:rPr>
+        <w:t xml:space="preserve"> batch only for simplicity now</w:t>
+      </w:r>
+      <w:r>
+        <w:rPr>
+          <w:rFonts w:asciiTheme="minorHAnsi" w:hAnsiTheme="minorHAnsi" w:cstheme="minorHAnsi"/>
+          <w:sz w:val="24"/>
+          <w:szCs w:val="24"/>
+          <w:lang w:val="en-US"/>
+        </w:rPr>
+        <w:t>)</w:t>
+      </w:r>
+      <w:r>
+        <w:rPr>
+          <w:rFonts w:asciiTheme="minorHAnsi" w:hAnsiTheme="minorHAnsi" w:cstheme="minorHAnsi"/>
+          <w:sz w:val="24"/>
+          <w:szCs w:val="24"/>
+          <w:lang w:val="en-US"/>
+        </w:rPr>
+        <w:t>.</w:t>
+      </w:r>
+    </w:p>
+    <w:p>
+      <w:pPr>
+        <w:pStyle w:val="PlainText"/>
+        <w:numPr>
+          <w:ilvl w:val="0"/>
+          <w:numId w:val="11"/>
+        </w:numPr>
+        <w:rPr>
+          <w:rFonts w:asciiTheme="minorHAnsi" w:hAnsiTheme="minorHAnsi" w:cstheme="minorHAnsi"/>
+          <w:b/>
+          <w:bCs/>
+          <w:sz w:val="24"/>
+          <w:szCs w:val="24"/>
+          <w:highlight w:val="cyan"/>
+          <w:lang w:val="en-US"/>
+        </w:rPr>
+      </w:pPr>
+      <w:r>
+        <w:rPr>
+          <w:rFonts w:asciiTheme="minorHAnsi" w:hAnsiTheme="minorHAnsi" w:cstheme="minorHAnsi"/>
+          <w:b/>
+          <w:bCs/>
+          <w:sz w:val="24"/>
+          <w:szCs w:val="24"/>
+          <w:highlight w:val="cyan"/>
+          <w:lang w:val="en-US"/>
+        </w:rPr>
+        <w:t>Parameterization and Sub-flows</w:t>
+      </w:r>
+    </w:p>
+    <w:p>
+      <w:pPr>
+        <w:pStyle w:val="PlainText"/>
+        <w:numPr>
+          <w:ilvl w:val="1"/>
+          <w:numId w:val="11"/>
+        </w:numPr>
+        <w:rPr>
+          <w:rFonts w:asciiTheme="minorHAnsi" w:hAnsiTheme="minorHAnsi" w:cstheme="minorHAnsi"/>
+          <w:b/>
+          <w:bCs/>
+          <w:sz w:val="24"/>
+          <w:szCs w:val="24"/>
+          <w:lang w:val="en-US"/>
+        </w:rPr>
+      </w:pPr>
+      <w:r>
+        <w:rPr>
+          <w:rFonts w:asciiTheme="minorHAnsi" w:hAnsiTheme="minorHAnsi" w:cstheme="minorHAnsi"/>
+          <w:color w:val="FF0000"/>
+          <w:sz w:val="24"/>
+          <w:szCs w:val="24"/>
+          <w:lang w:val="en-US"/>
+        </w:rPr>
+        <w:t xml:space="preserve">Parameterization </w:t>
+      </w:r>
+      <w:r>
+        <w:rPr>
+          <w:rFonts w:asciiTheme="minorHAnsi" w:hAnsiTheme="minorHAnsi" w:cstheme="minorHAnsi"/>
+          <w:sz w:val="24"/>
+          <w:szCs w:val="24"/>
+          <w:lang w:val="en-US"/>
+        </w:rPr>
+        <w:t xml:space="preserve">is when we make a flow run with multiple input parameters, so as to run this flow multiple times with different inputs </w:t>
+      </w:r>
+      <w:r>
+        <w:rPr>
+          <w:rFonts w:asciiTheme="minorHAnsi" w:hAnsiTheme="minorHAnsi" w:cstheme="minorHAnsi"/>
+          <w:sz w:val="24"/>
+          <w:szCs w:val="24"/>
+          <w:lang w:val="en-US"/>
+        </w:rPr>
+        <w:sym w:font="Wingdings" w:char="F0E0"/>
+      </w:r>
+      <w:r>
+        <w:rPr>
+          <w:rFonts w:asciiTheme="minorHAnsi" w:hAnsiTheme="minorHAnsi" w:cstheme="minorHAnsi"/>
+          <w:sz w:val="24"/>
+          <w:szCs w:val="24"/>
+          <w:lang w:val="en-US"/>
+        </w:rPr>
+        <w:t xml:space="preserve"> make the flow reusable.</w:t>
+      </w:r>
+    </w:p>
+    <w:p>
+      <w:pPr>
+        <w:pStyle w:val="PlainText"/>
+        <w:numPr>
+          <w:ilvl w:val="1"/>
+          <w:numId w:val="11"/>
+        </w:numPr>
+        <w:rPr>
+          <w:rFonts w:asciiTheme="minorHAnsi" w:hAnsiTheme="minorHAnsi" w:cstheme="minorHAnsi"/>
+          <w:sz w:val="24"/>
+          <w:szCs w:val="24"/>
+          <w:lang w:val="en-US"/>
+        </w:rPr>
+      </w:pPr>
+      <w:r>
+        <w:rPr>
+          <w:rFonts w:asciiTheme="minorHAnsi" w:hAnsiTheme="minorHAnsi" w:cstheme="minorHAnsi"/>
+          <w:color w:val="FF0000"/>
+          <w:sz w:val="24"/>
+          <w:szCs w:val="24"/>
+          <w:lang w:val="en-US"/>
+        </w:rPr>
+        <w:t>Subflows</w:t>
+      </w:r>
+      <w:r>
+        <w:rPr>
+          <w:rFonts w:asciiTheme="minorHAnsi" w:hAnsiTheme="minorHAnsi" w:cstheme="minorHAnsi"/>
+          <w:sz w:val="24"/>
+          <w:szCs w:val="24"/>
+          <w:lang w:val="en-US"/>
+        </w:rPr>
+        <w:t xml:space="preserve">: </w:t>
+      </w:r>
+      <w:r>
+        <w:rPr>
+          <w:rFonts w:asciiTheme="minorHAnsi" w:hAnsiTheme="minorHAnsi" w:cstheme="minorHAnsi"/>
+          <w:sz w:val="24"/>
+          <w:szCs w:val="24"/>
+          <w:lang w:val="en-US"/>
+        </w:rPr>
+        <w:t xml:space="preserve">make a flow a reusable component that can be used as a task within another flow. </w:t>
+      </w:r>
+    </w:p>
+    <w:p>
+      <w:pPr>
+        <w:pStyle w:val="PlainText"/>
+        <w:numPr>
+          <w:ilvl w:val="1"/>
+          <w:numId w:val="11"/>
+        </w:numPr>
+        <w:rPr>
+          <w:rFonts w:asciiTheme="minorHAnsi" w:hAnsiTheme="minorHAnsi" w:cstheme="minorHAnsi"/>
+          <w:color w:val="000000" w:themeColor="text1"/>
+          <w:sz w:val="24"/>
+          <w:szCs w:val="24"/>
+          <w:lang w:val="en-US"/>
+        </w:rPr>
+      </w:pPr>
+      <w:r>
+        <w:rPr>
+          <w:rFonts w:asciiTheme="minorHAnsi" w:hAnsiTheme="minorHAnsi" w:cstheme="minorHAnsi"/>
+          <w:color w:val="000000" w:themeColor="text1"/>
+          <w:sz w:val="24"/>
+          <w:szCs w:val="24"/>
+          <w:lang w:val="en-US"/>
+        </w:rPr>
+        <w:t xml:space="preserve">Till now we had </w:t>
+      </w:r>
+      <w:r>
+        <w:rPr>
+          <w:rFonts w:asciiTheme="minorHAnsi" w:hAnsiTheme="minorHAnsi" w:cstheme="minorHAnsi"/>
+          <w:color w:val="000000" w:themeColor="text1"/>
+          <w:sz w:val="24"/>
+          <w:szCs w:val="24"/>
+          <w:lang w:val="en-US"/>
+        </w:rPr>
+        <w:t xml:space="preserve">1 main flow and 3 tasks. </w:t>
+      </w:r>
+    </w:p>
+    <w:p>
+      <w:pPr>
+        <w:pStyle w:val="PlainText"/>
+        <w:numPr>
+          <w:ilvl w:val="1"/>
+          <w:numId w:val="11"/>
+        </w:numPr>
+        <w:rPr>
+          <w:rFonts w:asciiTheme="minorHAnsi" w:hAnsiTheme="minorHAnsi" w:cstheme="minorHAnsi"/>
+          <w:color w:val="000000" w:themeColor="text1"/>
+          <w:sz w:val="24"/>
+          <w:szCs w:val="24"/>
+          <w:lang w:val="en-US"/>
+        </w:rPr>
+      </w:pPr>
+      <w:r>
+        <w:rPr>
+          <w:rFonts w:asciiTheme="minorHAnsi" w:hAnsiTheme="minorHAnsi" w:cstheme="minorHAnsi"/>
+          <w:color w:val="000000" w:themeColor="text1"/>
+          <w:sz w:val="24"/>
+          <w:szCs w:val="24"/>
+          <w:lang w:val="en-US"/>
+        </w:rPr>
+        <w:t xml:space="preserve">We create a new flow </w:t>
+      </w:r>
+      <w:r>
+        <w:rPr>
+          <w:rFonts w:asciiTheme="minorHAnsi" w:hAnsiTheme="minorHAnsi" w:cstheme="minorHAnsi"/>
+          <w:color w:val="000000" w:themeColor="text1"/>
+          <w:sz w:val="24"/>
+          <w:szCs w:val="24"/>
+          <w:lang w:val="en-US"/>
+        </w:rPr>
+        <w:t xml:space="preserve">(with a flow decorator again) </w:t>
+      </w:r>
+      <w:r>
+        <w:rPr>
+          <w:rFonts w:asciiTheme="minorHAnsi" w:hAnsiTheme="minorHAnsi" w:cstheme="minorHAnsi"/>
+          <w:color w:val="000000" w:themeColor="text1"/>
+          <w:sz w:val="24"/>
+          <w:szCs w:val="24"/>
+          <w:lang w:val="en-US"/>
+        </w:rPr>
+        <w:t>and in the name attribute we call it “</w:t>
+      </w:r>
+      <w:proofErr w:type="gramStart"/>
+      <w:r>
+        <w:rPr>
+          <w:rFonts w:asciiTheme="minorHAnsi" w:hAnsiTheme="minorHAnsi" w:cstheme="minorHAnsi"/>
+          <w:color w:val="000000" w:themeColor="text1"/>
+          <w:sz w:val="24"/>
+          <w:szCs w:val="24"/>
+          <w:lang w:val="en-US"/>
+        </w:rPr>
+        <w:t>Subflow</w:t>
+      </w:r>
+      <w:proofErr w:type="gramEnd"/>
+      <w:r>
+        <w:rPr>
+          <w:rFonts w:asciiTheme="minorHAnsi" w:hAnsiTheme="minorHAnsi" w:cstheme="minorHAnsi"/>
+          <w:color w:val="000000" w:themeColor="text1"/>
+          <w:sz w:val="24"/>
+          <w:szCs w:val="24"/>
+          <w:lang w:val="en-US"/>
+        </w:rPr>
+        <w:t>”</w:t>
+      </w:r>
+    </w:p>
+    <w:p>
+      <w:pPr>
+        <w:pStyle w:val="PlainText"/>
+        <w:numPr>
+          <w:ilvl w:val="0"/>
+          <w:numId w:val="11"/>
+        </w:numPr>
+        <w:rPr>
+          <w:rFonts w:asciiTheme="minorHAnsi" w:hAnsiTheme="minorHAnsi" w:cstheme="minorHAnsi"/>
+          <w:sz w:val="24"/>
+          <w:szCs w:val="24"/>
+          <w:lang w:val="en-US"/>
+        </w:rPr>
+      </w:pPr>
+      <w:r>
+        <w:rPr>
+          <w:rFonts w:asciiTheme="minorHAnsi" w:hAnsiTheme="minorHAnsi" w:cstheme="minorHAnsi"/>
+          <w:sz w:val="24"/>
+          <w:szCs w:val="24"/>
+          <w:highlight w:val="cyan"/>
+          <w:lang w:val="en-US"/>
+        </w:rPr>
+        <w:t>Orion UI</w:t>
+      </w:r>
+      <w:r>
+        <w:rPr>
+          <w:rFonts w:asciiTheme="minorHAnsi" w:hAnsiTheme="minorHAnsi" w:cstheme="minorHAnsi"/>
+          <w:sz w:val="24"/>
+          <w:szCs w:val="24"/>
+          <w:lang w:val="en-US"/>
+        </w:rPr>
+        <w:t xml:space="preserve">: </w:t>
+      </w:r>
+    </w:p>
+    <w:p>
+      <w:pPr>
+        <w:pStyle w:val="PlainText"/>
+        <w:numPr>
+          <w:ilvl w:val="1"/>
+          <w:numId w:val="11"/>
+        </w:numPr>
+        <w:rPr>
+          <w:rFonts w:asciiTheme="minorHAnsi" w:hAnsiTheme="minorHAnsi" w:cstheme="minorHAnsi"/>
+          <w:sz w:val="24"/>
+          <w:szCs w:val="24"/>
+          <w:lang w:val="en-US"/>
+        </w:rPr>
+      </w:pPr>
+      <w:r>
+        <w:rPr>
+          <w:rFonts w:ascii="Segoe UI" w:hAnsi="Segoe UI" w:cs="Segoe UI"/>
+          <w:shd w:val="clear" w:color="auto" w:fill="FFFFFF"/>
+          <w:lang w:val="en-US"/>
+        </w:rPr>
+        <w:t xml:space="preserve">This UI hits the server and gets the data flows information that I want to display. </w:t>
+      </w:r>
+      <w:r>
+        <w:rPr>
+          <w:rFonts w:ascii="Segoe UI" w:hAnsi="Segoe UI" w:cs="Segoe UI"/>
+          <w:shd w:val="clear" w:color="auto" w:fill="FFFFFF"/>
+          <w:lang w:val="en-US"/>
+        </w:rPr>
+        <w:t>Set the e</w:t>
+      </w:r>
+      <w:r>
+        <w:rPr>
+          <w:rFonts w:ascii="Segoe UI" w:hAnsi="Segoe UI" w:cs="Segoe UI"/>
+          <w:shd w:val="clear" w:color="auto" w:fill="FFFFFF"/>
+        </w:rPr>
+        <w:t>ndpoint that Prefect uses to communicate with the Prefect API, which is a REST API that provides programmatic access to Prefect flows, tasks, and runs.</w:t>
+      </w:r>
+      <w:r>
+        <w:rPr>
+          <w:rFonts w:ascii="Segoe UI" w:hAnsi="Segoe UI" w:cs="Segoe UI"/>
+          <w:shd w:val="clear" w:color="auto" w:fill="FFFFFF"/>
+          <w:lang w:val="en-US"/>
+        </w:rPr>
+        <w:t xml:space="preserve"> </w:t>
+      </w:r>
+    </w:p>
+    <w:p>
+      <w:pPr>
+        <w:pStyle w:val="PlainText"/>
+        <w:numPr>
+          <w:ilvl w:val="1"/>
+          <w:numId w:val="11"/>
+        </w:numPr>
+        <w:rPr>
+          <w:rFonts w:asciiTheme="minorHAnsi" w:hAnsiTheme="minorHAnsi" w:cstheme="minorHAnsi"/>
+          <w:sz w:val="24"/>
+          <w:szCs w:val="24"/>
+          <w:lang w:val="en-US"/>
+        </w:rPr>
+      </w:pPr>
+      <w:r>
+        <w:rPr>
+          <w:rFonts w:ascii="Menlo" w:hAnsi="Menlo" w:cs="Menlo"/>
+          <w:shd w:val="clear" w:color="auto" w:fill="EEEEEE"/>
+          <w:lang w:val="en-US"/>
+        </w:rPr>
+        <w:t>pr</w:t>
+      </w:r>
+      <w:r>
+        <w:rPr>
+          <w:rFonts w:ascii="Menlo" w:hAnsi="Menlo" w:cs="Menlo"/>
+          <w:shd w:val="clear" w:color="auto" w:fill="EEEEEE"/>
+        </w:rPr>
+        <w:t>efect config set PREFECT_API_URL=http://127.0.0.1:4200/api</w:t>
+      </w:r>
+      <w:r>
+        <w:rPr>
+          <w:rFonts w:ascii="Menlo" w:hAnsi="Menlo" w:cs="Menlo"/>
+          <w:shd w:val="clear" w:color="auto" w:fill="EEEEEE"/>
+          <w:lang w:val="en-US"/>
+        </w:rPr>
+        <w:t xml:space="preserve"> </w:t>
+      </w:r>
+    </w:p>
+    <w:p>
+      <w:pPr>
+        <w:pStyle w:val="PlainText"/>
+        <w:numPr>
+          <w:ilvl w:val="1"/>
+          <w:numId w:val="11"/>
+        </w:numPr>
+        <w:rPr>
+          <w:rFonts w:asciiTheme="minorHAnsi" w:hAnsiTheme="minorHAnsi" w:cstheme="minorHAnsi"/>
+          <w:sz w:val="24"/>
+          <w:szCs w:val="24"/>
+          <w:lang w:val="en-US"/>
+        </w:rPr>
+      </w:pPr>
+      <w:r>
+        <w:rPr>
+          <w:rFonts w:ascii="Segoe UI" w:hAnsi="Segoe UI" w:cs="Segoe UI"/>
+          <w:shd w:val="clear" w:color="auto" w:fill="FFFFFF"/>
+        </w:rPr>
+        <w:t>By setting the Prefect API URL to </w:t>
+      </w:r>
+      <w:r>
+        <w:fldChar w:fldCharType="begin"/>
+      </w:r>
+      <w:r>
+        <w:instrText xml:space="preserve"> HYPERLINK "http://127.0.0.1:4200/api" </w:instrText>
+      </w:r>
+      <w:r>
+        <w:fldChar w:fldCharType="separate"/>
+      </w:r>
+      <w:r>
+        <w:rPr>
+          <w:rStyle w:val="Hyperlink"/>
+          <w:rFonts w:ascii="Segoe UI" w:hAnsi="Segoe UI" w:cs="Segoe UI"/>
+          <w:shd w:val="clear" w:color="auto" w:fill="FFFFFF"/>
+        </w:rPr>
+        <w:t>http://127.0.0.1:4200/api</w:t>
+      </w:r>
+      <w:r>
+        <w:fldChar w:fldCharType="end"/>
+      </w:r>
+      <w:r>
+        <w:rPr>
+          <w:rFonts w:ascii="Segoe UI" w:hAnsi="Segoe UI" w:cs="Segoe UI"/>
+          <w:shd w:val="clear" w:color="auto" w:fill="FFFFFF"/>
+        </w:rPr>
+        <w:t>, you are telling Prefect to use a local instance of the Prefect API running at </w:t>
+      </w:r>
+      <w:r>
+        <w:fldChar w:fldCharType="begin"/>
+      </w:r>
+      <w:r>
+        <w:instrText xml:space="preserve"> HYPERLINK "http://127.0.0.1:4200/api" </w:instrText>
+      </w:r>
+      <w:r>
+        <w:fldChar w:fldCharType="separate"/>
+      </w:r>
+      <w:r>
+        <w:rPr>
+          <w:rStyle w:val="Hyperlink"/>
+          <w:rFonts w:ascii="Segoe UI" w:hAnsi="Segoe UI" w:cs="Segoe UI"/>
+          <w:shd w:val="clear" w:color="auto" w:fill="FFFFFF"/>
+        </w:rPr>
+        <w:t>http://127.0.0.1:4200/api</w:t>
+      </w:r>
+      <w:r>
+        <w:fldChar w:fldCharType="end"/>
+      </w:r>
+      <w:r>
+        <w:rPr>
+          <w:rFonts w:ascii="Segoe UI" w:hAnsi="Segoe UI" w:cs="Segoe UI"/>
+          <w:shd w:val="clear" w:color="auto" w:fill="FFFFFF"/>
+        </w:rPr>
+        <w:t xml:space="preserve">. This is often used for </w:t>
+      </w:r>
+      <w:r>
+        <w:rPr>
+          <w:rFonts w:ascii="Segoe UI" w:hAnsi="Segoe UI" w:cs="Segoe UI"/>
+          <w:shd w:val="clear" w:color="auto" w:fill="FFFFFF"/>
+          <w:lang w:val="en-US"/>
+        </w:rPr>
+        <w:t>whenever</w:t>
+      </w:r>
+      <w:r>
+        <w:rPr>
+          <w:rFonts w:ascii="Segoe UI" w:hAnsi="Segoe UI" w:cs="Segoe UI"/>
+          <w:shd w:val="clear" w:color="auto" w:fill="FFFFFF"/>
+        </w:rPr>
+        <w:t xml:space="preserve"> you want to run the Prefect API on your local machine.</w:t>
+      </w:r>
+      <w:r>
+        <w:rPr>
+          <w:rFonts w:ascii="Segoe UI" w:hAnsi="Segoe UI" w:cs="Segoe UI"/>
+          <w:shd w:val="clear" w:color="auto" w:fill="FFFFFF"/>
+          <w:lang w:val="en-US"/>
+        </w:rPr>
+        <w:t xml:space="preserve"> </w:t>
+      </w:r>
+    </w:p>
+    <w:p>
+      <w:pPr>
+        <w:pStyle w:val="PlainText"/>
+        <w:numPr>
+          <w:ilvl w:val="1"/>
+          <w:numId w:val="11"/>
+        </w:numPr>
+        <w:rPr>
+          <w:rFonts w:asciiTheme="minorHAnsi" w:hAnsiTheme="minorHAnsi" w:cstheme="minorHAnsi"/>
+          <w:sz w:val="24"/>
+          <w:szCs w:val="24"/>
+          <w:lang w:val="en-US"/>
+        </w:rPr>
+      </w:pPr>
+      <w:r>
+        <w:rPr>
+          <w:rFonts w:ascii="Segoe UI" w:hAnsi="Segoe UI" w:cs="Segoe UI"/>
+          <w:shd w:val="clear" w:color="auto" w:fill="FFFFFF"/>
+          <w:lang w:val="en-US"/>
+        </w:rPr>
+        <w:t xml:space="preserve">Start the Orion: </w:t>
+      </w:r>
+      <w:r>
+        <w:rPr>
+          <w:rFonts w:ascii="Segoe UI" w:hAnsi="Segoe UI" w:cs="Segoe UI"/>
+          <w:highlight w:val="cyan"/>
+          <w:shd w:val="clear" w:color="auto" w:fill="FFFFFF"/>
+          <w:lang w:val="en-US"/>
+        </w:rPr>
+        <w:t xml:space="preserve">prefect </w:t>
+      </w:r>
+      <w:proofErr w:type="spellStart"/>
+      <w:r>
+        <w:rPr>
+          <w:rFonts w:ascii="Segoe UI" w:hAnsi="Segoe UI" w:cs="Segoe UI"/>
+          <w:highlight w:val="cyan"/>
+          <w:shd w:val="clear" w:color="auto" w:fill="FFFFFF"/>
+          <w:lang w:val="en-US"/>
+        </w:rPr>
+        <w:t>orion</w:t>
+      </w:r>
+      <w:proofErr w:type="spellEnd"/>
+      <w:r>
+        <w:rPr>
+          <w:rFonts w:ascii="Segoe UI" w:hAnsi="Segoe UI" w:cs="Segoe UI"/>
+          <w:highlight w:val="cyan"/>
+          <w:shd w:val="clear" w:color="auto" w:fill="FFFFFF"/>
+          <w:lang w:val="en-US"/>
+        </w:rPr>
+        <w:t xml:space="preserve"> </w:t>
+      </w:r>
+      <w:proofErr w:type="gramStart"/>
+      <w:r>
+        <w:rPr>
+          <w:rFonts w:ascii="Segoe UI" w:hAnsi="Segoe UI" w:cs="Segoe UI"/>
+          <w:highlight w:val="cyan"/>
+          <w:shd w:val="clear" w:color="auto" w:fill="FFFFFF"/>
+          <w:lang w:val="en-US"/>
+        </w:rPr>
+        <w:t>start</w:t>
+      </w:r>
+      <w:proofErr w:type="gramEnd"/>
+    </w:p>
+    <w:p>
+      <w:pPr>
+        <w:pStyle w:val="PlainText"/>
+        <w:numPr>
+          <w:ilvl w:val="1"/>
+          <w:numId w:val="11"/>
+        </w:numPr>
+        <w:rPr>
+          <w:rFonts w:asciiTheme="minorHAnsi" w:hAnsiTheme="minorHAnsi" w:cstheme="minorHAnsi"/>
+          <w:sz w:val="24"/>
+          <w:szCs w:val="24"/>
+          <w:lang w:val="en-US"/>
+        </w:rPr>
+      </w:pPr>
+      <w:r>
+        <w:rPr>
+          <w:rFonts w:asciiTheme="minorHAnsi" w:hAnsiTheme="minorHAnsi" w:cstheme="minorHAnsi"/>
+          <w:sz w:val="24"/>
+          <w:szCs w:val="24"/>
+          <w:lang w:val="en-US"/>
+        </w:rPr>
+        <w:t xml:space="preserve">Open in your browser: </w:t>
+      </w:r>
+      <w:hyperlink r:id="rId18" w:history="1">
+        <w:r>
+          <w:rPr>
+            <w:rStyle w:val="Hyperlink"/>
+            <w:rFonts w:ascii="Segoe UI" w:hAnsi="Segoe UI" w:cs="Segoe UI"/>
+            <w:shd w:val="clear" w:color="auto" w:fill="FFFFFF"/>
+          </w:rPr>
+          <w:t>http://127.0.0.1:4200/api</w:t>
+        </w:r>
+      </w:hyperlink>
+      <w:r>
+        <w:rPr>
+          <w:lang w:val="en-US"/>
+        </w:rPr>
+        <w:t xml:space="preserve"> </w:t>
+      </w:r>
+    </w:p>
+    <w:p>
+      <w:pPr>
+        <w:pStyle w:val="ListParagraph"/>
+        <w:numPr>
+          <w:ilvl w:val="0"/>
+          <w:numId w:val="11"/>
+        </w:numPr>
+        <w:rPr>
+          <w:rFonts w:cstheme="minorHAnsi"/>
+          <w:lang w:val="en-US"/>
+        </w:rPr>
+      </w:pPr>
+      <w:r>
+        <w:rPr>
+          <w:rFonts w:cstheme="minorHAnsi"/>
+          <w:highlight w:val="cyan"/>
+          <w:lang w:val="en-US"/>
+        </w:rPr>
+        <w:t>Blocks</w:t>
+      </w:r>
+      <w:r>
+        <w:rPr>
+          <w:rFonts w:cstheme="minorHAnsi"/>
+          <w:lang w:val="en-US"/>
+        </w:rPr>
+        <w:t xml:space="preserve">: </w:t>
+      </w:r>
+      <w:r>
+        <w:rPr>
+          <w:rFonts w:cstheme="minorHAnsi"/>
+          <w:lang w:val="en-US"/>
+        </w:rPr>
+        <w:t xml:space="preserve">With blocks, you are able to </w:t>
+      </w:r>
+      <w:r>
+        <w:rPr>
+          <w:rFonts w:cstheme="minorHAnsi"/>
+          <w:b/>
+          <w:bCs/>
+          <w:lang w:val="en-US"/>
+        </w:rPr>
+        <w:t>store credentials</w:t>
+      </w:r>
+      <w:r>
+        <w:rPr>
+          <w:rFonts w:cstheme="minorHAnsi"/>
+          <w:lang w:val="en-US"/>
+        </w:rPr>
+        <w:t xml:space="preserve"> for authenticating with services like AWS, GitHub, Slack, or any other system you'd like to orchestrate with Prefect.</w:t>
+      </w:r>
+      <w:r>
+        <w:rPr>
+          <w:rFonts w:cstheme="minorHAnsi"/>
+          <w:lang w:val="en-US"/>
+        </w:rPr>
+        <w:t xml:space="preserve"> </w:t>
+      </w:r>
+      <w:r>
+        <w:rPr>
+          <w:rFonts w:cstheme="minorHAnsi"/>
+          <w:b/>
+          <w:bCs/>
+          <w:color w:val="4472C4" w:themeColor="accent1"/>
+          <w:lang w:val="en-US"/>
+        </w:rPr>
+        <w:t>On a Prefect Orion API server, blocks are created in the server's database</w:t>
+      </w:r>
+      <w:r>
+        <w:rPr>
+          <w:rFonts w:cstheme="minorHAnsi"/>
+          <w:lang w:val="en-US"/>
+        </w:rPr>
+        <w:t>.</w:t>
+      </w:r>
+      <w:r>
+        <w:rPr>
+          <w:rFonts w:cstheme="minorHAnsi"/>
+          <w:lang w:val="en-US"/>
+        </w:rPr>
+        <w:t xml:space="preserve"> In our python script ingest_data_flow.py </w:t>
+      </w:r>
+      <w:r>
+        <w:rPr>
+          <w:rFonts w:cstheme="minorHAnsi"/>
+          <w:lang w:val="en-US"/>
+        </w:rPr>
+        <w:t xml:space="preserve">instead of </w:t>
+      </w:r>
+      <w:r>
+        <w:rPr>
+          <w:rFonts w:cstheme="minorHAnsi"/>
+          <w:lang w:val="en-US"/>
+        </w:rPr>
+        <w:t>hard coding</w:t>
+      </w:r>
+      <w:r>
+        <w:rPr>
+          <w:rFonts w:cstheme="minorHAnsi"/>
+          <w:lang w:val="en-US"/>
+        </w:rPr>
+        <w:t xml:space="preserve"> all of the input credentials (</w:t>
+      </w:r>
+      <w:r>
+        <w:rPr>
+          <w:rFonts w:cstheme="minorHAnsi"/>
+          <w:lang w:val="en-US"/>
+        </w:rPr>
+        <w:t>URL</w:t>
+      </w:r>
+      <w:r>
+        <w:rPr>
+          <w:rFonts w:cstheme="minorHAnsi"/>
+          <w:lang w:val="en-US"/>
+        </w:rPr>
+        <w:t xml:space="preserve">, user, password, etc.), we can create a block </w:t>
+      </w:r>
+      <w:r>
+        <w:rPr>
+          <w:rFonts w:cstheme="minorHAnsi"/>
+          <w:lang w:val="en-US"/>
+        </w:rPr>
+        <w:t>that</w:t>
+      </w:r>
+      <w:r>
+        <w:rPr>
+          <w:rFonts w:cstheme="minorHAnsi"/>
+          <w:lang w:val="en-US"/>
+        </w:rPr>
+        <w:t xml:space="preserve"> </w:t>
+      </w:r>
+      <w:r>
+        <w:rPr>
+          <w:rFonts w:cstheme="minorHAnsi"/>
+          <w:lang w:val="en-US"/>
+        </w:rPr>
+        <w:t>c</w:t>
+      </w:r>
+      <w:r>
+        <w:rPr>
+          <w:rFonts w:cstheme="minorHAnsi"/>
+          <w:lang w:val="en-US"/>
+        </w:rPr>
+        <w:t>an store the credentials and can be called directly.</w:t>
+      </w:r>
+      <w:r>
+        <w:rPr>
+          <w:rFonts w:cstheme="minorHAnsi"/>
+          <w:lang w:val="en-US"/>
+        </w:rPr>
+        <w:t xml:space="preserve"> So, we can do this in the following way: </w:t>
+      </w:r>
+    </w:p>
+    <w:p>
+      <w:pPr>
+        <w:pStyle w:val="ListParagraph"/>
+        <w:numPr>
+          <w:ilvl w:val="1"/>
+          <w:numId w:val="11"/>
+        </w:numPr>
+        <w:rPr>
+          <w:rFonts w:cstheme="minorHAnsi"/>
+          <w:lang w:val="en-US"/>
+        </w:rPr>
+      </w:pPr>
+      <w:r>
+        <w:rPr>
+          <w:rFonts w:cstheme="minorHAnsi"/>
+          <w:lang w:val="en-US"/>
+        </w:rPr>
+        <w:t>In the Blocks, in Orion UI</w:t>
+      </w:r>
+      <w:r>
+        <w:rPr>
+          <w:rFonts w:cstheme="minorHAnsi"/>
+          <w:lang w:val="en-US"/>
+        </w:rPr>
+        <w:t xml:space="preserve">, we create a new block for our PostgreSQL Connector. So, we click on “Add Block”, and then we search and add an </w:t>
+      </w:r>
+      <w:r>
+        <w:rPr>
+          <w:rFonts w:cstheme="minorHAnsi"/>
+          <w:b/>
+          <w:bCs/>
+          <w:lang w:val="en-US"/>
+        </w:rPr>
+        <w:t>SQLAlchemyConnector</w:t>
+      </w:r>
+      <w:r>
+        <w:rPr>
+          <w:rFonts w:cstheme="minorHAnsi"/>
+          <w:lang w:val="en-US"/>
+        </w:rPr>
+        <w:t xml:space="preserve">, and fill </w:t>
+      </w:r>
+      <w:r>
+        <w:rPr>
+          <w:rFonts w:cstheme="minorHAnsi"/>
+          <w:lang w:val="en-US"/>
+        </w:rPr>
+        <w:t xml:space="preserve">in </w:t>
+      </w:r>
+      <w:r>
+        <w:rPr>
+          <w:rFonts w:cstheme="minorHAnsi"/>
+          <w:lang w:val="en-US"/>
+        </w:rPr>
+        <w:t>the corresponding form</w:t>
+      </w:r>
+      <w:r>
+        <w:rPr>
+          <w:rFonts w:cstheme="minorHAnsi"/>
+          <w:lang w:val="en-US"/>
+        </w:rPr>
+        <w:t>.</w:t>
+      </w:r>
+    </w:p>
+    <w:p>
+      <w:pPr>
+        <w:rPr>
+          <w:rFonts w:cstheme="minorHAnsi"/>
+          <w:lang w:val="en-US"/>
+        </w:rPr>
+      </w:pPr>
+      <w:r>
+        <w:rPr>
+          <w:rFonts w:cstheme="minorHAnsi"/>
+          <w:lang w:val="en-US"/>
+        </w:rPr>
+        <w:lastRenderedPageBreak/>
+        <w:t xml:space="preserve">                     </w:t>
+      </w:r>
+      <w:r>
+        <w:rPr>
+          <w:noProof/>
+          <w:lang w:val="en-US"/>
+        </w:rPr>
+        <w:drawing>
+          <wp:inline distT="0" distB="0" distL="0" distR="0" wp14:anchorId="79A80B2A" wp14:editId="247C1ACA">
+            <wp:extent cx="3525795" cy="6209065"/>
+            <wp:effectExtent l="0" t="0" r="5080" b="1270"/>
+            <wp:docPr id="1506873335" name="Picture 2" descr="Graphical user interface, text, application&#10;&#10;Description automatically generated"/>
+            <wp:cNvGraphicFramePr>
+              <a:graphicFrameLocks xmlns:a="http://schemas.openxmlformats.org/drawingml/2006/main" noChangeAspect="1"/>
+            </wp:cNvGraphicFramePr>
+            <a:graphic xmlns:a="http://schemas.openxmlformats.org/drawingml/2006/main">
+              <a:graphicData uri="http://schemas.openxmlformats.org/drawingml/2006/picture">
+                <pic:pic xmlns:pic="http://schemas.openxmlformats.org/drawingml/2006/picture">
+                  <pic:nvPicPr>
+                    <pic:cNvPr id="1506873335" name="Picture 2" descr="Graphical user interface, text, application&#10;&#10;Description automatically generated"/>
+                    <pic:cNvPicPr/>
+                  </pic:nvPicPr>
+                  <pic:blipFill>
+                    <a:blip r:embed="rId19" cstate="print">
+                      <a:extLst>
+                        <a:ext uri="{28A0092B-C50C-407E-A947-70E740481C1C}">
+                          <a14:useLocalDpi xmlns:a14="http://schemas.microsoft.com/office/drawing/2010/main" val="0"/>
+                        </a:ext>
+                      </a:extLst>
+                    </a:blip>
+                    <a:stretch>
+                      <a:fillRect/>
+                    </a:stretch>
+                  </pic:blipFill>
+                  <pic:spPr>
+                    <a:xfrm>
+                      <a:off x="0" y="0"/>
+                      <a:ext cx="3577650" cy="6300384"/>
+                    </a:xfrm>
+                    <a:prstGeom prst="rect">
+                      <a:avLst/>
+                    </a:prstGeom>
+                  </pic:spPr>
+                </pic:pic>
+              </a:graphicData>
+            </a:graphic>
+          </wp:inline>
+        </w:drawing>
+      </w:r>
+    </w:p>
+    <w:p>
+      <w:pPr>
+        <w:rPr>
+          <w:rFonts w:cstheme="minorHAnsi"/>
+          <w:lang w:val="en-US"/>
+        </w:rPr>
+      </w:pPr>
+      <w:r>
+        <w:rPr>
+          <w:rFonts w:cstheme="minorHAnsi"/>
+          <w:lang w:val="en-US"/>
+        </w:rPr>
+        <w:t xml:space="preserve">Also, port is 5432, and host is localhost. </w:t>
+      </w:r>
+    </w:p>
+    <w:p>
+      <w:pPr>
+        <w:rPr>
+          <w:rFonts w:cstheme="minorHAnsi"/>
+          <w:lang w:val="en-US"/>
+        </w:rPr>
+      </w:pPr>
+    </w:p>
+    <w:p>
+      <w:pPr>
+        <w:rPr>
+          <w:rFonts w:cstheme="minorHAnsi"/>
+          <w:lang w:val="en-US"/>
+        </w:rPr>
+      </w:pPr>
+      <w:r>
+        <w:rPr>
+          <w:rFonts w:cstheme="minorHAnsi"/>
+          <w:lang w:val="en-US"/>
+        </w:rPr>
+        <w:t xml:space="preserve">Then we see something like this: </w:t>
+      </w:r>
+    </w:p>
+    <w:p>
+      <w:pPr>
+        <w:rPr>
+          <w:rFonts w:cstheme="minorHAnsi"/>
+          <w:lang w:val="en-US"/>
+        </w:rPr>
+      </w:pPr>
+      <w:r>
+        <w:rPr>
+          <w:rFonts w:cstheme="minorHAnsi"/>
+          <w:noProof/>
+          <w:lang w:val="en-US"/>
+        </w:rPr>
+        <w:drawing>
+          <wp:inline distT="0" distB="0" distL="0" distR="0" wp14:anchorId="60D150FB" wp14:editId="5EB33721">
+            <wp:extent cx="4118919" cy="1929921"/>
+            <wp:effectExtent l="0" t="0" r="0" b="635"/>
+            <wp:docPr id="2009898332" name="Picture 3" descr="Graphical user interface, text, application&#10;&#10;Description automatically generated"/>
+            <wp:cNvGraphicFramePr>
+              <a:graphicFrameLocks xmlns:a="http://schemas.openxmlformats.org/drawingml/2006/main" noChangeAspect="1"/>
+            </wp:cNvGraphicFramePr>
+            <a:graphic xmlns:a="http://schemas.openxmlformats.org/drawingml/2006/main">
+              <a:graphicData uri="http://schemas.openxmlformats.org/drawingml/2006/picture">
+                <pic:pic xmlns:pic="http://schemas.openxmlformats.org/drawingml/2006/picture">
+                  <pic:nvPicPr>
+                    <pic:cNvPr id="2009898332" name="Picture 3" descr="Graphical user interface, text, application&#10;&#10;Description automatically generated"/>
+                    <pic:cNvPicPr/>
+                  </pic:nvPicPr>
+                  <pic:blipFill>
+                    <a:blip r:embed="rId20" cstate="print">
+                      <a:extLst>
+                        <a:ext uri="{28A0092B-C50C-407E-A947-70E740481C1C}">
+                          <a14:useLocalDpi xmlns:a14="http://schemas.microsoft.com/office/drawing/2010/main" val="0"/>
+                        </a:ext>
+                      </a:extLst>
+                    </a:blip>
+                    <a:stretch>
+                      <a:fillRect/>
+                    </a:stretch>
+                  </pic:blipFill>
+                  <pic:spPr>
+                    <a:xfrm>
+                      <a:off x="0" y="0"/>
+                      <a:ext cx="4156342" cy="1947455"/>
+                    </a:xfrm>
+                    <a:prstGeom prst="rect">
+                      <a:avLst/>
+                    </a:prstGeom>
+                  </pic:spPr>
+                </pic:pic>
+              </a:graphicData>
+            </a:graphic>
+          </wp:inline>
+        </w:drawing>
+      </w:r>
+    </w:p>
+    <w:p>
+      <w:pPr>
+        <w:rPr>
+          <w:rFonts w:cstheme="minorHAnsi"/>
+          <w:lang w:val="en-US"/>
+        </w:rPr>
+      </w:pPr>
+      <w:r>
+        <w:rPr>
+          <w:rFonts w:cstheme="minorHAnsi"/>
+          <w:lang w:val="en-US"/>
+        </w:rPr>
+        <w:lastRenderedPageBreak/>
+        <w:t xml:space="preserve">After the creation of the blog in the UI, we can use it in our code. Import the library for the SQL alchemy connector, and in the task where you load the </w:t>
+      </w:r>
+      <w:proofErr w:type="gramStart"/>
+      <w:r>
+        <w:rPr>
+          <w:rFonts w:cstheme="minorHAnsi"/>
+          <w:lang w:val="en-US"/>
+        </w:rPr>
+        <w:t>data</w:t>
+      </w:r>
+      <w:proofErr w:type="gramEnd"/>
+    </w:p>
+    <w:p>
+      <w:pPr>
+        <w:pStyle w:val="ListParagraph"/>
+        <w:numPr>
+          <w:ilvl w:val="0"/>
+          <w:numId w:val="11"/>
+        </w:numPr>
+        <w:rPr>
+          <w:rFonts w:cstheme="minorHAnsi"/>
+          <w:lang w:val="en-US"/>
+        </w:rPr>
+      </w:pPr>
+    </w:p>
+    <w:p>
+      <w:pPr>
+        <w:pStyle w:val="ListParagraph"/>
+        <w:numPr>
+          <w:ilvl w:val="0"/>
+          <w:numId w:val="11"/>
+        </w:numPr>
+        <w:rPr>
+          <w:rFonts w:cstheme="minorHAnsi"/>
+          <w:lang w:val="en-US"/>
+        </w:rPr>
+      </w:pPr>
+      <w:r>
+        <w:rPr>
+          <w:rFonts w:cstheme="minorHAnsi"/>
+          <w:lang w:val="en-US"/>
+        </w:rPr>
+        <w:t xml:space="preserve"> </w:t>
+      </w:r>
+    </w:p>
+    <w:p>
+      <w:pPr>
+        <w:pStyle w:val="PlainText"/>
+        <w:numPr>
+          <w:ilvl w:val="0"/>
+          <w:numId w:val="11"/>
+        </w:numPr>
+        <w:rPr>
+          <w:rFonts w:asciiTheme="minorHAnsi" w:hAnsiTheme="minorHAnsi" w:cstheme="minorHAnsi"/>
+          <w:sz w:val="24"/>
+          <w:szCs w:val="24"/>
+          <w:lang w:val="en-US"/>
+        </w:rPr>
+      </w:pPr>
+    </w:p>
+    <w:p>
+      <w:pPr>
+        <w:pStyle w:val="PlainText"/>
+        <w:rPr>
+          <w:rFonts w:asciiTheme="minorHAnsi" w:hAnsiTheme="minorHAnsi" w:cstheme="minorHAnsi"/>
+          <w:sz w:val="24"/>
+          <w:szCs w:val="24"/>
+        </w:rPr>
+      </w:pPr>
     </w:p>
     <w:p>
       <w:pPr>
@@ -13741,6 +17427,96 @@
     </w:lvl>
   </w:abstractNum>
   <w:abstractNum w:abstractNumId="4" w15:restartNumberingAfterBreak="0">
+    <w:nsid w:val="2F4516C7"/>
+    <w:multiLevelType w:val="hybridMultilevel"/>
+    <w:tmpl w:val="168A2802"/>
+    <w:lvl w:ilvl="0" w:tplc="428427B0">
+      <w:start w:val="1"/>
+      <w:numFmt w:val="decimal"/>
+      <w:lvlText w:val="%1."/>
+      <w:lvlJc w:val="left"/>
+      <w:pPr>
+        <w:ind w:left="720" w:hanging="360"/>
+      </w:pPr>
+      <w:rPr>
+        <w:b w:val="0"/>
+        <w:bCs w:val="0"/>
+      </w:rPr>
+    </w:lvl>
+    <w:lvl w:ilvl="1" w:tplc="08090019">
+      <w:start w:val="1"/>
+      <w:numFmt w:val="lowerLetter"/>
+      <w:lvlText w:val="%2."/>
+      <w:lvlJc w:val="left"/>
+      <w:pPr>
+        <w:ind w:left="1440" w:hanging="360"/>
+      </w:pPr>
+    </w:lvl>
+    <w:lvl w:ilvl="2" w:tplc="0809001B">
+      <w:start w:val="1"/>
+      <w:numFmt w:val="lowerRoman"/>
+      <w:lvlText w:val="%3."/>
+      <w:lvlJc w:val="right"/>
+      <w:pPr>
+        <w:ind w:left="2160" w:hanging="180"/>
+      </w:pPr>
+    </w:lvl>
+    <w:lvl w:ilvl="3" w:tplc="0809000F" w:tentative="1">
+      <w:start w:val="1"/>
+      <w:numFmt w:val="decimal"/>
+      <w:lvlText w:val="%4."/>
+      <w:lvlJc w:val="left"/>
+      <w:pPr>
+        <w:ind w:left="2880" w:hanging="360"/>
+      </w:pPr>
+    </w:lvl>
+    <w:lvl w:ilvl="4" w:tplc="08090019" w:tentative="1">
+      <w:start w:val="1"/>
+      <w:numFmt w:val="lowerLetter"/>
+      <w:lvlText w:val="%5."/>
+      <w:lvlJc w:val="left"/>
+      <w:pPr>
+        <w:ind w:left="3600" w:hanging="360"/>
+      </w:pPr>
+    </w:lvl>
+    <w:lvl w:ilvl="5" w:tplc="0809001B" w:tentative="1">
+      <w:start w:val="1"/>
+      <w:numFmt w:val="lowerRoman"/>
+      <w:lvlText w:val="%6."/>
+      <w:lvlJc w:val="right"/>
+      <w:pPr>
+        <w:ind w:left="4320" w:hanging="180"/>
+      </w:pPr>
+    </w:lvl>
+    <w:lvl w:ilvl="6" w:tplc="0809000F" w:tentative="1">
+      <w:start w:val="1"/>
+      <w:numFmt w:val="decimal"/>
+      <w:lvlText w:val="%7."/>
+      <w:lvlJc w:val="left"/>
+      <w:pPr>
+        <w:ind w:left="5040" w:hanging="360"/>
+      </w:pPr>
+    </w:lvl>
+    <w:lvl w:ilvl="7" w:tplc="08090019" w:tentative="1">
+      <w:start w:val="1"/>
+      <w:numFmt w:val="lowerLetter"/>
+      <w:lvlText w:val="%8."/>
+      <w:lvlJc w:val="left"/>
+      <w:pPr>
+        <w:ind w:left="5760" w:hanging="360"/>
+      </w:pPr>
+    </w:lvl>
+    <w:lvl w:ilvl="8" w:tplc="0809001B" w:tentative="1">
+      <w:start w:val="1"/>
+      <w:numFmt w:val="lowerRoman"/>
+      <w:lvlText w:val="%9."/>
+      <w:lvlJc w:val="right"/>
+      <w:pPr>
+        <w:ind w:left="6480" w:hanging="180"/>
+      </w:pPr>
+    </w:lvl>
+  </w:abstractNum>
+  <w:abstractNum w:abstractNumId="5" w15:restartNumberingAfterBreak="0">
     <w:nsid w:val="52C234AC"/>
     <w:multiLevelType w:val="hybridMultilevel"/>
     <w:tmpl w:val="C4E632C4"/>
@@ -13853,7 +17629,7 @@
       </w:rPr>
     </w:lvl>
   </w:abstractNum>
-  <w:abstractNum w:abstractNumId="5" w15:restartNumberingAfterBreak="0">
+  <w:abstractNum w:abstractNumId="6" w15:restartNumberingAfterBreak="0">
     <w:nsid w:val="53720E1C"/>
     <w:multiLevelType w:val="multilevel"/>
     <w:tmpl w:val="F9D4BD7A"/>
@@ -13970,7 +17746,7 @@
       </w:pPr>
     </w:lvl>
   </w:abstractNum>
-  <w:abstractNum w:abstractNumId="6" w15:restartNumberingAfterBreak="0">
+  <w:abstractNum w:abstractNumId="7" w15:restartNumberingAfterBreak="0">
     <w:nsid w:val="5F8071AA"/>
     <w:multiLevelType w:val="hybridMultilevel"/>
     <w:tmpl w:val="97B460B2"/>
@@ -14083,7 +17859,7 @@
       </w:rPr>
     </w:lvl>
   </w:abstractNum>
-  <w:abstractNum w:abstractNumId="7" w15:restartNumberingAfterBreak="0">
+  <w:abstractNum w:abstractNumId="8" w15:restartNumberingAfterBreak="0">
     <w:nsid w:val="648D499E"/>
     <w:multiLevelType w:val="hybridMultilevel"/>
     <w:tmpl w:val="E7BA625A"/>
@@ -14196,7 +17972,7 @@
       </w:rPr>
     </w:lvl>
   </w:abstractNum>
-  <w:abstractNum w:abstractNumId="8" w15:restartNumberingAfterBreak="0">
+  <w:abstractNum w:abstractNumId="9" w15:restartNumberingAfterBreak="0">
     <w:nsid w:val="686A7413"/>
     <w:multiLevelType w:val="hybridMultilevel"/>
     <w:tmpl w:val="A784273E"/>
@@ -14309,7 +18085,7 @@
       </w:rPr>
     </w:lvl>
   </w:abstractNum>
-  <w:abstractNum w:abstractNumId="9" w15:restartNumberingAfterBreak="0">
+  <w:abstractNum w:abstractNumId="10" w15:restartNumberingAfterBreak="0">
     <w:nsid w:val="7663172F"/>
     <w:multiLevelType w:val="hybridMultilevel"/>
     <w:tmpl w:val="87625124"/>
@@ -14423,7 +18199,7 @@
     </w:lvl>
   </w:abstractNum>
   <w:num w:numId="1" w16cid:durableId="1285816826">
-    <w:abstractNumId w:val="9"/>
+    <w:abstractNumId w:val="10"/>
   </w:num>
   <w:num w:numId="2" w16cid:durableId="1067338153">
     <w:abstractNumId w:val="2"/>
@@ -14432,25 +18208,28 @@
     <w:abstractNumId w:val="0"/>
   </w:num>
   <w:num w:numId="4" w16cid:durableId="173805167">
-    <w:abstractNumId w:val="8"/>
+    <w:abstractNumId w:val="9"/>
   </w:num>
   <w:num w:numId="5" w16cid:durableId="1583175330">
-    <w:abstractNumId w:val="4"/>
+    <w:abstractNumId w:val="5"/>
   </w:num>
   <w:num w:numId="6" w16cid:durableId="1609578125">
-    <w:abstractNumId w:val="6"/>
+    <w:abstractNumId w:val="7"/>
   </w:num>
   <w:num w:numId="7" w16cid:durableId="608856817">
-    <w:abstractNumId w:val="5"/>
+    <w:abstractNumId w:val="6"/>
   </w:num>
   <w:num w:numId="8" w16cid:durableId="579868400">
     <w:abstractNumId w:val="1"/>
   </w:num>
   <w:num w:numId="9" w16cid:durableId="1807970587">
-    <w:abstractNumId w:val="7"/>
+    <w:abstractNumId w:val="8"/>
   </w:num>
   <w:num w:numId="10" w16cid:durableId="1828743092">
     <w:abstractNumId w:val="3"/>
+  </w:num>
+  <w:num w:numId="11" w16cid:durableId="429930977">
+    <w:abstractNumId w:val="4"/>
   </w:num>
 </w:numbering>
 </file>
@@ -15129,6 +18908,17 @@
     <w:basedOn w:val="DefaultParagraphFont"/>
     <w:rsid w:val="006871D0"/>
   </w:style>
+  <w:style w:type="paragraph" w:styleId="ListParagraph">
+    <w:name w:val="List Paragraph"/>
+    <w:basedOn w:val="Normal"/>
+    <w:uiPriority w:val="34"/>
+    <w:qFormat/>
+    <w:rsid w:val="005A4F3A"/>
+    <w:pPr>
+      <w:ind w:left="720"/>
+      <w:contextualSpacing/>
+    </w:pPr>
+  </w:style>
 </w:styles>
 </file>
 

</xml_diff>

<commit_message>
Build ETL with Prefect and upload data in GCP
</commit_message>
<xml_diff>
--- a/notes.docx
+++ b/notes.docx
@@ -14140,13 +14140,24 @@
           <w:szCs w:val="24"/>
           <w:lang w:val="en-US"/>
         </w:rPr>
-        <w:t xml:space="preserve">We need to </w:t>
-      </w:r>
-      <w:r>
-        <w:rPr>
-          <w:rFonts w:asciiTheme="minorHAnsi" w:hAnsiTheme="minorHAnsi" w:cstheme="minorHAnsi"/>
-          <w:sz w:val="24"/>
-          <w:szCs w:val="24"/>
+        <w:t xml:space="preserve">We need </w:t>
+      </w:r>
+      <w:r>
+        <w:rPr>
+          <w:rFonts w:asciiTheme="minorHAnsi" w:hAnsiTheme="minorHAnsi" w:cstheme="minorHAnsi"/>
+          <w:sz w:val="24"/>
+          <w:szCs w:val="24"/>
+          <w:highlight w:val="cyan"/>
+          <w:lang w:val="en-US"/>
+        </w:rPr>
+        <w:t xml:space="preserve">to </w:t>
+      </w:r>
+      <w:r>
+        <w:rPr>
+          <w:rFonts w:asciiTheme="minorHAnsi" w:hAnsiTheme="minorHAnsi" w:cstheme="minorHAnsi"/>
+          <w:sz w:val="24"/>
+          <w:szCs w:val="24"/>
+          <w:highlight w:val="cyan"/>
           <w:lang w:val="en-US"/>
         </w:rPr>
         <w:t xml:space="preserve">orchestrate the data pipeline script (ingest_data.py) with </w:t>
@@ -14158,9 +14169,38 @@
           <w:bCs/>
           <w:sz w:val="24"/>
           <w:szCs w:val="24"/>
+          <w:highlight w:val="cyan"/>
           <w:lang w:val="en-US"/>
         </w:rPr>
         <w:t>Prefect</w:t>
+      </w:r>
+      <w:r>
+        <w:rPr>
+          <w:rFonts w:asciiTheme="minorHAnsi" w:hAnsiTheme="minorHAnsi" w:cstheme="minorHAnsi"/>
+          <w:sz w:val="24"/>
+          <w:szCs w:val="24"/>
+          <w:lang w:val="en-US"/>
+        </w:rPr>
+        <w:t xml:space="preserve">. </w:t>
+      </w:r>
+      <w:r>
+        <w:rPr>
+          <w:rFonts w:asciiTheme="minorHAnsi" w:hAnsiTheme="minorHAnsi" w:cstheme="minorHAnsi"/>
+          <w:sz w:val="24"/>
+          <w:szCs w:val="24"/>
+          <w:lang w:val="en-US"/>
+        </w:rPr>
+        <w:t xml:space="preserve">Then we </w:t>
+      </w:r>
+      <w:r>
+        <w:rPr>
+          <w:rFonts w:asciiTheme="minorHAnsi" w:hAnsiTheme="minorHAnsi" w:cstheme="minorHAnsi"/>
+          <w:sz w:val="24"/>
+          <w:szCs w:val="24"/>
+          <w:highlight w:val="green"/>
+          <w:lang w:val="en-US"/>
+        </w:rPr>
+        <w:t>create a new table in Postgres</w:t>
       </w:r>
       <w:r>
         <w:rPr>
@@ -15266,6 +15306,7 @@
           <w:rFonts w:ascii="Menlo" w:hAnsi="Menlo" w:cs="Menlo"/>
           <w:shd w:val="clear" w:color="auto" w:fill="EEEEEE"/>
         </w:rPr>
+        <w:lastRenderedPageBreak/>
         <w:t>pip install -r requirements.txt</w:t>
       </w:r>
       <w:r>
@@ -15303,7 +15344,6 @@
           <w:highlight w:val="cyan"/>
           <w:lang w:val="en-US"/>
         </w:rPr>
-        <w:lastRenderedPageBreak/>
         <w:t>Transform the python script of the data pipeline into a Prefect flow</w:t>
       </w:r>
       <w:r>
@@ -16225,6 +16265,47 @@
           <w:rFonts w:cstheme="minorHAnsi"/>
           <w:lang w:val="en-US"/>
         </w:rPr>
+        <w:t xml:space="preserve"> - </w:t>
+      </w:r>
+      <w:r>
+        <w:rPr>
+          <w:rFonts w:ascii="Segoe UI" w:hAnsi="Segoe UI" w:cs="Segoe UI"/>
+          <w:color w:val="C9D1D9"/>
+          <w:shd w:val="clear" w:color="auto" w:fill="0D1117"/>
+          <w:lang w:val="en-US"/>
+        </w:rPr>
+        <w:t>C</w:t>
+      </w:r>
+      <w:r>
+        <w:rPr>
+          <w:rFonts w:ascii="Segoe UI" w:hAnsi="Segoe UI" w:cs="Segoe UI"/>
+          <w:color w:val="C9D1D9"/>
+          <w:shd w:val="clear" w:color="auto" w:fill="0D1117"/>
+        </w:rPr>
+        <w:t xml:space="preserve">reate a Prefect Block to store our </w:t>
+      </w:r>
+      <w:r>
+        <w:rPr>
+          <w:rFonts w:ascii="Segoe UI" w:hAnsi="Segoe UI" w:cs="Segoe UI"/>
+          <w:color w:val="C9D1D9"/>
+          <w:shd w:val="clear" w:color="auto" w:fill="0D1117"/>
+          <w:lang w:val="en-US"/>
+        </w:rPr>
+        <w:t>Postgres</w:t>
+      </w:r>
+      <w:r>
+        <w:rPr>
+          <w:rFonts w:ascii="Segoe UI" w:hAnsi="Segoe UI" w:cs="Segoe UI"/>
+          <w:color w:val="C9D1D9"/>
+          <w:shd w:val="clear" w:color="auto" w:fill="0D1117"/>
+        </w:rPr>
+        <w:t xml:space="preserve"> credentials</w:t>
+      </w:r>
+      <w:r>
+        <w:rPr>
+          <w:rFonts w:cstheme="minorHAnsi"/>
+          <w:lang w:val="en-US"/>
+        </w:rPr>
         <w:t xml:space="preserve">: </w:t>
       </w:r>
       <w:r>
@@ -16248,7 +16329,51 @@
           <w:rFonts w:cstheme="minorHAnsi"/>
           <w:lang w:val="en-US"/>
         </w:rPr>
-        <w:t xml:space="preserve"> for authenticating with services like AWS, GitHub, Slack, or any other system you'd like to orchestrate with Prefect.</w:t>
+        <w:t xml:space="preserve"> for authenticating with any other system you'd like to orchestrate with Prefect.</w:t>
+      </w:r>
+      <w:r>
+        <w:rPr>
+          <w:rFonts w:cstheme="minorHAnsi"/>
+          <w:lang w:val="en-US"/>
+        </w:rPr>
+        <w:t xml:space="preserve"> In other words, </w:t>
+      </w:r>
+      <w:r>
+        <w:rPr>
+          <w:rFonts w:cstheme="minorHAnsi"/>
+          <w:b/>
+          <w:bCs/>
+          <w:color w:val="C00000"/>
+          <w:lang w:val="en-US"/>
+        </w:rPr>
+        <w:t xml:space="preserve">blocks allow us to reuse </w:t>
+      </w:r>
+      <w:r>
+        <w:rPr>
+          <w:rFonts w:cstheme="minorHAnsi"/>
+          <w:b/>
+          <w:bCs/>
+          <w:color w:val="C00000"/>
+          <w:lang w:val="en-US"/>
+        </w:rPr>
+        <w:t>configurations</w:t>
+      </w:r>
+      <w:r>
+        <w:rPr>
+          <w:rFonts w:cstheme="minorHAnsi"/>
+          <w:b/>
+          <w:bCs/>
+          <w:color w:val="C00000"/>
+          <w:lang w:val="en-US"/>
+        </w:rPr>
+        <w:t xml:space="preserve"> with external services</w:t>
+      </w:r>
+      <w:r>
+        <w:rPr>
+          <w:rFonts w:cstheme="minorHAnsi"/>
+          <w:lang w:val="en-US"/>
+        </w:rPr>
+        <w:t>.</w:t>
       </w:r>
       <w:r>
         <w:rPr>
@@ -16586,25 +16711,59 @@
           <w:lang w:val="en-US"/>
         </w:rPr>
         <w:lastRenderedPageBreak/>
-        <w:t xml:space="preserve">After the creation of the blog in the UI, we can use it in our code. Import the library for the SQL alchemy connector, and in the task where you load the </w:t>
-      </w:r>
-      <w:proofErr w:type="gramStart"/>
+        <w:t>After the creation of the blog in the UI, we can use it in our code. Import the library for the SQL alchemy connector, and in the task where you load the data</w:t>
+      </w:r>
       <w:r>
         <w:rPr>
           <w:rFonts w:cstheme="minorHAnsi"/>
-          <w:lang w:val="en-US"/>
-        </w:rPr>
-        <w:t>data</w:t>
-      </w:r>
-      <w:proofErr w:type="gramEnd"/>
-    </w:p>
-    <w:p>
-      <w:pPr>
-        <w:pStyle w:val="ListParagraph"/>
-        <w:numPr>
-          <w:ilvl w:val="0"/>
-          <w:numId w:val="11"/>
-        </w:numPr>
+          <w:noProof/>
+          <w:lang w:val="en-US"/>
+        </w:rPr>
+        <w:drawing>
+          <wp:inline distT="0" distB="0" distL="0" distR="0" wp14:anchorId="71D101DB" wp14:editId="06347B0C">
+            <wp:extent cx="5865495" cy="1231900"/>
+            <wp:effectExtent l="0" t="0" r="1905" b="0"/>
+            <wp:docPr id="376758850" name="Picture 4" descr="Graphical user interface, text&#10;&#10;Description automatically generated"/>
+            <wp:cNvGraphicFramePr>
+              <a:graphicFrameLocks xmlns:a="http://schemas.openxmlformats.org/drawingml/2006/main" noChangeAspect="1"/>
+            </wp:cNvGraphicFramePr>
+            <a:graphic xmlns:a="http://schemas.openxmlformats.org/drawingml/2006/main">
+              <a:graphicData uri="http://schemas.openxmlformats.org/drawingml/2006/picture">
+                <pic:pic xmlns:pic="http://schemas.openxmlformats.org/drawingml/2006/picture">
+                  <pic:nvPicPr>
+                    <pic:cNvPr id="376758850" name="Picture 4" descr="Graphical user interface, text&#10;&#10;Description automatically generated"/>
+                    <pic:cNvPicPr/>
+                  </pic:nvPicPr>
+                  <pic:blipFill>
+                    <a:blip r:embed="rId21">
+                      <a:extLst>
+                        <a:ext uri="{28A0092B-C50C-407E-A947-70E740481C1C}">
+                          <a14:useLocalDpi xmlns:a14="http://schemas.microsoft.com/office/drawing/2010/main" val="0"/>
+                        </a:ext>
+                      </a:extLst>
+                    </a:blip>
+                    <a:stretch>
+                      <a:fillRect/>
+                    </a:stretch>
+                  </pic:blipFill>
+                  <pic:spPr>
+                    <a:xfrm>
+                      <a:off x="0" y="0"/>
+                      <a:ext cx="5865495" cy="1231900"/>
+                    </a:xfrm>
+                    <a:prstGeom prst="rect">
+                      <a:avLst/>
+                    </a:prstGeom>
+                  </pic:spPr>
+                </pic:pic>
+              </a:graphicData>
+            </a:graphic>
+          </wp:inline>
+        </w:drawing>
+      </w:r>
+    </w:p>
+    <w:p>
+      <w:pPr>
         <w:rPr>
           <w:rFonts w:cstheme="minorHAnsi"/>
           <w:lang w:val="en-US"/>
@@ -16613,66 +16772,600 @@
     </w:p>
     <w:p>
       <w:pPr>
-        <w:pStyle w:val="ListParagraph"/>
-        <w:numPr>
-          <w:ilvl w:val="0"/>
-          <w:numId w:val="11"/>
-        </w:numPr>
         <w:rPr>
           <w:rFonts w:cstheme="minorHAnsi"/>
           <w:lang w:val="en-US"/>
         </w:rPr>
       </w:pPr>
-      <w:r>
+    </w:p>
+    <w:p>
+      <w:pPr>
         <w:rPr>
           <w:rFonts w:cstheme="minorHAnsi"/>
           <w:lang w:val="en-US"/>
         </w:rPr>
+      </w:pPr>
+    </w:p>
+    <w:p>
+      <w:pPr>
+        <w:pStyle w:val="Heading1"/>
+        <w:ind w:left="720" w:firstLine="720"/>
+        <w:rPr>
+          <w:b/>
+          <w:bCs/>
+          <w:lang w:val="en-US"/>
+        </w:rPr>
+      </w:pPr>
+      <w:r>
+        <w:rPr>
+          <w:b/>
+          <w:bCs/>
+          <w:highlight w:val="cyan"/>
+          <w:lang w:val="en-US"/>
+        </w:rPr>
+        <w:t>ETL</w:t>
+      </w:r>
+      <w:r>
+        <w:rPr>
+          <w:b/>
+          <w:bCs/>
+          <w:lang w:val="en-US"/>
+        </w:rPr>
+        <w:t xml:space="preserve"> with </w:t>
+      </w:r>
+      <w:r>
+        <w:rPr>
+          <w:b/>
+          <w:bCs/>
+          <w:highlight w:val="cyan"/>
+          <w:lang w:val="en-US"/>
+        </w:rPr>
+        <w:t>GCP</w:t>
+      </w:r>
+      <w:r>
+        <w:rPr>
+          <w:b/>
+          <w:bCs/>
+          <w:lang w:val="en-US"/>
+        </w:rPr>
+        <w:t xml:space="preserve"> &amp; </w:t>
+      </w:r>
+      <w:r>
+        <w:rPr>
+          <w:b/>
+          <w:bCs/>
+          <w:highlight w:val="cyan"/>
+          <w:lang w:val="en-US"/>
+        </w:rPr>
+        <w:t>Prefect</w:t>
+      </w:r>
+      <w:r>
+        <w:rPr>
+          <w:b/>
+          <w:bCs/>
+          <w:lang w:val="en-US"/>
+        </w:rPr>
+        <w:t xml:space="preserve"> (Flow1: Put data to GCP)</w:t>
+      </w:r>
+    </w:p>
+    <w:p>
+      <w:pPr>
+        <w:pStyle w:val="PlainText"/>
+        <w:rPr>
+          <w:rFonts w:asciiTheme="minorHAnsi" w:hAnsiTheme="minorHAnsi" w:cstheme="minorHAnsi"/>
+          <w:sz w:val="24"/>
+          <w:szCs w:val="24"/>
+        </w:rPr>
+      </w:pPr>
+    </w:p>
+    <w:p>
+      <w:pPr>
+        <w:pStyle w:val="PlainText"/>
+        <w:rPr>
+          <w:rFonts w:asciiTheme="minorHAnsi" w:hAnsiTheme="minorHAnsi" w:cstheme="minorHAnsi"/>
+          <w:sz w:val="24"/>
+          <w:szCs w:val="24"/>
+          <w:lang w:val="en-US"/>
+        </w:rPr>
+      </w:pPr>
+      <w:r>
+        <w:rPr>
+          <w:rFonts w:asciiTheme="minorHAnsi" w:hAnsiTheme="minorHAnsi" w:cstheme="minorHAnsi"/>
+          <w:sz w:val="24"/>
+          <w:szCs w:val="24"/>
+        </w:rPr>
+        <w:t xml:space="preserve">22) </w:t>
+      </w:r>
+      <w:r>
+        <w:rPr>
+          <w:rFonts w:asciiTheme="minorHAnsi" w:hAnsiTheme="minorHAnsi" w:cstheme="minorHAnsi"/>
+          <w:b/>
+          <w:bCs/>
+          <w:sz w:val="24"/>
+          <w:szCs w:val="24"/>
+          <w:highlight w:val="green"/>
+          <w:lang w:val="en-US"/>
+        </w:rPr>
+        <w:t>FLOW 1</w:t>
+      </w:r>
+      <w:r>
+        <w:rPr>
+          <w:rFonts w:asciiTheme="minorHAnsi" w:hAnsiTheme="minorHAnsi" w:cstheme="minorHAnsi"/>
+          <w:sz w:val="24"/>
+          <w:szCs w:val="24"/>
+          <w:highlight w:val="green"/>
+          <w:lang w:val="en-US"/>
+        </w:rPr>
+        <w:t>:</w:t>
+      </w:r>
+      <w:r>
+        <w:rPr>
+          <w:rFonts w:asciiTheme="minorHAnsi" w:hAnsiTheme="minorHAnsi" w:cstheme="minorHAnsi"/>
+          <w:sz w:val="24"/>
+          <w:szCs w:val="24"/>
+          <w:highlight w:val="green"/>
+          <w:lang w:val="en-US"/>
+        </w:rPr>
+        <w:t xml:space="preserve"> We create an ETL pipeline, download the data from the web, clean it, and save it in a parquet file locally. Then, we create blocks in Orion UI to store the GCP credentials.</w:t>
+      </w:r>
+      <w:r>
+        <w:rPr>
+          <w:rFonts w:asciiTheme="minorHAnsi" w:hAnsiTheme="minorHAnsi" w:cstheme="minorHAnsi"/>
+          <w:sz w:val="24"/>
+          <w:szCs w:val="24"/>
+          <w:lang w:val="en-US"/>
+        </w:rPr>
         <w:t xml:space="preserve"> </w:t>
       </w:r>
     </w:p>
     <w:p>
       <w:pPr>
         <w:pStyle w:val="PlainText"/>
-        <w:numPr>
-          <w:ilvl w:val="0"/>
-          <w:numId w:val="11"/>
-        </w:numPr>
-        <w:rPr>
-          <w:rFonts w:asciiTheme="minorHAnsi" w:hAnsiTheme="minorHAnsi" w:cstheme="minorHAnsi"/>
-          <w:sz w:val="24"/>
-          <w:szCs w:val="24"/>
-          <w:lang w:val="en-US"/>
-        </w:rPr>
-      </w:pPr>
-    </w:p>
-    <w:p>
-      <w:pPr>
-        <w:pStyle w:val="PlainText"/>
-        <w:rPr>
-          <w:rFonts w:asciiTheme="minorHAnsi" w:hAnsiTheme="minorHAnsi" w:cstheme="minorHAnsi"/>
-          <w:sz w:val="24"/>
-          <w:szCs w:val="24"/>
-        </w:rPr>
-      </w:pPr>
-    </w:p>
-    <w:p>
-      <w:pPr>
-        <w:pStyle w:val="PlainText"/>
-        <w:rPr>
-          <w:rFonts w:asciiTheme="minorHAnsi" w:hAnsiTheme="minorHAnsi" w:cstheme="minorHAnsi"/>
-          <w:sz w:val="24"/>
-          <w:szCs w:val="24"/>
-        </w:rPr>
-      </w:pPr>
-      <w:r>
-        <w:rPr>
-          <w:rFonts w:asciiTheme="minorHAnsi" w:hAnsiTheme="minorHAnsi" w:cstheme="minorHAnsi"/>
-          <w:sz w:val="24"/>
-          <w:szCs w:val="24"/>
-        </w:rPr>
-        <w:t>22) Todo</w:t>
-      </w:r>
+        <w:rPr>
+          <w:rFonts w:asciiTheme="minorHAnsi" w:hAnsiTheme="minorHAnsi" w:cstheme="minorHAnsi"/>
+          <w:sz w:val="24"/>
+          <w:szCs w:val="24"/>
+          <w:lang w:val="en-US"/>
+        </w:rPr>
+      </w:pPr>
+    </w:p>
+    <w:p>
+      <w:pPr>
+        <w:pStyle w:val="PlainText"/>
+        <w:rPr>
+          <w:rFonts w:asciiTheme="minorHAnsi" w:hAnsiTheme="minorHAnsi" w:cstheme="minorHAnsi"/>
+          <w:sz w:val="24"/>
+          <w:szCs w:val="24"/>
+          <w:lang w:val="en-US"/>
+        </w:rPr>
+      </w:pPr>
+      <w:r>
+        <w:rPr>
+          <w:rFonts w:asciiTheme="minorHAnsi" w:hAnsiTheme="minorHAnsi" w:cstheme="minorHAnsi"/>
+          <w:sz w:val="24"/>
+          <w:szCs w:val="24"/>
+          <w:lang w:val="en-US"/>
+        </w:rPr>
+        <w:t xml:space="preserve">- </w:t>
+      </w:r>
+      <w:r>
+        <w:rPr>
+          <w:rFonts w:asciiTheme="minorHAnsi" w:hAnsiTheme="minorHAnsi" w:cstheme="minorHAnsi"/>
+          <w:color w:val="FF0000"/>
+          <w:sz w:val="24"/>
+          <w:szCs w:val="24"/>
+          <w:lang w:val="en-US"/>
+        </w:rPr>
+        <w:t>We need a new block</w:t>
+      </w:r>
+      <w:r>
+        <w:rPr>
+          <w:rFonts w:asciiTheme="minorHAnsi" w:hAnsiTheme="minorHAnsi" w:cstheme="minorHAnsi"/>
+          <w:sz w:val="24"/>
+          <w:szCs w:val="24"/>
+          <w:lang w:val="en-US"/>
+        </w:rPr>
+        <w:t>: I</w:t>
+      </w:r>
+      <w:r>
+        <w:rPr>
+          <w:rFonts w:asciiTheme="minorHAnsi" w:hAnsiTheme="minorHAnsi" w:cstheme="minorHAnsi"/>
+          <w:sz w:val="24"/>
+          <w:szCs w:val="24"/>
+          <w:lang w:val="en-US"/>
+        </w:rPr>
+        <w:t xml:space="preserve">n </w:t>
+      </w:r>
+      <w:r>
+        <w:rPr>
+          <w:rFonts w:asciiTheme="minorHAnsi" w:hAnsiTheme="minorHAnsi" w:cstheme="minorHAnsi"/>
+          <w:color w:val="FF0000"/>
+          <w:sz w:val="24"/>
+          <w:szCs w:val="24"/>
+          <w:lang w:val="en-US"/>
+        </w:rPr>
+        <w:t xml:space="preserve">the Prefect Orion UI </w:t>
+      </w:r>
+      <w:r>
+        <w:rPr>
+          <w:rFonts w:asciiTheme="minorHAnsi" w:hAnsiTheme="minorHAnsi" w:cstheme="minorHAnsi"/>
+          <w:sz w:val="24"/>
+          <w:szCs w:val="24"/>
+          <w:lang w:val="en-US"/>
+        </w:rPr>
+        <w:t xml:space="preserve">click on "Blocks" and find the </w:t>
+      </w:r>
+      <w:r>
+        <w:rPr>
+          <w:rFonts w:asciiTheme="minorHAnsi" w:hAnsiTheme="minorHAnsi" w:cstheme="minorHAnsi"/>
+          <w:sz w:val="24"/>
+          <w:szCs w:val="24"/>
+          <w:highlight w:val="green"/>
+          <w:lang w:val="en-US"/>
+        </w:rPr>
+        <w:t>GCS Bucket Block</w:t>
+      </w:r>
+      <w:r>
+        <w:rPr>
+          <w:rFonts w:asciiTheme="minorHAnsi" w:hAnsiTheme="minorHAnsi" w:cstheme="minorHAnsi"/>
+          <w:sz w:val="24"/>
+          <w:szCs w:val="24"/>
+          <w:lang w:val="en-US"/>
+        </w:rPr>
+        <w:t>.</w:t>
+      </w:r>
+      <w:r>
+        <w:rPr>
+          <w:rFonts w:asciiTheme="minorHAnsi" w:hAnsiTheme="minorHAnsi" w:cstheme="minorHAnsi"/>
+          <w:sz w:val="24"/>
+          <w:szCs w:val="24"/>
+          <w:lang w:val="en-US"/>
+        </w:rPr>
+        <w:t xml:space="preserve"> Add a </w:t>
+      </w:r>
+      <w:r>
+        <w:rPr>
+          <w:rFonts w:asciiTheme="minorHAnsi" w:hAnsiTheme="minorHAnsi" w:cstheme="minorHAnsi"/>
+          <w:color w:val="4472C4" w:themeColor="accent1"/>
+          <w:sz w:val="24"/>
+          <w:szCs w:val="24"/>
+          <w:lang w:val="en-US"/>
+        </w:rPr>
+        <w:t xml:space="preserve">new GCS Bucket </w:t>
+      </w:r>
+      <w:r>
+        <w:rPr>
+          <w:rFonts w:asciiTheme="minorHAnsi" w:hAnsiTheme="minorHAnsi" w:cstheme="minorHAnsi"/>
+          <w:sz w:val="24"/>
+          <w:szCs w:val="24"/>
+          <w:lang w:val="en-US"/>
+        </w:rPr>
+        <w:t>and select Add ‘</w:t>
+      </w:r>
+      <w:r>
+        <w:rPr>
+          <w:rFonts w:asciiTheme="minorHAnsi" w:hAnsiTheme="minorHAnsi" w:cstheme="minorHAnsi"/>
+          <w:i/>
+          <w:iCs/>
+          <w:color w:val="4472C4" w:themeColor="accent1"/>
+          <w:sz w:val="24"/>
+          <w:szCs w:val="24"/>
+          <w:lang w:val="en-US"/>
+        </w:rPr>
+        <w:t>Gcp Credentials</w:t>
+      </w:r>
+      <w:r>
+        <w:rPr>
+          <w:rFonts w:asciiTheme="minorHAnsi" w:hAnsiTheme="minorHAnsi" w:cstheme="minorHAnsi"/>
+          <w:sz w:val="24"/>
+          <w:szCs w:val="24"/>
+          <w:lang w:val="en-US"/>
+        </w:rPr>
+        <w:t xml:space="preserve">’. </w:t>
+      </w:r>
+    </w:p>
+    <w:p>
+      <w:pPr>
+        <w:pStyle w:val="PlainText"/>
+        <w:rPr>
+          <w:rFonts w:asciiTheme="minorHAnsi" w:hAnsiTheme="minorHAnsi" w:cstheme="minorHAnsi"/>
+          <w:sz w:val="24"/>
+          <w:szCs w:val="24"/>
+          <w:lang w:val="en-US"/>
+        </w:rPr>
+      </w:pPr>
+      <w:r>
+        <w:rPr>
+          <w:rFonts w:asciiTheme="minorHAnsi" w:hAnsiTheme="minorHAnsi" w:cstheme="minorHAnsi"/>
+          <w:sz w:val="24"/>
+          <w:szCs w:val="24"/>
+          <w:lang w:val="en-US"/>
+        </w:rPr>
+        <w:t xml:space="preserve">- We need to specify the GCP credentials. So, we go to GCP in the main menu go to AIM &amp; Admin, then go down to Service Accounts, then </w:t>
+      </w:r>
+      <w:r>
+        <w:rPr>
+          <w:rFonts w:asciiTheme="minorHAnsi" w:hAnsiTheme="minorHAnsi" w:cstheme="minorHAnsi"/>
+          <w:sz w:val="24"/>
+          <w:szCs w:val="24"/>
+          <w:lang w:val="en-US"/>
+        </w:rPr>
+        <w:t>c</w:t>
+      </w:r>
+      <w:r>
+        <w:rPr>
+          <w:rFonts w:asciiTheme="minorHAnsi" w:hAnsiTheme="minorHAnsi" w:cstheme="minorHAnsi"/>
+          <w:sz w:val="24"/>
+          <w:szCs w:val="24"/>
+          <w:lang w:val="en-US"/>
+        </w:rPr>
+        <w:t xml:space="preserve">opy and paste the content of the key file </w:t>
+      </w:r>
+      <w:r>
+        <w:rPr>
+          <w:rFonts w:asciiTheme="minorHAnsi" w:hAnsiTheme="minorHAnsi" w:cstheme="minorHAnsi"/>
+          <w:sz w:val="24"/>
+          <w:szCs w:val="24"/>
+          <w:lang w:val="en-US"/>
+        </w:rPr>
+        <w:t xml:space="preserve">(or if you have downloaded it first you go to your file system you find this JSON file) </w:t>
+      </w:r>
+      <w:r>
+        <w:rPr>
+          <w:rFonts w:asciiTheme="minorHAnsi" w:hAnsiTheme="minorHAnsi" w:cstheme="minorHAnsi"/>
+          <w:sz w:val="24"/>
+          <w:szCs w:val="24"/>
+          <w:lang w:val="en-US"/>
+        </w:rPr>
+        <w:t xml:space="preserve">to the Service Account Info field. </w:t>
+      </w:r>
+    </w:p>
+    <w:p>
+      <w:pPr>
+        <w:pStyle w:val="PlainText"/>
+        <w:rPr>
+          <w:rFonts w:asciiTheme="minorHAnsi" w:hAnsiTheme="minorHAnsi" w:cstheme="minorHAnsi"/>
+          <w:sz w:val="24"/>
+          <w:szCs w:val="24"/>
+          <w:lang w:val="en-US"/>
+        </w:rPr>
+      </w:pPr>
+      <w:r>
+        <w:rPr>
+          <w:rFonts w:asciiTheme="minorHAnsi" w:hAnsiTheme="minorHAnsi" w:cstheme="minorHAnsi"/>
+          <w:sz w:val="24"/>
+          <w:szCs w:val="24"/>
+          <w:lang w:val="en-US"/>
+        </w:rPr>
+        <w:t xml:space="preserve">- Back in GCS Bucket you select the block with the Gcp Credentials you just created. Now the dropdown is not empty. </w:t>
+      </w:r>
+    </w:p>
+    <w:p>
+      <w:pPr>
+        <w:pStyle w:val="PlainText"/>
+        <w:rPr>
+          <w:rFonts w:asciiTheme="minorHAnsi" w:hAnsiTheme="minorHAnsi" w:cstheme="minorHAnsi"/>
+          <w:sz w:val="24"/>
+          <w:szCs w:val="24"/>
+          <w:lang w:val="en-US"/>
+        </w:rPr>
+      </w:pPr>
+      <w:r>
+        <w:rPr>
+          <w:rFonts w:asciiTheme="minorHAnsi" w:hAnsiTheme="minorHAnsi" w:cstheme="minorHAnsi"/>
+          <w:sz w:val="24"/>
+          <w:szCs w:val="24"/>
+          <w:lang w:val="en-US"/>
+        </w:rPr>
+        <w:t xml:space="preserve">- Select </w:t>
+      </w:r>
+      <w:r>
+        <w:rPr>
+          <w:rFonts w:asciiTheme="minorHAnsi" w:hAnsiTheme="minorHAnsi" w:cstheme="minorHAnsi"/>
+          <w:sz w:val="24"/>
+          <w:szCs w:val="24"/>
+          <w:lang w:val="en-US"/>
+        </w:rPr>
+        <w:t xml:space="preserve">the </w:t>
+      </w:r>
+      <w:r>
+        <w:rPr>
+          <w:rFonts w:asciiTheme="minorHAnsi" w:hAnsiTheme="minorHAnsi" w:cstheme="minorHAnsi"/>
+          <w:sz w:val="24"/>
+          <w:szCs w:val="24"/>
+          <w:lang w:val="en-US"/>
+        </w:rPr>
+        <w:t xml:space="preserve">“Create” button. </w:t>
+      </w:r>
+    </w:p>
+    <w:p>
+      <w:pPr>
+        <w:pStyle w:val="PlainText"/>
+        <w:rPr>
+          <w:rFonts w:asciiTheme="minorHAnsi" w:hAnsiTheme="minorHAnsi" w:cstheme="minorHAnsi"/>
+          <w:sz w:val="24"/>
+          <w:szCs w:val="24"/>
+          <w:lang w:val="en-US"/>
+        </w:rPr>
+      </w:pPr>
+      <w:r>
+        <w:rPr>
+          <w:rFonts w:asciiTheme="minorHAnsi" w:hAnsiTheme="minorHAnsi" w:cstheme="minorHAnsi"/>
+          <w:sz w:val="24"/>
+          <w:szCs w:val="24"/>
+          <w:lang w:val="en-US"/>
+        </w:rPr>
+        <w:t xml:space="preserve">- Go to your code and write </w:t>
+      </w:r>
+      <w:r>
+        <w:rPr>
+          <w:rFonts w:asciiTheme="minorHAnsi" w:hAnsiTheme="minorHAnsi" w:cstheme="minorHAnsi"/>
+          <w:color w:val="4472C4" w:themeColor="accent1"/>
+          <w:sz w:val="24"/>
+          <w:szCs w:val="24"/>
+          <w:lang w:val="en-US"/>
+        </w:rPr>
+        <w:t xml:space="preserve">a new function with a @task </w:t>
+      </w:r>
+      <w:r>
+        <w:rPr>
+          <w:rFonts w:asciiTheme="minorHAnsi" w:hAnsiTheme="minorHAnsi" w:cstheme="minorHAnsi"/>
+          <w:sz w:val="24"/>
+          <w:szCs w:val="24"/>
+          <w:lang w:val="en-US"/>
+        </w:rPr>
+        <w:t xml:space="preserve">decorator to </w:t>
+      </w:r>
+      <w:r>
+        <w:rPr>
+          <w:rFonts w:asciiTheme="minorHAnsi" w:hAnsiTheme="minorHAnsi" w:cstheme="minorHAnsi"/>
+          <w:color w:val="4472C4" w:themeColor="accent1"/>
+          <w:sz w:val="24"/>
+          <w:szCs w:val="24"/>
+          <w:lang w:val="en-US"/>
+        </w:rPr>
+        <w:t xml:space="preserve">write_gcs(). </w:t>
+      </w:r>
+      <w:r>
+        <w:rPr>
+          <w:rFonts w:asciiTheme="minorHAnsi" w:hAnsiTheme="minorHAnsi" w:cstheme="minorHAnsi"/>
+          <w:sz w:val="24"/>
+          <w:szCs w:val="24"/>
+          <w:lang w:val="en-US"/>
+        </w:rPr>
+        <w:t xml:space="preserve">This function will write your data to the Google Cloud Storage bucket. </w:t>
+      </w:r>
+    </w:p>
+    <w:p>
+      <w:pPr>
+        <w:pStyle w:val="PlainText"/>
+        <w:rPr>
+          <w:rFonts w:asciiTheme="minorHAnsi" w:hAnsiTheme="minorHAnsi" w:cstheme="minorHAnsi"/>
+          <w:sz w:val="24"/>
+          <w:szCs w:val="24"/>
+          <w:lang w:val="en-US"/>
+        </w:rPr>
+      </w:pPr>
+    </w:p>
+    <w:p>
+      <w:pPr>
+        <w:pStyle w:val="PlainText"/>
+        <w:rPr>
+          <w:rFonts w:asciiTheme="minorHAnsi" w:hAnsiTheme="minorHAnsi" w:cstheme="minorHAnsi"/>
+          <w:sz w:val="24"/>
+          <w:szCs w:val="24"/>
+          <w:lang w:val="en-US"/>
+        </w:rPr>
+      </w:pPr>
+      <w:r>
+        <w:rPr>
+          <w:rFonts w:asciiTheme="minorHAnsi" w:hAnsiTheme="minorHAnsi" w:cstheme="minorHAnsi"/>
+          <w:sz w:val="24"/>
+          <w:szCs w:val="24"/>
+          <w:lang w:val="en-US"/>
+        </w:rPr>
+        <w:t xml:space="preserve">- </w:t>
+      </w:r>
+      <w:r>
+        <w:rPr>
+          <w:rFonts w:asciiTheme="minorHAnsi" w:hAnsiTheme="minorHAnsi" w:cstheme="minorHAnsi"/>
+          <w:b/>
+          <w:bCs/>
+          <w:sz w:val="24"/>
+          <w:szCs w:val="24"/>
+          <w:lang w:val="en-US"/>
+        </w:rPr>
+        <w:t>Create a folder data/green</w:t>
+      </w:r>
+      <w:r>
+        <w:rPr>
+          <w:rFonts w:asciiTheme="minorHAnsi" w:hAnsiTheme="minorHAnsi" w:cstheme="minorHAnsi"/>
+          <w:sz w:val="24"/>
+          <w:szCs w:val="24"/>
+          <w:lang w:val="en-US"/>
+        </w:rPr>
+        <w:t xml:space="preserve"> before you run your script. </w:t>
+      </w:r>
+    </w:p>
+    <w:p>
+      <w:pPr>
+        <w:pStyle w:val="PlainText"/>
+        <w:rPr>
+          <w:rFonts w:asciiTheme="minorHAnsi" w:hAnsiTheme="minorHAnsi" w:cstheme="minorHAnsi"/>
+          <w:sz w:val="24"/>
+          <w:szCs w:val="24"/>
+          <w:lang w:val="en-US"/>
+        </w:rPr>
+      </w:pPr>
+      <w:r>
+        <w:rPr>
+          <w:rFonts w:asciiTheme="minorHAnsi" w:hAnsiTheme="minorHAnsi" w:cstheme="minorHAnsi"/>
+          <w:sz w:val="24"/>
+          <w:szCs w:val="24"/>
+          <w:lang w:val="en-US"/>
+        </w:rPr>
+        <w:t xml:space="preserve">- Run: </w:t>
+      </w:r>
+      <w:r>
+        <w:rPr>
+          <w:rFonts w:asciiTheme="minorHAnsi" w:hAnsiTheme="minorHAnsi" w:cstheme="minorHAnsi"/>
+          <w:b/>
+          <w:bCs/>
+          <w:color w:val="FF0000"/>
+          <w:sz w:val="24"/>
+          <w:szCs w:val="24"/>
+          <w:lang w:val="en-US"/>
+        </w:rPr>
+        <w:t>prefect block register -m prefect_gcp</w:t>
+      </w:r>
+    </w:p>
+    <w:p>
+      <w:pPr>
+        <w:pStyle w:val="PlainText"/>
+        <w:rPr>
+          <w:rFonts w:asciiTheme="minorHAnsi" w:hAnsiTheme="minorHAnsi" w:cstheme="minorHAnsi"/>
+          <w:sz w:val="24"/>
+          <w:szCs w:val="24"/>
+          <w:lang w:val="en-US"/>
+        </w:rPr>
+      </w:pPr>
+      <w:r>
+        <w:rPr>
+          <w:rFonts w:asciiTheme="minorHAnsi" w:hAnsiTheme="minorHAnsi" w:cstheme="minorHAnsi"/>
+          <w:sz w:val="24"/>
+          <w:szCs w:val="24"/>
+          <w:lang w:val="en-US"/>
+        </w:rPr>
+        <w:t>- Run the pipeline</w:t>
+      </w:r>
+      <w:r>
+        <w:rPr>
+          <w:rFonts w:asciiTheme="minorHAnsi" w:hAnsiTheme="minorHAnsi" w:cstheme="minorHAnsi"/>
+          <w:sz w:val="24"/>
+          <w:szCs w:val="24"/>
+          <w:lang w:val="en-US"/>
+        </w:rPr>
+        <w:t xml:space="preserve"> script</w:t>
+      </w:r>
+      <w:r>
+        <w:rPr>
+          <w:rFonts w:asciiTheme="minorHAnsi" w:hAnsiTheme="minorHAnsi" w:cstheme="minorHAnsi"/>
+          <w:sz w:val="24"/>
+          <w:szCs w:val="24"/>
+          <w:lang w:val="en-US"/>
+        </w:rPr>
+        <w:t xml:space="preserve">: </w:t>
+      </w:r>
+    </w:p>
+    <w:p>
+      <w:pPr>
+        <w:pStyle w:val="PlainText"/>
+        <w:rPr>
+          <w:rFonts w:asciiTheme="minorHAnsi" w:hAnsiTheme="minorHAnsi" w:cstheme="minorHAnsi"/>
+          <w:sz w:val="24"/>
+          <w:szCs w:val="24"/>
+        </w:rPr>
+      </w:pPr>
     </w:p>
     <w:p>
       <w:pPr>

</xml_diff>